<commit_message>
INT-979 - Updated docs
</commit_message>
<xml_diff>
--- a/rc-data-feed/doc/Resilient IRP Data Feed Integration Guide.docx
+++ b/rc-data-feed/doc/Resilient IRP Data Feed Integration Guide.docx
@@ -947,7 +947,7 @@
                 <w:rFonts w:cs="Arial"/>
                 <w:szCs w:val="18"/>
               </w:rPr>
-              <w:t>March</w:t>
+              <w:t>April</w:t>
             </w:r>
             <w:r>
               <w:rPr>
@@ -3293,7 +3293,31 @@
         <w:t xml:space="preserve">This guide describes the Resilient </w:t>
       </w:r>
       <w:r>
-        <w:t xml:space="preserve">Data Feed extension. This extension allows you to maintain "replica" data </w:t>
+        <w:t xml:space="preserve">Data Feed </w:t>
+      </w:r>
+      <w:r>
+        <w:t>capability</w:t>
+      </w:r>
+      <w:r>
+        <w:t xml:space="preserve">. This </w:t>
+      </w:r>
+      <w:r>
+        <w:t>functional</w:t>
+      </w:r>
+      <w:r>
+        <w:t>i</w:t>
+      </w:r>
+      <w:r>
+        <w:t>ty</w:t>
+      </w:r>
+      <w:r>
+        <w:t xml:space="preserve"> allows </w:t>
+      </w:r>
+      <w:r>
+        <w:t>a Resilient customer</w:t>
+      </w:r>
+      <w:r>
+        <w:t xml:space="preserve"> to maintain "replica" data </w:t>
       </w:r>
       <w:r>
         <w:t>from</w:t>
@@ -3503,10 +3527,19 @@
         <w:t xml:space="preserve">Newly added fields and data tables are </w:t>
       </w:r>
       <w:r>
+        <w:t xml:space="preserve">dynamically </w:t>
+      </w:r>
+      <w:r>
         <w:t>added</w:t>
       </w:r>
       <w:r>
-        <w:t xml:space="preserve"> in the </w:t>
+        <w:t xml:space="preserve"> </w:t>
+      </w:r>
+      <w:r>
+        <w:t>to</w:t>
+      </w:r>
+      <w:r>
+        <w:t xml:space="preserve"> the </w:t>
       </w:r>
       <w:r>
         <w:t xml:space="preserve">existing </w:t>
@@ -3537,6 +3570,9 @@
         <w:pStyle w:val="BodyText"/>
       </w:pPr>
       <w:r>
+        <w:rPr>
+          <w:noProof/>
+        </w:rPr>
         <w:lastRenderedPageBreak/>
         <w:drawing>
           <wp:inline distT="0" distB="0" distL="0" distR="0" wp14:anchorId="3D50A68E" wp14:editId="274D96AC">
@@ -3904,10 +3940,7 @@
         <w:t>MySQL</w:t>
       </w:r>
       <w:r>
-        <w:t xml:space="preserve"> 5.7 (MariaDB 10.3) </w:t>
-      </w:r>
-      <w:r>
-        <w:t>or higher</w:t>
+        <w:t xml:space="preserve"> 5.7 (MariaDB 10.3) or higher</w:t>
       </w:r>
     </w:p>
     <w:p>
@@ -4135,7 +4168,13 @@
         </w:numPr>
       </w:pPr>
       <w:r>
-        <w:t>Run the following command to ins</w:t>
+        <w:t>Run the following command</w:t>
+      </w:r>
+      <w:r>
+        <w:t>s</w:t>
+      </w:r>
+      <w:r>
+        <w:t xml:space="preserve"> to ins</w:t>
       </w:r>
       <w:r>
         <w:rPr>
@@ -4151,18 +4190,35 @@
       <w:pPr>
         <w:pStyle w:val="Code"/>
         <w:ind w:left="0" w:firstLine="360"/>
+      </w:pPr>
+      <w:r>
+        <w:t>unzip fn_data-feed-1.0.0.tar.gz.zip</w:t>
+      </w:r>
+    </w:p>
+    <w:p>
+      <w:pPr>
+        <w:pStyle w:val="Code"/>
+        <w:ind w:left="0" w:firstLine="360"/>
         <w:rPr>
           <w:lang w:val="en-GB"/>
         </w:rPr>
       </w:pPr>
-      <w:r>
-        <w:t>sudo pip install --upgrade fn_</w:t>
+      <w:proofErr w:type="spellStart"/>
+      <w:r>
+        <w:t>sudo</w:t>
+      </w:r>
+      <w:proofErr w:type="spellEnd"/>
+      <w:r>
+        <w:t xml:space="preserve"> pip install --upgrade fn_</w:t>
       </w:r>
       <w:r>
         <w:t>data-feed</w:t>
       </w:r>
       <w:r>
-        <w:t>-1.0.0.zip</w:t>
+        <w:t>-1.0.0.</w:t>
+      </w:r>
+      <w:r>
+        <w:t>tar.gz</w:t>
       </w:r>
     </w:p>
     <w:p>
@@ -4374,11 +4430,20 @@
       </w:r>
       <w:proofErr w:type="spellStart"/>
       <w:r>
-        <w:t>rc_data_feed</w:t>
+        <w:t>rc</w:t>
       </w:r>
       <w:proofErr w:type="spellEnd"/>
       <w:r>
-        <w:t>]</w:t>
+        <w:t>-</w:t>
+      </w:r>
+      <w:r>
+        <w:t>data</w:t>
+      </w:r>
+      <w:r>
+        <w:t>-</w:t>
+      </w:r>
+      <w:r>
+        <w:t>feed]</w:t>
       </w:r>
     </w:p>
     <w:p>
@@ -4929,11 +4994,20 @@
       </w:r>
       <w:proofErr w:type="spellStart"/>
       <w:r>
-        <w:t>rc_data_feed</w:t>
+        <w:t>rc</w:t>
       </w:r>
       <w:proofErr w:type="spellEnd"/>
       <w:r>
-        <w:t>]</w:t>
+        <w:t>-</w:t>
+      </w:r>
+      <w:r>
+        <w:t>data</w:t>
+      </w:r>
+      <w:r>
+        <w:t>-</w:t>
+      </w:r>
+      <w:r>
+        <w:t>feed]</w:t>
       </w:r>
     </w:p>
     <w:p>
@@ -5432,8 +5506,13 @@
       <w:pPr>
         <w:pStyle w:val="Code"/>
       </w:pPr>
-      <w:r>
-        <w:t xml:space="preserve">sudo </w:t>
+      <w:proofErr w:type="spellStart"/>
+      <w:r>
+        <w:t>sudo</w:t>
+      </w:r>
+      <w:proofErr w:type="spellEnd"/>
+      <w:r>
+        <w:t xml:space="preserve"> </w:t>
       </w:r>
       <w:proofErr w:type="spellStart"/>
       <w:r>
@@ -7275,6 +7354,9 @@
               <w:pStyle w:val="Tableentry"/>
             </w:pPr>
             <w:r>
+              <w:t>n</w:t>
+            </w:r>
+            <w:r>
               <w:t>v</w:t>
             </w:r>
             <w:r>
@@ -7294,7 +7376,10 @@
               <w:pStyle w:val="Tableentry"/>
             </w:pPr>
             <w:r>
-              <w:t>8000</w:t>
+              <w:t>2</w:t>
+            </w:r>
+            <w:r>
+              <w:t>000</w:t>
             </w:r>
           </w:p>
         </w:tc>
@@ -7305,13 +7390,10 @@
         <w:pStyle w:val="BodyText"/>
       </w:pPr>
       <w:r>
-        <w:t xml:space="preserve">Some databases support blobs which can be supported specific cases. The disadvantage to blobs is that they are </w:t>
-      </w:r>
-      <w:r>
-        <w:t>unsearchable</w:t>
-      </w:r>
-      <w:r>
-        <w:t>.</w:t>
+        <w:t xml:space="preserve">Some databases support blobs which can be supported specific cases. </w:t>
+      </w:r>
+      <w:r>
+        <w:t>Blobs are presently unsupported.</w:t>
       </w:r>
     </w:p>
     <w:p>
@@ -7336,13 +7418,31 @@
         <w:t xml:space="preserve">such as </w:t>
       </w:r>
       <w:r>
-        <w:t>date and size). If a Resilient custom</w:t>
+        <w:rPr>
+          <w:i/>
+        </w:rPr>
+        <w:t>date</w:t>
+      </w:r>
+      <w:r>
+        <w:t xml:space="preserve"> and </w:t>
+      </w:r>
+      <w:r>
+        <w:rPr>
+          <w:i/>
+        </w:rPr>
+        <w:t>size</w:t>
+      </w:r>
+      <w:r>
+        <w:t>). If a Resilient custom</w:t>
       </w:r>
       <w:r>
         <w:t xml:space="preserve"> </w:t>
       </w:r>
       <w:r>
-        <w:t>field is found to be in a database reserve list, the name is altered to include a trailing '_' (</w:t>
+        <w:t xml:space="preserve">field is found to be in a database reserve list, the name </w:t>
+      </w:r>
+      <w:r>
+        <w:t>(</w:t>
       </w:r>
       <w:r>
         <w:t>for e</w:t>
@@ -7357,7 +7457,16 @@
         <w:t xml:space="preserve"> the column name</w:t>
       </w:r>
       <w:r>
-        <w:t>).</w:t>
+        <w:t>)</w:t>
+      </w:r>
+      <w:r>
+        <w:t xml:space="preserve"> i</w:t>
+      </w:r>
+      <w:r>
+        <w:t>s altered to include a trailing '_'</w:t>
+      </w:r>
+      <w:r>
+        <w:t>.</w:t>
       </w:r>
     </w:p>
     <w:p>
@@ -9026,67 +9135,1011 @@
       <w:bookmarkStart w:id="32" w:name="_Toc535325531"/>
       <w:bookmarkStart w:id="33" w:name="_Toc535325532"/>
       <w:bookmarkStart w:id="34" w:name="_Toc3464228"/>
-      <w:bookmarkStart w:id="35" w:name="_GoBack"/>
       <w:bookmarkEnd w:id="31"/>
       <w:bookmarkEnd w:id="32"/>
       <w:bookmarkEnd w:id="33"/>
+      <w:r>
+        <w:t>Test</w:t>
+      </w:r>
+      <w:bookmarkEnd w:id="34"/>
+    </w:p>
+    <w:p>
+      <w:pPr>
+        <w:pStyle w:val="BodyText"/>
+        <w:rPr>
+          <w:color w:val="000000" w:themeColor="text1"/>
+        </w:rPr>
+      </w:pPr>
+      <w:r>
+        <w:rPr>
+          <w:color w:val="000000" w:themeColor="text1"/>
+        </w:rPr>
+        <w:t>A simpl</w:t>
+      </w:r>
+      <w:r>
+        <w:rPr>
+          <w:color w:val="000000" w:themeColor="text1"/>
+        </w:rPr>
+        <w:t xml:space="preserve">e test can be performed by setting up a data feed with the </w:t>
+      </w:r>
+      <w:proofErr w:type="spellStart"/>
+      <w:r>
+        <w:rPr>
+          <w:color w:val="000000" w:themeColor="text1"/>
+        </w:rPr>
+        <w:t>file_feed</w:t>
+      </w:r>
+      <w:proofErr w:type="spellEnd"/>
+      <w:r>
+        <w:rPr>
+          <w:color w:val="000000" w:themeColor="text1"/>
+        </w:rPr>
+        <w:t xml:space="preserve"> and the parameter </w:t>
+      </w:r>
+      <w:r>
+        <w:rPr>
+          <w:rStyle w:val="codeChar0"/>
+        </w:rPr>
+        <w:t>reload=False</w:t>
+      </w:r>
+      <w:r>
+        <w:rPr>
+          <w:color w:val="000000" w:themeColor="text1"/>
+        </w:rPr>
+        <w:t xml:space="preserve">. </w:t>
+      </w:r>
+      <w:r>
+        <w:rPr>
+          <w:color w:val="000000" w:themeColor="text1"/>
+        </w:rPr>
+        <w:t xml:space="preserve">Once configured and resilient-circuits is running, perform an update to an incident and confirm that the resilient-circuits logs contain an update </w:t>
+      </w:r>
+    </w:p>
+    <w:p>
+      <w:pPr>
+        <w:pStyle w:val="code0"/>
+        <w:ind w:left="0"/>
+      </w:pPr>
+      <w:r>
+        <w:t>2019-04-04 21:16:02,165 INFO [</w:t>
+      </w:r>
+      <w:proofErr w:type="spellStart"/>
+      <w:r>
+        <w:t>file_feed</w:t>
+      </w:r>
+      <w:proofErr w:type="spellEnd"/>
+      <w:r>
+        <w:t xml:space="preserve">] Inserting/updating </w:t>
+      </w:r>
+      <w:r>
+        <w:t>incident</w:t>
+      </w:r>
+      <w:r>
+        <w:t>; id = 2783460</w:t>
+      </w:r>
+    </w:p>
+    <w:p>
+      <w:pPr>
+        <w:pStyle w:val="BodyText"/>
+      </w:pPr>
+      <w:r>
+        <w:t xml:space="preserve">The resulting file </w:t>
+      </w:r>
+      <w:r>
+        <w:t xml:space="preserve">will contain a </w:t>
+      </w:r>
+      <w:proofErr w:type="spellStart"/>
+      <w:r>
+        <w:t>json</w:t>
+      </w:r>
+      <w:proofErr w:type="spellEnd"/>
+      <w:r>
+        <w:t xml:space="preserve"> formatted representation of the incident</w:t>
+      </w:r>
+      <w:r>
+        <w:t xml:space="preserve"> similar to the following</w:t>
+      </w:r>
+    </w:p>
+    <w:p>
+      <w:pPr>
+        <w:pStyle w:val="code0"/>
+      </w:pPr>
+      <w:r>
+        <w:t>{</w:t>
+      </w:r>
+    </w:p>
+    <w:p>
+      <w:pPr>
+        <w:pStyle w:val="code0"/>
+      </w:pPr>
+      <w:r>
+        <w:t xml:space="preserve">  "</w:t>
+      </w:r>
+      <w:proofErr w:type="spellStart"/>
+      <w:r>
+        <w:t>addr</w:t>
+      </w:r>
+      <w:proofErr w:type="spellEnd"/>
+      <w:r>
+        <w:t>": null,</w:t>
+      </w:r>
+    </w:p>
+    <w:p>
+      <w:pPr>
+        <w:pStyle w:val="code0"/>
+      </w:pPr>
+      <w:r>
+        <w:t xml:space="preserve">  "</w:t>
+      </w:r>
+      <w:proofErr w:type="spellStart"/>
+      <w:r>
+        <w:t>alberta_health_risk_assessment</w:t>
+      </w:r>
+      <w:proofErr w:type="spellEnd"/>
+      <w:r>
+        <w:t>": null,</w:t>
+      </w:r>
+    </w:p>
+    <w:p>
+      <w:pPr>
+        <w:pStyle w:val="code0"/>
+      </w:pPr>
+      <w:r>
+        <w:t xml:space="preserve">  "</w:t>
+      </w:r>
+      <w:proofErr w:type="spellStart"/>
+      <w:r>
+        <w:t>hard_liability</w:t>
+      </w:r>
+      <w:proofErr w:type="spellEnd"/>
+      <w:r>
+        <w:t>": 0,</w:t>
+      </w:r>
+    </w:p>
+    <w:p>
+      <w:pPr>
+        <w:pStyle w:val="code0"/>
+      </w:pPr>
+      <w:r>
+        <w:t xml:space="preserve">  "city": null,</w:t>
+      </w:r>
+    </w:p>
+    <w:p>
+      <w:pPr>
+        <w:pStyle w:val="code0"/>
+      </w:pPr>
+      <w:r>
+        <w:t xml:space="preserve">  "country": "United States",</w:t>
+      </w:r>
+    </w:p>
+    <w:p>
+      <w:pPr>
+        <w:pStyle w:val="code0"/>
+      </w:pPr>
+      <w:r>
+        <w:t xml:space="preserve">  "</w:t>
+      </w:r>
+      <w:proofErr w:type="spellStart"/>
+      <w:r>
+        <w:t>creator_id</w:t>
+      </w:r>
+      <w:proofErr w:type="spellEnd"/>
+      <w:r>
+        <w:t>": "able baker (a@example.com)",</w:t>
+      </w:r>
+    </w:p>
+    <w:p>
+      <w:pPr>
+        <w:pStyle w:val="code0"/>
+      </w:pPr>
+      <w:r>
+        <w:t xml:space="preserve">  "</w:t>
+      </w:r>
+      <w:proofErr w:type="spellStart"/>
+      <w:r>
+        <w:t>crimestatus_id</w:t>
+      </w:r>
+      <w:proofErr w:type="spellEnd"/>
+      <w:r>
+        <w:t>": "Unknown",</w:t>
+      </w:r>
+    </w:p>
+    <w:p>
+      <w:pPr>
+        <w:pStyle w:val="code0"/>
+      </w:pPr>
+      <w:r>
+        <w:t xml:space="preserve">  "</w:t>
+      </w:r>
+      <w:proofErr w:type="spellStart"/>
+      <w:r>
+        <w:t>data_encrypted</w:t>
+      </w:r>
+      <w:proofErr w:type="spellEnd"/>
+      <w:r>
+        <w:t>": null,</w:t>
+      </w:r>
+    </w:p>
+    <w:p>
+      <w:pPr>
+        <w:pStyle w:val="code0"/>
+      </w:pPr>
+      <w:r>
+        <w:t xml:space="preserve">  "</w:t>
+      </w:r>
+      <w:proofErr w:type="spellStart"/>
+      <w:r>
+        <w:t>data_format</w:t>
+      </w:r>
+      <w:proofErr w:type="spellEnd"/>
+      <w:r>
+        <w:t>": null,</w:t>
+      </w:r>
+    </w:p>
+    <w:p>
+      <w:pPr>
+        <w:pStyle w:val="code0"/>
+      </w:pPr>
+      <w:r>
+        <w:t xml:space="preserve">  "</w:t>
+      </w:r>
+      <w:proofErr w:type="spellStart"/>
+      <w:r>
+        <w:t>end_date</w:t>
+      </w:r>
+      <w:proofErr w:type="spellEnd"/>
+      <w:r>
+        <w:t>": "2019-03-14T13:06:48.550000",</w:t>
+      </w:r>
+    </w:p>
+    <w:p>
+      <w:pPr>
+        <w:pStyle w:val="code0"/>
+      </w:pPr>
+      <w:r>
+        <w:t xml:space="preserve">  "</w:t>
+      </w:r>
+      <w:proofErr w:type="spellStart"/>
+      <w:r>
+        <w:t>create_date</w:t>
+      </w:r>
+      <w:proofErr w:type="spellEnd"/>
+      <w:r>
+        <w:t>": "2019-02-13T18:38:55",</w:t>
+      </w:r>
+    </w:p>
+    <w:p>
+      <w:pPr>
+        <w:pStyle w:val="code0"/>
+      </w:pPr>
+      <w:r>
+        <w:t xml:space="preserve">  "</w:t>
+      </w:r>
+      <w:proofErr w:type="spellStart"/>
+      <w:r>
+        <w:t>discovered_date</w:t>
+      </w:r>
+      <w:proofErr w:type="spellEnd"/>
+      <w:r>
+        <w:t>": "2019-02-13T18:38:40",</w:t>
+      </w:r>
+    </w:p>
+    <w:p>
+      <w:pPr>
+        <w:pStyle w:val="code0"/>
+      </w:pPr>
+      <w:r>
+        <w:t xml:space="preserve">  "</w:t>
+      </w:r>
+      <w:proofErr w:type="spellStart"/>
+      <w:r>
+        <w:t>start_date</w:t>
+      </w:r>
+      <w:proofErr w:type="spellEnd"/>
+      <w:r>
+        <w:t>": null,</w:t>
+      </w:r>
+    </w:p>
+    <w:p>
+      <w:pPr>
+        <w:pStyle w:val="code0"/>
+      </w:pPr>
+      <w:r>
+        <w:t xml:space="preserve">  "</w:t>
+      </w:r>
+      <w:proofErr w:type="spellStart"/>
+      <w:r>
+        <w:t>exposure_dept_id</w:t>
+      </w:r>
+      <w:proofErr w:type="spellEnd"/>
+      <w:r>
+        <w:t>": null,</w:t>
+      </w:r>
+    </w:p>
+    <w:p>
+      <w:pPr>
+        <w:pStyle w:val="code0"/>
+      </w:pPr>
+      <w:r>
+        <w:t xml:space="preserve">  "description": "&lt;div class=\"</w:t>
+      </w:r>
+      <w:proofErr w:type="spellStart"/>
+      <w:r>
+        <w:t>rte</w:t>
+      </w:r>
+      <w:proofErr w:type="spellEnd"/>
+      <w:r>
+        <w:t>\"&gt;&lt;div&gt;new description new again -- updated&lt;/div&gt;&lt;/div&gt;",</w:t>
+      </w:r>
+    </w:p>
+    <w:p>
+      <w:pPr>
+        <w:pStyle w:val="code0"/>
+      </w:pPr>
+      <w:r>
+        <w:t xml:space="preserve">  "</w:t>
+      </w:r>
+      <w:proofErr w:type="spellStart"/>
+      <w:r>
+        <w:t>employee_involved</w:t>
+      </w:r>
+      <w:proofErr w:type="spellEnd"/>
+      <w:r>
+        <w:t>": null,</w:t>
+      </w:r>
+    </w:p>
+    <w:p>
+      <w:pPr>
+        <w:pStyle w:val="code0"/>
+      </w:pPr>
+      <w:r>
+        <w:t xml:space="preserve">  …</w:t>
+      </w:r>
+    </w:p>
+    <w:p>
+      <w:pPr>
+        <w:pStyle w:val="code0"/>
+      </w:pPr>
+      <w:r>
+        <w:t>}</w:t>
+      </w:r>
+    </w:p>
+    <w:p>
+      <w:pPr>
+        <w:pStyle w:val="BodyText"/>
+      </w:pPr>
+    </w:p>
+    <w:p>
+      <w:pPr>
+        <w:pStyle w:val="Heading1"/>
+      </w:pPr>
+      <w:bookmarkStart w:id="35" w:name="_Toc3464229"/>
+      <w:r>
+        <w:t xml:space="preserve">Configuration and </w:t>
+      </w:r>
+      <w:bookmarkStart w:id="36" w:name="_GoBack"/>
+      <w:bookmarkEnd w:id="36"/>
+      <w:r>
+        <w:t>Known Issues</w:t>
+      </w:r>
+    </w:p>
+    <w:p>
+      <w:r>
+        <w:t>There are a number of issues to be aware of when using the Data Feed</w:t>
+      </w:r>
+    </w:p>
+    <w:p>
+      <w:pPr>
+        <w:pStyle w:val="HowTo"/>
+      </w:pPr>
+      <w:r>
+        <w:t>All Feeds</w:t>
+      </w:r>
+    </w:p>
+    <w:p>
+      <w:pPr>
+        <w:pStyle w:val="ListBullet"/>
+      </w:pPr>
+      <w:r>
+        <w:t xml:space="preserve">When deleting a Resilient incident, that record will be deleted from the replica datastore. However, all the incident’s associated tasks, notes, artifacts, </w:t>
+      </w:r>
+      <w:proofErr w:type="spellStart"/>
+      <w:r>
+        <w:t>datatables</w:t>
+      </w:r>
+      <w:proofErr w:type="spellEnd"/>
+      <w:r>
+        <w:t>, etc. are not removed.</w:t>
+      </w:r>
+    </w:p>
+    <w:p>
+      <w:pPr>
+        <w:pStyle w:val="HowTo"/>
+      </w:pPr>
+      <w:r>
+        <w:lastRenderedPageBreak/>
+        <w:t>ODBC Databases</w:t>
+      </w:r>
+    </w:p>
+    <w:p>
+      <w:pPr>
+        <w:pStyle w:val="ListBullet"/>
+      </w:pPr>
+      <w:r>
+        <w:t xml:space="preserve">All databases require their own set of drivers to be installed. This package does not install the libraries necessary as those operations are specific to the database used, Once the necessary driver(s) and installed, this information is captured in the </w:t>
+      </w:r>
+      <w:r>
+        <w:rPr>
+          <w:rStyle w:val="codeChar0"/>
+        </w:rPr>
+        <w:t>odbcinst.ini</w:t>
+      </w:r>
+      <w:r>
+        <w:t xml:space="preserve"> file (for instance, found here: </w:t>
+      </w:r>
+      <w:r>
+        <w:rPr>
+          <w:rStyle w:val="codeChar0"/>
+        </w:rPr>
+        <w:t>/</w:t>
+      </w:r>
+      <w:proofErr w:type="spellStart"/>
+      <w:r>
+        <w:rPr>
+          <w:rStyle w:val="codeChar0"/>
+        </w:rPr>
+        <w:t>usr</w:t>
+      </w:r>
+      <w:proofErr w:type="spellEnd"/>
+      <w:r>
+        <w:rPr>
+          <w:rStyle w:val="codeChar0"/>
+        </w:rPr>
+        <w:t>/local/</w:t>
+      </w:r>
+      <w:proofErr w:type="spellStart"/>
+      <w:r>
+        <w:rPr>
+          <w:rStyle w:val="codeChar0"/>
+        </w:rPr>
+        <w:t>etc</w:t>
+      </w:r>
+      <w:proofErr w:type="spellEnd"/>
+      <w:r>
+        <w:rPr>
+          <w:rStyle w:val="codeChar0"/>
+        </w:rPr>
+        <w:t>/</w:t>
+      </w:r>
+      <w:proofErr w:type="spellStart"/>
+      <w:r>
+        <w:rPr>
+          <w:rStyle w:val="codeChar0"/>
+        </w:rPr>
+        <w:t>odbcinst.ini</w:t>
+      </w:r>
+      <w:r>
+        <w:rPr>
+          <w:rStyle w:val="codeChar0"/>
+        </w:rPr>
+        <w:t>file</w:t>
+      </w:r>
+      <w:proofErr w:type="spellEnd"/>
+      <w:r>
+        <w:t>) similar to the following:</w:t>
+      </w:r>
+    </w:p>
+    <w:p>
+      <w:pPr>
+        <w:pStyle w:val="code0"/>
+      </w:pPr>
+      <w:r>
+        <w:t>[</w:t>
+      </w:r>
+      <w:proofErr w:type="spellStart"/>
+      <w:r>
+        <w:t>PostresSQL</w:t>
+      </w:r>
+      <w:proofErr w:type="spellEnd"/>
+      <w:r>
+        <w:t xml:space="preserve"> Driver]</w:t>
+      </w:r>
+    </w:p>
+    <w:p>
+      <w:pPr>
+        <w:pStyle w:val="code0"/>
+      </w:pPr>
+      <w:r>
+        <w:t>Description=ODBC for PostgreSQL</w:t>
+      </w:r>
+    </w:p>
+    <w:p>
+      <w:pPr>
+        <w:pStyle w:val="code0"/>
+      </w:pPr>
+      <w:r>
+        <w:t>Driver=/usr/local/lib/psqlodbcw.so</w:t>
+      </w:r>
+    </w:p>
+    <w:p>
+      <w:pPr>
+        <w:pStyle w:val="code0"/>
+      </w:pPr>
+    </w:p>
+    <w:p>
+      <w:pPr>
+        <w:pStyle w:val="code0"/>
+      </w:pPr>
+      <w:r>
+        <w:t>[MariaDB ODBC 3.0 Driver]</w:t>
+      </w:r>
+    </w:p>
+    <w:p>
+      <w:pPr>
+        <w:pStyle w:val="code0"/>
+      </w:pPr>
+      <w:r>
+        <w:t>Description=MariaDB Connector/ODBC v.3.0</w:t>
+      </w:r>
+    </w:p>
+    <w:p>
+      <w:pPr>
+        <w:pStyle w:val="code0"/>
+      </w:pPr>
+      <w:r>
+        <w:t>Driver=/usr/local/Cellar/mariadb-connector-odbc/3.0.2/lib/libmaodbc.dylib</w:t>
+      </w:r>
+    </w:p>
+    <w:p>
+      <w:pPr>
+        <w:pStyle w:val="code0"/>
+      </w:pPr>
+    </w:p>
+    <w:p>
+      <w:pPr>
+        <w:pStyle w:val="code0"/>
+      </w:pPr>
+      <w:r>
+        <w:t>[ODBC Driver 17 for SQL Server]</w:t>
+      </w:r>
+    </w:p>
+    <w:p>
+      <w:pPr>
+        <w:pStyle w:val="code0"/>
+      </w:pPr>
+      <w:r>
+        <w:t>Description=Microsoft ODBC Driver 17 for SQL Server</w:t>
+      </w:r>
+    </w:p>
+    <w:p>
+      <w:pPr>
+        <w:pStyle w:val="code0"/>
+      </w:pPr>
+      <w:r>
+        <w:t>Driver=/</w:t>
+      </w:r>
+      <w:proofErr w:type="spellStart"/>
+      <w:r>
+        <w:t>usr</w:t>
+      </w:r>
+      <w:proofErr w:type="spellEnd"/>
+      <w:r>
+        <w:t>/local/lib/libmsodbcsql.17.dylib</w:t>
+      </w:r>
+    </w:p>
+    <w:p>
+      <w:pPr>
+        <w:pStyle w:val="code0"/>
+      </w:pPr>
+      <w:proofErr w:type="spellStart"/>
+      <w:r>
+        <w:t>UsageCount</w:t>
+      </w:r>
+      <w:proofErr w:type="spellEnd"/>
+      <w:r>
+        <w:t>=1</w:t>
+      </w:r>
+    </w:p>
+    <w:p>
+      <w:pPr>
+        <w:pStyle w:val="code0"/>
+      </w:pPr>
+    </w:p>
+    <w:p>
+      <w:pPr>
+        <w:pStyle w:val="code0"/>
+      </w:pPr>
+      <w:r>
+        <w:t>[Oracle 12c ODBC driver]</w:t>
+      </w:r>
+    </w:p>
+    <w:p>
+      <w:pPr>
+        <w:pStyle w:val="code0"/>
+      </w:pPr>
+      <w:r>
+        <w:t>Description     = Oracle ODBC driver for Oracle 12c</w:t>
+      </w:r>
+    </w:p>
+    <w:p>
+      <w:pPr>
+        <w:pStyle w:val="code0"/>
+      </w:pPr>
+      <w:r>
+        <w:t>Driver          = /</w:t>
+      </w:r>
+      <w:proofErr w:type="spellStart"/>
+      <w:r>
+        <w:t>usr</w:t>
+      </w:r>
+      <w:proofErr w:type="spellEnd"/>
+      <w:r>
+        <w:t>/local/lib/libsqora.so.12.1</w:t>
+      </w:r>
+    </w:p>
+    <w:p>
+      <w:pPr>
+        <w:pStyle w:val="code0"/>
+      </w:pPr>
+      <w:r>
+        <w:t>Setup           =</w:t>
+      </w:r>
+    </w:p>
+    <w:p>
+      <w:pPr>
+        <w:pStyle w:val="code0"/>
+      </w:pPr>
+      <w:proofErr w:type="spellStart"/>
+      <w:r>
+        <w:t>FileUsage</w:t>
+      </w:r>
+      <w:proofErr w:type="spellEnd"/>
+      <w:r>
+        <w:t xml:space="preserve">       =</w:t>
+      </w:r>
+    </w:p>
+    <w:p>
+      <w:pPr>
+        <w:pStyle w:val="code0"/>
+      </w:pPr>
+      <w:proofErr w:type="spellStart"/>
+      <w:r>
+        <w:t>CPTimeout</w:t>
+      </w:r>
+      <w:proofErr w:type="spellEnd"/>
+      <w:r>
+        <w:t xml:space="preserve">       =</w:t>
+      </w:r>
+    </w:p>
+    <w:p>
+      <w:pPr>
+        <w:pStyle w:val="code0"/>
+      </w:pPr>
+      <w:proofErr w:type="spellStart"/>
+      <w:r>
+        <w:t>CPReuse</w:t>
+      </w:r>
+      <w:proofErr w:type="spellEnd"/>
+      <w:r>
+        <w:t xml:space="preserve">         =</w:t>
+      </w:r>
+    </w:p>
+    <w:p>
+      <w:pPr>
+        <w:pStyle w:val="ListBullet"/>
+        <w:numPr>
+          <w:ilvl w:val="0"/>
+          <w:numId w:val="0"/>
+        </w:numPr>
+        <w:ind w:left="360" w:hanging="360"/>
+      </w:pPr>
+    </w:p>
+    <w:p>
+      <w:pPr>
+        <w:pStyle w:val="ListBullet"/>
+      </w:pPr>
+      <w:r>
+        <w:t>All data in Resilient is encoded as UTF-8. When creating the initial database, ensure that a similar encoding is specified.</w:t>
+      </w:r>
+    </w:p>
+    <w:p>
+      <w:pPr>
+        <w:pStyle w:val="ListBullet"/>
+      </w:pPr>
+      <w:r>
+        <w:t>When creating the database user account which will access the defined database, provide the necessary permissions to allow full access to create tables, a</w:t>
+      </w:r>
+      <w:r>
+        <w:t>l</w:t>
+      </w:r>
+      <w:r>
+        <w:t xml:space="preserve">ter tables by adding columns, and full capability to insert, update and delete records. </w:t>
+      </w:r>
+      <w:r>
+        <w:br/>
+        <w:t xml:space="preserve">These are the permissions </w:t>
+      </w:r>
+      <w:r>
+        <w:t>granted</w:t>
+      </w:r>
+      <w:r>
+        <w:t xml:space="preserve"> when creating a user to reference a </w:t>
+      </w:r>
+      <w:proofErr w:type="spellStart"/>
+      <w:r>
+        <w:t>SQLServer</w:t>
+      </w:r>
+      <w:proofErr w:type="spellEnd"/>
+      <w:r>
+        <w:t xml:space="preserve"> database:</w:t>
+      </w:r>
+    </w:p>
+    <w:p>
+      <w:pPr>
+        <w:pStyle w:val="code0"/>
+      </w:pPr>
+      <w:r>
+        <w:rPr>
+          <w:b/>
+          <w:bCs/>
+          <w:color w:val="800000"/>
+        </w:rPr>
+        <w:t>CREATE</w:t>
+      </w:r>
+      <w:r>
+        <w:t xml:space="preserve"> </w:t>
+      </w:r>
+      <w:r>
+        <w:rPr>
+          <w:b/>
+          <w:bCs/>
+          <w:color w:val="800000"/>
+        </w:rPr>
+        <w:t>LOGIN</w:t>
+      </w:r>
+      <w:r>
+        <w:t xml:space="preserve"> </w:t>
+      </w:r>
+      <w:proofErr w:type="spellStart"/>
+      <w:r>
+        <w:t>res</w:t>
+      </w:r>
+      <w:r>
+        <w:t>_db</w:t>
+      </w:r>
+      <w:proofErr w:type="spellEnd"/>
+      <w:r>
+        <w:t xml:space="preserve"> </w:t>
+      </w:r>
+      <w:r>
+        <w:rPr>
+          <w:b/>
+          <w:bCs/>
+          <w:color w:val="800000"/>
+        </w:rPr>
+        <w:t>WITH</w:t>
+      </w:r>
+      <w:r>
+        <w:t xml:space="preserve"> PASSWORD = </w:t>
+      </w:r>
+      <w:r>
+        <w:rPr>
+          <w:color w:val="008000"/>
+        </w:rPr>
+        <w:t>'</w:t>
+      </w:r>
+      <w:r>
+        <w:rPr>
+          <w:color w:val="008000"/>
+        </w:rPr>
+        <w:t>*****’</w:t>
+      </w:r>
+      <w:r>
+        <w:rPr>
+          <w:color w:val="FF0000"/>
+        </w:rPr>
+        <w:t>;</w:t>
+      </w:r>
+    </w:p>
+    <w:p>
+      <w:pPr>
+        <w:pStyle w:val="code0"/>
+      </w:pPr>
+      <w:r>
+        <w:rPr>
+          <w:b/>
+          <w:bCs/>
+          <w:color w:val="800000"/>
+        </w:rPr>
+        <w:t>CREATE USER</w:t>
+      </w:r>
+      <w:r>
+        <w:t xml:space="preserve"> </w:t>
+      </w:r>
+      <w:proofErr w:type="spellStart"/>
+      <w:r>
+        <w:t>res_</w:t>
+      </w:r>
+      <w:r>
+        <w:t>db</w:t>
+      </w:r>
+      <w:proofErr w:type="spellEnd"/>
+      <w:r>
+        <w:t xml:space="preserve"> </w:t>
+      </w:r>
+      <w:r>
+        <w:rPr>
+          <w:b/>
+          <w:bCs/>
+          <w:color w:val="800000"/>
+        </w:rPr>
+        <w:t>FOR</w:t>
+      </w:r>
+      <w:r>
+        <w:t xml:space="preserve"> </w:t>
+      </w:r>
+      <w:r>
+        <w:rPr>
+          <w:b/>
+          <w:bCs/>
+          <w:color w:val="800000"/>
+        </w:rPr>
+        <w:t>LOGIN</w:t>
+      </w:r>
+      <w:r>
+        <w:t xml:space="preserve"> </w:t>
+      </w:r>
+      <w:proofErr w:type="spellStart"/>
+      <w:r>
+        <w:t>res_</w:t>
+      </w:r>
+      <w:r>
+        <w:t>db</w:t>
+      </w:r>
+      <w:proofErr w:type="spellEnd"/>
+      <w:r>
+        <w:rPr>
+          <w:color w:val="FF0000"/>
+        </w:rPr>
+        <w:t>;</w:t>
+      </w:r>
+    </w:p>
+    <w:p>
+      <w:pPr>
+        <w:pStyle w:val="code0"/>
+      </w:pPr>
+      <w:r>
+        <w:rPr>
+          <w:b/>
+          <w:bCs/>
+          <w:color w:val="800000"/>
+        </w:rPr>
+        <w:t>GRANT</w:t>
+      </w:r>
+      <w:r>
+        <w:rPr>
+          <w:color w:val="000000"/>
+        </w:rPr>
+        <w:t xml:space="preserve"> </w:t>
+      </w:r>
+      <w:proofErr w:type="gramStart"/>
+      <w:r>
+        <w:rPr>
+          <w:b/>
+          <w:bCs/>
+          <w:color w:val="800000"/>
+        </w:rPr>
+        <w:t>UPDATE,INSERT</w:t>
+      </w:r>
+      <w:proofErr w:type="gramEnd"/>
+      <w:r>
+        <w:rPr>
+          <w:b/>
+          <w:bCs/>
+          <w:color w:val="800000"/>
+        </w:rPr>
+        <w:t>,DELETE,SELECT,ALTER,CREATE TABLE TO</w:t>
+      </w:r>
+      <w:r>
+        <w:rPr>
+          <w:color w:val="000000"/>
+        </w:rPr>
+        <w:t xml:space="preserve"> </w:t>
+      </w:r>
+      <w:proofErr w:type="spellStart"/>
+      <w:r>
+        <w:rPr>
+          <w:color w:val="000000"/>
+        </w:rPr>
+        <w:t>res_</w:t>
+      </w:r>
+      <w:r>
+        <w:rPr>
+          <w:color w:val="000000"/>
+        </w:rPr>
+        <w:t>db</w:t>
+      </w:r>
+      <w:proofErr w:type="spellEnd"/>
+      <w:r>
+        <w:rPr>
+          <w:color w:val="FF0000"/>
+        </w:rPr>
+        <w:t>;</w:t>
+      </w:r>
+      <w:r>
+        <w:br/>
+      </w:r>
+    </w:p>
+    <w:p>
+      <w:pPr>
+        <w:pStyle w:val="ListBullet"/>
+      </w:pPr>
+      <w:r>
+        <w:t xml:space="preserve">Deleting a custom field in Resilient will not remove it from the Data Feed datastore. </w:t>
+      </w:r>
+    </w:p>
+    <w:p>
+      <w:pPr>
+        <w:pStyle w:val="ListBullet"/>
+      </w:pPr>
+      <w:r>
+        <w:t xml:space="preserve">A custom field changed between Text </w:t>
+      </w:r>
+      <w:r>
+        <w:t>and</w:t>
+      </w:r>
+      <w:r>
+        <w:t xml:space="preserve"> </w:t>
+      </w:r>
+      <w:proofErr w:type="spellStart"/>
+      <w:r>
+        <w:t>TextArea</w:t>
+      </w:r>
+      <w:proofErr w:type="spellEnd"/>
+      <w:r>
+        <w:t xml:space="preserve"> will have no effect in the Data Feed process.</w:t>
+      </w:r>
+    </w:p>
+    <w:p>
+      <w:pPr>
+        <w:pStyle w:val="ListBullet"/>
+      </w:pPr>
+      <w:r>
+        <w:lastRenderedPageBreak/>
+        <w:t xml:space="preserve">A custom field deleted in Resilient and recreated as a different data type (for instance, </w:t>
+      </w:r>
+      <w:r>
+        <w:t>a text field recreated as number) will break the feed process. It’s recommended one also delete the existing datastore table column so that it can be automatically recreated when resilient-circuits is restarted.</w:t>
+      </w:r>
+    </w:p>
+    <w:p>
+      <w:pPr>
+        <w:pStyle w:val="ListBullet"/>
+        <w:numPr>
+          <w:ilvl w:val="0"/>
+          <w:numId w:val="0"/>
+        </w:numPr>
+        <w:ind w:left="360"/>
+      </w:pPr>
+    </w:p>
+    <w:p>
+      <w:pPr>
+        <w:pStyle w:val="ListBullet"/>
+        <w:numPr>
+          <w:ilvl w:val="0"/>
+          <w:numId w:val="0"/>
+        </w:numPr>
+        <w:ind w:left="360"/>
+      </w:pPr>
+    </w:p>
+    <w:p>
+      <w:pPr>
+        <w:pStyle w:val="Heading1"/>
+      </w:pPr>
+      <w:r>
+        <w:t>Troubleshoot</w:t>
+      </w:r>
       <w:bookmarkEnd w:id="35"/>
-      <w:r>
-        <w:t>Test</w:t>
-      </w:r>
-      <w:bookmarkEnd w:id="34"/>
-    </w:p>
-    <w:p>
-      <w:pPr>
-        <w:pStyle w:val="BodyText"/>
-        <w:rPr>
-          <w:b/>
-          <w:i/>
-          <w:color w:val="FF0000"/>
-        </w:rPr>
-      </w:pPr>
-      <w:r>
-        <w:rPr>
-          <w:b/>
-          <w:i/>
-          <w:color w:val="FF0000"/>
-        </w:rPr>
-        <w:t>Are there</w:t>
-      </w:r>
-      <w:r>
-        <w:rPr>
-          <w:b/>
-          <w:i/>
-          <w:color w:val="FF0000"/>
-        </w:rPr>
-        <w:t xml:space="preserve"> any tests that users can</w:t>
-      </w:r>
-      <w:r>
-        <w:rPr>
-          <w:b/>
-          <w:i/>
-          <w:color w:val="FF0000"/>
-        </w:rPr>
-        <w:t>/should</w:t>
-      </w:r>
-      <w:r>
-        <w:rPr>
-          <w:b/>
-          <w:i/>
-          <w:color w:val="FF0000"/>
-        </w:rPr>
-        <w:t xml:space="preserve"> run?</w:t>
-      </w:r>
-    </w:p>
-    <w:p>
-      <w:pPr>
-        <w:pStyle w:val="Heading1"/>
-      </w:pPr>
-      <w:bookmarkStart w:id="36" w:name="_Toc3464229"/>
-      <w:r>
-        <w:t>Troubleshoot</w:t>
-      </w:r>
-      <w:bookmarkEnd w:id="36"/>
     </w:p>
     <w:p>
       <w:pPr>
@@ -9993,7 +11046,7 @@
   <w:abstractNum w:abstractNumId="11" w15:restartNumberingAfterBreak="0">
     <w:nsid w:val="1EC76384"/>
     <w:multiLevelType w:val="hybridMultilevel"/>
-    <w:tmpl w:val="600AD876"/>
+    <w:tmpl w:val="4DE833C6"/>
     <w:lvl w:ilvl="0" w:tplc="A8C284E4">
       <w:start w:val="1"/>
       <w:numFmt w:val="bullet"/>
@@ -11660,7 +12713,7 @@
     </w:rPrDefault>
     <w:pPrDefault/>
   </w:docDefaults>
-  <w:latentStyles w:defLockedState="0" w:defUIPriority="0" w:defSemiHidden="0" w:defUnhideWhenUsed="0" w:defQFormat="0" w:count="375">
+  <w:latentStyles w:defLockedState="0" w:defUIPriority="0" w:defSemiHidden="0" w:defUnhideWhenUsed="0" w:defQFormat="0" w:count="376">
     <w:lsdException w:name="heading 1" w:qFormat="1"/>
     <w:lsdException w:name="heading 2" w:uiPriority="9" w:qFormat="1"/>
     <w:lsdException w:name="heading 3" w:uiPriority="9" w:qFormat="1"/>
@@ -11799,11 +12852,11 @@
     <w:lsdException w:name="Table Elegant" w:semiHidden="1" w:unhideWhenUsed="1"/>
     <w:lsdException w:name="Table Professional" w:semiHidden="1" w:unhideWhenUsed="1"/>
     <w:lsdException w:name="Table Subtle 1" w:semiHidden="1" w:unhideWhenUsed="1"/>
+    <w:lsdException w:name="Table Subtle 2" w:semiHidden="1" w:unhideWhenUsed="1"/>
     <w:lsdException w:name="Table Web 1" w:semiHidden="1" w:unhideWhenUsed="1"/>
     <w:lsdException w:name="Table Web 2" w:semiHidden="1" w:unhideWhenUsed="1"/>
     <w:lsdException w:name="Balloon Text" w:semiHidden="1" w:unhideWhenUsed="1"/>
     <w:lsdException w:name="Table Grid" w:uiPriority="59"/>
-    <w:lsdException w:name="Table Theme" w:semiHidden="1" w:unhideWhenUsed="1"/>
     <w:lsdException w:name="Placeholder Text" w:semiHidden="1" w:uiPriority="99"/>
     <w:lsdException w:name="No Spacing" w:uiPriority="1" w:qFormat="1"/>
     <w:lsdException w:name="Light Shading" w:uiPriority="60"/>
@@ -12023,6 +13076,7 @@
     <w:lsdException w:name="Smart Hyperlink" w:semiHidden="1" w:uiPriority="99" w:unhideWhenUsed="1"/>
     <w:lsdException w:name="Hashtag" w:semiHidden="1" w:uiPriority="99" w:unhideWhenUsed="1"/>
     <w:lsdException w:name="Unresolved Mention" w:semiHidden="1" w:uiPriority="99" w:unhideWhenUsed="1"/>
+    <w:lsdException w:name="Smart Link" w:semiHidden="1" w:uiPriority="99" w:unhideWhenUsed="1"/>
   </w:latentStyles>
   <w:style w:type="paragraph" w:default="1" w:styleId="Normal">
     <w:name w:val="Normal"/>
@@ -15444,7 +16498,7 @@
 </file>
 
 <file path=customXml/itemProps1.xml><?xml version="1.0" encoding="utf-8"?>
-<ds:datastoreItem xmlns:ds="http://schemas.openxmlformats.org/officeDocument/2006/customXml" ds:itemID="{0D1CE17C-0F09-7B4E-9DD9-C3FF4990F34A}">
+<ds:datastoreItem xmlns:ds="http://schemas.openxmlformats.org/officeDocument/2006/customXml" ds:itemID="{6640C574-2F46-184B-A913-CB83577A08B9}">
   <ds:schemaRefs>
     <ds:schemaRef ds:uri="http://schemas.openxmlformats.org/officeDocument/2006/bibliography"/>
   </ds:schemaRefs>

</xml_diff>

<commit_message>
INT-1300 - fix when cache has an out of date reference to a object
</commit_message>
<xml_diff>
--- a/rc-data-feed/doc/Resilient IRP Data Feed Integration Guide.docx
+++ b/rc-data-feed/doc/Resilient IRP Data Feed Integration Guide.docx
@@ -6869,13 +6869,13 @@
       <w:pPr>
         <w:pStyle w:val="Heading2"/>
       </w:pPr>
-      <w:bookmarkStart w:id="19" w:name="_Toc510253272"/>
-      <w:bookmarkStart w:id="20" w:name="_Toc5366953"/>
+      <w:bookmarkStart w:id="19" w:name="_Toc5366953"/>
+      <w:bookmarkStart w:id="20" w:name="_Toc510253272"/>
       <w:r>
         <w:lastRenderedPageBreak/>
         <w:t>Confirm deployment</w:t>
       </w:r>
-      <w:bookmarkEnd w:id="20"/>
+      <w:bookmarkEnd w:id="19"/>
     </w:p>
     <w:p>
       <w:pPr>
@@ -6884,7 +6884,7 @@
       </w:pPr>
       <w:bookmarkStart w:id="21" w:name="_Configuration"/>
       <w:bookmarkStart w:id="22" w:name="_Toc510253274"/>
-      <w:bookmarkEnd w:id="19"/>
+      <w:bookmarkEnd w:id="20"/>
       <w:bookmarkEnd w:id="21"/>
       <w:r>
         <w:t xml:space="preserve">Once the package </w:t>
@@ -11420,21 +11420,128 @@
         <w:pStyle w:val="ListBullet"/>
         <w:numPr>
           <w:ilvl w:val="0"/>
-          <w:numId w:val="0"/>
+          <w:numId w:val="31"/>
         </w:numPr>
-        <w:ind w:left="360" w:hanging="360"/>
-      </w:pPr>
+      </w:pPr>
+      <w:r>
+        <w:t>There are a class of incident fields which are not synchronized. These are the HIPPA fields detailed below:</w:t>
+      </w:r>
+      <w:r>
+        <w:br/>
+      </w:r>
+    </w:p>
+    <w:p>
+      <w:pPr>
+        <w:pStyle w:val="code0"/>
+      </w:pPr>
+      <w:proofErr w:type="spellStart"/>
+      <w:r>
+        <w:lastRenderedPageBreak/>
+        <w:t>hipaa_acquired_comment</w:t>
+      </w:r>
+      <w:proofErr w:type="spellEnd"/>
+    </w:p>
+    <w:p>
+      <w:pPr>
+        <w:pStyle w:val="code0"/>
+      </w:pPr>
+      <w:proofErr w:type="spellStart"/>
+      <w:r>
+        <w:t>hipaa_acquired</w:t>
+      </w:r>
+      <w:proofErr w:type="spellEnd"/>
+    </w:p>
+    <w:p>
+      <w:pPr>
+        <w:pStyle w:val="code0"/>
+      </w:pPr>
+      <w:proofErr w:type="spellStart"/>
+      <w:r>
+        <w:t>hipaa_additional_misuse_comment</w:t>
+      </w:r>
+      <w:proofErr w:type="spellEnd"/>
+    </w:p>
+    <w:p>
+      <w:pPr>
+        <w:pStyle w:val="code0"/>
+      </w:pPr>
+      <w:proofErr w:type="spellStart"/>
+      <w:r>
+        <w:t>hipaa_additional_misuse</w:t>
+      </w:r>
+      <w:proofErr w:type="spellEnd"/>
+    </w:p>
+    <w:p>
+      <w:pPr>
+        <w:pStyle w:val="code0"/>
+      </w:pPr>
+      <w:proofErr w:type="spellStart"/>
+      <w:r>
+        <w:t>hipaa_adverse_comment</w:t>
+      </w:r>
+      <w:proofErr w:type="spellEnd"/>
+    </w:p>
+    <w:p>
+      <w:pPr>
+        <w:pStyle w:val="code0"/>
+      </w:pPr>
+      <w:proofErr w:type="spellStart"/>
+      <w:r>
+        <w:t>hipaa_adverse</w:t>
+      </w:r>
+      <w:bookmarkStart w:id="42" w:name="_GoBack"/>
+      <w:bookmarkEnd w:id="42"/>
+      <w:proofErr w:type="spellEnd"/>
+    </w:p>
+    <w:p>
+      <w:pPr>
+        <w:pStyle w:val="code0"/>
+      </w:pPr>
+      <w:proofErr w:type="spellStart"/>
+      <w:r>
+        <w:t>hipaa_breach_comment</w:t>
+      </w:r>
+      <w:proofErr w:type="spellEnd"/>
+    </w:p>
+    <w:p>
+      <w:pPr>
+        <w:pStyle w:val="code0"/>
+      </w:pPr>
+      <w:proofErr w:type="spellStart"/>
+      <w:r>
+        <w:t>hipaa_breach</w:t>
+      </w:r>
+      <w:proofErr w:type="spellEnd"/>
+    </w:p>
+    <w:p>
+      <w:pPr>
+        <w:pStyle w:val="code0"/>
+      </w:pPr>
+      <w:proofErr w:type="spellStart"/>
+      <w:r>
+        <w:t>hipaa_misused_comment</w:t>
+      </w:r>
+      <w:proofErr w:type="spellEnd"/>
+    </w:p>
+    <w:p>
+      <w:pPr>
+        <w:pStyle w:val="code0"/>
+      </w:pPr>
+      <w:proofErr w:type="spellStart"/>
+      <w:r>
+        <w:t>hipaa_misused</w:t>
+      </w:r>
+      <w:proofErr w:type="spellEnd"/>
     </w:p>
     <w:p>
       <w:pPr>
         <w:pStyle w:val="HowTo"/>
       </w:pPr>
-      <w:bookmarkStart w:id="42" w:name="_Toc5366971"/>
-      <w:r>
-        <w:lastRenderedPageBreak/>
+      <w:bookmarkStart w:id="43" w:name="_Toc5366971"/>
+      <w:r>
         <w:t>ODBC Databases</w:t>
       </w:r>
-      <w:bookmarkEnd w:id="42"/>
+      <w:bookmarkEnd w:id="43"/>
     </w:p>
     <w:p>
       <w:pPr>
@@ -11716,6 +11823,7 @@
         <w:pStyle w:val="ListBullet"/>
       </w:pPr>
       <w:r>
+        <w:lastRenderedPageBreak/>
         <w:t>When creating the database user account which will access the defined database, provide the necessary permissions to allow full access to create tables, a</w:t>
       </w:r>
       <w:r>
@@ -11963,19 +12071,160 @@
       <w:r>
         <w:t xml:space="preserve"> 4.0.X will lose the millisecond precision on datetime fields. If this value is important to your environment, use Python 3.6.X or greater.</w:t>
       </w:r>
-      <w:bookmarkStart w:id="43" w:name="_GoBack"/>
-      <w:bookmarkEnd w:id="43"/>
     </w:p>
     <w:p>
       <w:pPr>
         <w:pStyle w:val="ListBullet"/>
       </w:pPr>
       <w:r>
-        <w:lastRenderedPageBreak/>
         <w:t xml:space="preserve">A custom field deleted in Resilient and recreated as a different data type (for instance, </w:t>
       </w:r>
       <w:r>
         <w:t>a text field recreated as number) will break the feed process. It’s recommended one also delete the existing datastore table column so that it can be automatically recreated when resilient-circuits is restarted.</w:t>
+      </w:r>
+    </w:p>
+    <w:p>
+      <w:pPr>
+        <w:pStyle w:val="ListBullet"/>
+      </w:pPr>
+      <w:r>
+        <w:t xml:space="preserve">No foreign keys are created between tables. However, each table contains the </w:t>
+      </w:r>
+      <w:proofErr w:type="spellStart"/>
+      <w:r>
+        <w:rPr>
+          <w:rStyle w:val="codeChar0"/>
+        </w:rPr>
+        <w:t>inc_id</w:t>
+      </w:r>
+      <w:proofErr w:type="spellEnd"/>
+      <w:r>
+        <w:t xml:space="preserve"> column which can be used to link tables together. Below is a sample SQL query linking an incident with its tasks.</w:t>
+      </w:r>
+    </w:p>
+    <w:p>
+      <w:pPr>
+        <w:autoSpaceDE w:val="0"/>
+        <w:autoSpaceDN w:val="0"/>
+        <w:adjustRightInd w:val="0"/>
+        <w:spacing w:before="0" w:after="0"/>
+        <w:rPr>
+          <w:rFonts w:ascii="Menlo" w:hAnsi="Menlo" w:cs="Menlo"/>
+          <w:sz w:val="24"/>
+        </w:rPr>
+      </w:pPr>
+    </w:p>
+    <w:p>
+      <w:pPr>
+        <w:pStyle w:val="code0"/>
+      </w:pPr>
+      <w:r>
+        <w:rPr>
+          <w:b/>
+          <w:bCs/>
+          <w:color w:val="800000"/>
+        </w:rPr>
+        <w:t>SELECT</w:t>
+      </w:r>
+      <w:r>
+        <w:t xml:space="preserve"> * </w:t>
+      </w:r>
+      <w:r>
+        <w:rPr>
+          <w:b/>
+          <w:bCs/>
+          <w:color w:val="800000"/>
+        </w:rPr>
+        <w:t>FROM</w:t>
+      </w:r>
+      <w:r>
+        <w:t xml:space="preserve"> incident </w:t>
+      </w:r>
+      <w:r>
+        <w:br/>
+      </w:r>
+      <w:r>
+        <w:rPr>
+          <w:b/>
+          <w:bCs/>
+          <w:color w:val="800000"/>
+        </w:rPr>
+        <w:t>INNER</w:t>
+      </w:r>
+      <w:r>
+        <w:t xml:space="preserve"> </w:t>
+      </w:r>
+      <w:r>
+        <w:rPr>
+          <w:b/>
+          <w:bCs/>
+          <w:color w:val="800000"/>
+        </w:rPr>
+        <w:t>JOIN</w:t>
+      </w:r>
+      <w:r>
+        <w:t xml:space="preserve"> task</w:t>
+      </w:r>
+      <w:r>
+        <w:br/>
+      </w:r>
+      <w:r>
+        <w:rPr>
+          <w:b/>
+          <w:bCs/>
+          <w:color w:val="800000"/>
+        </w:rPr>
+        <w:t>ON</w:t>
+      </w:r>
+      <w:r>
+        <w:t xml:space="preserve"> </w:t>
+      </w:r>
+      <w:proofErr w:type="spellStart"/>
+      <w:r>
+        <w:t>incident.inc_id</w:t>
+      </w:r>
+      <w:proofErr w:type="spellEnd"/>
+      <w:r>
+        <w:t xml:space="preserve"> = </w:t>
+      </w:r>
+      <w:proofErr w:type="spellStart"/>
+      <w:r>
+        <w:t>task.inc_id</w:t>
+      </w:r>
+      <w:proofErr w:type="spellEnd"/>
+      <w:r>
+        <w:br/>
+      </w:r>
+      <w:r>
+        <w:rPr>
+          <w:b/>
+          <w:bCs/>
+          <w:color w:val="800000"/>
+        </w:rPr>
+        <w:t>WHERE</w:t>
+      </w:r>
+      <w:r>
+        <w:t xml:space="preserve"> </w:t>
+      </w:r>
+      <w:proofErr w:type="spellStart"/>
+      <w:r>
+        <w:t>incident.inc_id</w:t>
+      </w:r>
+      <w:proofErr w:type="spellEnd"/>
+      <w:r>
+        <w:t>=</w:t>
+      </w:r>
+      <w:r>
+        <w:rPr>
+          <w:color w:val="0000FF"/>
+        </w:rPr>
+        <w:t>2095</w:t>
+      </w:r>
+      <w:r>
+        <w:rPr>
+          <w:color w:val="FF0000"/>
+        </w:rPr>
+        <w:t>;</w:t>
       </w:r>
     </w:p>
     <w:p>
@@ -11994,6 +12243,7 @@
       </w:pPr>
       <w:bookmarkStart w:id="44" w:name="_Toc5366972"/>
       <w:r>
+        <w:lastRenderedPageBreak/>
         <w:t>Troubleshoot</w:t>
       </w:r>
       <w:bookmarkEnd w:id="44"/>
@@ -12375,9 +12625,6 @@
       </w:r>
       <w:r>
         <w:br/>
-      </w:r>
-      <w:r>
-        <w:lastRenderedPageBreak/>
         <w:t xml:space="preserve">    </w:t>
       </w:r>
       <w:r>
@@ -12427,6 +12674,9 @@
       </w:r>
       <w:r>
         <w:br/>
+      </w:r>
+      <w:r>
+        <w:lastRenderedPageBreak/>
         <w:t xml:space="preserve">    AVAILABLE_CLASSES = {</w:t>
       </w:r>
       <w:r>
@@ -14109,7 +14359,6 @@
         <w:pStyle w:val="BodyText"/>
       </w:pPr>
       <w:r>
-        <w:lastRenderedPageBreak/>
         <w:t>Text data types can be challenging for some databases based on the data length limits. In those cases, use a constant to define the limit and truncate your data using that value</w:t>
       </w:r>
       <w:r>
@@ -14159,6 +14408,7 @@
           <w:bCs/>
           <w:color w:val="000080"/>
         </w:rPr>
+        <w:lastRenderedPageBreak/>
         <w:t xml:space="preserve">def </w:t>
       </w:r>
       <w:proofErr w:type="spellStart"/>
@@ -15469,6 +15719,140 @@
           </w:tcPr>
           <w:p>
             <w:r>
+              <w:t>incident</w:t>
+            </w:r>
+          </w:p>
+        </w:tc>
+        <w:tc>
+          <w:tcPr>
+            <w:tcW w:w="3489" w:type="dxa"/>
+          </w:tcPr>
+          <w:p>
+            <w:r>
+              <w:t>confirmed</w:t>
+            </w:r>
+          </w:p>
+        </w:tc>
+        <w:tc>
+          <w:tcPr>
+            <w:tcW w:w="2568" w:type="dxa"/>
+          </w:tcPr>
+          <w:p>
+            <w:proofErr w:type="spellStart"/>
+            <w:r>
+              <w:t>boolean</w:t>
+            </w:r>
+            <w:proofErr w:type="spellEnd"/>
+          </w:p>
+        </w:tc>
+      </w:tr>
+      <w:tr>
+        <w:tc>
+          <w:tcPr>
+            <w:tcW w:w="2577" w:type="dxa"/>
+          </w:tcPr>
+          <w:p>
+            <w:r>
+              <w:t>incident</w:t>
+            </w:r>
+          </w:p>
+        </w:tc>
+        <w:tc>
+          <w:tcPr>
+            <w:tcW w:w="3489" w:type="dxa"/>
+          </w:tcPr>
+          <w:p>
+            <w:r>
+              <w:t>country</w:t>
+            </w:r>
+          </w:p>
+        </w:tc>
+        <w:tc>
+          <w:tcPr>
+            <w:tcW w:w="2568" w:type="dxa"/>
+          </w:tcPr>
+          <w:p>
+            <w:r>
+              <w:t>text</w:t>
+            </w:r>
+          </w:p>
+        </w:tc>
+      </w:tr>
+      <w:tr>
+        <w:tc>
+          <w:tcPr>
+            <w:tcW w:w="2577" w:type="dxa"/>
+          </w:tcPr>
+          <w:p>
+            <w:r>
+              <w:t>incident</w:t>
+            </w:r>
+          </w:p>
+        </w:tc>
+        <w:tc>
+          <w:tcPr>
+            <w:tcW w:w="3489" w:type="dxa"/>
+          </w:tcPr>
+          <w:p>
+            <w:proofErr w:type="spellStart"/>
+            <w:r>
+              <w:t>create_date</w:t>
+            </w:r>
+            <w:proofErr w:type="spellEnd"/>
+          </w:p>
+        </w:tc>
+        <w:tc>
+          <w:tcPr>
+            <w:tcW w:w="2568" w:type="dxa"/>
+          </w:tcPr>
+          <w:p>
+            <w:r>
+              <w:t>timestamp without time zone</w:t>
+            </w:r>
+          </w:p>
+        </w:tc>
+      </w:tr>
+      <w:tr>
+        <w:tc>
+          <w:tcPr>
+            <w:tcW w:w="2577" w:type="dxa"/>
+          </w:tcPr>
+          <w:p>
+            <w:r>
+              <w:t>incident</w:t>
+            </w:r>
+          </w:p>
+        </w:tc>
+        <w:tc>
+          <w:tcPr>
+            <w:tcW w:w="3489" w:type="dxa"/>
+          </w:tcPr>
+          <w:p>
+            <w:proofErr w:type="spellStart"/>
+            <w:r>
+              <w:t>creator_id</w:t>
+            </w:r>
+            <w:proofErr w:type="spellEnd"/>
+          </w:p>
+        </w:tc>
+        <w:tc>
+          <w:tcPr>
+            <w:tcW w:w="2568" w:type="dxa"/>
+          </w:tcPr>
+          <w:p>
+            <w:r>
+              <w:t>text</w:t>
+            </w:r>
+          </w:p>
+        </w:tc>
+      </w:tr>
+      <w:tr>
+        <w:tc>
+          <w:tcPr>
+            <w:tcW w:w="2577" w:type="dxa"/>
+          </w:tcPr>
+          <w:p>
+            <w:r>
               <w:lastRenderedPageBreak/>
               <w:t>incident</w:t>
             </w:r>
@@ -15479,9 +15863,11 @@
             <w:tcW w:w="3489" w:type="dxa"/>
           </w:tcPr>
           <w:p>
-            <w:r>
-              <w:t>confirmed</w:t>
-            </w:r>
+            <w:proofErr w:type="spellStart"/>
+            <w:r>
+              <w:t>crimestatus_id</w:t>
+            </w:r>
+            <w:proofErr w:type="spellEnd"/>
           </w:p>
         </w:tc>
         <w:tc>
@@ -15489,11 +15875,9 @@
             <w:tcW w:w="2568" w:type="dxa"/>
           </w:tcPr>
           <w:p>
-            <w:proofErr w:type="spellStart"/>
-            <w:r>
-              <w:t>boolean</w:t>
-            </w:r>
-            <w:proofErr w:type="spellEnd"/>
+            <w:r>
+              <w:t>text</w:t>
+            </w:r>
           </w:p>
         </w:tc>
       </w:tr>
@@ -15513,9 +15897,11 @@
             <w:tcW w:w="3489" w:type="dxa"/>
           </w:tcPr>
           <w:p>
-            <w:r>
-              <w:t>country</w:t>
-            </w:r>
+            <w:proofErr w:type="spellStart"/>
+            <w:r>
+              <w:t>data_compromised</w:t>
+            </w:r>
+            <w:proofErr w:type="spellEnd"/>
           </w:p>
         </w:tc>
         <w:tc>
@@ -15523,9 +15909,11 @@
             <w:tcW w:w="2568" w:type="dxa"/>
           </w:tcPr>
           <w:p>
-            <w:r>
-              <w:t>text</w:t>
-            </w:r>
+            <w:proofErr w:type="spellStart"/>
+            <w:r>
+              <w:t>boolean</w:t>
+            </w:r>
+            <w:proofErr w:type="spellEnd"/>
           </w:p>
         </w:tc>
       </w:tr>
@@ -15547,7 +15935,7 @@
           <w:p>
             <w:proofErr w:type="spellStart"/>
             <w:r>
-              <w:t>create_date</w:t>
+              <w:t>data_contained</w:t>
             </w:r>
             <w:proofErr w:type="spellEnd"/>
           </w:p>
@@ -15557,9 +15945,11 @@
             <w:tcW w:w="2568" w:type="dxa"/>
           </w:tcPr>
           <w:p>
-            <w:r>
-              <w:t>timestamp without time zone</w:t>
-            </w:r>
+            <w:proofErr w:type="spellStart"/>
+            <w:r>
+              <w:t>boolean</w:t>
+            </w:r>
+            <w:proofErr w:type="spellEnd"/>
           </w:p>
         </w:tc>
       </w:tr>
@@ -15581,7 +15971,7 @@
           <w:p>
             <w:proofErr w:type="spellStart"/>
             <w:r>
-              <w:t>creator_id</w:t>
+              <w:t>data_encrypted</w:t>
             </w:r>
             <w:proofErr w:type="spellEnd"/>
           </w:p>
@@ -15591,9 +15981,11 @@
             <w:tcW w:w="2568" w:type="dxa"/>
           </w:tcPr>
           <w:p>
-            <w:r>
-              <w:t>text</w:t>
-            </w:r>
+            <w:proofErr w:type="spellStart"/>
+            <w:r>
+              <w:t>boolean</w:t>
+            </w:r>
+            <w:proofErr w:type="spellEnd"/>
           </w:p>
         </w:tc>
       </w:tr>
@@ -15615,7 +16007,7 @@
           <w:p>
             <w:proofErr w:type="spellStart"/>
             <w:r>
-              <w:t>crimestatus_id</w:t>
+              <w:t>data_format</w:t>
             </w:r>
             <w:proofErr w:type="spellEnd"/>
           </w:p>
@@ -15649,7 +16041,7 @@
           <w:p>
             <w:proofErr w:type="spellStart"/>
             <w:r>
-              <w:t>data_compromised</w:t>
+              <w:t>data_source_ids</w:t>
             </w:r>
             <w:proofErr w:type="spellEnd"/>
           </w:p>
@@ -15659,11 +16051,9 @@
             <w:tcW w:w="2568" w:type="dxa"/>
           </w:tcPr>
           <w:p>
-            <w:proofErr w:type="spellStart"/>
-            <w:r>
-              <w:t>boolean</w:t>
-            </w:r>
-            <w:proofErr w:type="spellEnd"/>
+            <w:r>
+              <w:t>text</w:t>
+            </w:r>
           </w:p>
         </w:tc>
       </w:tr>
@@ -15683,11 +16073,9 @@
             <w:tcW w:w="3489" w:type="dxa"/>
           </w:tcPr>
           <w:p>
-            <w:proofErr w:type="spellStart"/>
-            <w:r>
-              <w:t>data_contained</w:t>
-            </w:r>
-            <w:proofErr w:type="spellEnd"/>
+            <w:r>
+              <w:t>description</w:t>
+            </w:r>
           </w:p>
         </w:tc>
         <w:tc>
@@ -15695,11 +16083,9 @@
             <w:tcW w:w="2568" w:type="dxa"/>
           </w:tcPr>
           <w:p>
-            <w:proofErr w:type="spellStart"/>
-            <w:r>
-              <w:t>boolean</w:t>
-            </w:r>
-            <w:proofErr w:type="spellEnd"/>
+            <w:r>
+              <w:t>text</w:t>
+            </w:r>
           </w:p>
         </w:tc>
       </w:tr>
@@ -15721,7 +16107,7 @@
           <w:p>
             <w:proofErr w:type="spellStart"/>
             <w:r>
-              <w:t>data_encrypted</w:t>
+              <w:t>discovered_date</w:t>
             </w:r>
             <w:proofErr w:type="spellEnd"/>
           </w:p>
@@ -15731,11 +16117,9 @@
             <w:tcW w:w="2568" w:type="dxa"/>
           </w:tcPr>
           <w:p>
-            <w:proofErr w:type="spellStart"/>
-            <w:r>
-              <w:t>boolean</w:t>
-            </w:r>
-            <w:proofErr w:type="spellEnd"/>
+            <w:r>
+              <w:t>timestamp without time zone</w:t>
+            </w:r>
           </w:p>
         </w:tc>
       </w:tr>
@@ -15757,7 +16141,7 @@
           <w:p>
             <w:proofErr w:type="spellStart"/>
             <w:r>
-              <w:t>data_format</w:t>
+              <w:t>due_date</w:t>
             </w:r>
             <w:proofErr w:type="spellEnd"/>
           </w:p>
@@ -15768,7 +16152,7 @@
           </w:tcPr>
           <w:p>
             <w:r>
-              <w:t>text</w:t>
+              <w:t>timestamp without time zone</w:t>
             </w:r>
           </w:p>
         </w:tc>
@@ -15791,7 +16175,7 @@
           <w:p>
             <w:proofErr w:type="spellStart"/>
             <w:r>
-              <w:t>data_source_ids</w:t>
+              <w:t>employee_involved</w:t>
             </w:r>
             <w:proofErr w:type="spellEnd"/>
           </w:p>
@@ -15801,9 +16185,11 @@
             <w:tcW w:w="2568" w:type="dxa"/>
           </w:tcPr>
           <w:p>
-            <w:r>
-              <w:t>text</w:t>
-            </w:r>
+            <w:proofErr w:type="spellStart"/>
+            <w:r>
+              <w:t>boolean</w:t>
+            </w:r>
+            <w:proofErr w:type="spellEnd"/>
           </w:p>
         </w:tc>
       </w:tr>
@@ -15823,9 +16209,11 @@
             <w:tcW w:w="3489" w:type="dxa"/>
           </w:tcPr>
           <w:p>
-            <w:r>
-              <w:t>description</w:t>
-            </w:r>
+            <w:proofErr w:type="spellStart"/>
+            <w:r>
+              <w:t>end_date</w:t>
+            </w:r>
+            <w:proofErr w:type="spellEnd"/>
           </w:p>
         </w:tc>
         <w:tc>
@@ -15834,7 +16222,7 @@
           </w:tcPr>
           <w:p>
             <w:r>
-              <w:t>text</w:t>
+              <w:t>timestamp without time zone</w:t>
             </w:r>
           </w:p>
         </w:tc>
@@ -15857,7 +16245,7 @@
           <w:p>
             <w:proofErr w:type="spellStart"/>
             <w:r>
-              <w:t>discovered_date</w:t>
+              <w:t>exposure_dept_id</w:t>
             </w:r>
             <w:proofErr w:type="spellEnd"/>
           </w:p>
@@ -15868,7 +16256,7 @@
           </w:tcPr>
           <w:p>
             <w:r>
-              <w:t>timestamp without time zone</w:t>
+              <w:t>text</w:t>
             </w:r>
           </w:p>
         </w:tc>
@@ -15891,7 +16279,7 @@
           <w:p>
             <w:proofErr w:type="spellStart"/>
             <w:r>
-              <w:t>due_date</w:t>
+              <w:t>exposure_individual_name</w:t>
             </w:r>
             <w:proofErr w:type="spellEnd"/>
           </w:p>
@@ -15902,7 +16290,7 @@
           </w:tcPr>
           <w:p>
             <w:r>
-              <w:t>timestamp without time zone</w:t>
+              <w:t>text</w:t>
             </w:r>
           </w:p>
         </w:tc>
@@ -15925,7 +16313,7 @@
           <w:p>
             <w:proofErr w:type="spellStart"/>
             <w:r>
-              <w:t>employee_involved</w:t>
+              <w:t>exposure_type_id</w:t>
             </w:r>
             <w:proofErr w:type="spellEnd"/>
           </w:p>
@@ -15935,11 +16323,9 @@
             <w:tcW w:w="2568" w:type="dxa"/>
           </w:tcPr>
           <w:p>
-            <w:proofErr w:type="spellStart"/>
-            <w:r>
-              <w:t>boolean</w:t>
-            </w:r>
-            <w:proofErr w:type="spellEnd"/>
+            <w:r>
+              <w:t>text</w:t>
+            </w:r>
           </w:p>
         </w:tc>
       </w:tr>
@@ -15961,7 +16347,7 @@
           <w:p>
             <w:proofErr w:type="spellStart"/>
             <w:r>
-              <w:t>end_date</w:t>
+              <w:t>exposure_vendor_id</w:t>
             </w:r>
             <w:proofErr w:type="spellEnd"/>
           </w:p>
@@ -15972,7 +16358,7 @@
           </w:tcPr>
           <w:p>
             <w:r>
-              <w:t>timestamp without time zone</w:t>
+              <w:t>text</w:t>
             </w:r>
           </w:p>
         </w:tc>
@@ -15995,7 +16381,7 @@
           <w:p>
             <w:proofErr w:type="spellStart"/>
             <w:r>
-              <w:t>exposure_dept_id</w:t>
+              <w:t>gdpr_breach_circumstances</w:t>
             </w:r>
             <w:proofErr w:type="spellEnd"/>
           </w:p>
@@ -16029,7 +16415,7 @@
           <w:p>
             <w:proofErr w:type="spellStart"/>
             <w:r>
-              <w:t>exposure_individual_name</w:t>
+              <w:t>gdpr_breach_type</w:t>
             </w:r>
             <w:proofErr w:type="spellEnd"/>
           </w:p>
@@ -16063,7 +16449,7 @@
           <w:p>
             <w:proofErr w:type="spellStart"/>
             <w:r>
-              <w:t>exposure_type_id</w:t>
+              <w:t>gdpr_breach_type_comment</w:t>
             </w:r>
             <w:proofErr w:type="spellEnd"/>
           </w:p>
@@ -16097,7 +16483,7 @@
           <w:p>
             <w:proofErr w:type="spellStart"/>
             <w:r>
-              <w:t>exposure_vendor_id</w:t>
+              <w:t>gdpr_consequences</w:t>
             </w:r>
             <w:proofErr w:type="spellEnd"/>
           </w:p>
@@ -16131,7 +16517,7 @@
           <w:p>
             <w:proofErr w:type="spellStart"/>
             <w:r>
-              <w:t>gdpr_breach_circumstances</w:t>
+              <w:t>gdpr_consequences_comment</w:t>
             </w:r>
             <w:proofErr w:type="spellEnd"/>
           </w:p>
@@ -16165,7 +16551,7 @@
           <w:p>
             <w:proofErr w:type="spellStart"/>
             <w:r>
-              <w:t>gdpr_breach_type</w:t>
+              <w:t>gdpr_final_assessment</w:t>
             </w:r>
             <w:proofErr w:type="spellEnd"/>
           </w:p>
@@ -16199,7 +16585,7 @@
           <w:p>
             <w:proofErr w:type="spellStart"/>
             <w:r>
-              <w:t>gdpr_breach_type_comment</w:t>
+              <w:t>gdpr_final_assessment_comment</w:t>
             </w:r>
             <w:proofErr w:type="spellEnd"/>
           </w:p>
@@ -16233,7 +16619,7 @@
           <w:p>
             <w:proofErr w:type="spellStart"/>
             <w:r>
-              <w:t>gdpr_consequences</w:t>
+              <w:t>gdpr_harm_risk</w:t>
             </w:r>
             <w:proofErr w:type="spellEnd"/>
           </w:p>
@@ -16267,7 +16653,7 @@
           <w:p>
             <w:proofErr w:type="spellStart"/>
             <w:r>
-              <w:t>gdpr_consequences_comment</w:t>
+              <w:t>gdpr_identification</w:t>
             </w:r>
             <w:proofErr w:type="spellEnd"/>
           </w:p>
@@ -16301,7 +16687,7 @@
           <w:p>
             <w:proofErr w:type="spellStart"/>
             <w:r>
-              <w:t>gdpr_final_assessment</w:t>
+              <w:t>gdpr_identification_comment</w:t>
             </w:r>
             <w:proofErr w:type="spellEnd"/>
           </w:p>
@@ -16335,7 +16721,7 @@
           <w:p>
             <w:proofErr w:type="spellStart"/>
             <w:r>
-              <w:t>gdpr_final_assessment_comment</w:t>
+              <w:t>gdpr_lawful_data_processing_categories</w:t>
             </w:r>
             <w:proofErr w:type="spellEnd"/>
           </w:p>
@@ -16369,7 +16755,7 @@
           <w:p>
             <w:proofErr w:type="spellStart"/>
             <w:r>
-              <w:t>gdpr_harm_risk</w:t>
+              <w:t>gdpr_personal_data</w:t>
             </w:r>
             <w:proofErr w:type="spellEnd"/>
           </w:p>
@@ -16403,7 +16789,7 @@
           <w:p>
             <w:proofErr w:type="spellStart"/>
             <w:r>
-              <w:t>gdpr_identification</w:t>
+              <w:t>gdpr_personal_data_comment</w:t>
             </w:r>
             <w:proofErr w:type="spellEnd"/>
           </w:p>
@@ -16438,7 +16824,7 @@
           <w:p>
             <w:proofErr w:type="spellStart"/>
             <w:r>
-              <w:t>gdpr_identification_comment</w:t>
+              <w:t>gdpr_subsequent_notification</w:t>
             </w:r>
             <w:proofErr w:type="spellEnd"/>
           </w:p>
@@ -16448,9 +16834,11 @@
             <w:tcW w:w="2568" w:type="dxa"/>
           </w:tcPr>
           <w:p>
-            <w:r>
-              <w:t>text</w:t>
-            </w:r>
+            <w:proofErr w:type="spellStart"/>
+            <w:r>
+              <w:t>boolean</w:t>
+            </w:r>
+            <w:proofErr w:type="spellEnd"/>
           </w:p>
         </w:tc>
       </w:tr>
@@ -16472,7 +16860,7 @@
           <w:p>
             <w:proofErr w:type="spellStart"/>
             <w:r>
-              <w:t>gdpr_lawful_data_processing_categories</w:t>
+              <w:t>hard_liability</w:t>
             </w:r>
             <w:proofErr w:type="spellEnd"/>
           </w:p>
@@ -16482,9 +16870,11 @@
             <w:tcW w:w="2568" w:type="dxa"/>
           </w:tcPr>
           <w:p>
-            <w:r>
-              <w:t>text</w:t>
-            </w:r>
+            <w:proofErr w:type="spellStart"/>
+            <w:r>
+              <w:t>bigint</w:t>
+            </w:r>
+            <w:proofErr w:type="spellEnd"/>
           </w:p>
         </w:tc>
       </w:tr>
@@ -16506,7 +16896,7 @@
           <w:p>
             <w:proofErr w:type="spellStart"/>
             <w:r>
-              <w:t>gdpr_personal_data</w:t>
+              <w:t>harmstatus_id</w:t>
             </w:r>
             <w:proofErr w:type="spellEnd"/>
           </w:p>
@@ -16538,11 +16928,9 @@
             <w:tcW w:w="3489" w:type="dxa"/>
           </w:tcPr>
           <w:p>
-            <w:proofErr w:type="spellStart"/>
-            <w:r>
-              <w:t>gdpr_personal_data_comment</w:t>
-            </w:r>
-            <w:proofErr w:type="spellEnd"/>
+            <w:r>
+              <w:t>id</w:t>
+            </w:r>
           </w:p>
         </w:tc>
         <w:tc>
@@ -16551,7 +16939,7 @@
           </w:tcPr>
           <w:p>
             <w:r>
-              <w:t>text</w:t>
+              <w:t>integer</w:t>
             </w:r>
           </w:p>
         </w:tc>
@@ -16574,7 +16962,7 @@
           <w:p>
             <w:proofErr w:type="spellStart"/>
             <w:r>
-              <w:t>gdpr_subsequent_notification</w:t>
+              <w:t>impact_likely</w:t>
             </w:r>
             <w:proofErr w:type="spellEnd"/>
           </w:p>
@@ -16610,7 +16998,7 @@
           <w:p>
             <w:proofErr w:type="spellStart"/>
             <w:r>
-              <w:t>hard_liability</w:t>
+              <w:t>inc_id</w:t>
             </w:r>
             <w:proofErr w:type="spellEnd"/>
           </w:p>
@@ -16620,11 +17008,9 @@
             <w:tcW w:w="2568" w:type="dxa"/>
           </w:tcPr>
           <w:p>
-            <w:proofErr w:type="spellStart"/>
-            <w:r>
-              <w:t>bigint</w:t>
-            </w:r>
-            <w:proofErr w:type="spellEnd"/>
+            <w:r>
+              <w:t>integer</w:t>
+            </w:r>
           </w:p>
         </w:tc>
       </w:tr>
@@ -16646,7 +17032,7 @@
           <w:p>
             <w:proofErr w:type="spellStart"/>
             <w:r>
-              <w:t>harmstatus_id</w:t>
+              <w:t>inc_training</w:t>
             </w:r>
             <w:proofErr w:type="spellEnd"/>
           </w:p>
@@ -16656,9 +17042,11 @@
             <w:tcW w:w="2568" w:type="dxa"/>
           </w:tcPr>
           <w:p>
-            <w:r>
-              <w:t>text</w:t>
-            </w:r>
+            <w:proofErr w:type="spellStart"/>
+            <w:r>
+              <w:t>boolean</w:t>
+            </w:r>
+            <w:proofErr w:type="spellEnd"/>
           </w:p>
         </w:tc>
       </w:tr>
@@ -16678,9 +17066,11 @@
             <w:tcW w:w="3489" w:type="dxa"/>
           </w:tcPr>
           <w:p>
-            <w:r>
-              <w:t>id</w:t>
-            </w:r>
+            <w:proofErr w:type="spellStart"/>
+            <w:r>
+              <w:t>incident_type_ids</w:t>
+            </w:r>
+            <w:proofErr w:type="spellEnd"/>
           </w:p>
         </w:tc>
         <w:tc>
@@ -16689,7 +17079,7 @@
           </w:tcPr>
           <w:p>
             <w:r>
-              <w:t>integer</w:t>
+              <w:t>text</w:t>
             </w:r>
           </w:p>
         </w:tc>
@@ -16712,7 +17102,7 @@
           <w:p>
             <w:proofErr w:type="spellStart"/>
             <w:r>
-              <w:t>impact_likely</w:t>
+              <w:t>jurisdiction_name</w:t>
             </w:r>
             <w:proofErr w:type="spellEnd"/>
           </w:p>
@@ -16722,11 +17112,9 @@
             <w:tcW w:w="2568" w:type="dxa"/>
           </w:tcPr>
           <w:p>
-            <w:proofErr w:type="spellStart"/>
-            <w:r>
-              <w:t>boolean</w:t>
-            </w:r>
-            <w:proofErr w:type="spellEnd"/>
+            <w:r>
+              <w:t>text</w:t>
+            </w:r>
           </w:p>
         </w:tc>
       </w:tr>
@@ -16746,11 +17134,9 @@
             <w:tcW w:w="3489" w:type="dxa"/>
           </w:tcPr>
           <w:p>
-            <w:proofErr w:type="spellStart"/>
-            <w:r>
-              <w:t>inc_id</w:t>
-            </w:r>
-            <w:proofErr w:type="spellEnd"/>
+            <w:r>
+              <w:t>members</w:t>
+            </w:r>
           </w:p>
         </w:tc>
         <w:tc>
@@ -16759,7 +17145,7 @@
           </w:tcPr>
           <w:p>
             <w:r>
-              <w:t>integer</w:t>
+              <w:t>text</w:t>
             </w:r>
           </w:p>
         </w:tc>
@@ -16780,11 +17166,9 @@
             <w:tcW w:w="3489" w:type="dxa"/>
           </w:tcPr>
           <w:p>
-            <w:proofErr w:type="spellStart"/>
-            <w:r>
-              <w:t>inc_training</w:t>
-            </w:r>
-            <w:proofErr w:type="spellEnd"/>
+            <w:r>
+              <w:t>name</w:t>
+            </w:r>
           </w:p>
         </w:tc>
         <w:tc>
@@ -16792,11 +17176,9 @@
             <w:tcW w:w="2568" w:type="dxa"/>
           </w:tcPr>
           <w:p>
-            <w:proofErr w:type="spellStart"/>
-            <w:r>
-              <w:t>boolean</w:t>
-            </w:r>
-            <w:proofErr w:type="spellEnd"/>
+            <w:r>
+              <w:t>text</w:t>
+            </w:r>
           </w:p>
         </w:tc>
       </w:tr>
@@ -16818,7 +17200,7 @@
           <w:p>
             <w:proofErr w:type="spellStart"/>
             <w:r>
-              <w:t>incident_type_ids</w:t>
+              <w:t>negative_pr_likely</w:t>
             </w:r>
             <w:proofErr w:type="spellEnd"/>
           </w:p>
@@ -16828,9 +17210,11 @@
             <w:tcW w:w="2568" w:type="dxa"/>
           </w:tcPr>
           <w:p>
-            <w:r>
-              <w:t>text</w:t>
-            </w:r>
+            <w:proofErr w:type="spellStart"/>
+            <w:r>
+              <w:t>boolean</w:t>
+            </w:r>
+            <w:proofErr w:type="spellEnd"/>
           </w:p>
         </w:tc>
       </w:tr>
@@ -16852,7 +17236,7 @@
           <w:p>
             <w:proofErr w:type="spellStart"/>
             <w:r>
-              <w:t>jurisdiction_name</w:t>
+              <w:t>nist_attack_vectors</w:t>
             </w:r>
             <w:proofErr w:type="spellEnd"/>
           </w:p>
@@ -16884,9 +17268,11 @@
             <w:tcW w:w="3489" w:type="dxa"/>
           </w:tcPr>
           <w:p>
-            <w:r>
-              <w:t>members</w:t>
-            </w:r>
+            <w:proofErr w:type="spellStart"/>
+            <w:r>
+              <w:t>owner_id</w:t>
+            </w:r>
+            <w:proofErr w:type="spellEnd"/>
           </w:p>
         </w:tc>
         <w:tc>
@@ -16916,9 +17302,11 @@
             <w:tcW w:w="3489" w:type="dxa"/>
           </w:tcPr>
           <w:p>
-            <w:r>
-              <w:t>name</w:t>
-            </w:r>
+            <w:proofErr w:type="spellStart"/>
+            <w:r>
+              <w:t>phase_id</w:t>
+            </w:r>
+            <w:proofErr w:type="spellEnd"/>
           </w:p>
         </w:tc>
         <w:tc>
@@ -16950,7 +17338,7 @@
           <w:p>
             <w:proofErr w:type="spellStart"/>
             <w:r>
-              <w:t>negative_pr_likely</w:t>
+              <w:t>plan_status</w:t>
             </w:r>
             <w:proofErr w:type="spellEnd"/>
           </w:p>
@@ -16960,11 +17348,9 @@
             <w:tcW w:w="2568" w:type="dxa"/>
           </w:tcPr>
           <w:p>
-            <w:proofErr w:type="spellStart"/>
-            <w:r>
-              <w:t>boolean</w:t>
-            </w:r>
-            <w:proofErr w:type="spellEnd"/>
+            <w:r>
+              <w:t>text</w:t>
+            </w:r>
           </w:p>
         </w:tc>
       </w:tr>
@@ -16984,11 +17370,9 @@
             <w:tcW w:w="3489" w:type="dxa"/>
           </w:tcPr>
           <w:p>
-            <w:proofErr w:type="spellStart"/>
-            <w:r>
-              <w:t>nist_attack_vectors</w:t>
-            </w:r>
-            <w:proofErr w:type="spellEnd"/>
+            <w:r>
+              <w:t>reporter</w:t>
+            </w:r>
           </w:p>
         </w:tc>
         <w:tc>
@@ -17020,7 +17404,7 @@
           <w:p>
             <w:proofErr w:type="spellStart"/>
             <w:r>
-              <w:t>owner_id</w:t>
+              <w:t>resolution_id</w:t>
             </w:r>
             <w:proofErr w:type="spellEnd"/>
           </w:p>
@@ -17054,7 +17438,7 @@
           <w:p>
             <w:proofErr w:type="spellStart"/>
             <w:r>
-              <w:t>phase_id</w:t>
+              <w:t>resolution_summary</w:t>
             </w:r>
             <w:proofErr w:type="spellEnd"/>
           </w:p>
@@ -17088,7 +17472,7 @@
           <w:p>
             <w:proofErr w:type="spellStart"/>
             <w:r>
-              <w:t>plan_status</w:t>
+              <w:t>severity_code</w:t>
             </w:r>
             <w:proofErr w:type="spellEnd"/>
           </w:p>
@@ -17120,9 +17504,11 @@
             <w:tcW w:w="3489" w:type="dxa"/>
           </w:tcPr>
           <w:p>
-            <w:r>
-              <w:t>reporter</w:t>
-            </w:r>
+            <w:proofErr w:type="spellStart"/>
+            <w:r>
+              <w:t>start_date</w:t>
+            </w:r>
+            <w:proofErr w:type="spellEnd"/>
           </w:p>
         </w:tc>
         <w:tc>
@@ -17131,7 +17517,7 @@
           </w:tcPr>
           <w:p>
             <w:r>
-              <w:t>text</w:t>
+              <w:t>timestamp without time zone</w:t>
             </w:r>
           </w:p>
         </w:tc>
@@ -17152,11 +17538,9 @@
             <w:tcW w:w="3489" w:type="dxa"/>
           </w:tcPr>
           <w:p>
-            <w:proofErr w:type="spellStart"/>
-            <w:r>
-              <w:t>resolution_id</w:t>
-            </w:r>
-            <w:proofErr w:type="spellEnd"/>
+            <w:r>
+              <w:t>state</w:t>
+            </w:r>
           </w:p>
         </w:tc>
         <w:tc>
@@ -17186,11 +17570,9 @@
             <w:tcW w:w="3489" w:type="dxa"/>
           </w:tcPr>
           <w:p>
-            <w:proofErr w:type="spellStart"/>
-            <w:r>
-              <w:t>resolution_summary</w:t>
-            </w:r>
-            <w:proofErr w:type="spellEnd"/>
+            <w:r>
+              <w:t>workspace</w:t>
+            </w:r>
           </w:p>
         </w:tc>
         <w:tc>
@@ -17220,11 +17602,9 @@
             <w:tcW w:w="3489" w:type="dxa"/>
           </w:tcPr>
           <w:p>
-            <w:proofErr w:type="spellStart"/>
-            <w:r>
-              <w:t>severity_code</w:t>
-            </w:r>
-            <w:proofErr w:type="spellEnd"/>
+            <w:r>
+              <w:t>zip</w:t>
+            </w:r>
           </w:p>
         </w:tc>
         <w:tc>
@@ -17245,7 +17625,7 @@
           </w:tcPr>
           <w:p>
             <w:r>
-              <w:t>incident</w:t>
+              <w:t>milestone</w:t>
             </w:r>
           </w:p>
         </w:tc>
@@ -17254,11 +17634,9 @@
             <w:tcW w:w="3489" w:type="dxa"/>
           </w:tcPr>
           <w:p>
-            <w:proofErr w:type="spellStart"/>
-            <w:r>
-              <w:t>start_date</w:t>
-            </w:r>
-            <w:proofErr w:type="spellEnd"/>
+            <w:r>
+              <w:t>date</w:t>
+            </w:r>
           </w:p>
         </w:tc>
         <w:tc>
@@ -17279,7 +17657,7 @@
           </w:tcPr>
           <w:p>
             <w:r>
-              <w:t>incident</w:t>
+              <w:t>milestone</w:t>
             </w:r>
           </w:p>
         </w:tc>
@@ -17289,7 +17667,7 @@
           </w:tcPr>
           <w:p>
             <w:r>
-              <w:t>state</w:t>
+              <w:t>description</w:t>
             </w:r>
           </w:p>
         </w:tc>
@@ -17311,7 +17689,7 @@
           </w:tcPr>
           <w:p>
             <w:r>
-              <w:t>incident</w:t>
+              <w:t>milestone</w:t>
             </w:r>
           </w:p>
         </w:tc>
@@ -17321,7 +17699,7 @@
           </w:tcPr>
           <w:p>
             <w:r>
-              <w:t>workspace</w:t>
+              <w:t>id</w:t>
             </w:r>
           </w:p>
         </w:tc>
@@ -17331,7 +17709,7 @@
           </w:tcPr>
           <w:p>
             <w:r>
-              <w:t>text</w:t>
+              <w:t>integer</w:t>
             </w:r>
           </w:p>
         </w:tc>
@@ -17343,7 +17721,7 @@
           </w:tcPr>
           <w:p>
             <w:r>
-              <w:t>incident</w:t>
+              <w:t>milestone</w:t>
             </w:r>
           </w:p>
         </w:tc>
@@ -17352,9 +17730,11 @@
             <w:tcW w:w="3489" w:type="dxa"/>
           </w:tcPr>
           <w:p>
-            <w:r>
-              <w:t>zip</w:t>
-            </w:r>
+            <w:proofErr w:type="spellStart"/>
+            <w:r>
+              <w:t>inc_id</w:t>
+            </w:r>
+            <w:proofErr w:type="spellEnd"/>
           </w:p>
         </w:tc>
         <w:tc>
@@ -17363,7 +17743,7 @@
           </w:tcPr>
           <w:p>
             <w:r>
-              <w:t>text</w:t>
+              <w:t>integer</w:t>
             </w:r>
           </w:p>
         </w:tc>
@@ -17386,7 +17766,7 @@
           </w:tcPr>
           <w:p>
             <w:r>
-              <w:t>date</w:t>
+              <w:t>title</w:t>
             </w:r>
           </w:p>
         </w:tc>
@@ -17396,7 +17776,7 @@
           </w:tcPr>
           <w:p>
             <w:r>
-              <w:t>timestamp without time zone</w:t>
+              <w:t>text</w:t>
             </w:r>
           </w:p>
         </w:tc>
@@ -17408,7 +17788,7 @@
           </w:tcPr>
           <w:p>
             <w:r>
-              <w:t>milestone</w:t>
+              <w:t>note</w:t>
             </w:r>
           </w:p>
         </w:tc>
@@ -17417,9 +17797,11 @@
             <w:tcW w:w="3489" w:type="dxa"/>
           </w:tcPr>
           <w:p>
-            <w:r>
-              <w:t>description</w:t>
-            </w:r>
+            <w:proofErr w:type="spellStart"/>
+            <w:r>
+              <w:t>create_date</w:t>
+            </w:r>
+            <w:proofErr w:type="spellEnd"/>
           </w:p>
         </w:tc>
         <w:tc>
@@ -17428,7 +17810,7 @@
           </w:tcPr>
           <w:p>
             <w:r>
-              <w:t>text</w:t>
+              <w:t>timestamp without time zone</w:t>
             </w:r>
           </w:p>
         </w:tc>
@@ -17440,7 +17822,7 @@
           </w:tcPr>
           <w:p>
             <w:r>
-              <w:t>milestone</w:t>
+              <w:t>note</w:t>
             </w:r>
           </w:p>
         </w:tc>
@@ -17472,7 +17854,7 @@
           </w:tcPr>
           <w:p>
             <w:r>
-              <w:t>milestone</w:t>
+              <w:t>note</w:t>
             </w:r>
           </w:p>
         </w:tc>
@@ -17506,7 +17888,7 @@
           </w:tcPr>
           <w:p>
             <w:r>
-              <w:t>milestone</w:t>
+              <w:t>note</w:t>
             </w:r>
           </w:p>
         </w:tc>
@@ -17515,9 +17897,11 @@
             <w:tcW w:w="3489" w:type="dxa"/>
           </w:tcPr>
           <w:p>
-            <w:r>
-              <w:t>title</w:t>
-            </w:r>
+            <w:proofErr w:type="spellStart"/>
+            <w:r>
+              <w:t>mentioned_users</w:t>
+            </w:r>
+            <w:proofErr w:type="spellEnd"/>
           </w:p>
         </w:tc>
         <w:tc>
@@ -17547,11 +17931,9 @@
             <w:tcW w:w="3489" w:type="dxa"/>
           </w:tcPr>
           <w:p>
-            <w:proofErr w:type="spellStart"/>
-            <w:r>
-              <w:t>create_date</w:t>
-            </w:r>
-            <w:proofErr w:type="spellEnd"/>
+            <w:r>
+              <w:t>text</w:t>
+            </w:r>
           </w:p>
         </w:tc>
         <w:tc>
@@ -17560,7 +17942,7 @@
           </w:tcPr>
           <w:p>
             <w:r>
-              <w:t>timestamp without time zone</w:t>
+              <w:t>text</w:t>
             </w:r>
           </w:p>
         </w:tc>
@@ -17581,9 +17963,11 @@
             <w:tcW w:w="3489" w:type="dxa"/>
           </w:tcPr>
           <w:p>
-            <w:r>
-              <w:t>id</w:t>
-            </w:r>
+            <w:proofErr w:type="spellStart"/>
+            <w:r>
+              <w:t>user_id</w:t>
+            </w:r>
+            <w:proofErr w:type="spellEnd"/>
           </w:p>
         </w:tc>
         <w:tc>
@@ -17592,7 +17976,7 @@
           </w:tcPr>
           <w:p>
             <w:r>
-              <w:t>integer</w:t>
+              <w:t>text</w:t>
             </w:r>
           </w:p>
         </w:tc>
@@ -17604,7 +17988,7 @@
           </w:tcPr>
           <w:p>
             <w:r>
-              <w:t>note</w:t>
+              <w:t>task</w:t>
             </w:r>
           </w:p>
         </w:tc>
@@ -17613,21 +17997,21 @@
             <w:tcW w:w="3489" w:type="dxa"/>
           </w:tcPr>
           <w:p>
+            <w:r>
+              <w:t>active</w:t>
+            </w:r>
+          </w:p>
+        </w:tc>
+        <w:tc>
+          <w:tcPr>
+            <w:tcW w:w="2568" w:type="dxa"/>
+          </w:tcPr>
+          <w:p>
             <w:proofErr w:type="spellStart"/>
             <w:r>
-              <w:t>inc_id</w:t>
+              <w:t>boolean</w:t>
             </w:r>
             <w:proofErr w:type="spellEnd"/>
-          </w:p>
-        </w:tc>
-        <w:tc>
-          <w:tcPr>
-            <w:tcW w:w="2568" w:type="dxa"/>
-          </w:tcPr>
-          <w:p>
-            <w:r>
-              <w:t>integer</w:t>
-            </w:r>
           </w:p>
         </w:tc>
       </w:tr>
@@ -17638,7 +18022,7 @@
           </w:tcPr>
           <w:p>
             <w:r>
-              <w:t>note</w:t>
+              <w:t>task</w:t>
             </w:r>
           </w:p>
         </w:tc>
@@ -17649,7 +18033,7 @@
           <w:p>
             <w:proofErr w:type="spellStart"/>
             <w:r>
-              <w:t>mentioned_users</w:t>
+              <w:t>at_id</w:t>
             </w:r>
             <w:proofErr w:type="spellEnd"/>
           </w:p>
@@ -17659,9 +18043,11 @@
             <w:tcW w:w="2568" w:type="dxa"/>
           </w:tcPr>
           <w:p>
-            <w:r>
-              <w:t>text</w:t>
-            </w:r>
+            <w:proofErr w:type="spellStart"/>
+            <w:r>
+              <w:t>bigint</w:t>
+            </w:r>
+            <w:proofErr w:type="spellEnd"/>
           </w:p>
         </w:tc>
       </w:tr>
@@ -17672,7 +18058,7 @@
           </w:tcPr>
           <w:p>
             <w:r>
-              <w:t>note</w:t>
+              <w:t>task</w:t>
             </w:r>
           </w:p>
         </w:tc>
@@ -17681,9 +18067,11 @@
             <w:tcW w:w="3489" w:type="dxa"/>
           </w:tcPr>
           <w:p>
-            <w:r>
-              <w:t>text</w:t>
-            </w:r>
+            <w:proofErr w:type="spellStart"/>
+            <w:r>
+              <w:t>attachments_count</w:t>
+            </w:r>
+            <w:proofErr w:type="spellEnd"/>
           </w:p>
         </w:tc>
         <w:tc>
@@ -17691,9 +18079,11 @@
             <w:tcW w:w="2568" w:type="dxa"/>
           </w:tcPr>
           <w:p>
-            <w:r>
-              <w:t>text</w:t>
-            </w:r>
+            <w:proofErr w:type="spellStart"/>
+            <w:r>
+              <w:t>bigint</w:t>
+            </w:r>
+            <w:proofErr w:type="spellEnd"/>
           </w:p>
         </w:tc>
       </w:tr>
@@ -17704,7 +18094,7 @@
           </w:tcPr>
           <w:p>
             <w:r>
-              <w:t>note</w:t>
+              <w:t>task</w:t>
             </w:r>
           </w:p>
         </w:tc>
@@ -17715,7 +18105,7 @@
           <w:p>
             <w:proofErr w:type="spellStart"/>
             <w:r>
-              <w:t>user_id</w:t>
+              <w:t>cat_name</w:t>
             </w:r>
             <w:proofErr w:type="spellEnd"/>
           </w:p>
@@ -17747,9 +18137,11 @@
             <w:tcW w:w="3489" w:type="dxa"/>
           </w:tcPr>
           <w:p>
-            <w:r>
-              <w:t>active</w:t>
-            </w:r>
+            <w:proofErr w:type="spellStart"/>
+            <w:r>
+              <w:t>category_id</w:t>
+            </w:r>
+            <w:proofErr w:type="spellEnd"/>
           </w:p>
         </w:tc>
         <w:tc>
@@ -17757,11 +18149,9 @@
             <w:tcW w:w="2568" w:type="dxa"/>
           </w:tcPr>
           <w:p>
-            <w:proofErr w:type="spellStart"/>
-            <w:r>
-              <w:t>boolean</w:t>
-            </w:r>
-            <w:proofErr w:type="spellEnd"/>
+            <w:r>
+              <w:t>text</w:t>
+            </w:r>
           </w:p>
         </w:tc>
       </w:tr>
@@ -17783,7 +18173,7 @@
           <w:p>
             <w:proofErr w:type="spellStart"/>
             <w:r>
-              <w:t>at_id</w:t>
+              <w:t>closed_date</w:t>
             </w:r>
             <w:proofErr w:type="spellEnd"/>
           </w:p>
@@ -17793,11 +18183,9 @@
             <w:tcW w:w="2568" w:type="dxa"/>
           </w:tcPr>
           <w:p>
-            <w:proofErr w:type="spellStart"/>
-            <w:r>
-              <w:t>bigint</w:t>
-            </w:r>
-            <w:proofErr w:type="spellEnd"/>
+            <w:r>
+              <w:t>timestamp without time zone</w:t>
+            </w:r>
           </w:p>
         </w:tc>
       </w:tr>
@@ -17817,21 +18205,19 @@
             <w:tcW w:w="3489" w:type="dxa"/>
           </w:tcPr>
           <w:p>
+            <w:r>
+              <w:t>custom</w:t>
+            </w:r>
+          </w:p>
+        </w:tc>
+        <w:tc>
+          <w:tcPr>
+            <w:tcW w:w="2568" w:type="dxa"/>
+          </w:tcPr>
+          <w:p>
             <w:proofErr w:type="spellStart"/>
             <w:r>
-              <w:t>attachments_count</w:t>
-            </w:r>
-            <w:proofErr w:type="spellEnd"/>
-          </w:p>
-        </w:tc>
-        <w:tc>
-          <w:tcPr>
-            <w:tcW w:w="2568" w:type="dxa"/>
-          </w:tcPr>
-          <w:p>
-            <w:proofErr w:type="spellStart"/>
-            <w:r>
-              <w:t>bigint</w:t>
+              <w:t>boolean</w:t>
             </w:r>
             <w:proofErr w:type="spellEnd"/>
           </w:p>
@@ -17853,11 +18239,9 @@
             <w:tcW w:w="3489" w:type="dxa"/>
           </w:tcPr>
           <w:p>
-            <w:proofErr w:type="spellStart"/>
-            <w:r>
-              <w:t>cat_name</w:t>
-            </w:r>
-            <w:proofErr w:type="spellEnd"/>
+            <w:r>
+              <w:t>description</w:t>
+            </w:r>
           </w:p>
         </w:tc>
         <w:tc>
@@ -17889,7 +18273,7 @@
           <w:p>
             <w:proofErr w:type="spellStart"/>
             <w:r>
-              <w:t>category_id</w:t>
+              <w:t>due_date</w:t>
             </w:r>
             <w:proofErr w:type="spellEnd"/>
           </w:p>
@@ -17900,7 +18284,7 @@
           </w:tcPr>
           <w:p>
             <w:r>
-              <w:t>text</w:t>
+              <w:t>timestamp without time zone</w:t>
             </w:r>
           </w:p>
         </w:tc>
@@ -17921,11 +18305,9 @@
             <w:tcW w:w="3489" w:type="dxa"/>
           </w:tcPr>
           <w:p>
-            <w:proofErr w:type="spellStart"/>
-            <w:r>
-              <w:t>closed_date</w:t>
-            </w:r>
-            <w:proofErr w:type="spellEnd"/>
+            <w:r>
+              <w:t>id</w:t>
+            </w:r>
           </w:p>
         </w:tc>
         <w:tc>
@@ -17934,7 +18316,7 @@
           </w:tcPr>
           <w:p>
             <w:r>
-              <w:t>timestamp without time zone</w:t>
+              <w:t>integer</w:t>
             </w:r>
           </w:p>
         </w:tc>
@@ -17955,9 +18337,11 @@
             <w:tcW w:w="3489" w:type="dxa"/>
           </w:tcPr>
           <w:p>
-            <w:r>
-              <w:t>custom</w:t>
-            </w:r>
+            <w:proofErr w:type="spellStart"/>
+            <w:r>
+              <w:t>inc_id</w:t>
+            </w:r>
+            <w:proofErr w:type="spellEnd"/>
           </w:p>
         </w:tc>
         <w:tc>
@@ -17965,11 +18349,9 @@
             <w:tcW w:w="2568" w:type="dxa"/>
           </w:tcPr>
           <w:p>
-            <w:proofErr w:type="spellStart"/>
-            <w:r>
-              <w:t>boolean</w:t>
-            </w:r>
-            <w:proofErr w:type="spellEnd"/>
+            <w:r>
+              <w:t>integer</w:t>
+            </w:r>
           </w:p>
         </w:tc>
       </w:tr>
@@ -17989,9 +18371,11 @@
             <w:tcW w:w="3489" w:type="dxa"/>
           </w:tcPr>
           <w:p>
-            <w:r>
-              <w:t>description</w:t>
-            </w:r>
+            <w:proofErr w:type="spellStart"/>
+            <w:r>
+              <w:t>inc_name</w:t>
+            </w:r>
+            <w:proofErr w:type="spellEnd"/>
           </w:p>
         </w:tc>
         <w:tc>
@@ -18023,7 +18407,7 @@
           <w:p>
             <w:proofErr w:type="spellStart"/>
             <w:r>
-              <w:t>due_date</w:t>
+              <w:t>init_date</w:t>
             </w:r>
             <w:proofErr w:type="spellEnd"/>
           </w:p>
@@ -18055,9 +18439,11 @@
             <w:tcW w:w="3489" w:type="dxa"/>
           </w:tcPr>
           <w:p>
-            <w:r>
-              <w:t>id</w:t>
-            </w:r>
+            <w:proofErr w:type="spellStart"/>
+            <w:r>
+              <w:t>instr_text</w:t>
+            </w:r>
+            <w:proofErr w:type="spellEnd"/>
           </w:p>
         </w:tc>
         <w:tc>
@@ -18066,7 +18452,7 @@
           </w:tcPr>
           <w:p>
             <w:r>
-              <w:t>integer</w:t>
+              <w:t>text</w:t>
             </w:r>
           </w:p>
         </w:tc>
@@ -18087,11 +18473,9 @@
             <w:tcW w:w="3489" w:type="dxa"/>
           </w:tcPr>
           <w:p>
-            <w:proofErr w:type="spellStart"/>
-            <w:r>
-              <w:t>inc_id</w:t>
-            </w:r>
-            <w:proofErr w:type="spellEnd"/>
+            <w:r>
+              <w:t>instructions</w:t>
+            </w:r>
           </w:p>
         </w:tc>
         <w:tc>
@@ -18100,7 +18484,7 @@
           </w:tcPr>
           <w:p>
             <w:r>
-              <w:t>integer</w:t>
+              <w:t>text</w:t>
             </w:r>
           </w:p>
         </w:tc>
@@ -18121,11 +18505,9 @@
             <w:tcW w:w="3489" w:type="dxa"/>
           </w:tcPr>
           <w:p>
-            <w:proofErr w:type="spellStart"/>
-            <w:r>
-              <w:t>inc_name</w:t>
-            </w:r>
-            <w:proofErr w:type="spellEnd"/>
+            <w:r>
+              <w:t>members</w:t>
+            </w:r>
           </w:p>
         </w:tc>
         <w:tc>
@@ -18155,11 +18537,9 @@
             <w:tcW w:w="3489" w:type="dxa"/>
           </w:tcPr>
           <w:p>
-            <w:proofErr w:type="spellStart"/>
-            <w:r>
-              <w:t>init_date</w:t>
-            </w:r>
-            <w:proofErr w:type="spellEnd"/>
+            <w:r>
+              <w:t>name</w:t>
+            </w:r>
           </w:p>
         </w:tc>
         <w:tc>
@@ -18168,7 +18548,7 @@
           </w:tcPr>
           <w:p>
             <w:r>
-              <w:t>timestamp without time zone</w:t>
+              <w:t>text</w:t>
             </w:r>
           </w:p>
         </w:tc>
@@ -18191,7 +18571,7 @@
           <w:p>
             <w:proofErr w:type="spellStart"/>
             <w:r>
-              <w:t>instr_text</w:t>
+              <w:t>notes_count</w:t>
             </w:r>
             <w:proofErr w:type="spellEnd"/>
           </w:p>
@@ -18201,9 +18581,11 @@
             <w:tcW w:w="2568" w:type="dxa"/>
           </w:tcPr>
           <w:p>
-            <w:r>
-              <w:t>text</w:t>
-            </w:r>
+            <w:proofErr w:type="spellStart"/>
+            <w:r>
+              <w:t>bigint</w:t>
+            </w:r>
+            <w:proofErr w:type="spellEnd"/>
           </w:p>
         </w:tc>
       </w:tr>
@@ -18223,9 +18605,11 @@
             <w:tcW w:w="3489" w:type="dxa"/>
           </w:tcPr>
           <w:p>
-            <w:r>
-              <w:t>instructions</w:t>
-            </w:r>
+            <w:proofErr w:type="spellStart"/>
+            <w:r>
+              <w:t>owner_id</w:t>
+            </w:r>
+            <w:proofErr w:type="spellEnd"/>
           </w:p>
         </w:tc>
         <w:tc>
@@ -18255,9 +18639,11 @@
             <w:tcW w:w="3489" w:type="dxa"/>
           </w:tcPr>
           <w:p>
-            <w:r>
-              <w:t>members</w:t>
-            </w:r>
+            <w:proofErr w:type="spellStart"/>
+            <w:r>
+              <w:t>phase_id</w:t>
+            </w:r>
+            <w:proofErr w:type="spellEnd"/>
           </w:p>
         </w:tc>
         <w:tc>
@@ -18288,7 +18674,7 @@
           </w:tcPr>
           <w:p>
             <w:r>
-              <w:t>name</w:t>
+              <w:t>private</w:t>
             </w:r>
           </w:p>
         </w:tc>
@@ -18297,9 +18683,11 @@
             <w:tcW w:w="2568" w:type="dxa"/>
           </w:tcPr>
           <w:p>
-            <w:r>
-              <w:t>text</w:t>
-            </w:r>
+            <w:proofErr w:type="spellStart"/>
+            <w:r>
+              <w:t>boolean</w:t>
+            </w:r>
+            <w:proofErr w:type="spellEnd"/>
           </w:p>
         </w:tc>
       </w:tr>
@@ -18311,144 +18699,6 @@
           <w:p>
             <w:r>
               <w:lastRenderedPageBreak/>
-              <w:t>task</w:t>
-            </w:r>
-          </w:p>
-        </w:tc>
-        <w:tc>
-          <w:tcPr>
-            <w:tcW w:w="3489" w:type="dxa"/>
-          </w:tcPr>
-          <w:p>
-            <w:proofErr w:type="spellStart"/>
-            <w:r>
-              <w:t>notes_count</w:t>
-            </w:r>
-            <w:proofErr w:type="spellEnd"/>
-          </w:p>
-        </w:tc>
-        <w:tc>
-          <w:tcPr>
-            <w:tcW w:w="2568" w:type="dxa"/>
-          </w:tcPr>
-          <w:p>
-            <w:proofErr w:type="spellStart"/>
-            <w:r>
-              <w:t>bigint</w:t>
-            </w:r>
-            <w:proofErr w:type="spellEnd"/>
-          </w:p>
-        </w:tc>
-      </w:tr>
-      <w:tr>
-        <w:tc>
-          <w:tcPr>
-            <w:tcW w:w="2577" w:type="dxa"/>
-          </w:tcPr>
-          <w:p>
-            <w:r>
-              <w:t>task</w:t>
-            </w:r>
-          </w:p>
-        </w:tc>
-        <w:tc>
-          <w:tcPr>
-            <w:tcW w:w="3489" w:type="dxa"/>
-          </w:tcPr>
-          <w:p>
-            <w:proofErr w:type="spellStart"/>
-            <w:r>
-              <w:t>owner_id</w:t>
-            </w:r>
-            <w:proofErr w:type="spellEnd"/>
-          </w:p>
-        </w:tc>
-        <w:tc>
-          <w:tcPr>
-            <w:tcW w:w="2568" w:type="dxa"/>
-          </w:tcPr>
-          <w:p>
-            <w:r>
-              <w:t>text</w:t>
-            </w:r>
-          </w:p>
-        </w:tc>
-      </w:tr>
-      <w:tr>
-        <w:tc>
-          <w:tcPr>
-            <w:tcW w:w="2577" w:type="dxa"/>
-          </w:tcPr>
-          <w:p>
-            <w:r>
-              <w:t>task</w:t>
-            </w:r>
-          </w:p>
-        </w:tc>
-        <w:tc>
-          <w:tcPr>
-            <w:tcW w:w="3489" w:type="dxa"/>
-          </w:tcPr>
-          <w:p>
-            <w:proofErr w:type="spellStart"/>
-            <w:r>
-              <w:t>phase_id</w:t>
-            </w:r>
-            <w:proofErr w:type="spellEnd"/>
-          </w:p>
-        </w:tc>
-        <w:tc>
-          <w:tcPr>
-            <w:tcW w:w="2568" w:type="dxa"/>
-          </w:tcPr>
-          <w:p>
-            <w:r>
-              <w:t>text</w:t>
-            </w:r>
-          </w:p>
-        </w:tc>
-      </w:tr>
-      <w:tr>
-        <w:tc>
-          <w:tcPr>
-            <w:tcW w:w="2577" w:type="dxa"/>
-          </w:tcPr>
-          <w:p>
-            <w:r>
-              <w:t>task</w:t>
-            </w:r>
-          </w:p>
-        </w:tc>
-        <w:tc>
-          <w:tcPr>
-            <w:tcW w:w="3489" w:type="dxa"/>
-          </w:tcPr>
-          <w:p>
-            <w:r>
-              <w:t>private</w:t>
-            </w:r>
-          </w:p>
-        </w:tc>
-        <w:tc>
-          <w:tcPr>
-            <w:tcW w:w="2568" w:type="dxa"/>
-          </w:tcPr>
-          <w:p>
-            <w:proofErr w:type="spellStart"/>
-            <w:r>
-              <w:t>boolean</w:t>
-            </w:r>
-            <w:proofErr w:type="spellEnd"/>
-          </w:p>
-        </w:tc>
-      </w:tr>
-      <w:tr>
-        <w:tc>
-          <w:tcPr>
-            <w:tcW w:w="2577" w:type="dxa"/>
-          </w:tcPr>
-          <w:p>
-            <w:r>
               <w:t>task</w:t>
             </w:r>
           </w:p>
@@ -19743,102 +19993,16 @@
     </w:lvl>
   </w:abstractNum>
   <w:abstractNum w:abstractNumId="16" w15:restartNumberingAfterBreak="0">
-    <w:nsid w:val="2D152AD4"/>
+    <w:nsid w:val="2A9B3895"/>
     <w:multiLevelType w:val="hybridMultilevel"/>
-    <w:tmpl w:val="56D47CBE"/>
-    <w:lvl w:ilvl="0" w:tplc="0409000F">
-      <w:start w:val="1"/>
-      <w:numFmt w:val="decimal"/>
-      <w:lvlText w:val="%1."/>
-      <w:lvlJc w:val="left"/>
-      <w:pPr>
-        <w:ind w:left="720" w:hanging="360"/>
-      </w:pPr>
-    </w:lvl>
-    <w:lvl w:ilvl="1" w:tplc="04090019" w:tentative="1">
-      <w:start w:val="1"/>
-      <w:numFmt w:val="lowerLetter"/>
-      <w:lvlText w:val="%2."/>
-      <w:lvlJc w:val="left"/>
-      <w:pPr>
-        <w:ind w:left="1440" w:hanging="360"/>
-      </w:pPr>
-    </w:lvl>
-    <w:lvl w:ilvl="2" w:tplc="0409001B" w:tentative="1">
-      <w:start w:val="1"/>
-      <w:numFmt w:val="lowerRoman"/>
-      <w:lvlText w:val="%3."/>
-      <w:lvlJc w:val="right"/>
-      <w:pPr>
-        <w:ind w:left="2160" w:hanging="180"/>
-      </w:pPr>
-    </w:lvl>
-    <w:lvl w:ilvl="3" w:tplc="0409000F" w:tentative="1">
-      <w:start w:val="1"/>
-      <w:numFmt w:val="decimal"/>
-      <w:lvlText w:val="%4."/>
-      <w:lvlJc w:val="left"/>
-      <w:pPr>
-        <w:ind w:left="2880" w:hanging="360"/>
-      </w:pPr>
-    </w:lvl>
-    <w:lvl w:ilvl="4" w:tplc="04090019" w:tentative="1">
-      <w:start w:val="1"/>
-      <w:numFmt w:val="lowerLetter"/>
-      <w:lvlText w:val="%5."/>
-      <w:lvlJc w:val="left"/>
-      <w:pPr>
-        <w:ind w:left="3600" w:hanging="360"/>
-      </w:pPr>
-    </w:lvl>
-    <w:lvl w:ilvl="5" w:tplc="0409001B" w:tentative="1">
-      <w:start w:val="1"/>
-      <w:numFmt w:val="lowerRoman"/>
-      <w:lvlText w:val="%6."/>
-      <w:lvlJc w:val="right"/>
-      <w:pPr>
-        <w:ind w:left="4320" w:hanging="180"/>
-      </w:pPr>
-    </w:lvl>
-    <w:lvl w:ilvl="6" w:tplc="0409000F" w:tentative="1">
-      <w:start w:val="1"/>
-      <w:numFmt w:val="decimal"/>
-      <w:lvlText w:val="%7."/>
-      <w:lvlJc w:val="left"/>
-      <w:pPr>
-        <w:ind w:left="5040" w:hanging="360"/>
-      </w:pPr>
-    </w:lvl>
-    <w:lvl w:ilvl="7" w:tplc="04090019" w:tentative="1">
-      <w:start w:val="1"/>
-      <w:numFmt w:val="lowerLetter"/>
-      <w:lvlText w:val="%8."/>
-      <w:lvlJc w:val="left"/>
-      <w:pPr>
-        <w:ind w:left="5760" w:hanging="360"/>
-      </w:pPr>
-    </w:lvl>
-    <w:lvl w:ilvl="8" w:tplc="0409001B" w:tentative="1">
-      <w:start w:val="1"/>
-      <w:numFmt w:val="lowerRoman"/>
-      <w:lvlText w:val="%9."/>
-      <w:lvlJc w:val="right"/>
-      <w:pPr>
-        <w:ind w:left="6480" w:hanging="180"/>
-      </w:pPr>
-    </w:lvl>
-  </w:abstractNum>
-  <w:abstractNum w:abstractNumId="17" w15:restartNumberingAfterBreak="0">
-    <w:nsid w:val="37B6128C"/>
-    <w:multiLevelType w:val="hybridMultilevel"/>
-    <w:tmpl w:val="4E6AC15C"/>
+    <w:tmpl w:val="EBD85AE4"/>
     <w:lvl w:ilvl="0" w:tplc="04090001">
       <w:start w:val="1"/>
       <w:numFmt w:val="bullet"/>
       <w:lvlText w:val=""/>
       <w:lvlJc w:val="left"/>
       <w:pPr>
-        <w:ind w:left="720" w:hanging="360"/>
+        <w:ind w:left="360" w:hanging="360"/>
       </w:pPr>
       <w:rPr>
         <w:rFonts w:ascii="Symbol" w:hAnsi="Symbol" w:hint="default"/>
@@ -19850,7 +20014,7 @@
       <w:lvlText w:val="o"/>
       <w:lvlJc w:val="left"/>
       <w:pPr>
-        <w:ind w:left="1440" w:hanging="360"/>
+        <w:ind w:left="1080" w:hanging="360"/>
       </w:pPr>
       <w:rPr>
         <w:rFonts w:ascii="Courier New" w:hAnsi="Courier New" w:cs="Courier New" w:hint="default"/>
@@ -19862,7 +20026,7 @@
       <w:lvlText w:val=""/>
       <w:lvlJc w:val="left"/>
       <w:pPr>
-        <w:ind w:left="2160" w:hanging="360"/>
+        <w:ind w:left="1800" w:hanging="360"/>
       </w:pPr>
       <w:rPr>
         <w:rFonts w:ascii="Wingdings" w:hAnsi="Wingdings" w:hint="default"/>
@@ -19874,7 +20038,7 @@
       <w:lvlText w:val=""/>
       <w:lvlJc w:val="left"/>
       <w:pPr>
-        <w:ind w:left="2880" w:hanging="360"/>
+        <w:ind w:left="2520" w:hanging="360"/>
       </w:pPr>
       <w:rPr>
         <w:rFonts w:ascii="Symbol" w:hAnsi="Symbol" w:hint="default"/>
@@ -19886,7 +20050,7 @@
       <w:lvlText w:val="o"/>
       <w:lvlJc w:val="left"/>
       <w:pPr>
-        <w:ind w:left="3600" w:hanging="360"/>
+        <w:ind w:left="3240" w:hanging="360"/>
       </w:pPr>
       <w:rPr>
         <w:rFonts w:ascii="Courier New" w:hAnsi="Courier New" w:cs="Courier New" w:hint="default"/>
@@ -19898,7 +20062,7 @@
       <w:lvlText w:val=""/>
       <w:lvlJc w:val="left"/>
       <w:pPr>
-        <w:ind w:left="4320" w:hanging="360"/>
+        <w:ind w:left="3960" w:hanging="360"/>
       </w:pPr>
       <w:rPr>
         <w:rFonts w:ascii="Wingdings" w:hAnsi="Wingdings" w:hint="default"/>
@@ -19910,7 +20074,7 @@
       <w:lvlText w:val=""/>
       <w:lvlJc w:val="left"/>
       <w:pPr>
-        <w:ind w:left="5040" w:hanging="360"/>
+        <w:ind w:left="4680" w:hanging="360"/>
       </w:pPr>
       <w:rPr>
         <w:rFonts w:ascii="Symbol" w:hAnsi="Symbol" w:hint="default"/>
@@ -19922,7 +20086,7 @@
       <w:lvlText w:val="o"/>
       <w:lvlJc w:val="left"/>
       <w:pPr>
-        <w:ind w:left="5760" w:hanging="360"/>
+        <w:ind w:left="5400" w:hanging="360"/>
       </w:pPr>
       <w:rPr>
         <w:rFonts w:ascii="Courier New" w:hAnsi="Courier New" w:cs="Courier New" w:hint="default"/>
@@ -19934,33 +20098,33 @@
       <w:lvlText w:val=""/>
       <w:lvlJc w:val="left"/>
       <w:pPr>
-        <w:ind w:left="6480" w:hanging="360"/>
+        <w:ind w:left="6120" w:hanging="360"/>
       </w:pPr>
       <w:rPr>
         <w:rFonts w:ascii="Wingdings" w:hAnsi="Wingdings" w:hint="default"/>
       </w:rPr>
     </w:lvl>
   </w:abstractNum>
-  <w:abstractNum w:abstractNumId="18" w15:restartNumberingAfterBreak="0">
-    <w:nsid w:val="3C2225E6"/>
+  <w:abstractNum w:abstractNumId="17" w15:restartNumberingAfterBreak="0">
+    <w:nsid w:val="2D152AD4"/>
     <w:multiLevelType w:val="hybridMultilevel"/>
-    <w:tmpl w:val="1AA6CFF2"/>
+    <w:tmpl w:val="56D47CBE"/>
     <w:lvl w:ilvl="0" w:tplc="0409000F">
       <w:start w:val="1"/>
       <w:numFmt w:val="decimal"/>
       <w:lvlText w:val="%1."/>
       <w:lvlJc w:val="left"/>
       <w:pPr>
-        <w:ind w:left="360" w:hanging="360"/>
+        <w:ind w:left="720" w:hanging="360"/>
       </w:pPr>
     </w:lvl>
-    <w:lvl w:ilvl="1" w:tplc="04090019">
+    <w:lvl w:ilvl="1" w:tplc="04090019" w:tentative="1">
       <w:start w:val="1"/>
       <w:numFmt w:val="lowerLetter"/>
       <w:lvlText w:val="%2."/>
       <w:lvlJc w:val="left"/>
       <w:pPr>
-        <w:ind w:left="1080" w:hanging="360"/>
+        <w:ind w:left="1440" w:hanging="360"/>
       </w:pPr>
     </w:lvl>
     <w:lvl w:ilvl="2" w:tplc="0409001B" w:tentative="1">
@@ -19969,7 +20133,7 @@
       <w:lvlText w:val="%3."/>
       <w:lvlJc w:val="right"/>
       <w:pPr>
-        <w:ind w:left="1800" w:hanging="180"/>
+        <w:ind w:left="2160" w:hanging="180"/>
       </w:pPr>
     </w:lvl>
     <w:lvl w:ilvl="3" w:tplc="0409000F" w:tentative="1">
@@ -19978,7 +20142,7 @@
       <w:lvlText w:val="%4."/>
       <w:lvlJc w:val="left"/>
       <w:pPr>
-        <w:ind w:left="2520" w:hanging="360"/>
+        <w:ind w:left="2880" w:hanging="360"/>
       </w:pPr>
     </w:lvl>
     <w:lvl w:ilvl="4" w:tplc="04090019" w:tentative="1">
@@ -19987,7 +20151,7 @@
       <w:lvlText w:val="%5."/>
       <w:lvlJc w:val="left"/>
       <w:pPr>
-        <w:ind w:left="3240" w:hanging="360"/>
+        <w:ind w:left="3600" w:hanging="360"/>
       </w:pPr>
     </w:lvl>
     <w:lvl w:ilvl="5" w:tplc="0409001B" w:tentative="1">
@@ -19996,7 +20160,7 @@
       <w:lvlText w:val="%6."/>
       <w:lvlJc w:val="right"/>
       <w:pPr>
-        <w:ind w:left="3960" w:hanging="180"/>
+        <w:ind w:left="4320" w:hanging="180"/>
       </w:pPr>
     </w:lvl>
     <w:lvl w:ilvl="6" w:tplc="0409000F" w:tentative="1">
@@ -20005,7 +20169,7 @@
       <w:lvlText w:val="%7."/>
       <w:lvlJc w:val="left"/>
       <w:pPr>
-        <w:ind w:left="4680" w:hanging="360"/>
+        <w:ind w:left="5040" w:hanging="360"/>
       </w:pPr>
     </w:lvl>
     <w:lvl w:ilvl="7" w:tplc="04090019" w:tentative="1">
@@ -20014,7 +20178,7 @@
       <w:lvlText w:val="%8."/>
       <w:lvlJc w:val="left"/>
       <w:pPr>
-        <w:ind w:left="5400" w:hanging="360"/>
+        <w:ind w:left="5760" w:hanging="360"/>
       </w:pPr>
     </w:lvl>
     <w:lvl w:ilvl="8" w:tplc="0409001B" w:tentative="1">
@@ -20023,186 +20187,14 @@
       <w:lvlText w:val="%9."/>
       <w:lvlJc w:val="right"/>
       <w:pPr>
-        <w:ind w:left="6120" w:hanging="180"/>
+        <w:ind w:left="6480" w:hanging="180"/>
       </w:pPr>
     </w:lvl>
   </w:abstractNum>
-  <w:abstractNum w:abstractNumId="19" w15:restartNumberingAfterBreak="0">
-    <w:nsid w:val="3E40625F"/>
+  <w:abstractNum w:abstractNumId="18" w15:restartNumberingAfterBreak="0">
+    <w:nsid w:val="37B6128C"/>
     <w:multiLevelType w:val="hybridMultilevel"/>
-    <w:tmpl w:val="7D4413D4"/>
-    <w:lvl w:ilvl="0" w:tplc="0409000F">
-      <w:start w:val="1"/>
-      <w:numFmt w:val="decimal"/>
-      <w:lvlText w:val="%1."/>
-      <w:lvlJc w:val="left"/>
-      <w:pPr>
-        <w:ind w:left="360" w:hanging="360"/>
-      </w:pPr>
-    </w:lvl>
-    <w:lvl w:ilvl="1" w:tplc="04090019">
-      <w:start w:val="1"/>
-      <w:numFmt w:val="lowerLetter"/>
-      <w:lvlText w:val="%2."/>
-      <w:lvlJc w:val="left"/>
-      <w:pPr>
-        <w:ind w:left="1080" w:hanging="360"/>
-      </w:pPr>
-    </w:lvl>
-    <w:lvl w:ilvl="2" w:tplc="0409001B" w:tentative="1">
-      <w:start w:val="1"/>
-      <w:numFmt w:val="lowerRoman"/>
-      <w:lvlText w:val="%3."/>
-      <w:lvlJc w:val="right"/>
-      <w:pPr>
-        <w:ind w:left="1800" w:hanging="180"/>
-      </w:pPr>
-    </w:lvl>
-    <w:lvl w:ilvl="3" w:tplc="0409000F" w:tentative="1">
-      <w:start w:val="1"/>
-      <w:numFmt w:val="decimal"/>
-      <w:lvlText w:val="%4."/>
-      <w:lvlJc w:val="left"/>
-      <w:pPr>
-        <w:ind w:left="2520" w:hanging="360"/>
-      </w:pPr>
-    </w:lvl>
-    <w:lvl w:ilvl="4" w:tplc="04090019" w:tentative="1">
-      <w:start w:val="1"/>
-      <w:numFmt w:val="lowerLetter"/>
-      <w:lvlText w:val="%5."/>
-      <w:lvlJc w:val="left"/>
-      <w:pPr>
-        <w:ind w:left="3240" w:hanging="360"/>
-      </w:pPr>
-    </w:lvl>
-    <w:lvl w:ilvl="5" w:tplc="0409001B" w:tentative="1">
-      <w:start w:val="1"/>
-      <w:numFmt w:val="lowerRoman"/>
-      <w:lvlText w:val="%6."/>
-      <w:lvlJc w:val="right"/>
-      <w:pPr>
-        <w:ind w:left="3960" w:hanging="180"/>
-      </w:pPr>
-    </w:lvl>
-    <w:lvl w:ilvl="6" w:tplc="0409000F" w:tentative="1">
-      <w:start w:val="1"/>
-      <w:numFmt w:val="decimal"/>
-      <w:lvlText w:val="%7."/>
-      <w:lvlJc w:val="left"/>
-      <w:pPr>
-        <w:ind w:left="4680" w:hanging="360"/>
-      </w:pPr>
-    </w:lvl>
-    <w:lvl w:ilvl="7" w:tplc="04090019" w:tentative="1">
-      <w:start w:val="1"/>
-      <w:numFmt w:val="lowerLetter"/>
-      <w:lvlText w:val="%8."/>
-      <w:lvlJc w:val="left"/>
-      <w:pPr>
-        <w:ind w:left="5400" w:hanging="360"/>
-      </w:pPr>
-    </w:lvl>
-    <w:lvl w:ilvl="8" w:tplc="0409001B" w:tentative="1">
-      <w:start w:val="1"/>
-      <w:numFmt w:val="lowerRoman"/>
-      <w:lvlText w:val="%9."/>
-      <w:lvlJc w:val="right"/>
-      <w:pPr>
-        <w:ind w:left="6120" w:hanging="180"/>
-      </w:pPr>
-    </w:lvl>
-  </w:abstractNum>
-  <w:abstractNum w:abstractNumId="20" w15:restartNumberingAfterBreak="0">
-    <w:nsid w:val="46A31AF5"/>
-    <w:multiLevelType w:val="hybridMultilevel"/>
-    <w:tmpl w:val="3600068C"/>
-    <w:lvl w:ilvl="0" w:tplc="0409000F">
-      <w:start w:val="1"/>
-      <w:numFmt w:val="decimal"/>
-      <w:lvlText w:val="%1."/>
-      <w:lvlJc w:val="left"/>
-      <w:pPr>
-        <w:ind w:left="360" w:hanging="360"/>
-      </w:pPr>
-    </w:lvl>
-    <w:lvl w:ilvl="1" w:tplc="04090019">
-      <w:start w:val="1"/>
-      <w:numFmt w:val="lowerLetter"/>
-      <w:lvlText w:val="%2."/>
-      <w:lvlJc w:val="left"/>
-      <w:pPr>
-        <w:ind w:left="1080" w:hanging="360"/>
-      </w:pPr>
-    </w:lvl>
-    <w:lvl w:ilvl="2" w:tplc="0409001B">
-      <w:start w:val="1"/>
-      <w:numFmt w:val="lowerRoman"/>
-      <w:lvlText w:val="%3."/>
-      <w:lvlJc w:val="right"/>
-      <w:pPr>
-        <w:ind w:left="1800" w:hanging="180"/>
-      </w:pPr>
-    </w:lvl>
-    <w:lvl w:ilvl="3" w:tplc="0409000F">
-      <w:start w:val="1"/>
-      <w:numFmt w:val="decimal"/>
-      <w:lvlText w:val="%4."/>
-      <w:lvlJc w:val="left"/>
-      <w:pPr>
-        <w:ind w:left="2520" w:hanging="360"/>
-      </w:pPr>
-    </w:lvl>
-    <w:lvl w:ilvl="4" w:tplc="04090019" w:tentative="1">
-      <w:start w:val="1"/>
-      <w:numFmt w:val="lowerLetter"/>
-      <w:lvlText w:val="%5."/>
-      <w:lvlJc w:val="left"/>
-      <w:pPr>
-        <w:ind w:left="3240" w:hanging="360"/>
-      </w:pPr>
-    </w:lvl>
-    <w:lvl w:ilvl="5" w:tplc="0409001B" w:tentative="1">
-      <w:start w:val="1"/>
-      <w:numFmt w:val="lowerRoman"/>
-      <w:lvlText w:val="%6."/>
-      <w:lvlJc w:val="right"/>
-      <w:pPr>
-        <w:ind w:left="3960" w:hanging="180"/>
-      </w:pPr>
-    </w:lvl>
-    <w:lvl w:ilvl="6" w:tplc="0409000F" w:tentative="1">
-      <w:start w:val="1"/>
-      <w:numFmt w:val="decimal"/>
-      <w:lvlText w:val="%7."/>
-      <w:lvlJc w:val="left"/>
-      <w:pPr>
-        <w:ind w:left="4680" w:hanging="360"/>
-      </w:pPr>
-    </w:lvl>
-    <w:lvl w:ilvl="7" w:tplc="04090019" w:tentative="1">
-      <w:start w:val="1"/>
-      <w:numFmt w:val="lowerLetter"/>
-      <w:lvlText w:val="%8."/>
-      <w:lvlJc w:val="left"/>
-      <w:pPr>
-        <w:ind w:left="5400" w:hanging="360"/>
-      </w:pPr>
-    </w:lvl>
-    <w:lvl w:ilvl="8" w:tplc="0409001B" w:tentative="1">
-      <w:start w:val="1"/>
-      <w:numFmt w:val="lowerRoman"/>
-      <w:lvlText w:val="%9."/>
-      <w:lvlJc w:val="right"/>
-      <w:pPr>
-        <w:ind w:left="6120" w:hanging="180"/>
-      </w:pPr>
-    </w:lvl>
-  </w:abstractNum>
-  <w:abstractNum w:abstractNumId="21" w15:restartNumberingAfterBreak="0">
-    <w:nsid w:val="4B3C7B62"/>
-    <w:multiLevelType w:val="hybridMultilevel"/>
-    <w:tmpl w:val="D0B64FFA"/>
+    <w:tmpl w:val="4E6AC15C"/>
     <w:lvl w:ilvl="0" w:tplc="04090001">
       <w:start w:val="1"/>
       <w:numFmt w:val="bullet"/>
@@ -20312,10 +20304,268 @@
       </w:rPr>
     </w:lvl>
   </w:abstractNum>
+  <w:abstractNum w:abstractNumId="19" w15:restartNumberingAfterBreak="0">
+    <w:nsid w:val="3C2225E6"/>
+    <w:multiLevelType w:val="hybridMultilevel"/>
+    <w:tmpl w:val="1AA6CFF2"/>
+    <w:lvl w:ilvl="0" w:tplc="0409000F">
+      <w:start w:val="1"/>
+      <w:numFmt w:val="decimal"/>
+      <w:lvlText w:val="%1."/>
+      <w:lvlJc w:val="left"/>
+      <w:pPr>
+        <w:ind w:left="360" w:hanging="360"/>
+      </w:pPr>
+    </w:lvl>
+    <w:lvl w:ilvl="1" w:tplc="04090019">
+      <w:start w:val="1"/>
+      <w:numFmt w:val="lowerLetter"/>
+      <w:lvlText w:val="%2."/>
+      <w:lvlJc w:val="left"/>
+      <w:pPr>
+        <w:ind w:left="1080" w:hanging="360"/>
+      </w:pPr>
+    </w:lvl>
+    <w:lvl w:ilvl="2" w:tplc="0409001B" w:tentative="1">
+      <w:start w:val="1"/>
+      <w:numFmt w:val="lowerRoman"/>
+      <w:lvlText w:val="%3."/>
+      <w:lvlJc w:val="right"/>
+      <w:pPr>
+        <w:ind w:left="1800" w:hanging="180"/>
+      </w:pPr>
+    </w:lvl>
+    <w:lvl w:ilvl="3" w:tplc="0409000F" w:tentative="1">
+      <w:start w:val="1"/>
+      <w:numFmt w:val="decimal"/>
+      <w:lvlText w:val="%4."/>
+      <w:lvlJc w:val="left"/>
+      <w:pPr>
+        <w:ind w:left="2520" w:hanging="360"/>
+      </w:pPr>
+    </w:lvl>
+    <w:lvl w:ilvl="4" w:tplc="04090019" w:tentative="1">
+      <w:start w:val="1"/>
+      <w:numFmt w:val="lowerLetter"/>
+      <w:lvlText w:val="%5."/>
+      <w:lvlJc w:val="left"/>
+      <w:pPr>
+        <w:ind w:left="3240" w:hanging="360"/>
+      </w:pPr>
+    </w:lvl>
+    <w:lvl w:ilvl="5" w:tplc="0409001B" w:tentative="1">
+      <w:start w:val="1"/>
+      <w:numFmt w:val="lowerRoman"/>
+      <w:lvlText w:val="%6."/>
+      <w:lvlJc w:val="right"/>
+      <w:pPr>
+        <w:ind w:left="3960" w:hanging="180"/>
+      </w:pPr>
+    </w:lvl>
+    <w:lvl w:ilvl="6" w:tplc="0409000F" w:tentative="1">
+      <w:start w:val="1"/>
+      <w:numFmt w:val="decimal"/>
+      <w:lvlText w:val="%7."/>
+      <w:lvlJc w:val="left"/>
+      <w:pPr>
+        <w:ind w:left="4680" w:hanging="360"/>
+      </w:pPr>
+    </w:lvl>
+    <w:lvl w:ilvl="7" w:tplc="04090019" w:tentative="1">
+      <w:start w:val="1"/>
+      <w:numFmt w:val="lowerLetter"/>
+      <w:lvlText w:val="%8."/>
+      <w:lvlJc w:val="left"/>
+      <w:pPr>
+        <w:ind w:left="5400" w:hanging="360"/>
+      </w:pPr>
+    </w:lvl>
+    <w:lvl w:ilvl="8" w:tplc="0409001B" w:tentative="1">
+      <w:start w:val="1"/>
+      <w:numFmt w:val="lowerRoman"/>
+      <w:lvlText w:val="%9."/>
+      <w:lvlJc w:val="right"/>
+      <w:pPr>
+        <w:ind w:left="6120" w:hanging="180"/>
+      </w:pPr>
+    </w:lvl>
+  </w:abstractNum>
+  <w:abstractNum w:abstractNumId="20" w15:restartNumberingAfterBreak="0">
+    <w:nsid w:val="3E40625F"/>
+    <w:multiLevelType w:val="hybridMultilevel"/>
+    <w:tmpl w:val="7D4413D4"/>
+    <w:lvl w:ilvl="0" w:tplc="0409000F">
+      <w:start w:val="1"/>
+      <w:numFmt w:val="decimal"/>
+      <w:lvlText w:val="%1."/>
+      <w:lvlJc w:val="left"/>
+      <w:pPr>
+        <w:ind w:left="360" w:hanging="360"/>
+      </w:pPr>
+    </w:lvl>
+    <w:lvl w:ilvl="1" w:tplc="04090019">
+      <w:start w:val="1"/>
+      <w:numFmt w:val="lowerLetter"/>
+      <w:lvlText w:val="%2."/>
+      <w:lvlJc w:val="left"/>
+      <w:pPr>
+        <w:ind w:left="1080" w:hanging="360"/>
+      </w:pPr>
+    </w:lvl>
+    <w:lvl w:ilvl="2" w:tplc="0409001B" w:tentative="1">
+      <w:start w:val="1"/>
+      <w:numFmt w:val="lowerRoman"/>
+      <w:lvlText w:val="%3."/>
+      <w:lvlJc w:val="right"/>
+      <w:pPr>
+        <w:ind w:left="1800" w:hanging="180"/>
+      </w:pPr>
+    </w:lvl>
+    <w:lvl w:ilvl="3" w:tplc="0409000F" w:tentative="1">
+      <w:start w:val="1"/>
+      <w:numFmt w:val="decimal"/>
+      <w:lvlText w:val="%4."/>
+      <w:lvlJc w:val="left"/>
+      <w:pPr>
+        <w:ind w:left="2520" w:hanging="360"/>
+      </w:pPr>
+    </w:lvl>
+    <w:lvl w:ilvl="4" w:tplc="04090019" w:tentative="1">
+      <w:start w:val="1"/>
+      <w:numFmt w:val="lowerLetter"/>
+      <w:lvlText w:val="%5."/>
+      <w:lvlJc w:val="left"/>
+      <w:pPr>
+        <w:ind w:left="3240" w:hanging="360"/>
+      </w:pPr>
+    </w:lvl>
+    <w:lvl w:ilvl="5" w:tplc="0409001B" w:tentative="1">
+      <w:start w:val="1"/>
+      <w:numFmt w:val="lowerRoman"/>
+      <w:lvlText w:val="%6."/>
+      <w:lvlJc w:val="right"/>
+      <w:pPr>
+        <w:ind w:left="3960" w:hanging="180"/>
+      </w:pPr>
+    </w:lvl>
+    <w:lvl w:ilvl="6" w:tplc="0409000F" w:tentative="1">
+      <w:start w:val="1"/>
+      <w:numFmt w:val="decimal"/>
+      <w:lvlText w:val="%7."/>
+      <w:lvlJc w:val="left"/>
+      <w:pPr>
+        <w:ind w:left="4680" w:hanging="360"/>
+      </w:pPr>
+    </w:lvl>
+    <w:lvl w:ilvl="7" w:tplc="04090019" w:tentative="1">
+      <w:start w:val="1"/>
+      <w:numFmt w:val="lowerLetter"/>
+      <w:lvlText w:val="%8."/>
+      <w:lvlJc w:val="left"/>
+      <w:pPr>
+        <w:ind w:left="5400" w:hanging="360"/>
+      </w:pPr>
+    </w:lvl>
+    <w:lvl w:ilvl="8" w:tplc="0409001B" w:tentative="1">
+      <w:start w:val="1"/>
+      <w:numFmt w:val="lowerRoman"/>
+      <w:lvlText w:val="%9."/>
+      <w:lvlJc w:val="right"/>
+      <w:pPr>
+        <w:ind w:left="6120" w:hanging="180"/>
+      </w:pPr>
+    </w:lvl>
+  </w:abstractNum>
+  <w:abstractNum w:abstractNumId="21" w15:restartNumberingAfterBreak="0">
+    <w:nsid w:val="46A31AF5"/>
+    <w:multiLevelType w:val="hybridMultilevel"/>
+    <w:tmpl w:val="3600068C"/>
+    <w:lvl w:ilvl="0" w:tplc="0409000F">
+      <w:start w:val="1"/>
+      <w:numFmt w:val="decimal"/>
+      <w:lvlText w:val="%1."/>
+      <w:lvlJc w:val="left"/>
+      <w:pPr>
+        <w:ind w:left="360" w:hanging="360"/>
+      </w:pPr>
+    </w:lvl>
+    <w:lvl w:ilvl="1" w:tplc="04090019">
+      <w:start w:val="1"/>
+      <w:numFmt w:val="lowerLetter"/>
+      <w:lvlText w:val="%2."/>
+      <w:lvlJc w:val="left"/>
+      <w:pPr>
+        <w:ind w:left="1080" w:hanging="360"/>
+      </w:pPr>
+    </w:lvl>
+    <w:lvl w:ilvl="2" w:tplc="0409001B">
+      <w:start w:val="1"/>
+      <w:numFmt w:val="lowerRoman"/>
+      <w:lvlText w:val="%3."/>
+      <w:lvlJc w:val="right"/>
+      <w:pPr>
+        <w:ind w:left="1800" w:hanging="180"/>
+      </w:pPr>
+    </w:lvl>
+    <w:lvl w:ilvl="3" w:tplc="0409000F">
+      <w:start w:val="1"/>
+      <w:numFmt w:val="decimal"/>
+      <w:lvlText w:val="%4."/>
+      <w:lvlJc w:val="left"/>
+      <w:pPr>
+        <w:ind w:left="2520" w:hanging="360"/>
+      </w:pPr>
+    </w:lvl>
+    <w:lvl w:ilvl="4" w:tplc="04090019" w:tentative="1">
+      <w:start w:val="1"/>
+      <w:numFmt w:val="lowerLetter"/>
+      <w:lvlText w:val="%5."/>
+      <w:lvlJc w:val="left"/>
+      <w:pPr>
+        <w:ind w:left="3240" w:hanging="360"/>
+      </w:pPr>
+    </w:lvl>
+    <w:lvl w:ilvl="5" w:tplc="0409001B" w:tentative="1">
+      <w:start w:val="1"/>
+      <w:numFmt w:val="lowerRoman"/>
+      <w:lvlText w:val="%6."/>
+      <w:lvlJc w:val="right"/>
+      <w:pPr>
+        <w:ind w:left="3960" w:hanging="180"/>
+      </w:pPr>
+    </w:lvl>
+    <w:lvl w:ilvl="6" w:tplc="0409000F" w:tentative="1">
+      <w:start w:val="1"/>
+      <w:numFmt w:val="decimal"/>
+      <w:lvlText w:val="%7."/>
+      <w:lvlJc w:val="left"/>
+      <w:pPr>
+        <w:ind w:left="4680" w:hanging="360"/>
+      </w:pPr>
+    </w:lvl>
+    <w:lvl w:ilvl="7" w:tplc="04090019" w:tentative="1">
+      <w:start w:val="1"/>
+      <w:numFmt w:val="lowerLetter"/>
+      <w:lvlText w:val="%8."/>
+      <w:lvlJc w:val="left"/>
+      <w:pPr>
+        <w:ind w:left="5400" w:hanging="360"/>
+      </w:pPr>
+    </w:lvl>
+    <w:lvl w:ilvl="8" w:tplc="0409001B" w:tentative="1">
+      <w:start w:val="1"/>
+      <w:numFmt w:val="lowerRoman"/>
+      <w:lvlText w:val="%9."/>
+      <w:lvlJc w:val="right"/>
+      <w:pPr>
+        <w:ind w:left="6120" w:hanging="180"/>
+      </w:pPr>
+    </w:lvl>
+  </w:abstractNum>
   <w:abstractNum w:abstractNumId="22" w15:restartNumberingAfterBreak="0">
-    <w:nsid w:val="68962021"/>
+    <w:nsid w:val="4B3C7B62"/>
     <w:multiLevelType w:val="hybridMultilevel"/>
-    <w:tmpl w:val="AFECA2C4"/>
+    <w:tmpl w:val="D0B64FFA"/>
     <w:lvl w:ilvl="0" w:tplc="04090001">
       <w:start w:val="1"/>
       <w:numFmt w:val="bullet"/>
@@ -20426,9 +20676,9 @@
     </w:lvl>
   </w:abstractNum>
   <w:abstractNum w:abstractNumId="23" w15:restartNumberingAfterBreak="0">
-    <w:nsid w:val="6AC72908"/>
+    <w:nsid w:val="68962021"/>
     <w:multiLevelType w:val="hybridMultilevel"/>
-    <w:tmpl w:val="AF668240"/>
+    <w:tmpl w:val="AFECA2C4"/>
     <w:lvl w:ilvl="0" w:tplc="04090001">
       <w:start w:val="1"/>
       <w:numFmt w:val="bullet"/>
@@ -20539,6 +20789,119 @@
     </w:lvl>
   </w:abstractNum>
   <w:abstractNum w:abstractNumId="24" w15:restartNumberingAfterBreak="0">
+    <w:nsid w:val="6AC72908"/>
+    <w:multiLevelType w:val="hybridMultilevel"/>
+    <w:tmpl w:val="AF668240"/>
+    <w:lvl w:ilvl="0" w:tplc="04090001">
+      <w:start w:val="1"/>
+      <w:numFmt w:val="bullet"/>
+      <w:lvlText w:val=""/>
+      <w:lvlJc w:val="left"/>
+      <w:pPr>
+        <w:ind w:left="720" w:hanging="360"/>
+      </w:pPr>
+      <w:rPr>
+        <w:rFonts w:ascii="Symbol" w:hAnsi="Symbol" w:hint="default"/>
+      </w:rPr>
+    </w:lvl>
+    <w:lvl w:ilvl="1" w:tplc="04090003" w:tentative="1">
+      <w:start w:val="1"/>
+      <w:numFmt w:val="bullet"/>
+      <w:lvlText w:val="o"/>
+      <w:lvlJc w:val="left"/>
+      <w:pPr>
+        <w:ind w:left="1440" w:hanging="360"/>
+      </w:pPr>
+      <w:rPr>
+        <w:rFonts w:ascii="Courier New" w:hAnsi="Courier New" w:cs="Courier New" w:hint="default"/>
+      </w:rPr>
+    </w:lvl>
+    <w:lvl w:ilvl="2" w:tplc="04090005" w:tentative="1">
+      <w:start w:val="1"/>
+      <w:numFmt w:val="bullet"/>
+      <w:lvlText w:val=""/>
+      <w:lvlJc w:val="left"/>
+      <w:pPr>
+        <w:ind w:left="2160" w:hanging="360"/>
+      </w:pPr>
+      <w:rPr>
+        <w:rFonts w:ascii="Wingdings" w:hAnsi="Wingdings" w:hint="default"/>
+      </w:rPr>
+    </w:lvl>
+    <w:lvl w:ilvl="3" w:tplc="04090001" w:tentative="1">
+      <w:start w:val="1"/>
+      <w:numFmt w:val="bullet"/>
+      <w:lvlText w:val=""/>
+      <w:lvlJc w:val="left"/>
+      <w:pPr>
+        <w:ind w:left="2880" w:hanging="360"/>
+      </w:pPr>
+      <w:rPr>
+        <w:rFonts w:ascii="Symbol" w:hAnsi="Symbol" w:hint="default"/>
+      </w:rPr>
+    </w:lvl>
+    <w:lvl w:ilvl="4" w:tplc="04090003" w:tentative="1">
+      <w:start w:val="1"/>
+      <w:numFmt w:val="bullet"/>
+      <w:lvlText w:val="o"/>
+      <w:lvlJc w:val="left"/>
+      <w:pPr>
+        <w:ind w:left="3600" w:hanging="360"/>
+      </w:pPr>
+      <w:rPr>
+        <w:rFonts w:ascii="Courier New" w:hAnsi="Courier New" w:cs="Courier New" w:hint="default"/>
+      </w:rPr>
+    </w:lvl>
+    <w:lvl w:ilvl="5" w:tplc="04090005" w:tentative="1">
+      <w:start w:val="1"/>
+      <w:numFmt w:val="bullet"/>
+      <w:lvlText w:val=""/>
+      <w:lvlJc w:val="left"/>
+      <w:pPr>
+        <w:ind w:left="4320" w:hanging="360"/>
+      </w:pPr>
+      <w:rPr>
+        <w:rFonts w:ascii="Wingdings" w:hAnsi="Wingdings" w:hint="default"/>
+      </w:rPr>
+    </w:lvl>
+    <w:lvl w:ilvl="6" w:tplc="04090001" w:tentative="1">
+      <w:start w:val="1"/>
+      <w:numFmt w:val="bullet"/>
+      <w:lvlText w:val=""/>
+      <w:lvlJc w:val="left"/>
+      <w:pPr>
+        <w:ind w:left="5040" w:hanging="360"/>
+      </w:pPr>
+      <w:rPr>
+        <w:rFonts w:ascii="Symbol" w:hAnsi="Symbol" w:hint="default"/>
+      </w:rPr>
+    </w:lvl>
+    <w:lvl w:ilvl="7" w:tplc="04090003" w:tentative="1">
+      <w:start w:val="1"/>
+      <w:numFmt w:val="bullet"/>
+      <w:lvlText w:val="o"/>
+      <w:lvlJc w:val="left"/>
+      <w:pPr>
+        <w:ind w:left="5760" w:hanging="360"/>
+      </w:pPr>
+      <w:rPr>
+        <w:rFonts w:ascii="Courier New" w:hAnsi="Courier New" w:cs="Courier New" w:hint="default"/>
+      </w:rPr>
+    </w:lvl>
+    <w:lvl w:ilvl="8" w:tplc="04090005" w:tentative="1">
+      <w:start w:val="1"/>
+      <w:numFmt w:val="bullet"/>
+      <w:lvlText w:val=""/>
+      <w:lvlJc w:val="left"/>
+      <w:pPr>
+        <w:ind w:left="6480" w:hanging="360"/>
+      </w:pPr>
+      <w:rPr>
+        <w:rFonts w:ascii="Wingdings" w:hAnsi="Wingdings" w:hint="default"/>
+      </w:rPr>
+    </w:lvl>
+  </w:abstractNum>
+  <w:abstractNum w:abstractNumId="25" w15:restartNumberingAfterBreak="0">
     <w:nsid w:val="6DF51B1B"/>
     <w:multiLevelType w:val="hybridMultilevel"/>
     <w:tmpl w:val="B0042876"/>
@@ -20652,7 +21015,7 @@
       </w:rPr>
     </w:lvl>
   </w:abstractNum>
-  <w:abstractNum w:abstractNumId="25" w15:restartNumberingAfterBreak="0">
+  <w:abstractNum w:abstractNumId="26" w15:restartNumberingAfterBreak="0">
     <w:nsid w:val="7AB25133"/>
     <w:multiLevelType w:val="multilevel"/>
     <w:tmpl w:val="C0E48396"/>
@@ -20741,7 +21104,7 @@
       </w:pPr>
     </w:lvl>
   </w:abstractNum>
-  <w:abstractNum w:abstractNumId="26" w15:restartNumberingAfterBreak="0">
+  <w:abstractNum w:abstractNumId="27" w15:restartNumberingAfterBreak="0">
     <w:nsid w:val="7BE43282"/>
     <w:multiLevelType w:val="hybridMultilevel"/>
     <w:tmpl w:val="6358943A"/>
@@ -20879,10 +21242,10 @@
     <w:abstractNumId w:val="4"/>
   </w:num>
   <w:num w:numId="9">
-    <w:abstractNumId w:val="24"/>
+    <w:abstractNumId w:val="25"/>
   </w:num>
   <w:num w:numId="10">
-    <w:abstractNumId w:val="25"/>
+    <w:abstractNumId w:val="26"/>
   </w:num>
   <w:num w:numId="11">
     <w:abstractNumId w:val="12"/>
@@ -20891,19 +21254,19 @@
     <w:abstractNumId w:val="9"/>
   </w:num>
   <w:num w:numId="13">
-    <w:abstractNumId w:val="20"/>
+    <w:abstractNumId w:val="21"/>
   </w:num>
   <w:num w:numId="14">
-    <w:abstractNumId w:val="26"/>
+    <w:abstractNumId w:val="27"/>
   </w:num>
   <w:num w:numId="15">
-    <w:abstractNumId w:val="17"/>
+    <w:abstractNumId w:val="18"/>
   </w:num>
   <w:num w:numId="16">
     <w:abstractNumId w:val="14"/>
   </w:num>
   <w:num w:numId="17">
-    <w:abstractNumId w:val="23"/>
+    <w:abstractNumId w:val="24"/>
   </w:num>
   <w:num w:numId="18">
     <w:abstractNumId w:val="10"/>
@@ -20918,22 +21281,22 @@
     <w:abstractNumId w:val="12"/>
   </w:num>
   <w:num w:numId="22">
-    <w:abstractNumId w:val="18"/>
+    <w:abstractNumId w:val="19"/>
   </w:num>
   <w:num w:numId="23">
-    <w:abstractNumId w:val="19"/>
+    <w:abstractNumId w:val="20"/>
   </w:num>
   <w:num w:numId="24">
-    <w:abstractNumId w:val="16"/>
+    <w:abstractNumId w:val="17"/>
   </w:num>
   <w:num w:numId="25">
     <w:abstractNumId w:val="7"/>
   </w:num>
   <w:num w:numId="26">
-    <w:abstractNumId w:val="21"/>
+    <w:abstractNumId w:val="22"/>
   </w:num>
   <w:num w:numId="27">
-    <w:abstractNumId w:val="22"/>
+    <w:abstractNumId w:val="23"/>
   </w:num>
   <w:num w:numId="28">
     <w:abstractNumId w:val="12"/>
@@ -20943,6 +21306,9 @@
   </w:num>
   <w:num w:numId="30">
     <w:abstractNumId w:val="8"/>
+  </w:num>
+  <w:num w:numId="31">
+    <w:abstractNumId w:val="16"/>
   </w:num>
   <w:numIdMacAtCleanup w:val="17"/>
 </w:numbering>
@@ -21057,6 +21423,7 @@
     <w:lsdException w:name="HTML Sample" w:semiHidden="1" w:unhideWhenUsed="1"/>
     <w:lsdException w:name="HTML Typewriter" w:semiHidden="1" w:unhideWhenUsed="1"/>
     <w:lsdException w:name="HTML Variable" w:semiHidden="1" w:unhideWhenUsed="1"/>
+    <w:lsdException w:name="Normal Table" w:semiHidden="1" w:unhideWhenUsed="1"/>
     <w:lsdException w:name="annotation subject" w:semiHidden="1" w:unhideWhenUsed="1"/>
     <w:lsdException w:name="No List" w:semiHidden="1" w:uiPriority="99" w:unhideWhenUsed="1"/>
     <w:lsdException w:name="Outline List 1" w:semiHidden="1" w:unhideWhenUsed="1"/>
@@ -21103,8 +21470,10 @@
     <w:lsdException w:name="Table Subtle 2" w:semiHidden="1" w:unhideWhenUsed="1"/>
     <w:lsdException w:name="Table Web 1" w:semiHidden="1" w:unhideWhenUsed="1"/>
     <w:lsdException w:name="Table Web 2" w:semiHidden="1" w:unhideWhenUsed="1"/>
+    <w:lsdException w:name="Table Web 3" w:semiHidden="1" w:unhideWhenUsed="1"/>
     <w:lsdException w:name="Balloon Text" w:semiHidden="1" w:unhideWhenUsed="1"/>
     <w:lsdException w:name="Table Grid" w:uiPriority="59"/>
+    <w:lsdException w:name="Table Theme" w:semiHidden="1" w:unhideWhenUsed="1"/>
     <w:lsdException w:name="Placeholder Text" w:semiHidden="1" w:uiPriority="99"/>
     <w:lsdException w:name="No Spacing" w:uiPriority="1" w:qFormat="1"/>
     <w:lsdException w:name="Light Shading" w:uiPriority="60"/>
@@ -21501,6 +21870,7 @@
   <w:style w:type="character" w:default="1" w:styleId="DefaultParagraphFont">
     <w:name w:val="Default Paragraph Font"/>
     <w:uiPriority w:val="1"/>
+    <w:semiHidden/>
     <w:unhideWhenUsed/>
   </w:style>
   <w:style w:type="table" w:default="1" w:styleId="TableNormal">
@@ -24746,7 +25116,7 @@
 </file>
 
 <file path=customXml/itemProps1.xml><?xml version="1.0" encoding="utf-8"?>
-<ds:datastoreItem xmlns:ds="http://schemas.openxmlformats.org/officeDocument/2006/customXml" ds:itemID="{916FED0E-32D4-C94B-962D-656794322DCC}">
+<ds:datastoreItem xmlns:ds="http://schemas.openxmlformats.org/officeDocument/2006/customXml" ds:itemID="{728E1C6E-9A43-C643-9C3D-916748CC4490}">
   <ds:schemaRefs>
     <ds:schemaRef ds:uri="http://schemas.openxmlformats.org/officeDocument/2006/bibliography"/>
   </ds:schemaRefs>

</xml_diff>

<commit_message>
INT-1341 - doc changes for more considerations
</commit_message>
<xml_diff>
--- a/rc-data-feed/doc/Resilient IRP Data Feed Integration Guide.docx
+++ b/rc-data-feed/doc/Resilient IRP Data Feed Integration Guide.docx
@@ -11436,27 +11436,145 @@
         <w:t xml:space="preserve">A </w:t>
       </w:r>
       <w:r>
-        <w:t xml:space="preserve">fields when directly edited </w:t>
-      </w:r>
-      <w:bookmarkStart w:id="42" w:name="_GoBack"/>
+        <w:t>fields when directly edited are not synchronized in near-time. Any additional change to an incident will then also update the HIPAA fields.</w:t>
+      </w:r>
+    </w:p>
+    <w:p>
+      <w:pPr>
+        <w:pStyle w:val="ListBullet"/>
+        <w:numPr>
+          <w:ilvl w:val="0"/>
+          <w:numId w:val="31"/>
+        </w:numPr>
+      </w:pPr>
+      <w:r>
+        <w:lastRenderedPageBreak/>
+        <w:t xml:space="preserve">Due to the structure of </w:t>
+      </w:r>
+      <w:r>
+        <w:t>the internal Resilient database, some fields written to a data feeder datastore will always be blank or zero. Below is a short list of those fields:</w:t>
+      </w:r>
+    </w:p>
+    <w:tbl>
+      <w:tblPr>
+        <w:tblStyle w:val="ICITABLE"/>
+        <w:tblW w:w="0" w:type="auto"/>
+        <w:tblInd w:w="360" w:type="dxa"/>
+        <w:tblLook w:val="04A0" w:firstRow="1" w:lastRow="0" w:firstColumn="1" w:lastColumn="0" w:noHBand="0" w:noVBand="1"/>
+      </w:tblPr>
+      <w:tblGrid>
+        <w:gridCol w:w="1252"/>
+        <w:gridCol w:w="7012"/>
+      </w:tblGrid>
+      <w:tr>
+        <w:trPr>
+          <w:cnfStyle w:val="100000000000" w:firstRow="1" w:lastRow="0" w:firstColumn="0" w:lastColumn="0" w:oddVBand="0" w:evenVBand="0" w:oddHBand="0" w:evenHBand="0" w:firstRowFirstColumn="0" w:firstRowLastColumn="0" w:lastRowFirstColumn="0" w:lastRowLastColumn="0"/>
+        </w:trPr>
+        <w:tc>
+          <w:tcPr>
+            <w:tcW w:w="1252" w:type="dxa"/>
+          </w:tcPr>
+          <w:p>
+            <w:pPr>
+              <w:pStyle w:val="ListBullet"/>
+              <w:numPr>
+                <w:ilvl w:val="0"/>
+                <w:numId w:val="0"/>
+              </w:numPr>
+            </w:pPr>
+            <w:r>
+              <w:rPr>
+                <w:b w:val="0"/>
+                <w:color w:val="auto"/>
+              </w:rPr>
+              <w:t>Table</w:t>
+            </w:r>
+          </w:p>
+        </w:tc>
+        <w:tc>
+          <w:tcPr>
+            <w:tcW w:w="7012" w:type="dxa"/>
+          </w:tcPr>
+          <w:p>
+            <w:pPr>
+              <w:pStyle w:val="ListBullet"/>
+              <w:numPr>
+                <w:ilvl w:val="0"/>
+                <w:numId w:val="0"/>
+              </w:numPr>
+            </w:pPr>
+            <w:r>
+              <w:t>Columns</w:t>
+            </w:r>
+          </w:p>
+        </w:tc>
+      </w:tr>
+      <w:tr>
+        <w:tc>
+          <w:tcPr>
+            <w:tcW w:w="1252" w:type="dxa"/>
+          </w:tcPr>
+          <w:p>
+            <w:pPr>
+              <w:pStyle w:val="ListBullet"/>
+              <w:numPr>
+                <w:ilvl w:val="0"/>
+                <w:numId w:val="0"/>
+              </w:numPr>
+            </w:pPr>
+            <w:r>
+              <w:t>Task</w:t>
+            </w:r>
+          </w:p>
+        </w:tc>
+        <w:tc>
+          <w:tcPr>
+            <w:tcW w:w="7012" w:type="dxa"/>
+          </w:tcPr>
+          <w:p>
+            <w:pPr>
+              <w:pStyle w:val="ListBullet"/>
+              <w:numPr>
+                <w:ilvl w:val="0"/>
+                <w:numId w:val="0"/>
+              </w:numPr>
+            </w:pPr>
+            <w:proofErr w:type="spellStart"/>
+            <w:r>
+              <w:t>attachment_count</w:t>
+            </w:r>
+            <w:proofErr w:type="spellEnd"/>
+            <w:r>
+              <w:t xml:space="preserve">, </w:t>
+            </w:r>
+            <w:proofErr w:type="spellStart"/>
+            <w:r>
+              <w:t>notes_count</w:t>
+            </w:r>
+            <w:proofErr w:type="spellEnd"/>
+          </w:p>
+        </w:tc>
+      </w:tr>
+    </w:tbl>
+    <w:p>
+      <w:pPr>
+        <w:pStyle w:val="ListBullet"/>
+        <w:numPr>
+          <w:ilvl w:val="0"/>
+          <w:numId w:val="0"/>
+        </w:numPr>
+        <w:ind w:left="360"/>
+      </w:pPr>
+    </w:p>
+    <w:p>
+      <w:pPr>
+        <w:pStyle w:val="HowTo"/>
+      </w:pPr>
+      <w:bookmarkStart w:id="42" w:name="_Toc5366971"/>
+      <w:r>
+        <w:t>ODBC Databases</w:t>
+      </w:r>
       <w:bookmarkEnd w:id="42"/>
-      <w:r>
-        <w:t>are not synchronized in near-time. Any additional change to an incident will then also update the HIPAA fields.</w:t>
-      </w:r>
-      <w:r>
-        <w:br/>
-      </w:r>
-    </w:p>
-    <w:p>
-      <w:pPr>
-        <w:pStyle w:val="HowTo"/>
-      </w:pPr>
-      <w:bookmarkStart w:id="43" w:name="_Toc5366971"/>
-      <w:r>
-        <w:lastRenderedPageBreak/>
-        <w:t>ODBC Databases</w:t>
-      </w:r>
-      <w:bookmarkEnd w:id="43"/>
     </w:p>
     <w:p>
       <w:pPr>
@@ -11990,12 +12108,51 @@
       <w:pPr>
         <w:pStyle w:val="ListBullet"/>
       </w:pPr>
-      <w:r>
-        <w:lastRenderedPageBreak/>
-        <w:t xml:space="preserve">A custom field deleted in Resilient and recreated as a different data type (for instance, </w:t>
+      <w:bookmarkStart w:id="43" w:name="_GoBack"/>
+      <w:r>
+        <w:t xml:space="preserve">A custom field </w:t>
+      </w:r>
+      <w:r>
+        <w:t xml:space="preserve">(or custom database column) </w:t>
+      </w:r>
+      <w:r>
+        <w:t xml:space="preserve">deleted in Resilient and recreated as a different data type (for instance, </w:t>
       </w:r>
       <w:r>
         <w:t>a text field recreated as number) will break the feed process. It’s recommended one also delete the existing datastore table column so that it can be automatically recreated when resilient-circuits is restarted.</w:t>
+      </w:r>
+    </w:p>
+    <w:bookmarkEnd w:id="43"/>
+    <w:p>
+      <w:pPr>
+        <w:pStyle w:val="ListBullet"/>
+      </w:pPr>
+      <w:r>
+        <w:t xml:space="preserve">Renaming a custom </w:t>
+      </w:r>
+      <w:proofErr w:type="spellStart"/>
+      <w:r>
+        <w:t>datatable</w:t>
+      </w:r>
+      <w:proofErr w:type="spellEnd"/>
+      <w:r>
+        <w:t xml:space="preserve"> field’s </w:t>
+      </w:r>
+      <w:proofErr w:type="spellStart"/>
+      <w:r>
+        <w:t>api_name</w:t>
+      </w:r>
+      <w:proofErr w:type="spellEnd"/>
+      <w:r>
+        <w:t xml:space="preserve"> will create a new column in the database. The original field’s </w:t>
+      </w:r>
+      <w:proofErr w:type="spellStart"/>
+      <w:r>
+        <w:t>api_name</w:t>
+      </w:r>
+      <w:proofErr w:type="spellEnd"/>
+      <w:r>
+        <w:t xml:space="preserve"> column will remain.</w:t>
       </w:r>
     </w:p>
     <w:p>
@@ -12332,6 +12489,7 @@
       </w:pPr>
       <w:bookmarkStart w:id="45" w:name="_Toc5366973"/>
       <w:r>
+        <w:lastRenderedPageBreak/>
         <w:t>Support</w:t>
       </w:r>
       <w:bookmarkEnd w:id="22"/>
@@ -12397,7 +12555,6 @@
       </w:pPr>
       <w:bookmarkStart w:id="47" w:name="_Toc5366975"/>
       <w:r>
-        <w:lastRenderedPageBreak/>
         <w:t>Adding new datastores</w:t>
       </w:r>
       <w:bookmarkEnd w:id="47"/>
@@ -13051,6 +13208,7 @@
       </w:pPr>
       <w:bookmarkStart w:id="48" w:name="_Toc5366976"/>
       <w:r>
+        <w:lastRenderedPageBreak/>
         <w:t>SQL Dialects</w:t>
       </w:r>
       <w:bookmarkEnd w:id="48"/>
@@ -13295,7 +13453,6 @@
         <w:pStyle w:val="BodyText"/>
       </w:pPr>
       <w:r>
-        <w:lastRenderedPageBreak/>
         <w:t>Each dialect needs to define the logic for the operations</w:t>
       </w:r>
       <w:r>
@@ -14082,9 +14239,6 @@
       </w:r>
       <w:r>
         <w:br/>
-      </w:r>
-      <w:r>
-        <w:lastRenderedPageBreak/>
         <w:t xml:space="preserve">    </w:t>
       </w:r>
       <w:proofErr w:type="spellStart"/>
@@ -14616,6 +14770,7 @@
       </w:pPr>
       <w:bookmarkStart w:id="52" w:name="_Toc5366980"/>
       <w:r>
+        <w:lastRenderedPageBreak/>
         <w:t>Datastore</w:t>
       </w:r>
       <w:r>
@@ -14731,7 +14886,6 @@
       </w:pPr>
       <w:proofErr w:type="gramStart"/>
       <w:r>
-        <w:lastRenderedPageBreak/>
         <w:t>tests/test_postressql.py::</w:t>
       </w:r>
       <w:proofErr w:type="spellStart"/>
@@ -15252,6 +15406,7 @@
           </w:tcPr>
           <w:p>
             <w:r>
+              <w:lastRenderedPageBreak/>
               <w:t>artifact</w:t>
             </w:r>
           </w:p>
@@ -15487,7 +15642,6 @@
           </w:tcPr>
           <w:p>
             <w:r>
-              <w:lastRenderedPageBreak/>
               <w:t>attachment</w:t>
             </w:r>
           </w:p>
@@ -16159,6 +16313,7 @@
           </w:tcPr>
           <w:p>
             <w:r>
+              <w:lastRenderedPageBreak/>
               <w:t>incident</w:t>
             </w:r>
           </w:p>
@@ -16399,7 +16554,6 @@
           </w:tcPr>
           <w:p>
             <w:r>
-              <w:lastRenderedPageBreak/>
               <w:t>incident</w:t>
             </w:r>
           </w:p>
@@ -17188,6 +17342,7 @@
           </w:tcPr>
           <w:p>
             <w:r>
+              <w:lastRenderedPageBreak/>
               <w:t>incident</w:t>
             </w:r>
           </w:p>
@@ -17527,7 +17682,6 @@
           </w:tcPr>
           <w:p>
             <w:r>
-              <w:lastRenderedPageBreak/>
               <w:t>incident</w:t>
             </w:r>
           </w:p>
@@ -19174,6 +19328,7 @@
           </w:tcPr>
           <w:p>
             <w:r>
+              <w:lastRenderedPageBreak/>
               <w:t>task</w:t>
             </w:r>
           </w:p>
@@ -19408,7 +19563,6 @@
           </w:tcPr>
           <w:p>
             <w:r>
-              <w:lastRenderedPageBreak/>
               <w:t>task</w:t>
             </w:r>
           </w:p>
@@ -25928,7 +26082,7 @@
 </file>
 
 <file path=customXml/itemProps1.xml><?xml version="1.0" encoding="utf-8"?>
-<ds:datastoreItem xmlns:ds="http://schemas.openxmlformats.org/officeDocument/2006/customXml" ds:itemID="{6366043C-3127-4043-940C-684B1FE8AA2D}">
+<ds:datastoreItem xmlns:ds="http://schemas.openxmlformats.org/officeDocument/2006/customXml" ds:itemID="{DFA25ADA-99C8-A140-A7E9-2AB5E8D50720}">
   <ds:schemaRefs>
     <ds:schemaRef ds:uri="http://schemas.openxmlformats.org/officeDocument/2006/bibliography"/>
   </ds:schemaRefs>

</xml_diff>

<commit_message>
INT-1609 - kafka submission
</commit_message>
<xml_diff>
--- a/rc-data-feed/doc/Resilient IRP Data Feed Integration Guide.docx
+++ b/rc-data-feed/doc/Resilient IRP Data Feed Integration Guide.docx
@@ -4991,6 +4991,15 @@
     </w:p>
     <w:p>
       <w:pPr>
+        <w:pStyle w:val="ListBullet"/>
+        <w:contextualSpacing/>
+      </w:pPr>
+      <w:r>
+        <w:t>Kafka</w:t>
+      </w:r>
+    </w:p>
+    <w:p>
+      <w:pPr>
         <w:pStyle w:val="BodyText"/>
       </w:pPr>
       <w:r>
@@ -5527,6 +5536,20 @@
     </w:p>
     <w:p>
       <w:pPr>
+        <w:pStyle w:val="ListBullet"/>
+        <w:numPr>
+          <w:ilvl w:val="1"/>
+          <w:numId w:val="11"/>
+        </w:numPr>
+        <w:ind w:left="720"/>
+        <w:contextualSpacing/>
+      </w:pPr>
+      <w:r>
+        <w:t xml:space="preserve">Kafka </w:t>
+      </w:r>
+    </w:p>
+    <w:p>
+      <w:pPr>
         <w:pStyle w:val="Heading1"/>
       </w:pPr>
       <w:bookmarkStart w:id="9" w:name="_Toc535325517"/>
@@ -5731,10 +5754,32 @@
     </w:p>
     <w:p>
       <w:pPr>
+        <w:pStyle w:val="BodyText"/>
+        <w:numPr>
+          <w:ilvl w:val="0"/>
+          <w:numId w:val="23"/>
+        </w:numPr>
+      </w:pPr>
+      <w:bookmarkStart w:id="14" w:name="_Toc12006294"/>
+      <w:r>
+        <w:t xml:space="preserve">Some datastore solutions have additional system requirements for the integration server which are not satisfied by python </w:t>
+      </w:r>
+      <w:r>
+        <w:rPr>
+          <w:rStyle w:val="codeChar0"/>
+        </w:rPr>
+        <w:t>pip install</w:t>
+      </w:r>
+      <w:r>
+        <w:t>. See the sections below for those additional requirements and procedures to configure your integrations server.</w:t>
+      </w:r>
+    </w:p>
+    <w:p>
+      <w:pPr>
         <w:pStyle w:val="Heading2"/>
       </w:pPr>
-      <w:bookmarkStart w:id="14" w:name="_Toc12006294"/>
-      <w:r>
+      <w:r>
+        <w:lastRenderedPageBreak/>
         <w:t>Configure the Python components</w:t>
       </w:r>
       <w:bookmarkEnd w:id="14"/>
@@ -5984,7 +6029,6 @@
           <w:rFonts w:cs="Arial"/>
           <w:color w:val="000000"/>
         </w:rPr>
-        <w:lastRenderedPageBreak/>
         <w:t>Edit the resilient-circuits configuration file, as follows:</w:t>
       </w:r>
     </w:p>
@@ -6557,6 +6601,7 @@
       </w:pPr>
       <w:bookmarkStart w:id="16" w:name="_Toc12006296"/>
       <w:r>
+        <w:lastRenderedPageBreak/>
         <w:t>Run the integration framework</w:t>
       </w:r>
       <w:bookmarkEnd w:id="16"/>
@@ -6627,7 +6672,6 @@
       </w:pPr>
       <w:bookmarkStart w:id="17" w:name="_Toc12006297"/>
       <w:r>
-        <w:lastRenderedPageBreak/>
         <w:t>Configure Resilient Circuits for restart</w:t>
       </w:r>
       <w:bookmarkEnd w:id="17"/>
@@ -9192,14 +9236,124 @@
     </w:p>
     <w:p>
       <w:pPr>
-        <w:pStyle w:val="BodyText"/>
-      </w:pPr>
+        <w:pStyle w:val="Heading3"/>
+      </w:pPr>
+      <w:bookmarkStart w:id="30" w:name="_Toc12006306"/>
+      <w:r>
+        <w:t>Integration Server Requirements</w:t>
+      </w:r>
+    </w:p>
+    <w:p>
+      <w:pPr>
+        <w:spacing w:before="0" w:after="0"/>
+        <w:rPr>
+          <w:rFonts w:ascii="Times New Roman" w:hAnsi="Times New Roman"/>
+          <w:sz w:val="24"/>
+        </w:rPr>
+      </w:pPr>
+      <w:r>
+        <w:t>All SQL database datastores are accessible via a python library (</w:t>
+      </w:r>
+      <w:proofErr w:type="spellStart"/>
+      <w:r>
+        <w:t>pyodbc</w:t>
+      </w:r>
+      <w:proofErr w:type="spellEnd"/>
+      <w:r>
+        <w:t>) which further reference a system library (</w:t>
+      </w:r>
+      <w:proofErr w:type="spellStart"/>
+      <w:r>
+        <w:t>unixodbc</w:t>
+      </w:r>
+      <w:proofErr w:type="spellEnd"/>
+      <w:r>
+        <w:t xml:space="preserve">). Due to the complexity of the </w:t>
+      </w:r>
+      <w:proofErr w:type="spellStart"/>
+      <w:r>
+        <w:t>pyodbc</w:t>
+      </w:r>
+      <w:proofErr w:type="spellEnd"/>
+      <w:r>
+        <w:t xml:space="preserve">, you will either need an environment with the </w:t>
+      </w:r>
+      <w:proofErr w:type="spellStart"/>
+      <w:r>
+        <w:t>gcc</w:t>
+      </w:r>
+      <w:proofErr w:type="spellEnd"/>
+      <w:r>
+        <w:t xml:space="preserve"> compiler to install it</w:t>
+      </w:r>
+      <w:bookmarkStart w:id="31" w:name="_GoBack"/>
+      <w:bookmarkEnd w:id="31"/>
+      <w:r>
+        <w:t xml:space="preserve"> or, for RHEL environments, you can use a .</w:t>
+      </w:r>
+      <w:proofErr w:type="spellStart"/>
+      <w:r>
+        <w:t>whl</w:t>
+      </w:r>
+      <w:proofErr w:type="spellEnd"/>
+      <w:r>
+        <w:t xml:space="preserve"> file packaged by IBM and available on the public </w:t>
+      </w:r>
+      <w:proofErr w:type="spellStart"/>
+      <w:r>
+        <w:t>github</w:t>
+      </w:r>
+      <w:proofErr w:type="spellEnd"/>
+      <w:r>
+        <w:t xml:space="preserve"> (</w:t>
+      </w:r>
+      <w:hyperlink r:id="rId17" w:history="1">
+        <w:r>
+          <w:rPr>
+            <w:rStyle w:val="Hyperlink"/>
+          </w:rPr>
+          <w:t>https://github.com/idmresilient/resilient-community-apps</w:t>
+        </w:r>
+      </w:hyperlink>
+      <w:r>
+        <w:t xml:space="preserve">). Information about </w:t>
+      </w:r>
+      <w:proofErr w:type="spellStart"/>
+      <w:r>
+        <w:t>pyodbc</w:t>
+      </w:r>
+      <w:proofErr w:type="spellEnd"/>
+      <w:r>
+        <w:t xml:space="preserve"> and installing </w:t>
+      </w:r>
+      <w:proofErr w:type="spellStart"/>
+      <w:r>
+        <w:t>unixodbc</w:t>
+      </w:r>
+      <w:proofErr w:type="spellEnd"/>
+      <w:r>
+        <w:t xml:space="preserve"> can be found here: </w:t>
+      </w:r>
+      <w:hyperlink r:id="rId18" w:history="1">
+        <w:r>
+          <w:rPr>
+            <w:rStyle w:val="Hyperlink"/>
+          </w:rPr>
+          <w:t>https://github.com/mkleehammer/pyodbc/wiki/Install</w:t>
+        </w:r>
+      </w:hyperlink>
+      <w:r>
+        <w:rPr>
+          <w:rFonts w:ascii="Times New Roman" w:hAnsi="Times New Roman"/>
+          <w:sz w:val="24"/>
+        </w:rPr>
+        <w:t>.</w:t>
+      </w:r>
     </w:p>
     <w:p>
       <w:pPr>
         <w:pStyle w:val="Heading2"/>
       </w:pPr>
-      <w:bookmarkStart w:id="30" w:name="_Toc12006306"/>
       <w:proofErr w:type="spellStart"/>
       <w:r>
         <w:t>FileFeed</w:t>
@@ -9321,6 +9475,7 @@
         <w:contextualSpacing/>
       </w:pPr>
       <w:r>
+        <w:lastRenderedPageBreak/>
         <w:t>artifact</w:t>
       </w:r>
     </w:p>
@@ -9384,7 +9539,6 @@
               <w:pStyle w:val="BodyText"/>
             </w:pPr>
             <w:r>
-              <w:lastRenderedPageBreak/>
               <w:t>Key</w:t>
             </w:r>
           </w:p>
@@ -9533,7 +9687,7 @@
       <w:pPr>
         <w:pStyle w:val="Heading2"/>
       </w:pPr>
-      <w:bookmarkStart w:id="31" w:name="_Toc12006307"/>
+      <w:bookmarkStart w:id="32" w:name="_Toc12006307"/>
       <w:proofErr w:type="spellStart"/>
       <w:r>
         <w:t>SQLiteFeed</w:t>
@@ -9542,7 +9696,7 @@
       <w:r>
         <w:t xml:space="preserve"> class</w:t>
       </w:r>
-      <w:bookmarkEnd w:id="31"/>
+      <w:bookmarkEnd w:id="32"/>
     </w:p>
     <w:p>
       <w:pPr>
@@ -9803,12 +9957,12 @@
       <w:pPr>
         <w:pStyle w:val="Heading2"/>
       </w:pPr>
-      <w:bookmarkStart w:id="32" w:name="_Toc12006308"/>
+      <w:bookmarkStart w:id="33" w:name="_Toc12006308"/>
       <w:proofErr w:type="spellStart"/>
       <w:r>
         <w:t>ElasticFeed</w:t>
       </w:r>
-      <w:bookmarkEnd w:id="32"/>
+      <w:bookmarkEnd w:id="33"/>
       <w:proofErr w:type="spellEnd"/>
     </w:p>
     <w:p>
@@ -10223,12 +10377,12 @@
       <w:pPr>
         <w:pStyle w:val="Heading3"/>
       </w:pPr>
-      <w:bookmarkStart w:id="33" w:name="_Toc12006309"/>
+      <w:bookmarkStart w:id="34" w:name="_Toc12006309"/>
       <w:r>
         <w:lastRenderedPageBreak/>
         <w:t>Considerations</w:t>
       </w:r>
-      <w:bookmarkEnd w:id="33"/>
+      <w:bookmarkEnd w:id="34"/>
     </w:p>
     <w:p>
       <w:pPr>
@@ -10270,12 +10424,12 @@
       <w:pPr>
         <w:pStyle w:val="Heading2"/>
       </w:pPr>
-      <w:bookmarkStart w:id="34" w:name="_Toc12006310"/>
+      <w:bookmarkStart w:id="35" w:name="_Toc12006310"/>
       <w:proofErr w:type="spellStart"/>
       <w:r>
         <w:t>SplunkHECFeed</w:t>
       </w:r>
-      <w:bookmarkEnd w:id="34"/>
+      <w:bookmarkEnd w:id="35"/>
       <w:proofErr w:type="spellEnd"/>
     </w:p>
     <w:p>
@@ -10846,11 +11000,11 @@
       <w:pPr>
         <w:pStyle w:val="Heading3"/>
       </w:pPr>
-      <w:bookmarkStart w:id="35" w:name="_Toc12006311"/>
+      <w:bookmarkStart w:id="36" w:name="_Toc12006311"/>
       <w:r>
         <w:t>Considerations</w:t>
       </w:r>
-      <w:bookmarkEnd w:id="35"/>
+      <w:bookmarkEnd w:id="36"/>
     </w:p>
     <w:p>
       <w:r>
@@ -10899,17 +11053,329 @@
     </w:p>
     <w:p>
       <w:pPr>
+        <w:pStyle w:val="Heading2"/>
+      </w:pPr>
+      <w:bookmarkStart w:id="37" w:name="_Toc535325531"/>
+      <w:bookmarkStart w:id="38" w:name="_Toc535325532"/>
+      <w:bookmarkStart w:id="39" w:name="_Toc12006312"/>
+      <w:bookmarkEnd w:id="37"/>
+      <w:bookmarkEnd w:id="38"/>
+      <w:proofErr w:type="spellStart"/>
+      <w:r>
+        <w:t>KafkaFeed</w:t>
+      </w:r>
+      <w:proofErr w:type="spellEnd"/>
+    </w:p>
+    <w:p>
+      <w:r>
+        <w:t xml:space="preserve">This class </w:t>
+      </w:r>
+      <w:r>
+        <w:t>allows incident data to be submitted to Kafka</w:t>
+      </w:r>
+      <w:r>
+        <w:t xml:space="preserve"> configuration</w:t>
+      </w:r>
+      <w:r>
+        <w:t xml:space="preserve"> for </w:t>
+      </w:r>
+      <w:r>
+        <w:t>processing</w:t>
+      </w:r>
+      <w:r>
+        <w:t xml:space="preserve">. Multiple topics </w:t>
+      </w:r>
+      <w:r>
+        <w:t>can be used</w:t>
+      </w:r>
+      <w:r>
+        <w:t xml:space="preserve"> by defining datatype assignments to topics in your </w:t>
+      </w:r>
+      <w:proofErr w:type="spellStart"/>
+      <w:r>
+        <w:t>app.config</w:t>
+      </w:r>
+      <w:proofErr w:type="spellEnd"/>
+      <w:r>
+        <w:t xml:space="preserve"> section such as:</w:t>
+      </w:r>
+    </w:p>
+    <w:p>
+      <w:pPr>
+        <w:pStyle w:val="code0"/>
+      </w:pPr>
+      <w:r>
+        <w:t>topic_map=note=</w:t>
+      </w:r>
+      <w:r>
+        <w:t>note</w:t>
+      </w:r>
+      <w:r>
+        <w:t>_</w:t>
+      </w:r>
+      <w:proofErr w:type="gramStart"/>
+      <w:r>
+        <w:t>topic</w:t>
+      </w:r>
+      <w:r>
+        <w:t>;task</w:t>
+      </w:r>
+      <w:proofErr w:type="gramEnd"/>
+      <w:r>
+        <w:t>=task</w:t>
+      </w:r>
+      <w:r>
+        <w:t>_topic</w:t>
+      </w:r>
+      <w:r>
+        <w:t>;incident=incident</w:t>
+      </w:r>
+      <w:r>
+        <w:t>_topic</w:t>
+      </w:r>
+      <w:r>
+        <w:t>;</w:t>
+      </w:r>
+      <w:r>
+        <w:t xml:space="preserve"> </w:t>
+      </w:r>
+      <w:r>
+        <w:t>artifact=</w:t>
+      </w:r>
+      <w:proofErr w:type="spellStart"/>
+      <w:r>
+        <w:t>artifact</w:t>
+      </w:r>
+      <w:r>
+        <w:t>_topic</w:t>
+      </w:r>
+      <w:proofErr w:type="spellEnd"/>
+    </w:p>
+    <w:p>
+      <w:pPr>
+        <w:pStyle w:val="BodyText"/>
+      </w:pPr>
+      <w:r>
+        <w:lastRenderedPageBreak/>
+        <w:t xml:space="preserve">Use the </w:t>
+      </w:r>
+      <w:r>
+        <w:rPr>
+          <w:rStyle w:val="codeChar0"/>
+        </w:rPr>
+        <w:t>default</w:t>
+      </w:r>
+      <w:r>
+        <w:t xml:space="preserve"> </w:t>
+      </w:r>
+      <w:proofErr w:type="spellStart"/>
+      <w:r>
+        <w:t>topic_map</w:t>
+      </w:r>
+      <w:proofErr w:type="spellEnd"/>
+      <w:r>
+        <w:t xml:space="preserve"> reference to specify a catch-all for any Resilient datatype that isn’t explicitly defined:</w:t>
+      </w:r>
+    </w:p>
+    <w:p>
+      <w:pPr>
+        <w:pStyle w:val="code0"/>
+      </w:pPr>
+      <w:proofErr w:type="spellStart"/>
+      <w:r>
+        <w:t>topic_map</w:t>
+      </w:r>
+      <w:proofErr w:type="spellEnd"/>
+      <w:r>
+        <w:t>=</w:t>
+      </w:r>
+      <w:r>
+        <w:t>incident=</w:t>
+      </w:r>
+      <w:proofErr w:type="spellStart"/>
+      <w:r>
+        <w:t>incident</w:t>
+      </w:r>
+      <w:r>
+        <w:t>_</w:t>
+      </w:r>
+      <w:proofErr w:type="gramStart"/>
+      <w:r>
+        <w:t>topic</w:t>
+      </w:r>
+      <w:r>
+        <w:t>;</w:t>
+      </w:r>
+      <w:r>
+        <w:rPr>
+          <w:b/>
+          <w:bCs/>
+        </w:rPr>
+        <w:t>default</w:t>
+      </w:r>
+      <w:proofErr w:type="spellEnd"/>
+      <w:proofErr w:type="gramEnd"/>
+      <w:r>
+        <w:rPr>
+          <w:b/>
+          <w:bCs/>
+        </w:rPr>
+        <w:t>=</w:t>
+      </w:r>
+      <w:proofErr w:type="spellStart"/>
+      <w:r>
+        <w:rPr>
+          <w:b/>
+          <w:bCs/>
+        </w:rPr>
+        <w:t>incident_data</w:t>
+      </w:r>
+      <w:r>
+        <w:rPr>
+          <w:b/>
+          <w:bCs/>
+        </w:rPr>
+        <w:t>_topic</w:t>
+      </w:r>
+      <w:proofErr w:type="spellEnd"/>
+    </w:p>
+    <w:p>
+      <w:pPr>
+        <w:pStyle w:val="BodyText"/>
+      </w:pPr>
+    </w:p>
+    <w:p>
+      <w:pPr>
+        <w:pStyle w:val="BodyText"/>
+      </w:pPr>
+      <w:r>
+        <w:t>Additionally, Kafka headers are used to add additional information about the operation and object type sent:</w:t>
+      </w:r>
+    </w:p>
+    <w:p>
+      <w:pPr>
+        <w:pStyle w:val="code0"/>
+      </w:pPr>
+      <w:r>
+        <w:br/>
+        <w:t>[</w:t>
+      </w:r>
+    </w:p>
+    <w:p>
+      <w:pPr>
+        <w:pStyle w:val="code0"/>
+      </w:pPr>
+      <w:r>
+        <w:t xml:space="preserve">  “action”: “</w:t>
+      </w:r>
+      <w:proofErr w:type="spellStart"/>
+      <w:r>
+        <w:t>upsert|delete</w:t>
+      </w:r>
+      <w:proofErr w:type="spellEnd"/>
+      <w:r>
+        <w:t>”,</w:t>
+      </w:r>
+    </w:p>
+    <w:p>
+      <w:pPr>
+        <w:pStyle w:val="code0"/>
+      </w:pPr>
+      <w:r>
+        <w:t xml:space="preserve">  “type”: “</w:t>
+      </w:r>
+      <w:proofErr w:type="spellStart"/>
+      <w:r>
+        <w:t>incident|artifact|attachment|datatable|milestone|note|task</w:t>
+      </w:r>
+      <w:proofErr w:type="spellEnd"/>
+      <w:r>
+        <w:t>”</w:t>
+      </w:r>
+    </w:p>
+    <w:p>
+      <w:pPr>
+        <w:pStyle w:val="code0"/>
+      </w:pPr>
+      <w:r>
+        <w:t>]</w:t>
+      </w:r>
+    </w:p>
+    <w:p>
+      <w:pPr>
+        <w:pStyle w:val="HowTo30"/>
+      </w:pPr>
+      <w:r>
+        <w:t>Integration Server Requirements</w:t>
+      </w:r>
+    </w:p>
+    <w:p>
+      <w:pPr>
+        <w:pStyle w:val="BodyText"/>
+      </w:pPr>
+      <w:r>
+        <w:t xml:space="preserve">The python library used, </w:t>
+      </w:r>
+      <w:proofErr w:type="spellStart"/>
+      <w:r>
+        <w:t>confluentKafka</w:t>
+      </w:r>
+      <w:proofErr w:type="spellEnd"/>
+      <w:r>
+        <w:t>, relies on a system library (</w:t>
+      </w:r>
+      <w:proofErr w:type="spellStart"/>
+      <w:r>
+        <w:t>librdkafka</w:t>
+      </w:r>
+      <w:proofErr w:type="spellEnd"/>
+      <w:r>
+        <w:t xml:space="preserve">) to integrate with your Kafka environment. See the </w:t>
+      </w:r>
+      <w:hyperlink r:id="rId19" w:history="1">
+        <w:r>
+          <w:rPr>
+            <w:rStyle w:val="Hyperlink"/>
+          </w:rPr>
+          <w:t xml:space="preserve">README on </w:t>
+        </w:r>
+        <w:proofErr w:type="spellStart"/>
+        <w:r>
+          <w:rPr>
+            <w:rStyle w:val="Hyperlink"/>
+          </w:rPr>
+          <w:t>confluentKafka</w:t>
+        </w:r>
+        <w:proofErr w:type="spellEnd"/>
+      </w:hyperlink>
+      <w:r>
+        <w:t xml:space="preserve"> for information on </w:t>
+      </w:r>
+      <w:proofErr w:type="spellStart"/>
+      <w:r>
+        <w:t>librdkafka</w:t>
+      </w:r>
+      <w:proofErr w:type="spellEnd"/>
+      <w:r>
+        <w:t xml:space="preserve"> </w:t>
+      </w:r>
+      <w:r>
+        <w:t>installation.</w:t>
+      </w:r>
+    </w:p>
+    <w:p>
+      <w:pPr>
+        <w:pStyle w:val="BodyText"/>
+      </w:pPr>
+    </w:p>
+    <w:p>
+      <w:pPr>
         <w:pStyle w:val="Heading1"/>
       </w:pPr>
-      <w:bookmarkStart w:id="36" w:name="_Toc535325531"/>
-      <w:bookmarkStart w:id="37" w:name="_Toc535325532"/>
-      <w:bookmarkStart w:id="38" w:name="_Toc12006312"/>
-      <w:bookmarkEnd w:id="36"/>
-      <w:bookmarkEnd w:id="37"/>
       <w:r>
         <w:t>Test</w:t>
       </w:r>
-      <w:bookmarkEnd w:id="38"/>
+      <w:bookmarkEnd w:id="39"/>
     </w:p>
     <w:p>
       <w:pPr>
@@ -11292,6 +11758,7 @@
         <w:pStyle w:val="code0"/>
       </w:pPr>
       <w:r>
+        <w:lastRenderedPageBreak/>
         <w:t xml:space="preserve">  "</w:t>
       </w:r>
       <w:proofErr w:type="spellStart"/>
@@ -11343,11 +11810,11 @@
       <w:pPr>
         <w:pStyle w:val="Heading1"/>
       </w:pPr>
-      <w:bookmarkStart w:id="39" w:name="_Toc12006313"/>
+      <w:bookmarkStart w:id="40" w:name="_Toc12006313"/>
       <w:r>
         <w:t>Preparation Checklist</w:t>
       </w:r>
-      <w:bookmarkEnd w:id="39"/>
+      <w:bookmarkEnd w:id="40"/>
     </w:p>
     <w:p>
       <w:r>
@@ -11479,7 +11946,6 @@
         </w:numPr>
       </w:pPr>
       <w:r>
-        <w:lastRenderedPageBreak/>
         <w:t>Review</w:t>
       </w:r>
       <w:r>
@@ -11525,14 +11991,14 @@
       <w:pPr>
         <w:pStyle w:val="Heading1"/>
       </w:pPr>
-      <w:bookmarkStart w:id="40" w:name="_Toc12006314"/>
+      <w:bookmarkStart w:id="41" w:name="_Toc12006314"/>
       <w:r>
         <w:t xml:space="preserve">Configuration and </w:t>
       </w:r>
       <w:r>
         <w:t>Known Issues</w:t>
       </w:r>
-      <w:bookmarkEnd w:id="40"/>
+      <w:bookmarkEnd w:id="41"/>
     </w:p>
     <w:p>
       <w:r>
@@ -11543,11 +12009,11 @@
       <w:pPr>
         <w:pStyle w:val="Heading2"/>
       </w:pPr>
-      <w:bookmarkStart w:id="41" w:name="_Toc12006315"/>
+      <w:bookmarkStart w:id="42" w:name="_Toc12006315"/>
       <w:r>
         <w:t>All Feeds</w:t>
       </w:r>
-      <w:bookmarkEnd w:id="41"/>
+      <w:bookmarkEnd w:id="42"/>
     </w:p>
     <w:p>
       <w:pPr>
@@ -11779,6 +12245,7 @@
         </w:numPr>
       </w:pPr>
       <w:r>
+        <w:lastRenderedPageBreak/>
         <w:t xml:space="preserve">Incident </w:t>
       </w:r>
       <w:r>
@@ -11867,11 +12334,11 @@
       <w:pPr>
         <w:pStyle w:val="Heading2"/>
       </w:pPr>
-      <w:bookmarkStart w:id="42" w:name="_Toc12006316"/>
+      <w:bookmarkStart w:id="43" w:name="_Toc12006316"/>
       <w:r>
         <w:t>ODBC Databases</w:t>
       </w:r>
-      <w:bookmarkEnd w:id="42"/>
+      <w:bookmarkEnd w:id="43"/>
     </w:p>
     <w:p>
       <w:pPr>
@@ -12305,6 +12772,7 @@
           <w:bCs/>
           <w:color w:val="800000"/>
         </w:rPr>
+        <w:lastRenderedPageBreak/>
         <w:t>GRANT</w:t>
       </w:r>
       <w:r>
@@ -12608,16 +13076,15 @@
       <w:pPr>
         <w:pStyle w:val="Heading2"/>
       </w:pPr>
-      <w:bookmarkStart w:id="43" w:name="_Toc12006317"/>
-      <w:r>
-        <w:lastRenderedPageBreak/>
+      <w:bookmarkStart w:id="44" w:name="_Toc12006317"/>
+      <w:r>
         <w:t xml:space="preserve">Datetime Fields and </w:t>
       </w:r>
       <w:proofErr w:type="spellStart"/>
       <w:r>
         <w:t>Timezones</w:t>
       </w:r>
-      <w:bookmarkEnd w:id="43"/>
+      <w:bookmarkEnd w:id="44"/>
       <w:proofErr w:type="spellEnd"/>
     </w:p>
     <w:p>
@@ -12731,7 +13198,7 @@
       <w:r>
         <w:t xml:space="preserve">. See the database documentation on this setting: </w:t>
       </w:r>
-      <w:hyperlink r:id="rId17" w:anchor="sql_mode" w:history="1">
+      <w:hyperlink r:id="rId20" w:anchor="sql_mode" w:history="1">
         <w:r>
           <w:rPr>
             <w:rStyle w:val="Hyperlink"/>
@@ -12748,11 +13215,11 @@
       <w:pPr>
         <w:pStyle w:val="Heading1"/>
       </w:pPr>
-      <w:bookmarkStart w:id="44" w:name="_Toc12006318"/>
+      <w:bookmarkStart w:id="45" w:name="_Toc12006318"/>
       <w:r>
         <w:t>Functions</w:t>
       </w:r>
-      <w:bookmarkEnd w:id="44"/>
+      <w:bookmarkEnd w:id="45"/>
     </w:p>
     <w:p>
       <w:pPr>
@@ -12906,6 +13373,7 @@
         <w:rPr>
           <w:noProof/>
         </w:rPr>
+        <w:lastRenderedPageBreak/>
         <w:drawing>
           <wp:inline distT="0" distB="0" distL="0" distR="0" wp14:anchorId="2C47282A" wp14:editId="0A79577E">
             <wp:extent cx="5486400" cy="2458085"/>
@@ -12922,7 +13390,7 @@
                     <pic:cNvPicPr/>
                   </pic:nvPicPr>
                   <pic:blipFill>
-                    <a:blip r:embed="rId18"/>
+                    <a:blip r:embed="rId21"/>
                     <a:stretch>
                       <a:fillRect/>
                     </a:stretch>
@@ -12980,12 +13448,11 @@
       <w:pPr>
         <w:pStyle w:val="Heading1"/>
       </w:pPr>
-      <w:bookmarkStart w:id="45" w:name="_Toc12006319"/>
-      <w:r>
-        <w:lastRenderedPageBreak/>
+      <w:bookmarkStart w:id="46" w:name="_Toc12006319"/>
+      <w:r>
         <w:t>Troubleshoot</w:t>
       </w:r>
-      <w:bookmarkEnd w:id="45"/>
+      <w:bookmarkEnd w:id="46"/>
     </w:p>
     <w:p>
       <w:pPr>
@@ -13155,11 +13622,11 @@
       <w:pPr>
         <w:pStyle w:val="Heading2"/>
       </w:pPr>
-      <w:bookmarkStart w:id="46" w:name="_Toc12006320"/>
+      <w:bookmarkStart w:id="47" w:name="_Toc12006320"/>
       <w:r>
         <w:t>reload=True issues</w:t>
       </w:r>
-      <w:bookmarkEnd w:id="46"/>
+      <w:bookmarkEnd w:id="47"/>
     </w:p>
     <w:p>
       <w:r>
@@ -13221,6 +13688,7 @@
         <w:pStyle w:val="code0"/>
       </w:pPr>
       <w:r>
+        <w:lastRenderedPageBreak/>
         <w:t xml:space="preserve">   at </w:t>
       </w:r>
       <w:proofErr w:type="gramStart"/>
@@ -13339,12 +13807,12 @@
       <w:pPr>
         <w:pStyle w:val="Heading1"/>
       </w:pPr>
-      <w:bookmarkStart w:id="47" w:name="_Toc12006321"/>
+      <w:bookmarkStart w:id="48" w:name="_Toc12006321"/>
       <w:r>
         <w:t>Support</w:t>
       </w:r>
       <w:bookmarkEnd w:id="22"/>
-      <w:bookmarkEnd w:id="47"/>
+      <w:bookmarkEnd w:id="48"/>
     </w:p>
     <w:p>
       <w:pPr>
@@ -13354,7 +13822,7 @@
       <w:r>
         <w:t xml:space="preserve">For additional support, contact </w:t>
       </w:r>
-      <w:hyperlink r:id="rId19">
+      <w:hyperlink r:id="rId22">
         <w:r>
           <w:rPr>
             <w:rStyle w:val="Hyperlink"/>
@@ -13389,12 +13857,11 @@
       <w:pPr>
         <w:pStyle w:val="Heading1"/>
       </w:pPr>
-      <w:bookmarkStart w:id="48" w:name="_Toc12006322"/>
-      <w:r>
-        <w:lastRenderedPageBreak/>
+      <w:bookmarkStart w:id="49" w:name="_Toc12006322"/>
+      <w:r>
         <w:t>Modifications</w:t>
       </w:r>
-      <w:bookmarkEnd w:id="48"/>
+      <w:bookmarkEnd w:id="49"/>
     </w:p>
     <w:p>
       <w:r>
@@ -13405,11 +13872,11 @@
       <w:pPr>
         <w:pStyle w:val="Heading2"/>
       </w:pPr>
-      <w:bookmarkStart w:id="49" w:name="_Toc12006323"/>
+      <w:bookmarkStart w:id="50" w:name="_Toc12006323"/>
       <w:r>
         <w:t>Adding new datastores</w:t>
       </w:r>
-      <w:bookmarkEnd w:id="49"/>
+      <w:bookmarkEnd w:id="50"/>
     </w:p>
     <w:p>
       <w:r>
@@ -13975,6 +14442,7 @@
         <w:pStyle w:val="BodyText"/>
       </w:pPr>
       <w:r>
+        <w:lastRenderedPageBreak/>
         <w:t xml:space="preserve">The </w:t>
       </w:r>
       <w:proofErr w:type="spellStart"/>
@@ -14037,11 +14505,11 @@
       <w:pPr>
         <w:pStyle w:val="Heading2"/>
       </w:pPr>
-      <w:bookmarkStart w:id="50" w:name="_Toc12006324"/>
+      <w:bookmarkStart w:id="51" w:name="_Toc12006324"/>
       <w:r>
         <w:t>SQL Dialects</w:t>
       </w:r>
-      <w:bookmarkEnd w:id="50"/>
+      <w:bookmarkEnd w:id="51"/>
     </w:p>
     <w:p>
       <w:r>
@@ -14219,7 +14687,6 @@
       </w:r>
       <w:proofErr w:type="spellStart"/>
       <w:r>
-        <w:lastRenderedPageBreak/>
         <w:t>uid</w:t>
       </w:r>
       <w:proofErr w:type="spellEnd"/>
@@ -14589,11 +15056,11 @@
       <w:pPr>
         <w:pStyle w:val="Heading3"/>
       </w:pPr>
-      <w:bookmarkStart w:id="51" w:name="_Toc12006325"/>
+      <w:bookmarkStart w:id="52" w:name="_Toc12006325"/>
       <w:r>
         <w:t>Modify Dialect Encoding</w:t>
       </w:r>
-      <w:bookmarkEnd w:id="51"/>
+      <w:bookmarkEnd w:id="52"/>
     </w:p>
     <w:p>
       <w:r>
@@ -14764,6 +15231,13 @@
           <w:iCs/>
         </w:rPr>
         <w:br/>
+      </w:r>
+      <w:r>
+        <w:rPr>
+          <w:i/>
+          <w:iCs/>
+        </w:rPr>
+        <w:lastRenderedPageBreak/>
         <w:t xml:space="preserve">        </w:t>
       </w:r>
       <w:proofErr w:type="spellStart"/>
@@ -14881,11 +15355,11 @@
       <w:pPr>
         <w:pStyle w:val="Heading3"/>
       </w:pPr>
-      <w:bookmarkStart w:id="52" w:name="_Toc12006326"/>
+      <w:bookmarkStart w:id="53" w:name="_Toc12006326"/>
       <w:r>
         <w:t>Modify data type mapping</w:t>
       </w:r>
-      <w:bookmarkEnd w:id="52"/>
+      <w:bookmarkEnd w:id="53"/>
     </w:p>
     <w:p>
       <w:r>
@@ -15013,9 +15487,6 @@
       </w:r>
       <w:r>
         <w:br/>
-      </w:r>
-      <w:r>
-        <w:lastRenderedPageBreak/>
         <w:t xml:space="preserve">        </w:t>
       </w:r>
       <w:proofErr w:type="spellStart"/>
@@ -15479,11 +15950,11 @@
       <w:pPr>
         <w:pStyle w:val="Heading3"/>
       </w:pPr>
-      <w:bookmarkStart w:id="53" w:name="_Toc12006327"/>
+      <w:bookmarkStart w:id="54" w:name="_Toc12006327"/>
       <w:r>
         <w:t>Modifying dialect reserved words</w:t>
       </w:r>
-      <w:bookmarkEnd w:id="53"/>
+      <w:bookmarkEnd w:id="54"/>
     </w:p>
     <w:p>
       <w:r>
@@ -15504,6 +15975,28 @@
       <w:proofErr w:type="spellEnd"/>
       <w:r>
         <w:t xml:space="preserve">', 'analyze', 'and', 'any', 'array', 'as', </w:t>
+      </w:r>
+      <w:r>
+        <w:br/>
+      </w:r>
+      <w:r>
+        <w:lastRenderedPageBreak/>
+        <w:t xml:space="preserve">                </w:t>
+      </w:r>
+      <w:r>
+        <w:t>'</w:t>
+      </w:r>
+      <w:proofErr w:type="spellStart"/>
+      <w:r>
+        <w:t>asc</w:t>
+      </w:r>
+      <w:proofErr w:type="spellEnd"/>
+      <w:r>
+        <w:t>', 'asymmetric', 'both', 'case', 'cast',</w:t>
+      </w:r>
+      <w:r>
+        <w:br/>
+        <w:t xml:space="preserve">                'check', 'collate', 'column', 'constraint', 'create', </w:t>
       </w:r>
       <w:r>
         <w:br/>
@@ -15514,38 +16007,11 @@
       </w:r>
       <w:proofErr w:type="spellStart"/>
       <w:r>
-        <w:t>asc</w:t>
-      </w:r>
-      <w:proofErr w:type="spellEnd"/>
-      <w:r>
-        <w:t>', 'asymmetric', 'both', 'case', 'cast',</w:t>
-      </w:r>
-      <w:r>
-        <w:br/>
-        <w:t xml:space="preserve">                'check', 'collate', 'column', 'constraint', 'create', </w:t>
-      </w:r>
-      <w:r>
-        <w:br/>
-        <w:t xml:space="preserve">                </w:t>
-      </w:r>
-      <w:r>
-        <w:t>'</w:t>
-      </w:r>
-      <w:proofErr w:type="spellStart"/>
-      <w:r>
         <w:t>current_date</w:t>
       </w:r>
       <w:proofErr w:type="spellEnd"/>
       <w:r>
-        <w:t>', '</w:t>
-      </w:r>
-      <w:proofErr w:type="spellStart"/>
-      <w:r>
-        <w:t>current_role</w:t>
-      </w:r>
-      <w:proofErr w:type="spellEnd"/>
-      <w:r>
-        <w:t>', '</w:t>
+        <w:t>', 'current_role', '</w:t>
       </w:r>
       <w:proofErr w:type="spellStart"/>
       <w:r>
@@ -15592,14 +16058,14 @@
       <w:pPr>
         <w:pStyle w:val="Heading2"/>
       </w:pPr>
-      <w:bookmarkStart w:id="54" w:name="_Toc12006328"/>
+      <w:bookmarkStart w:id="55" w:name="_Toc12006328"/>
       <w:r>
         <w:t>Datastore</w:t>
       </w:r>
       <w:r>
         <w:t xml:space="preserve"> testing</w:t>
       </w:r>
-      <w:bookmarkEnd w:id="54"/>
+      <w:bookmarkEnd w:id="55"/>
     </w:p>
     <w:p>
       <w:r>
@@ -15677,7 +16143,6 @@
           <w:b/>
           <w:bCs/>
         </w:rPr>
-        <w:lastRenderedPageBreak/>
         <w:t xml:space="preserve">collected 7 items                                                                                                                                    </w:t>
       </w:r>
     </w:p>
@@ -15818,14 +16283,14 @@
       <w:pPr>
         <w:pStyle w:val="Heading1"/>
       </w:pPr>
-      <w:bookmarkStart w:id="55" w:name="_Toc12006329"/>
+      <w:bookmarkStart w:id="56" w:name="_Toc12006329"/>
       <w:r>
         <w:t>Appendix: Schema</w:t>
       </w:r>
       <w:r>
         <w:t>s</w:t>
       </w:r>
-      <w:bookmarkEnd w:id="55"/>
+      <w:bookmarkEnd w:id="56"/>
     </w:p>
     <w:p>
       <w:r>
@@ -16098,6 +16563,7 @@
           </w:tcPr>
           <w:p>
             <w:r>
+              <w:lastRenderedPageBreak/>
               <w:t>artifact</w:t>
             </w:r>
           </w:p>
@@ -16399,7 +16865,6 @@
           </w:tcPr>
           <w:p>
             <w:r>
-              <w:lastRenderedPageBreak/>
               <w:t>attachment</w:t>
             </w:r>
           </w:p>
@@ -17002,6 +17467,7 @@
           </w:tcPr>
           <w:p>
             <w:r>
+              <w:lastRenderedPageBreak/>
               <w:t>incident</w:t>
             </w:r>
           </w:p>
@@ -17312,7 +17778,6 @@
           </w:tcPr>
           <w:p>
             <w:r>
-              <w:lastRenderedPageBreak/>
               <w:t>incident</w:t>
             </w:r>
           </w:p>
@@ -17963,6 +18428,7 @@
           </w:tcPr>
           <w:p>
             <w:r>
+              <w:lastRenderedPageBreak/>
               <w:t>incident</w:t>
             </w:r>
           </w:p>
@@ -18413,7 +18879,6 @@
           </w:tcPr>
           <w:p>
             <w:r>
-              <w:lastRenderedPageBreak/>
               <w:t>incident</w:t>
             </w:r>
           </w:p>
@@ -19087,6 +19552,7 @@
           </w:tcPr>
           <w:p>
             <w:r>
+              <w:lastRenderedPageBreak/>
               <w:t>incident</w:t>
             </w:r>
           </w:p>
@@ -19382,7 +19848,6 @@
           </w:tcPr>
           <w:p>
             <w:r>
-              <w:lastRenderedPageBreak/>
               <w:t>milestone</w:t>
             </w:r>
           </w:p>
@@ -19647,7 +20112,6 @@
             <w:tcW w:w="2577" w:type="dxa"/>
           </w:tcPr>
           <w:p>
-            <w:bookmarkStart w:id="56" w:name="_GoBack"/>
             <w:r>
               <w:t>note</w:t>
             </w:r>
@@ -19676,7 +20140,6 @@
           </w:p>
         </w:tc>
       </w:tr>
-      <w:bookmarkEnd w:id="56"/>
       <w:tr>
         <w:tc>
           <w:tcPr>
@@ -19992,6 +20455,7 @@
           </w:tcPr>
           <w:p>
             <w:r>
+              <w:lastRenderedPageBreak/>
               <w:t>task</w:t>
             </w:r>
           </w:p>
@@ -20294,7 +20758,6 @@
           </w:tcPr>
           <w:p>
             <w:r>
-              <w:lastRenderedPageBreak/>
               <w:t>task</w:t>
             </w:r>
           </w:p>
@@ -20625,7 +21088,7 @@
     </w:tbl>
     <w:p/>
     <w:sectPr>
-      <w:footerReference w:type="first" r:id="rId20"/>
+      <w:footerReference w:type="first" r:id="rId23"/>
       <w:type w:val="oddPage"/>
       <w:pgSz w:w="12240" w:h="15840" w:code="1"/>
       <w:pgMar w:top="1440" w:right="1800" w:bottom="1440" w:left="1800" w:header="720" w:footer="720" w:gutter="0"/>
@@ -22312,7 +22775,7 @@
   <w:abstractNum w:abstractNumId="20" w15:restartNumberingAfterBreak="0">
     <w:nsid w:val="3E40625F"/>
     <w:multiLevelType w:val="hybridMultilevel"/>
-    <w:tmpl w:val="7D4413D4"/>
+    <w:tmpl w:val="9012814C"/>
     <w:lvl w:ilvl="0" w:tplc="0409000F">
       <w:start w:val="1"/>
       <w:numFmt w:val="decimal"/>
@@ -23905,7 +24368,6 @@
   <w:style w:type="character" w:default="1" w:styleId="DefaultParagraphFont">
     <w:name w:val="Default Paragraph Font"/>
     <w:uiPriority w:val="1"/>
-    <w:semiHidden/>
     <w:unhideWhenUsed/>
   </w:style>
   <w:style w:type="table" w:default="1" w:styleId="TableNormal">
@@ -27200,7 +27662,7 @@
 </file>
 
 <file path=customXml/itemProps1.xml><?xml version="1.0" encoding="utf-8"?>
-<ds:datastoreItem xmlns:ds="http://schemas.openxmlformats.org/officeDocument/2006/customXml" ds:itemID="{874C5FB3-8A24-5B4B-89E7-F72118B5AD71}">
+<ds:datastoreItem xmlns:ds="http://schemas.openxmlformats.org/officeDocument/2006/customXml" ds:itemID="{18A48D61-C617-8942-ADD8-045F0E1E0075}">
   <ds:schemaRefs>
     <ds:schemaRef ds:uri="http://schemas.openxmlformats.org/officeDocument/2006/bibliography"/>
   </ds:schemaRefs>

</xml_diff>

<commit_message>
INT-1609 - doc update
</commit_message>
<xml_diff>
--- a/rc-data-feed/doc/Resilient IRP Data Feed Integration Guide.docx
+++ b/rc-data-feed/doc/Resilient IRP Data Feed Integration Guide.docx
@@ -264,7 +264,7 @@
                                   <w:color w:val="FFFFFF" w:themeColor="background1"/>
                                   <w:spacing w:val="10"/>
                                 </w:rPr>
-                                <w:t>.0</w:t>
+                                <w:t>.1</w:t>
                               </w:r>
                             </w:p>
                           </w:txbxContent>
@@ -344,7 +344,7 @@
                             <w:color w:val="FFFFFF" w:themeColor="background1"/>
                             <w:spacing w:val="10"/>
                           </w:rPr>
-                          <w:t>.0</w:t>
+                          <w:t>.1</w:t>
                         </w:r>
                       </w:p>
                     </w:txbxContent>
@@ -995,6 +995,74 @@
           </w:p>
         </w:tc>
       </w:tr>
+      <w:tr>
+        <w:tc>
+          <w:tcPr>
+            <w:tcW w:w="987" w:type="dxa"/>
+          </w:tcPr>
+          <w:p>
+            <w:pPr>
+              <w:adjustRightInd w:val="0"/>
+              <w:spacing w:before="0" w:after="0"/>
+              <w:rPr>
+                <w:rFonts w:cs="Arial"/>
+                <w:szCs w:val="18"/>
+              </w:rPr>
+            </w:pPr>
+            <w:r>
+              <w:rPr>
+                <w:rFonts w:cs="Arial"/>
+                <w:szCs w:val="18"/>
+              </w:rPr>
+              <w:t>1.1</w:t>
+            </w:r>
+          </w:p>
+        </w:tc>
+        <w:tc>
+          <w:tcPr>
+            <w:tcW w:w="1556" w:type="dxa"/>
+          </w:tcPr>
+          <w:p>
+            <w:pPr>
+              <w:adjustRightInd w:val="0"/>
+              <w:spacing w:before="0" w:after="0"/>
+              <w:rPr>
+                <w:rFonts w:cs="Arial"/>
+                <w:szCs w:val="18"/>
+              </w:rPr>
+            </w:pPr>
+            <w:r>
+              <w:rPr>
+                <w:rFonts w:cs="Arial"/>
+                <w:szCs w:val="18"/>
+              </w:rPr>
+              <w:t>July 2019</w:t>
+            </w:r>
+          </w:p>
+        </w:tc>
+        <w:tc>
+          <w:tcPr>
+            <w:tcW w:w="6274" w:type="dxa"/>
+          </w:tcPr>
+          <w:p>
+            <w:pPr>
+              <w:adjustRightInd w:val="0"/>
+              <w:spacing w:before="0" w:after="0"/>
+              <w:rPr>
+                <w:rFonts w:cs="Arial"/>
+                <w:szCs w:val="18"/>
+              </w:rPr>
+            </w:pPr>
+            <w:r>
+              <w:rPr>
+                <w:rFonts w:cs="Arial"/>
+                <w:szCs w:val="18"/>
+              </w:rPr>
+              <w:t>Kafka support</w:t>
+            </w:r>
+          </w:p>
+        </w:tc>
+      </w:tr>
     </w:tbl>
     <w:p>
       <w:pPr>
@@ -1891,7 +1959,7 @@
             <w:noProof/>
             <w:webHidden/>
           </w:rPr>
-          <w:t>8</w:t>
+          <w:t>9</w:t>
         </w:r>
         <w:r>
           <w:rPr>
@@ -3348,7 +3416,7 @@
             <w:noProof/>
             <w:webHidden/>
           </w:rPr>
-          <w:t>16</w:t>
+          <w:t>17</w:t>
         </w:r>
         <w:r>
           <w:rPr>
@@ -3435,7 +3503,7 @@
             <w:noProof/>
             <w:webHidden/>
           </w:rPr>
-          <w:t>17</w:t>
+          <w:t>18</w:t>
         </w:r>
         <w:r>
           <w:rPr>
@@ -3520,7 +3588,7 @@
             <w:noProof/>
             <w:webHidden/>
           </w:rPr>
-          <w:t>17</w:t>
+          <w:t>18</w:t>
         </w:r>
         <w:r>
           <w:rPr>
@@ -3605,7 +3673,7 @@
             <w:noProof/>
             <w:webHidden/>
           </w:rPr>
-          <w:t>17</w:t>
+          <w:t>18</w:t>
         </w:r>
         <w:r>
           <w:rPr>
@@ -3690,7 +3758,7 @@
             <w:noProof/>
             <w:webHidden/>
           </w:rPr>
-          <w:t>19</w:t>
+          <w:t>20</w:t>
         </w:r>
         <w:r>
           <w:rPr>
@@ -3777,7 +3845,7 @@
             <w:noProof/>
             <w:webHidden/>
           </w:rPr>
-          <w:t>19</w:t>
+          <w:t>20</w:t>
         </w:r>
         <w:r>
           <w:rPr>
@@ -3864,7 +3932,7 @@
             <w:noProof/>
             <w:webHidden/>
           </w:rPr>
-          <w:t>20</w:t>
+          <w:t>21</w:t>
         </w:r>
         <w:r>
           <w:rPr>
@@ -3949,7 +4017,7 @@
             <w:noProof/>
             <w:webHidden/>
           </w:rPr>
-          <w:t>20</w:t>
+          <w:t>21</w:t>
         </w:r>
         <w:r>
           <w:rPr>
@@ -4036,7 +4104,7 @@
             <w:noProof/>
             <w:webHidden/>
           </w:rPr>
-          <w:t>20</w:t>
+          <w:t>21</w:t>
         </w:r>
         <w:r>
           <w:rPr>
@@ -4123,7 +4191,7 @@
             <w:noProof/>
             <w:webHidden/>
           </w:rPr>
-          <w:t>21</w:t>
+          <w:t>22</w:t>
         </w:r>
         <w:r>
           <w:rPr>
@@ -4208,7 +4276,7 @@
             <w:noProof/>
             <w:webHidden/>
           </w:rPr>
-          <w:t>21</w:t>
+          <w:t>22</w:t>
         </w:r>
         <w:r>
           <w:rPr>
@@ -4293,7 +4361,7 @@
             <w:noProof/>
             <w:webHidden/>
           </w:rPr>
-          <w:t>21</w:t>
+          <w:t>22</w:t>
         </w:r>
         <w:r>
           <w:rPr>
@@ -4379,7 +4447,7 @@
             <w:noProof/>
             <w:webHidden/>
           </w:rPr>
-          <w:t>22</w:t>
+          <w:t>23</w:t>
         </w:r>
         <w:r>
           <w:rPr>
@@ -4465,7 +4533,7 @@
             <w:noProof/>
             <w:webHidden/>
           </w:rPr>
-          <w:t>22</w:t>
+          <w:t>23</w:t>
         </w:r>
         <w:r>
           <w:rPr>
@@ -4551,7 +4619,7 @@
             <w:noProof/>
             <w:webHidden/>
           </w:rPr>
-          <w:t>23</w:t>
+          <w:t>24</w:t>
         </w:r>
         <w:r>
           <w:rPr>
@@ -4636,7 +4704,7 @@
             <w:noProof/>
             <w:webHidden/>
           </w:rPr>
-          <w:t>23</w:t>
+          <w:t>24</w:t>
         </w:r>
         <w:r>
           <w:rPr>
@@ -4723,7 +4791,7 @@
             <w:noProof/>
             <w:webHidden/>
           </w:rPr>
-          <w:t>24</w:t>
+          <w:t>25</w:t>
         </w:r>
         <w:r>
           <w:rPr>
@@ -9284,12 +9352,7 @@
       </w:r>
       <w:proofErr w:type="spellEnd"/>
       <w:r>
-        <w:t xml:space="preserve"> compiler to install it</w:t>
-      </w:r>
-      <w:bookmarkStart w:id="31" w:name="_GoBack"/>
-      <w:bookmarkEnd w:id="31"/>
-      <w:r>
-        <w:t xml:space="preserve"> or, for RHEL environments, you can use a .</w:t>
+        <w:t xml:space="preserve"> compiler to install it or, for RHEL environments, you can use a .</w:t>
       </w:r>
       <w:proofErr w:type="spellStart"/>
       <w:r>
@@ -9466,6 +9529,7 @@
         <w:contextualSpacing/>
       </w:pPr>
       <w:r>
+        <w:lastRenderedPageBreak/>
         <w:t>task</w:t>
       </w:r>
     </w:p>
@@ -9475,7 +9539,6 @@
         <w:contextualSpacing/>
       </w:pPr>
       <w:r>
-        <w:lastRenderedPageBreak/>
         <w:t>artifact</w:t>
       </w:r>
     </w:p>
@@ -9687,7 +9750,7 @@
       <w:pPr>
         <w:pStyle w:val="Heading2"/>
       </w:pPr>
-      <w:bookmarkStart w:id="32" w:name="_Toc12006307"/>
+      <w:bookmarkStart w:id="31" w:name="_Toc12006307"/>
       <w:proofErr w:type="spellStart"/>
       <w:r>
         <w:t>SQLiteFeed</w:t>
@@ -9696,7 +9759,7 @@
       <w:r>
         <w:t xml:space="preserve"> class</w:t>
       </w:r>
-      <w:bookmarkEnd w:id="32"/>
+      <w:bookmarkEnd w:id="31"/>
     </w:p>
     <w:p>
       <w:pPr>
@@ -9957,12 +10020,12 @@
       <w:pPr>
         <w:pStyle w:val="Heading2"/>
       </w:pPr>
-      <w:bookmarkStart w:id="33" w:name="_Toc12006308"/>
+      <w:bookmarkStart w:id="32" w:name="_Toc12006308"/>
       <w:proofErr w:type="spellStart"/>
       <w:r>
         <w:t>ElasticFeed</w:t>
       </w:r>
-      <w:bookmarkEnd w:id="33"/>
+      <w:bookmarkEnd w:id="32"/>
       <w:proofErr w:type="spellEnd"/>
     </w:p>
     <w:p>
@@ -10377,59 +10440,58 @@
       <w:pPr>
         <w:pStyle w:val="Heading3"/>
       </w:pPr>
-      <w:bookmarkStart w:id="34" w:name="_Toc12006309"/>
-      <w:r>
-        <w:lastRenderedPageBreak/>
+      <w:bookmarkStart w:id="33" w:name="_Toc12006309"/>
+      <w:r>
         <w:t>Considerations</w:t>
       </w:r>
+      <w:bookmarkEnd w:id="33"/>
+    </w:p>
+    <w:p>
+      <w:pPr>
+        <w:pStyle w:val="ListBullet"/>
+      </w:pPr>
+      <w:r>
+        <w:t>ElasticSearch allows for the updating to and deleting of individual documents. No data duplication occurs.</w:t>
+      </w:r>
+      <w:r>
+        <w:t xml:space="preserve"> A recently deleted custom </w:t>
+      </w:r>
+      <w:proofErr w:type="spellStart"/>
+      <w:r>
+        <w:t>datatable</w:t>
+      </w:r>
+      <w:proofErr w:type="spellEnd"/>
+      <w:r>
+        <w:t xml:space="preserve"> column may also not update until circuits is re-run or until the </w:t>
+      </w:r>
+      <w:proofErr w:type="spellStart"/>
+      <w:r>
+        <w:t>datatable</w:t>
+      </w:r>
+      <w:proofErr w:type="spellEnd"/>
+      <w:r>
+        <w:t xml:space="preserve"> is edited in the UI. Consult section 7.2 for </w:t>
+      </w:r>
+      <w:proofErr w:type="spellStart"/>
+      <w:r>
+        <w:t>datatable</w:t>
+      </w:r>
+      <w:proofErr w:type="spellEnd"/>
+      <w:r>
+        <w:t xml:space="preserve"> limitations in general.</w:t>
+      </w:r>
+    </w:p>
+    <w:p/>
+    <w:p>
+      <w:pPr>
+        <w:pStyle w:val="Heading2"/>
+      </w:pPr>
+      <w:bookmarkStart w:id="34" w:name="_Toc12006310"/>
+      <w:proofErr w:type="spellStart"/>
+      <w:r>
+        <w:t>SplunkHECFeed</w:t>
+      </w:r>
       <w:bookmarkEnd w:id="34"/>
-    </w:p>
-    <w:p>
-      <w:pPr>
-        <w:pStyle w:val="ListBullet"/>
-      </w:pPr>
-      <w:r>
-        <w:t>ElasticSearch allows for the updating to and deleting of individual documents. No data duplication occurs.</w:t>
-      </w:r>
-      <w:r>
-        <w:t xml:space="preserve"> A recently deleted custom </w:t>
-      </w:r>
-      <w:proofErr w:type="spellStart"/>
-      <w:r>
-        <w:t>datatable</w:t>
-      </w:r>
-      <w:proofErr w:type="spellEnd"/>
-      <w:r>
-        <w:t xml:space="preserve"> column may also not update until circuits is re-run or until the </w:t>
-      </w:r>
-      <w:proofErr w:type="spellStart"/>
-      <w:r>
-        <w:t>datatable</w:t>
-      </w:r>
-      <w:proofErr w:type="spellEnd"/>
-      <w:r>
-        <w:t xml:space="preserve"> is edited in the UI. Consult section 7.2 for </w:t>
-      </w:r>
-      <w:proofErr w:type="spellStart"/>
-      <w:r>
-        <w:t>datatable</w:t>
-      </w:r>
-      <w:proofErr w:type="spellEnd"/>
-      <w:r>
-        <w:t xml:space="preserve"> limitations in general.</w:t>
-      </w:r>
-    </w:p>
-    <w:p/>
-    <w:p>
-      <w:pPr>
-        <w:pStyle w:val="Heading2"/>
-      </w:pPr>
-      <w:bookmarkStart w:id="35" w:name="_Toc12006310"/>
-      <w:proofErr w:type="spellStart"/>
-      <w:r>
-        <w:t>SplunkHECFeed</w:t>
-      </w:r>
-      <w:bookmarkEnd w:id="35"/>
       <w:proofErr w:type="spellEnd"/>
     </w:p>
     <w:p>
@@ -11000,66 +11062,66 @@
       <w:pPr>
         <w:pStyle w:val="Heading3"/>
       </w:pPr>
-      <w:bookmarkStart w:id="36" w:name="_Toc12006311"/>
+      <w:bookmarkStart w:id="35" w:name="_Toc12006311"/>
       <w:r>
         <w:t>Considerations</w:t>
       </w:r>
+      <w:bookmarkEnd w:id="35"/>
+    </w:p>
+    <w:p>
+      <w:r>
+        <w:t>Enable the HTTP Event Collector within Splunk ES</w:t>
+      </w:r>
+      <w:r>
+        <w:t xml:space="preserve"> before using this data feed</w:t>
+      </w:r>
+      <w:r>
+        <w:t xml:space="preserve">. </w:t>
+      </w:r>
+    </w:p>
+    <w:p>
+      <w:r>
+        <w:t>Splunk events are immutable. Resilient object changes are represented as new events</w:t>
+      </w:r>
+      <w:r>
+        <w:t xml:space="preserve">. </w:t>
+      </w:r>
+      <w:r>
+        <w:t xml:space="preserve">No event deletion is possible. </w:t>
+      </w:r>
+    </w:p>
+    <w:p>
+      <w:r>
+        <w:t xml:space="preserve">Be aware that when using </w:t>
+      </w:r>
+      <w:r>
+        <w:rPr>
+          <w:rStyle w:val="codeChar0"/>
+        </w:rPr>
+        <w:t>reload=True</w:t>
+      </w:r>
+      <w:r>
+        <w:t xml:space="preserve">, all Resilient records will be duplicated </w:t>
+      </w:r>
+      <w:r>
+        <w:t xml:space="preserve">in Splunk </w:t>
+      </w:r>
+      <w:r>
+        <w:t xml:space="preserve">each time </w:t>
+      </w:r>
+      <w:r>
+        <w:t>resilient-circuits is re-started,</w:t>
+      </w:r>
+    </w:p>
+    <w:p>
+      <w:pPr>
+        <w:pStyle w:val="Heading2"/>
+      </w:pPr>
+      <w:bookmarkStart w:id="36" w:name="_Toc535325531"/>
+      <w:bookmarkStart w:id="37" w:name="_Toc535325532"/>
+      <w:bookmarkStart w:id="38" w:name="_Toc12006312"/>
       <w:bookmarkEnd w:id="36"/>
-    </w:p>
-    <w:p>
-      <w:r>
-        <w:t>Enable the HTTP Event Collector within Splunk ES</w:t>
-      </w:r>
-      <w:r>
-        <w:t xml:space="preserve"> before using this data feed</w:t>
-      </w:r>
-      <w:r>
-        <w:t xml:space="preserve">. </w:t>
-      </w:r>
-    </w:p>
-    <w:p>
-      <w:r>
-        <w:t>Splunk events are immutable. Resilient object changes are represented as new events</w:t>
-      </w:r>
-      <w:r>
-        <w:t xml:space="preserve">. </w:t>
-      </w:r>
-      <w:r>
-        <w:t xml:space="preserve">No event deletion is possible. </w:t>
-      </w:r>
-    </w:p>
-    <w:p>
-      <w:r>
-        <w:t xml:space="preserve">Be aware that when using </w:t>
-      </w:r>
-      <w:r>
-        <w:rPr>
-          <w:rStyle w:val="codeChar0"/>
-        </w:rPr>
-        <w:t>reload=True</w:t>
-      </w:r>
-      <w:r>
-        <w:t xml:space="preserve">, all Resilient records will be duplicated </w:t>
-      </w:r>
-      <w:r>
-        <w:t xml:space="preserve">in Splunk </w:t>
-      </w:r>
-      <w:r>
-        <w:t xml:space="preserve">each time </w:t>
-      </w:r>
-      <w:r>
-        <w:t>resilient-circuits is re-started,</w:t>
-      </w:r>
-    </w:p>
-    <w:p>
-      <w:pPr>
-        <w:pStyle w:val="Heading2"/>
-      </w:pPr>
-      <w:bookmarkStart w:id="37" w:name="_Toc535325531"/>
-      <w:bookmarkStart w:id="38" w:name="_Toc535325532"/>
-      <w:bookmarkStart w:id="39" w:name="_Toc12006312"/>
       <w:bookmarkEnd w:id="37"/>
-      <w:bookmarkEnd w:id="38"/>
       <w:proofErr w:type="spellStart"/>
       <w:r>
         <w:t>KafkaFeed</w:t>
@@ -11105,6 +11167,7 @@
         <w:pStyle w:val="code0"/>
       </w:pPr>
       <w:r>
+        <w:lastRenderedPageBreak/>
         <w:t>topic_map=note=</w:t>
       </w:r>
       <w:r>
@@ -11156,7 +11219,6 @@
         <w:pStyle w:val="BodyText"/>
       </w:pPr>
       <w:r>
-        <w:lastRenderedPageBreak/>
         <w:t xml:space="preserve">Use the </w:t>
       </w:r>
       <w:r>
@@ -11249,7 +11311,15 @@
         <w:pStyle w:val="BodyText"/>
       </w:pPr>
       <w:r>
-        <w:t>Additionally, Kafka headers are used to add additional information about the operation and object type sent:</w:t>
+        <w:t xml:space="preserve">Additionally, Kafka headers are used to add additional </w:t>
+      </w:r>
+      <w:r>
+        <w:t xml:space="preserve">meta-data </w:t>
+      </w:r>
+      <w:bookmarkStart w:id="39" w:name="_GoBack"/>
+      <w:bookmarkEnd w:id="39"/>
+      <w:r>
+        <w:t>about the operation and object type sent:</w:t>
       </w:r>
     </w:p>
     <w:p>
@@ -11365,8 +11435,186 @@
     </w:p>
     <w:p>
       <w:pPr>
+        <w:pStyle w:val="HowTo30"/>
+      </w:pPr>
+      <w:r>
+        <w:t>Upgrade Considerations</w:t>
+      </w:r>
+    </w:p>
+    <w:p>
+      <w:pPr>
         <w:pStyle w:val="BodyText"/>
       </w:pPr>
+      <w:r>
+        <w:t xml:space="preserve">If upgrading from a previous version of this package, you’ll need to add the </w:t>
+      </w:r>
+      <w:proofErr w:type="spellStart"/>
+      <w:r>
+        <w:t>kafka</w:t>
+      </w:r>
+      <w:proofErr w:type="spellEnd"/>
+      <w:r>
+        <w:t xml:space="preserve"> section manually to your </w:t>
+      </w:r>
+      <w:proofErr w:type="spellStart"/>
+      <w:r>
+        <w:t>app.config</w:t>
+      </w:r>
+      <w:proofErr w:type="spellEnd"/>
+      <w:r>
+        <w:t xml:space="preserve"> file.</w:t>
+      </w:r>
+    </w:p>
+    <w:p>
+      <w:pPr>
+        <w:pStyle w:val="BodyText"/>
+      </w:pPr>
+    </w:p>
+    <w:p>
+      <w:pPr>
+        <w:pStyle w:val="code0"/>
+      </w:pPr>
+      <w:r>
+        <w:t>#[</w:t>
+      </w:r>
+      <w:proofErr w:type="spellStart"/>
+      <w:r>
+        <w:t>kafka_feed</w:t>
+      </w:r>
+      <w:proofErr w:type="spellEnd"/>
+      <w:r>
+        <w:t>]</w:t>
+      </w:r>
+      <w:r>
+        <w:br/>
+        <w:t>#class=</w:t>
+      </w:r>
+      <w:proofErr w:type="spellStart"/>
+      <w:r>
+        <w:t>KafkaFeed</w:t>
+      </w:r>
+      <w:proofErr w:type="spellEnd"/>
+      <w:r>
+        <w:br/>
+        <w:t>## Select the topics for each object type in Resilient format is &lt;type&gt;=&lt;topic&gt;;&lt;type&gt;=&lt;topic&gt;</w:t>
+      </w:r>
+      <w:r>
+        <w:br/>
+        <w:t>#topic_map=note=test;task=task;incident=incident;artifact=artifact;default=incident_data</w:t>
+      </w:r>
+      <w:r>
+        <w:br/>
+        <w:t>## Connection Information - see notes on how to use in confluent docs</w:t>
+      </w:r>
+      <w:r>
+        <w:br/>
+        <w:t>#</w:t>
+      </w:r>
+      <w:proofErr w:type="spellStart"/>
+      <w:r>
+        <w:t>bootstrap.servers</w:t>
+      </w:r>
+      <w:proofErr w:type="spellEnd"/>
+      <w:r>
+        <w:t>=localhost:9092</w:t>
+      </w:r>
+      <w:r>
+        <w:br/>
+        <w:t>#acks=all</w:t>
+      </w:r>
+      <w:r>
+        <w:br/>
+        <w:t>#message.timeout.ms=5000</w:t>
+      </w:r>
+      <w:r>
+        <w:br/>
+        <w:t xml:space="preserve">## Optional for Kerberos - uncomment to use </w:t>
+      </w:r>
+      <w:proofErr w:type="spellStart"/>
+      <w:r>
+        <w:t>sasl_plaintext</w:t>
+      </w:r>
+      <w:proofErr w:type="spellEnd"/>
+      <w:r>
+        <w:br/>
+        <w:t>#</w:t>
+      </w:r>
+      <w:proofErr w:type="spellStart"/>
+      <w:r>
+        <w:t>security.protocol</w:t>
+      </w:r>
+      <w:proofErr w:type="spellEnd"/>
+      <w:r>
+        <w:t>=</w:t>
+      </w:r>
+      <w:proofErr w:type="spellStart"/>
+      <w:r>
+        <w:t>sasl_plaintext</w:t>
+      </w:r>
+      <w:proofErr w:type="spellEnd"/>
+      <w:r>
+        <w:br/>
+        <w:t>#</w:t>
+      </w:r>
+      <w:proofErr w:type="spellStart"/>
+      <w:r>
+        <w:t>sasl.mechanism</w:t>
+      </w:r>
+      <w:proofErr w:type="spellEnd"/>
+      <w:r>
+        <w:t>=GSSAPI</w:t>
+      </w:r>
+      <w:r>
+        <w:br/>
+        <w:t>#</w:t>
+      </w:r>
+      <w:proofErr w:type="spellStart"/>
+      <w:r>
+        <w:t>sasl.kerberos.keytab</w:t>
+      </w:r>
+      <w:proofErr w:type="spellEnd"/>
+      <w:r>
+        <w:t>=/</w:t>
+      </w:r>
+      <w:proofErr w:type="spellStart"/>
+      <w:r>
+        <w:t>etc</w:t>
+      </w:r>
+      <w:proofErr w:type="spellEnd"/>
+      <w:r>
+        <w:t>/security/</w:t>
+      </w:r>
+      <w:proofErr w:type="spellStart"/>
+      <w:r>
+        <w:t>keytabs</w:t>
+      </w:r>
+      <w:proofErr w:type="spellEnd"/>
+      <w:r>
+        <w:t>/</w:t>
+      </w:r>
+      <w:proofErr w:type="spellStart"/>
+      <w:r>
+        <w:t>kafka.keytab</w:t>
+      </w:r>
+      <w:proofErr w:type="spellEnd"/>
+      <w:r>
+        <w:br/>
+        <w:t>#sasl.kerberos.service.name=</w:t>
+      </w:r>
+      <w:proofErr w:type="spellStart"/>
+      <w:r>
+        <w:t>kafka</w:t>
+      </w:r>
+      <w:proofErr w:type="spellEnd"/>
+      <w:r>
+        <w:br/>
+        <w:t>#sasl.kerberos.principal=kafka/server.example.com</w:t>
+      </w:r>
+    </w:p>
+    <w:p>
+      <w:pPr>
+        <w:pStyle w:val="BodyText"/>
+      </w:pPr>
     </w:p>
     <w:p>
       <w:pPr>
@@ -11375,7 +11623,7 @@
       <w:r>
         <w:t>Test</w:t>
       </w:r>
-      <w:bookmarkEnd w:id="39"/>
+      <w:bookmarkEnd w:id="38"/>
     </w:p>
     <w:p>
       <w:pPr>
@@ -11526,6 +11774,7 @@
         <w:pStyle w:val="code0"/>
       </w:pPr>
       <w:r>
+        <w:lastRenderedPageBreak/>
         <w:t>{</w:t>
       </w:r>
     </w:p>
@@ -11758,7 +12007,6 @@
         <w:pStyle w:val="code0"/>
       </w:pPr>
       <w:r>
-        <w:lastRenderedPageBreak/>
         <w:t xml:space="preserve">  "</w:t>
       </w:r>
       <w:proofErr w:type="spellStart"/>
@@ -11993,6 +12241,7 @@
       </w:pPr>
       <w:bookmarkStart w:id="41" w:name="_Toc12006314"/>
       <w:r>
+        <w:lastRenderedPageBreak/>
         <w:t xml:space="preserve">Configuration and </w:t>
       </w:r>
       <w:r>
@@ -12245,7 +12494,6 @@
         </w:numPr>
       </w:pPr>
       <w:r>
-        <w:lastRenderedPageBreak/>
         <w:t xml:space="preserve">Incident </w:t>
       </w:r>
       <w:r>
@@ -12489,6 +12737,7 @@
         <w:pStyle w:val="code0"/>
       </w:pPr>
       <w:r>
+        <w:lastRenderedPageBreak/>
         <w:t>Driver=/</w:t>
       </w:r>
       <w:proofErr w:type="spellStart"/>
@@ -12772,7 +13021,6 @@
           <w:bCs/>
           <w:color w:val="800000"/>
         </w:rPr>
-        <w:lastRenderedPageBreak/>
         <w:t>GRANT</w:t>
       </w:r>
       <w:r>
@@ -13078,6 +13326,7 @@
       </w:pPr>
       <w:bookmarkStart w:id="44" w:name="_Toc12006317"/>
       <w:r>
+        <w:lastRenderedPageBreak/>
         <w:t xml:space="preserve">Datetime Fields and </w:t>
       </w:r>
       <w:proofErr w:type="spellStart"/>
@@ -13373,7 +13622,6 @@
         <w:rPr>
           <w:noProof/>
         </w:rPr>
-        <w:lastRenderedPageBreak/>
         <w:drawing>
           <wp:inline distT="0" distB="0" distL="0" distR="0" wp14:anchorId="2C47282A" wp14:editId="0A79577E">
             <wp:extent cx="5486400" cy="2458085"/>
@@ -13450,6 +13698,7 @@
       </w:pPr>
       <w:bookmarkStart w:id="46" w:name="_Toc12006319"/>
       <w:r>
+        <w:lastRenderedPageBreak/>
         <w:t>Troubleshoot</w:t>
       </w:r>
       <w:bookmarkEnd w:id="46"/>
@@ -13688,7 +13937,6 @@
         <w:pStyle w:val="code0"/>
       </w:pPr>
       <w:r>
-        <w:lastRenderedPageBreak/>
         <w:t xml:space="preserve">   at </w:t>
       </w:r>
       <w:proofErr w:type="gramStart"/>
@@ -13859,6 +14107,7 @@
       </w:pPr>
       <w:bookmarkStart w:id="49" w:name="_Toc12006322"/>
       <w:r>
+        <w:lastRenderedPageBreak/>
         <w:t>Modifications</w:t>
       </w:r>
       <w:bookmarkEnd w:id="49"/>
@@ -14442,251 +14691,251 @@
         <w:pStyle w:val="BodyText"/>
       </w:pPr>
       <w:r>
+        <w:t xml:space="preserve">The </w:t>
+      </w:r>
+      <w:proofErr w:type="spellStart"/>
+      <w:r>
+        <w:rPr>
+          <w:rStyle w:val="codeChar0"/>
+        </w:rPr>
+        <w:t>send_</w:t>
+      </w:r>
+      <w:proofErr w:type="gramStart"/>
+      <w:r>
+        <w:rPr>
+          <w:rStyle w:val="codeChar0"/>
+        </w:rPr>
+        <w:t>data</w:t>
+      </w:r>
+      <w:proofErr w:type="spellEnd"/>
+      <w:r>
+        <w:rPr>
+          <w:rStyle w:val="codeChar0"/>
+        </w:rPr>
+        <w:t>(</w:t>
+      </w:r>
+      <w:proofErr w:type="gramEnd"/>
+      <w:r>
+        <w:rPr>
+          <w:rStyle w:val="codeChar0"/>
+        </w:rPr>
+        <w:t>)</w:t>
+      </w:r>
+      <w:r>
+        <w:t xml:space="preserve"> function can further support delete logic as well as insert/update logic by testing the </w:t>
+      </w:r>
+      <w:proofErr w:type="spellStart"/>
+      <w:r>
+        <w:t>boolean</w:t>
+      </w:r>
+      <w:proofErr w:type="spellEnd"/>
+      <w:r>
+        <w:t xml:space="preserve"> variable </w:t>
+      </w:r>
+      <w:proofErr w:type="spellStart"/>
+      <w:r>
+        <w:rPr>
+          <w:rStyle w:val="codeChar0"/>
+        </w:rPr>
+        <w:t>context.is_deleted</w:t>
+      </w:r>
+      <w:proofErr w:type="spellEnd"/>
+      <w:r>
+        <w:t xml:space="preserve">. </w:t>
+      </w:r>
+    </w:p>
+    <w:p>
+      <w:pPr>
+        <w:pStyle w:val="BodyText"/>
+      </w:pPr>
+    </w:p>
+    <w:p>
+      <w:pPr>
+        <w:pStyle w:val="Heading2"/>
+      </w:pPr>
+      <w:bookmarkStart w:id="51" w:name="_Toc12006324"/>
+      <w:r>
+        <w:t>SQL Dialects</w:t>
+      </w:r>
+      <w:bookmarkEnd w:id="51"/>
+    </w:p>
+    <w:p>
+      <w:r>
+        <w:t xml:space="preserve">Each SQL database dialect is defined in </w:t>
+      </w:r>
+      <w:r>
+        <w:rPr>
+          <w:rStyle w:val="codeChar0"/>
+        </w:rPr>
+        <w:t>lib/sql_dialect</w:t>
+      </w:r>
+      <w:r>
+        <w:rPr>
+          <w:rStyle w:val="codeChar0"/>
+        </w:rPr>
+        <w:t>.py</w:t>
+      </w:r>
+      <w:r>
+        <w:t xml:space="preserve">. Here you’ll find the existing </w:t>
+      </w:r>
+      <w:r>
+        <w:t>dialec</w:t>
+      </w:r>
+      <w:r>
+        <w:t>t</w:t>
+      </w:r>
+      <w:r>
+        <w:t xml:space="preserve"> clas</w:t>
+      </w:r>
+      <w:r>
+        <w:t>s</w:t>
+      </w:r>
+      <w:r>
+        <w:t>es</w:t>
+      </w:r>
+      <w:r>
+        <w:t xml:space="preserve"> such as </w:t>
+      </w:r>
+      <w:proofErr w:type="spellStart"/>
+      <w:r>
+        <w:t>SqliteDialect</w:t>
+      </w:r>
+      <w:proofErr w:type="spellEnd"/>
+      <w:r>
+        <w:t xml:space="preserve">, PostgresSQL96Dialect, </w:t>
+      </w:r>
+      <w:proofErr w:type="spellStart"/>
+      <w:r>
+        <w:t>MySqlDialect</w:t>
+      </w:r>
+      <w:proofErr w:type="spellEnd"/>
+      <w:r>
+        <w:t xml:space="preserve">, </w:t>
+      </w:r>
+      <w:proofErr w:type="spellStart"/>
+      <w:r>
+        <w:t>SqlServerDialect</w:t>
+      </w:r>
+      <w:proofErr w:type="spellEnd"/>
+      <w:r>
+        <w:t xml:space="preserve"> and </w:t>
+      </w:r>
+      <w:proofErr w:type="spellStart"/>
+      <w:r>
+        <w:t>OracleDialect</w:t>
+      </w:r>
+      <w:proofErr w:type="spellEnd"/>
+      <w:r>
+        <w:t xml:space="preserve">. Each of these dialects are referenced in your </w:t>
+      </w:r>
+      <w:proofErr w:type="spellStart"/>
+      <w:r>
+        <w:t>app.config</w:t>
+      </w:r>
+      <w:proofErr w:type="spellEnd"/>
+      <w:r>
+        <w:t xml:space="preserve"> file using the </w:t>
+      </w:r>
+      <w:proofErr w:type="spellStart"/>
+      <w:r>
+        <w:rPr>
+          <w:rStyle w:val="codeChar0"/>
+        </w:rPr>
+        <w:t>sql_dialect</w:t>
+      </w:r>
+      <w:proofErr w:type="spellEnd"/>
+      <w:r>
+        <w:rPr>
+          <w:rStyle w:val="codeChar0"/>
+        </w:rPr>
+        <w:t>=</w:t>
+      </w:r>
+      <w:r>
+        <w:t xml:space="preserve"> parameter</w:t>
+      </w:r>
+    </w:p>
+    <w:p/>
+    <w:p>
+      <w:pPr>
+        <w:pStyle w:val="code0"/>
+      </w:pPr>
+      <w:r>
+        <w:t>[</w:t>
+      </w:r>
+      <w:proofErr w:type="spellStart"/>
+      <w:r>
+        <w:t>postgres_feed</w:t>
+      </w:r>
+      <w:proofErr w:type="spellEnd"/>
+      <w:r>
+        <w:t>]</w:t>
+      </w:r>
+      <w:r>
+        <w:br/>
+      </w:r>
+      <w:r>
+        <w:t>class=</w:t>
+      </w:r>
+      <w:proofErr w:type="spellStart"/>
+      <w:r>
+        <w:t>ODBCFeed</w:t>
+      </w:r>
+      <w:proofErr w:type="spellEnd"/>
+      <w:r>
+        <w:br/>
+      </w:r>
+      <w:proofErr w:type="spellStart"/>
+      <w:r>
+        <w:t>odbc_connect</w:t>
+      </w:r>
+      <w:proofErr w:type="spellEnd"/>
+      <w:r>
+        <w:t>=Driver</w:t>
+      </w:r>
+      <w:proofErr w:type="gramStart"/>
+      <w:r>
+        <w:t>={</w:t>
+      </w:r>
+      <w:proofErr w:type="spellStart"/>
+      <w:proofErr w:type="gramEnd"/>
+      <w:r>
+        <w:t>PostresSQL</w:t>
+      </w:r>
+      <w:proofErr w:type="spellEnd"/>
+      <w:r>
+        <w:t xml:space="preserve"> Driver};Server=127.0.0.1;DB=</w:t>
+      </w:r>
+      <w:proofErr w:type="spellStart"/>
+      <w:r>
+        <w:t>res_test;Port</w:t>
+      </w:r>
+      <w:proofErr w:type="spellEnd"/>
+      <w:r>
+        <w:t>=5432;connectTimeout=0</w:t>
+      </w:r>
+      <w:r>
+        <w:br/>
+      </w:r>
+      <w:proofErr w:type="spellStart"/>
+      <w:r>
+        <w:rPr>
+          <w:b/>
+        </w:rPr>
+        <w:t>sql_dialect</w:t>
+      </w:r>
+      <w:proofErr w:type="spellEnd"/>
+      <w:r>
+        <w:rPr>
+          <w:b/>
+        </w:rPr>
+        <w:t>=PostgreSQL96Dialect</w:t>
+      </w:r>
+      <w:r>
+        <w:br/>
+      </w:r>
+      <w:proofErr w:type="spellStart"/>
+      <w:r>
         <w:lastRenderedPageBreak/>
-        <w:t xml:space="preserve">The </w:t>
-      </w:r>
-      <w:proofErr w:type="spellStart"/>
-      <w:r>
-        <w:rPr>
-          <w:rStyle w:val="codeChar0"/>
-        </w:rPr>
-        <w:t>send_</w:t>
-      </w:r>
-      <w:proofErr w:type="gramStart"/>
-      <w:r>
-        <w:rPr>
-          <w:rStyle w:val="codeChar0"/>
-        </w:rPr>
-        <w:t>data</w:t>
-      </w:r>
-      <w:proofErr w:type="spellEnd"/>
-      <w:r>
-        <w:rPr>
-          <w:rStyle w:val="codeChar0"/>
-        </w:rPr>
-        <w:t>(</w:t>
-      </w:r>
-      <w:proofErr w:type="gramEnd"/>
-      <w:r>
-        <w:rPr>
-          <w:rStyle w:val="codeChar0"/>
-        </w:rPr>
-        <w:t>)</w:t>
-      </w:r>
-      <w:r>
-        <w:t xml:space="preserve"> function can further support delete logic as well as insert/update logic by testing the </w:t>
-      </w:r>
-      <w:proofErr w:type="spellStart"/>
-      <w:r>
-        <w:t>boolean</w:t>
-      </w:r>
-      <w:proofErr w:type="spellEnd"/>
-      <w:r>
-        <w:t xml:space="preserve"> variable </w:t>
-      </w:r>
-      <w:proofErr w:type="spellStart"/>
-      <w:r>
-        <w:rPr>
-          <w:rStyle w:val="codeChar0"/>
-        </w:rPr>
-        <w:t>context.is_deleted</w:t>
-      </w:r>
-      <w:proofErr w:type="spellEnd"/>
-      <w:r>
-        <w:t xml:space="preserve">. </w:t>
-      </w:r>
-    </w:p>
-    <w:p>
-      <w:pPr>
-        <w:pStyle w:val="BodyText"/>
-      </w:pPr>
-    </w:p>
-    <w:p>
-      <w:pPr>
-        <w:pStyle w:val="Heading2"/>
-      </w:pPr>
-      <w:bookmarkStart w:id="51" w:name="_Toc12006324"/>
-      <w:r>
-        <w:t>SQL Dialects</w:t>
-      </w:r>
-      <w:bookmarkEnd w:id="51"/>
-    </w:p>
-    <w:p>
-      <w:r>
-        <w:t xml:space="preserve">Each SQL database dialect is defined in </w:t>
-      </w:r>
-      <w:r>
-        <w:rPr>
-          <w:rStyle w:val="codeChar0"/>
-        </w:rPr>
-        <w:t>lib/sql_dialect</w:t>
-      </w:r>
-      <w:r>
-        <w:rPr>
-          <w:rStyle w:val="codeChar0"/>
-        </w:rPr>
-        <w:t>.py</w:t>
-      </w:r>
-      <w:r>
-        <w:t xml:space="preserve">. Here you’ll find the existing </w:t>
-      </w:r>
-      <w:r>
-        <w:t>dialec</w:t>
-      </w:r>
-      <w:r>
-        <w:t>t</w:t>
-      </w:r>
-      <w:r>
-        <w:t xml:space="preserve"> clas</w:t>
-      </w:r>
-      <w:r>
-        <w:t>s</w:t>
-      </w:r>
-      <w:r>
-        <w:t>es</w:t>
-      </w:r>
-      <w:r>
-        <w:t xml:space="preserve"> such as </w:t>
-      </w:r>
-      <w:proofErr w:type="spellStart"/>
-      <w:r>
-        <w:t>SqliteDialect</w:t>
-      </w:r>
-      <w:proofErr w:type="spellEnd"/>
-      <w:r>
-        <w:t xml:space="preserve">, PostgresSQL96Dialect, </w:t>
-      </w:r>
-      <w:proofErr w:type="spellStart"/>
-      <w:r>
-        <w:t>MySqlDialect</w:t>
-      </w:r>
-      <w:proofErr w:type="spellEnd"/>
-      <w:r>
-        <w:t xml:space="preserve">, </w:t>
-      </w:r>
-      <w:proofErr w:type="spellStart"/>
-      <w:r>
-        <w:t>SqlServerDialect</w:t>
-      </w:r>
-      <w:proofErr w:type="spellEnd"/>
-      <w:r>
-        <w:t xml:space="preserve"> and </w:t>
-      </w:r>
-      <w:proofErr w:type="spellStart"/>
-      <w:r>
-        <w:t>OracleDialect</w:t>
-      </w:r>
-      <w:proofErr w:type="spellEnd"/>
-      <w:r>
-        <w:t xml:space="preserve">. Each of these dialects are referenced in your </w:t>
-      </w:r>
-      <w:proofErr w:type="spellStart"/>
-      <w:r>
-        <w:t>app.config</w:t>
-      </w:r>
-      <w:proofErr w:type="spellEnd"/>
-      <w:r>
-        <w:t xml:space="preserve"> file using the </w:t>
-      </w:r>
-      <w:proofErr w:type="spellStart"/>
-      <w:r>
-        <w:rPr>
-          <w:rStyle w:val="codeChar0"/>
-        </w:rPr>
-        <w:t>sql_dialect</w:t>
-      </w:r>
-      <w:proofErr w:type="spellEnd"/>
-      <w:r>
-        <w:rPr>
-          <w:rStyle w:val="codeChar0"/>
-        </w:rPr>
-        <w:t>=</w:t>
-      </w:r>
-      <w:r>
-        <w:t xml:space="preserve"> parameter</w:t>
-      </w:r>
-    </w:p>
-    <w:p/>
-    <w:p>
-      <w:pPr>
-        <w:pStyle w:val="code0"/>
-      </w:pPr>
-      <w:r>
-        <w:t>[</w:t>
-      </w:r>
-      <w:proofErr w:type="spellStart"/>
-      <w:r>
-        <w:t>postgres_feed</w:t>
-      </w:r>
-      <w:proofErr w:type="spellEnd"/>
-      <w:r>
-        <w:t>]</w:t>
-      </w:r>
-      <w:r>
-        <w:br/>
-      </w:r>
-      <w:r>
-        <w:t>class=</w:t>
-      </w:r>
-      <w:proofErr w:type="spellStart"/>
-      <w:r>
-        <w:t>ODBCFeed</w:t>
-      </w:r>
-      <w:proofErr w:type="spellEnd"/>
-      <w:r>
-        <w:br/>
-      </w:r>
-      <w:proofErr w:type="spellStart"/>
-      <w:r>
-        <w:t>odbc_connect</w:t>
-      </w:r>
-      <w:proofErr w:type="spellEnd"/>
-      <w:r>
-        <w:t>=Driver</w:t>
-      </w:r>
-      <w:proofErr w:type="gramStart"/>
-      <w:r>
-        <w:t>={</w:t>
-      </w:r>
-      <w:proofErr w:type="spellStart"/>
-      <w:proofErr w:type="gramEnd"/>
-      <w:r>
-        <w:t>PostresSQL</w:t>
-      </w:r>
-      <w:proofErr w:type="spellEnd"/>
-      <w:r>
-        <w:t xml:space="preserve"> Driver};Server=127.0.0.1;DB=</w:t>
-      </w:r>
-      <w:proofErr w:type="spellStart"/>
-      <w:r>
-        <w:t>res_test;Port</w:t>
-      </w:r>
-      <w:proofErr w:type="spellEnd"/>
-      <w:r>
-        <w:t>=5432;connectTimeout=0</w:t>
-      </w:r>
-      <w:r>
-        <w:br/>
-      </w:r>
-      <w:proofErr w:type="spellStart"/>
-      <w:r>
-        <w:rPr>
-          <w:b/>
-        </w:rPr>
-        <w:t>sql_dialect</w:t>
-      </w:r>
-      <w:proofErr w:type="spellEnd"/>
-      <w:r>
-        <w:rPr>
-          <w:b/>
-        </w:rPr>
-        <w:t>=PostgreSQL96Dialect</w:t>
-      </w:r>
-      <w:r>
-        <w:br/>
-      </w:r>
-      <w:proofErr w:type="spellStart"/>
-      <w:r>
         <w:t>uid</w:t>
       </w:r>
       <w:proofErr w:type="spellEnd"/>
@@ -15231,13 +15480,92 @@
           <w:iCs/>
         </w:rPr>
         <w:br/>
+        <w:t xml:space="preserve">        </w:t>
+      </w:r>
+      <w:proofErr w:type="spellStart"/>
+      <w:r>
+        <w:t>connection.setencoding</w:t>
+      </w:r>
+      <w:proofErr w:type="spellEnd"/>
+      <w:r>
+        <w:t>(str, encoding=</w:t>
+      </w:r>
+      <w:r>
+        <w:rPr>
+          <w:b/>
+          <w:bCs/>
+        </w:rPr>
+        <w:t>'utf-8'</w:t>
+      </w:r>
+      <w:r>
+        <w:t>)</w:t>
+      </w:r>
+      <w:r>
+        <w:br/>
+        <w:t xml:space="preserve">        </w:t>
+      </w:r>
+      <w:proofErr w:type="spellStart"/>
+      <w:r>
+        <w:t>connection.setencoding</w:t>
+      </w:r>
+      <w:proofErr w:type="spellEnd"/>
+      <w:r>
+        <w:t>(</w:t>
+      </w:r>
+      <w:proofErr w:type="spellStart"/>
+      <w:r>
+        <w:t>unicode</w:t>
+      </w:r>
+      <w:proofErr w:type="spellEnd"/>
+      <w:r>
+        <w:t>, encoding=</w:t>
+      </w:r>
+      <w:r>
+        <w:rPr>
+          <w:b/>
+          <w:bCs/>
+        </w:rPr>
+        <w:t>'utf-8'</w:t>
+      </w:r>
+      <w:r>
+        <w:t>)</w:t>
+      </w:r>
+      <w:r>
+        <w:br/>
+        <w:t xml:space="preserve">    </w:t>
+      </w:r>
+      <w:r>
+        <w:rPr>
+          <w:b/>
+          <w:bCs/>
+        </w:rPr>
+        <w:t>else</w:t>
+      </w:r>
+      <w:r>
+        <w:t xml:space="preserve">: </w:t>
       </w:r>
       <w:r>
         <w:rPr>
           <w:i/>
           <w:iCs/>
         </w:rPr>
-        <w:lastRenderedPageBreak/>
+        <w:t xml:space="preserve"># an issue and try encoding without specifying </w:t>
+      </w:r>
+      <w:proofErr w:type="spellStart"/>
+      <w:r>
+        <w:rPr>
+          <w:i/>
+          <w:iCs/>
+        </w:rPr>
+        <w:t>fromtype</w:t>
+      </w:r>
+      <w:proofErr w:type="spellEnd"/>
+      <w:r>
+        <w:rPr>
+          <w:i/>
+          <w:iCs/>
+        </w:rPr>
+        <w:br/>
         <w:t xml:space="preserve">        </w:t>
       </w:r>
       <w:proofErr w:type="spellStart"/>
@@ -15246,7 +15574,7 @@
       </w:r>
       <w:proofErr w:type="spellEnd"/>
       <w:r>
-        <w:t>(str, encoding=</w:t>
+        <w:t>(encoding=</w:t>
       </w:r>
       <w:r>
         <w:rPr>
@@ -15258,35 +15586,110 @@
       <w:r>
         <w:t>)</w:t>
       </w:r>
-      <w:r>
-        <w:br/>
-        <w:t xml:space="preserve">        </w:t>
-      </w:r>
-      <w:proofErr w:type="spellStart"/>
-      <w:r>
-        <w:t>connection.setencoding</w:t>
-      </w:r>
-      <w:proofErr w:type="spellEnd"/>
-      <w:r>
+    </w:p>
+    <w:p/>
+    <w:p>
+      <w:pPr>
+        <w:pStyle w:val="BodyText"/>
+      </w:pPr>
+    </w:p>
+    <w:p>
+      <w:pPr>
+        <w:pStyle w:val="Heading3"/>
+      </w:pPr>
+      <w:bookmarkStart w:id="53" w:name="_Toc12006326"/>
+      <w:r>
+        <w:t>Modify data type mapping</w:t>
+      </w:r>
+      <w:bookmarkEnd w:id="53"/>
+    </w:p>
+    <w:p>
+      <w:r>
+        <w:t xml:space="preserve">Each </w:t>
+      </w:r>
+      <w:r>
+        <w:t xml:space="preserve">SQL </w:t>
+      </w:r>
+      <w:r>
+        <w:t xml:space="preserve">dialect contains a mapping table to convert Resilient data types to your dialect’s datastore. See the function </w:t>
+      </w:r>
+      <w:proofErr w:type="spellStart"/>
+      <w:r>
+        <w:rPr>
+          <w:rStyle w:val="codeChar0"/>
+        </w:rPr>
+        <w:t>get_column_</w:t>
+      </w:r>
+      <w:proofErr w:type="gramStart"/>
+      <w:r>
+        <w:rPr>
+          <w:rStyle w:val="codeChar0"/>
+        </w:rPr>
+        <w:t>type</w:t>
+      </w:r>
+      <w:proofErr w:type="spellEnd"/>
+      <w:r>
+        <w:rPr>
+          <w:rStyle w:val="codeChar0"/>
+        </w:rPr>
         <w:t>(</w:t>
       </w:r>
-      <w:proofErr w:type="spellStart"/>
-      <w:r>
-        <w:t>unicode</w:t>
-      </w:r>
-      <w:proofErr w:type="spellEnd"/>
-      <w:r>
-        <w:t>, encoding=</w:t>
-      </w:r>
+      <w:proofErr w:type="gramEnd"/>
+      <w:r>
+        <w:rPr>
+          <w:rStyle w:val="codeChar0"/>
+        </w:rPr>
+        <w:t>)</w:t>
+      </w:r>
+      <w:r>
+        <w:t xml:space="preserve"> for how mapping is presently done.</w:t>
+      </w:r>
+    </w:p>
+    <w:p>
+      <w:pPr>
+        <w:pStyle w:val="code0"/>
+      </w:pPr>
       <w:r>
         <w:rPr>
           <w:b/>
           <w:bCs/>
         </w:rPr>
-        <w:t>'utf-8'</w:t>
-      </w:r>
-      <w:r>
-        <w:t>)</w:t>
+        <w:t xml:space="preserve">def </w:t>
+      </w:r>
+      <w:proofErr w:type="spellStart"/>
+      <w:r>
+        <w:t>get_column_type</w:t>
+      </w:r>
+      <w:proofErr w:type="spellEnd"/>
+      <w:r>
+        <w:t xml:space="preserve">(self, </w:t>
+      </w:r>
+      <w:proofErr w:type="spellStart"/>
+      <w:r>
+        <w:t>input_type</w:t>
+      </w:r>
+      <w:proofErr w:type="spellEnd"/>
+      <w:r>
+        <w:t xml:space="preserve">):  # </w:t>
+      </w:r>
+      <w:proofErr w:type="spellStart"/>
+      <w:r>
+        <w:t>pylint</w:t>
+      </w:r>
+      <w:proofErr w:type="spellEnd"/>
+      <w:r>
+        <w:t>: disable=no-self-use</w:t>
+      </w:r>
+      <w:r>
+        <w:br/>
+        <w:t xml:space="preserve">    """</w:t>
+      </w:r>
+      <w:r>
+        <w:br/>
+        <w:t xml:space="preserve">    Gets the DB column type for the specified Resilient 'input type'</w:t>
+      </w:r>
+      <w:r>
+        <w:br/>
       </w:r>
       <w:r>
         <w:br/>
@@ -15297,196 +15700,38 @@
           <w:b/>
           <w:bCs/>
         </w:rPr>
-        <w:t>else</w:t>
-      </w:r>
-      <w:r>
-        <w:t xml:space="preserve">: </w:t>
-      </w:r>
-      <w:r>
-        <w:rPr>
-          <w:i/>
-          <w:iCs/>
-        </w:rPr>
-        <w:t xml:space="preserve"># an issue and try encoding without specifying </w:t>
-      </w:r>
-      <w:proofErr w:type="spellStart"/>
-      <w:r>
-        <w:rPr>
-          <w:i/>
-          <w:iCs/>
-        </w:rPr>
-        <w:t>fromtype</w:t>
-      </w:r>
-      <w:proofErr w:type="spellEnd"/>
-      <w:r>
-        <w:rPr>
-          <w:i/>
-          <w:iCs/>
-        </w:rPr>
+        <w:t>:</w:t>
+      </w:r>
+      <w:r>
+        <w:rPr>
+          <w:bCs/>
+        </w:rPr>
+        <w:t>param</w:t>
+      </w:r>
+      <w:r>
+        <w:t xml:space="preserve"> </w:t>
+      </w:r>
+      <w:proofErr w:type="spellStart"/>
+      <w:r>
+        <w:t>input_type</w:t>
+      </w:r>
+      <w:proofErr w:type="spellEnd"/>
+      <w:r>
+        <w:t xml:space="preserve">: The Resilient input type value (e.g. </w:t>
+      </w:r>
+      <w:proofErr w:type="spellStart"/>
+      <w:r>
+        <w:t>datepicker</w:t>
+      </w:r>
+      <w:proofErr w:type="spellEnd"/>
+      <w:r>
+        <w:t xml:space="preserve">, </w:t>
+      </w:r>
+      <w:r>
         <w:br/>
-        <w:t xml:space="preserve">        </w:t>
-      </w:r>
-      <w:proofErr w:type="spellStart"/>
-      <w:r>
-        <w:t>connection.setencoding</w:t>
-      </w:r>
-      <w:proofErr w:type="spellEnd"/>
-      <w:r>
-        <w:t>(encoding=</w:t>
-      </w:r>
-      <w:r>
-        <w:rPr>
-          <w:b/>
-          <w:bCs/>
-        </w:rPr>
-        <w:t>'utf-8'</w:t>
-      </w:r>
-      <w:r>
-        <w:t>)</w:t>
-      </w:r>
-    </w:p>
-    <w:p/>
-    <w:p>
-      <w:pPr>
-        <w:pStyle w:val="BodyText"/>
-      </w:pPr>
-    </w:p>
-    <w:p>
-      <w:pPr>
-        <w:pStyle w:val="Heading3"/>
-      </w:pPr>
-      <w:bookmarkStart w:id="53" w:name="_Toc12006326"/>
-      <w:r>
-        <w:t>Modify data type mapping</w:t>
-      </w:r>
-      <w:bookmarkEnd w:id="53"/>
-    </w:p>
-    <w:p>
-      <w:r>
-        <w:t xml:space="preserve">Each </w:t>
-      </w:r>
-      <w:r>
-        <w:t xml:space="preserve">SQL </w:t>
-      </w:r>
-      <w:r>
-        <w:t xml:space="preserve">dialect contains a mapping table to convert Resilient data types to your dialect’s datastore. See the function </w:t>
-      </w:r>
-      <w:proofErr w:type="spellStart"/>
-      <w:r>
-        <w:rPr>
-          <w:rStyle w:val="codeChar0"/>
-        </w:rPr>
-        <w:t>get_column_</w:t>
-      </w:r>
-      <w:proofErr w:type="gramStart"/>
-      <w:r>
-        <w:rPr>
-          <w:rStyle w:val="codeChar0"/>
-        </w:rPr>
-        <w:t>type</w:t>
-      </w:r>
-      <w:proofErr w:type="spellEnd"/>
-      <w:r>
-        <w:rPr>
-          <w:rStyle w:val="codeChar0"/>
-        </w:rPr>
-        <w:t>(</w:t>
-      </w:r>
-      <w:proofErr w:type="gramEnd"/>
-      <w:r>
-        <w:rPr>
-          <w:rStyle w:val="codeChar0"/>
-        </w:rPr>
-        <w:t>)</w:t>
-      </w:r>
-      <w:r>
-        <w:t xml:space="preserve"> for how mapping is presently done.</w:t>
-      </w:r>
-    </w:p>
-    <w:p>
-      <w:pPr>
-        <w:pStyle w:val="code0"/>
-      </w:pPr>
-      <w:r>
-        <w:rPr>
-          <w:b/>
-          <w:bCs/>
-        </w:rPr>
-        <w:t xml:space="preserve">def </w:t>
-      </w:r>
-      <w:proofErr w:type="spellStart"/>
-      <w:r>
-        <w:t>get_column_type</w:t>
-      </w:r>
-      <w:proofErr w:type="spellEnd"/>
-      <w:r>
-        <w:t xml:space="preserve">(self, </w:t>
-      </w:r>
-      <w:proofErr w:type="spellStart"/>
-      <w:r>
-        <w:t>input_type</w:t>
-      </w:r>
-      <w:proofErr w:type="spellEnd"/>
-      <w:r>
-        <w:t xml:space="preserve">):  # </w:t>
-      </w:r>
-      <w:proofErr w:type="spellStart"/>
-      <w:r>
-        <w:t>pylint</w:t>
-      </w:r>
-      <w:proofErr w:type="spellEnd"/>
-      <w:r>
-        <w:t>: disable=no-self-use</w:t>
-      </w:r>
-      <w:r>
-        <w:br/>
-        <w:t xml:space="preserve">    """</w:t>
-      </w:r>
-      <w:r>
-        <w:br/>
-        <w:t xml:space="preserve">    Gets the DB column type for the specified Resilient 'input type'</w:t>
-      </w:r>
-      <w:r>
-        <w:br/>
-      </w:r>
-      <w:r>
-        <w:br/>
-        <w:t xml:space="preserve">    </w:t>
-      </w:r>
-      <w:r>
-        <w:rPr>
-          <w:b/>
-          <w:bCs/>
-        </w:rPr>
-        <w:t>:</w:t>
-      </w:r>
-      <w:r>
-        <w:rPr>
-          <w:bCs/>
-        </w:rPr>
-        <w:t>param</w:t>
-      </w:r>
-      <w:r>
-        <w:t xml:space="preserve"> </w:t>
-      </w:r>
-      <w:proofErr w:type="spellStart"/>
-      <w:r>
-        <w:t>input_type</w:t>
-      </w:r>
-      <w:proofErr w:type="spellEnd"/>
-      <w:r>
-        <w:t xml:space="preserve">: The Resilient input type value (e.g. </w:t>
-      </w:r>
-      <w:proofErr w:type="spellStart"/>
-      <w:r>
-        <w:t>datepicker</w:t>
-      </w:r>
-      <w:proofErr w:type="spellEnd"/>
-      <w:r>
-        <w:t xml:space="preserve">, </w:t>
-      </w:r>
-      <w:r>
-        <w:br/>
+      </w:r>
+      <w:r>
+        <w:lastRenderedPageBreak/>
         <w:t xml:space="preserve">        </w:t>
       </w:r>
       <w:proofErr w:type="spellStart"/>
@@ -15978,9 +16223,6 @@
       </w:r>
       <w:r>
         <w:br/>
-      </w:r>
-      <w:r>
-        <w:lastRenderedPageBreak/>
         <w:t xml:space="preserve">                </w:t>
       </w:r>
       <w:r>
@@ -16011,7 +16253,15 @@
       </w:r>
       <w:proofErr w:type="spellEnd"/>
       <w:r>
-        <w:t>', 'current_role', '</w:t>
+        <w:t>', '</w:t>
+      </w:r>
+      <w:proofErr w:type="spellStart"/>
+      <w:r>
+        <w:t>current_role</w:t>
+      </w:r>
+      <w:proofErr w:type="spellEnd"/>
+      <w:r>
+        <w:t>', '</w:t>
       </w:r>
       <w:proofErr w:type="spellStart"/>
       <w:r>
@@ -16143,6 +16393,7 @@
           <w:b/>
           <w:bCs/>
         </w:rPr>
+        <w:lastRenderedPageBreak/>
         <w:t xml:space="preserve">collected 7 items                                                                                                                                    </w:t>
       </w:r>
     </w:p>
@@ -16563,7 +16814,6 @@
           </w:tcPr>
           <w:p>
             <w:r>
-              <w:lastRenderedPageBreak/>
               <w:t>artifact</w:t>
             </w:r>
           </w:p>
@@ -16865,6 +17115,7 @@
           </w:tcPr>
           <w:p>
             <w:r>
+              <w:lastRenderedPageBreak/>
               <w:t>attachment</w:t>
             </w:r>
           </w:p>
@@ -17467,6 +17718,316 @@
           </w:tcPr>
           <w:p>
             <w:r>
+              <w:t>incident</w:t>
+            </w:r>
+          </w:p>
+        </w:tc>
+        <w:tc>
+          <w:tcPr>
+            <w:tcW w:w="3489" w:type="dxa"/>
+          </w:tcPr>
+          <w:p>
+            <w:proofErr w:type="spellStart"/>
+            <w:r>
+              <w:t>data_contained</w:t>
+            </w:r>
+            <w:proofErr w:type="spellEnd"/>
+          </w:p>
+        </w:tc>
+        <w:tc>
+          <w:tcPr>
+            <w:tcW w:w="2568" w:type="dxa"/>
+          </w:tcPr>
+          <w:p>
+            <w:proofErr w:type="spellStart"/>
+            <w:r>
+              <w:t>boolean</w:t>
+            </w:r>
+            <w:proofErr w:type="spellEnd"/>
+          </w:p>
+        </w:tc>
+      </w:tr>
+      <w:tr>
+        <w:tc>
+          <w:tcPr>
+            <w:tcW w:w="2577" w:type="dxa"/>
+          </w:tcPr>
+          <w:p>
+            <w:r>
+              <w:t>incident</w:t>
+            </w:r>
+          </w:p>
+        </w:tc>
+        <w:tc>
+          <w:tcPr>
+            <w:tcW w:w="3489" w:type="dxa"/>
+          </w:tcPr>
+          <w:p>
+            <w:proofErr w:type="spellStart"/>
+            <w:r>
+              <w:t>data_encrypted</w:t>
+            </w:r>
+            <w:proofErr w:type="spellEnd"/>
+          </w:p>
+        </w:tc>
+        <w:tc>
+          <w:tcPr>
+            <w:tcW w:w="2568" w:type="dxa"/>
+          </w:tcPr>
+          <w:p>
+            <w:proofErr w:type="spellStart"/>
+            <w:r>
+              <w:t>boolean</w:t>
+            </w:r>
+            <w:proofErr w:type="spellEnd"/>
+          </w:p>
+        </w:tc>
+      </w:tr>
+      <w:tr>
+        <w:tc>
+          <w:tcPr>
+            <w:tcW w:w="2577" w:type="dxa"/>
+          </w:tcPr>
+          <w:p>
+            <w:r>
+              <w:t>incident</w:t>
+            </w:r>
+          </w:p>
+        </w:tc>
+        <w:tc>
+          <w:tcPr>
+            <w:tcW w:w="3489" w:type="dxa"/>
+          </w:tcPr>
+          <w:p>
+            <w:proofErr w:type="spellStart"/>
+            <w:r>
+              <w:t>data_format</w:t>
+            </w:r>
+            <w:proofErr w:type="spellEnd"/>
+          </w:p>
+        </w:tc>
+        <w:tc>
+          <w:tcPr>
+            <w:tcW w:w="2568" w:type="dxa"/>
+          </w:tcPr>
+          <w:p>
+            <w:r>
+              <w:t>text</w:t>
+            </w:r>
+          </w:p>
+        </w:tc>
+      </w:tr>
+      <w:tr>
+        <w:tc>
+          <w:tcPr>
+            <w:tcW w:w="2577" w:type="dxa"/>
+          </w:tcPr>
+          <w:p>
+            <w:r>
+              <w:t>incident</w:t>
+            </w:r>
+          </w:p>
+        </w:tc>
+        <w:tc>
+          <w:tcPr>
+            <w:tcW w:w="3489" w:type="dxa"/>
+          </w:tcPr>
+          <w:p>
+            <w:proofErr w:type="spellStart"/>
+            <w:r>
+              <w:t>data_source_ids</w:t>
+            </w:r>
+            <w:proofErr w:type="spellEnd"/>
+          </w:p>
+        </w:tc>
+        <w:tc>
+          <w:tcPr>
+            <w:tcW w:w="2568" w:type="dxa"/>
+          </w:tcPr>
+          <w:p>
+            <w:r>
+              <w:t>text</w:t>
+            </w:r>
+          </w:p>
+        </w:tc>
+      </w:tr>
+      <w:tr>
+        <w:tc>
+          <w:tcPr>
+            <w:tcW w:w="2577" w:type="dxa"/>
+          </w:tcPr>
+          <w:p>
+            <w:r>
+              <w:t>incident</w:t>
+            </w:r>
+          </w:p>
+        </w:tc>
+        <w:tc>
+          <w:tcPr>
+            <w:tcW w:w="3489" w:type="dxa"/>
+          </w:tcPr>
+          <w:p>
+            <w:r>
+              <w:t>description</w:t>
+            </w:r>
+          </w:p>
+        </w:tc>
+        <w:tc>
+          <w:tcPr>
+            <w:tcW w:w="2568" w:type="dxa"/>
+          </w:tcPr>
+          <w:p>
+            <w:r>
+              <w:t>text</w:t>
+            </w:r>
+          </w:p>
+        </w:tc>
+      </w:tr>
+      <w:tr>
+        <w:tc>
+          <w:tcPr>
+            <w:tcW w:w="2577" w:type="dxa"/>
+          </w:tcPr>
+          <w:p>
+            <w:r>
+              <w:t>incident</w:t>
+            </w:r>
+          </w:p>
+        </w:tc>
+        <w:tc>
+          <w:tcPr>
+            <w:tcW w:w="3489" w:type="dxa"/>
+          </w:tcPr>
+          <w:p>
+            <w:proofErr w:type="spellStart"/>
+            <w:r>
+              <w:t>discovered_date</w:t>
+            </w:r>
+            <w:proofErr w:type="spellEnd"/>
+          </w:p>
+        </w:tc>
+        <w:tc>
+          <w:tcPr>
+            <w:tcW w:w="2568" w:type="dxa"/>
+          </w:tcPr>
+          <w:p>
+            <w:r>
+              <w:t>timestamp without time zone</w:t>
+            </w:r>
+          </w:p>
+        </w:tc>
+      </w:tr>
+      <w:tr>
+        <w:tc>
+          <w:tcPr>
+            <w:tcW w:w="2577" w:type="dxa"/>
+          </w:tcPr>
+          <w:p>
+            <w:r>
+              <w:t>incident</w:t>
+            </w:r>
+          </w:p>
+        </w:tc>
+        <w:tc>
+          <w:tcPr>
+            <w:tcW w:w="3489" w:type="dxa"/>
+          </w:tcPr>
+          <w:p>
+            <w:proofErr w:type="spellStart"/>
+            <w:r>
+              <w:t>due_date</w:t>
+            </w:r>
+            <w:proofErr w:type="spellEnd"/>
+          </w:p>
+        </w:tc>
+        <w:tc>
+          <w:tcPr>
+            <w:tcW w:w="2568" w:type="dxa"/>
+          </w:tcPr>
+          <w:p>
+            <w:r>
+              <w:t>timestamp without time zone</w:t>
+            </w:r>
+          </w:p>
+        </w:tc>
+      </w:tr>
+      <w:tr>
+        <w:tc>
+          <w:tcPr>
+            <w:tcW w:w="2577" w:type="dxa"/>
+          </w:tcPr>
+          <w:p>
+            <w:r>
+              <w:t>incident</w:t>
+            </w:r>
+          </w:p>
+        </w:tc>
+        <w:tc>
+          <w:tcPr>
+            <w:tcW w:w="3489" w:type="dxa"/>
+          </w:tcPr>
+          <w:p>
+            <w:proofErr w:type="spellStart"/>
+            <w:r>
+              <w:t>employee_involved</w:t>
+            </w:r>
+            <w:proofErr w:type="spellEnd"/>
+          </w:p>
+        </w:tc>
+        <w:tc>
+          <w:tcPr>
+            <w:tcW w:w="2568" w:type="dxa"/>
+          </w:tcPr>
+          <w:p>
+            <w:proofErr w:type="spellStart"/>
+            <w:r>
+              <w:t>boolean</w:t>
+            </w:r>
+            <w:proofErr w:type="spellEnd"/>
+          </w:p>
+        </w:tc>
+      </w:tr>
+      <w:tr>
+        <w:tc>
+          <w:tcPr>
+            <w:tcW w:w="2577" w:type="dxa"/>
+          </w:tcPr>
+          <w:p>
+            <w:r>
+              <w:t>incident</w:t>
+            </w:r>
+          </w:p>
+        </w:tc>
+        <w:tc>
+          <w:tcPr>
+            <w:tcW w:w="3489" w:type="dxa"/>
+          </w:tcPr>
+          <w:p>
+            <w:proofErr w:type="spellStart"/>
+            <w:r>
+              <w:t>end_date</w:t>
+            </w:r>
+            <w:proofErr w:type="spellEnd"/>
+          </w:p>
+        </w:tc>
+        <w:tc>
+          <w:tcPr>
+            <w:tcW w:w="2568" w:type="dxa"/>
+          </w:tcPr>
+          <w:p>
+            <w:r>
+              <w:t>timestamp without time zone</w:t>
+            </w:r>
+          </w:p>
+        </w:tc>
+      </w:tr>
+      <w:tr>
+        <w:tc>
+          <w:tcPr>
+            <w:tcW w:w="2577" w:type="dxa"/>
+          </w:tcPr>
+          <w:p>
+            <w:r>
               <w:lastRenderedPageBreak/>
               <w:t>incident</w:t>
             </w:r>
@@ -17479,7 +18040,7 @@
           <w:p>
             <w:proofErr w:type="spellStart"/>
             <w:r>
-              <w:t>data_contained</w:t>
+              <w:t>exposure_dept_id</w:t>
             </w:r>
             <w:proofErr w:type="spellEnd"/>
           </w:p>
@@ -17489,11 +18050,9 @@
             <w:tcW w:w="2568" w:type="dxa"/>
           </w:tcPr>
           <w:p>
-            <w:proofErr w:type="spellStart"/>
-            <w:r>
-              <w:t>boolean</w:t>
-            </w:r>
-            <w:proofErr w:type="spellEnd"/>
+            <w:r>
+              <w:t>text</w:t>
+            </w:r>
           </w:p>
         </w:tc>
       </w:tr>
@@ -17515,7 +18074,7 @@
           <w:p>
             <w:proofErr w:type="spellStart"/>
             <w:r>
-              <w:t>data_encrypted</w:t>
+              <w:t>exposure_individual_name</w:t>
             </w:r>
             <w:proofErr w:type="spellEnd"/>
           </w:p>
@@ -17525,11 +18084,9 @@
             <w:tcW w:w="2568" w:type="dxa"/>
           </w:tcPr>
           <w:p>
-            <w:proofErr w:type="spellStart"/>
-            <w:r>
-              <w:t>boolean</w:t>
-            </w:r>
-            <w:proofErr w:type="spellEnd"/>
+            <w:r>
+              <w:t>text</w:t>
+            </w:r>
           </w:p>
         </w:tc>
       </w:tr>
@@ -17551,7 +18108,7 @@
           <w:p>
             <w:proofErr w:type="spellStart"/>
             <w:r>
-              <w:t>data_format</w:t>
+              <w:t>exposure_type_id</w:t>
             </w:r>
             <w:proofErr w:type="spellEnd"/>
           </w:p>
@@ -17585,7 +18142,7 @@
           <w:p>
             <w:proofErr w:type="spellStart"/>
             <w:r>
-              <w:t>data_source_ids</w:t>
+              <w:t>exposure_vendor_id</w:t>
             </w:r>
             <w:proofErr w:type="spellEnd"/>
           </w:p>
@@ -17617,9 +18174,11 @@
             <w:tcW w:w="3489" w:type="dxa"/>
           </w:tcPr>
           <w:p>
-            <w:r>
-              <w:t>description</w:t>
-            </w:r>
+            <w:proofErr w:type="spellStart"/>
+            <w:r>
+              <w:t>gdpr_breach_circumstances</w:t>
+            </w:r>
+            <w:proofErr w:type="spellEnd"/>
           </w:p>
         </w:tc>
         <w:tc>
@@ -17651,7 +18210,7 @@
           <w:p>
             <w:proofErr w:type="spellStart"/>
             <w:r>
-              <w:t>discovered_date</w:t>
+              <w:t>gdpr_breach_type</w:t>
             </w:r>
             <w:proofErr w:type="spellEnd"/>
           </w:p>
@@ -17662,7 +18221,7 @@
           </w:tcPr>
           <w:p>
             <w:r>
-              <w:t>timestamp without time zone</w:t>
+              <w:t>text</w:t>
             </w:r>
           </w:p>
         </w:tc>
@@ -17685,7 +18244,7 @@
           <w:p>
             <w:proofErr w:type="spellStart"/>
             <w:r>
-              <w:t>due_date</w:t>
+              <w:t>gdpr_breach_type_comment</w:t>
             </w:r>
             <w:proofErr w:type="spellEnd"/>
           </w:p>
@@ -17696,7 +18255,7 @@
           </w:tcPr>
           <w:p>
             <w:r>
-              <w:t>timestamp without time zone</w:t>
+              <w:t>text</w:t>
             </w:r>
           </w:p>
         </w:tc>
@@ -17719,7 +18278,7 @@
           <w:p>
             <w:proofErr w:type="spellStart"/>
             <w:r>
-              <w:t>employee_involved</w:t>
+              <w:t>gdpr_consequences</w:t>
             </w:r>
             <w:proofErr w:type="spellEnd"/>
           </w:p>
@@ -17729,11 +18288,9 @@
             <w:tcW w:w="2568" w:type="dxa"/>
           </w:tcPr>
           <w:p>
-            <w:proofErr w:type="spellStart"/>
-            <w:r>
-              <w:t>boolean</w:t>
-            </w:r>
-            <w:proofErr w:type="spellEnd"/>
+            <w:r>
+              <w:t>text</w:t>
+            </w:r>
           </w:p>
         </w:tc>
       </w:tr>
@@ -17755,7 +18312,7 @@
           <w:p>
             <w:proofErr w:type="spellStart"/>
             <w:r>
-              <w:t>end_date</w:t>
+              <w:t>gdpr_consequences_comment</w:t>
             </w:r>
             <w:proofErr w:type="spellEnd"/>
           </w:p>
@@ -17766,7 +18323,7 @@
           </w:tcPr>
           <w:p>
             <w:r>
-              <w:t>timestamp without time zone</w:t>
+              <w:t>text</w:t>
             </w:r>
           </w:p>
         </w:tc>
@@ -17789,7 +18346,7 @@
           <w:p>
             <w:proofErr w:type="spellStart"/>
             <w:r>
-              <w:t>exposure_dept_id</w:t>
+              <w:t>gdpr_final_assessment</w:t>
             </w:r>
             <w:proofErr w:type="spellEnd"/>
           </w:p>
@@ -17823,7 +18380,7 @@
           <w:p>
             <w:proofErr w:type="spellStart"/>
             <w:r>
-              <w:t>exposure_individual_name</w:t>
+              <w:t>gdpr_final_assessment_comment</w:t>
             </w:r>
             <w:proofErr w:type="spellEnd"/>
           </w:p>
@@ -17857,7 +18414,7 @@
           <w:p>
             <w:proofErr w:type="spellStart"/>
             <w:r>
-              <w:t>exposure_type_id</w:t>
+              <w:t>gdpr_harm_risk</w:t>
             </w:r>
             <w:proofErr w:type="spellEnd"/>
           </w:p>
@@ -17891,7 +18448,7 @@
           <w:p>
             <w:proofErr w:type="spellStart"/>
             <w:r>
-              <w:t>exposure_vendor_id</w:t>
+              <w:t>gdpr_identification</w:t>
             </w:r>
             <w:proofErr w:type="spellEnd"/>
           </w:p>
@@ -17925,7 +18482,7 @@
           <w:p>
             <w:proofErr w:type="spellStart"/>
             <w:r>
-              <w:t>gdpr_breach_circumstances</w:t>
+              <w:t>gdpr_identification_comment</w:t>
             </w:r>
             <w:proofErr w:type="spellEnd"/>
           </w:p>
@@ -17959,7 +18516,7 @@
           <w:p>
             <w:proofErr w:type="spellStart"/>
             <w:r>
-              <w:t>gdpr_breach_type</w:t>
+              <w:t>gdpr_lawful_data_processing_categories</w:t>
             </w:r>
             <w:proofErr w:type="spellEnd"/>
           </w:p>
@@ -17993,7 +18550,7 @@
           <w:p>
             <w:proofErr w:type="spellStart"/>
             <w:r>
-              <w:t>gdpr_breach_type_comment</w:t>
+              <w:t>gdpr_personal_data</w:t>
             </w:r>
             <w:proofErr w:type="spellEnd"/>
           </w:p>
@@ -18027,7 +18584,7 @@
           <w:p>
             <w:proofErr w:type="spellStart"/>
             <w:r>
-              <w:t>gdpr_consequences</w:t>
+              <w:t>gdpr_personal_data_comment</w:t>
             </w:r>
             <w:proofErr w:type="spellEnd"/>
           </w:p>
@@ -18061,7 +18618,7 @@
           <w:p>
             <w:proofErr w:type="spellStart"/>
             <w:r>
-              <w:t>gdpr_consequences_comment</w:t>
+              <w:t>gdpr_subsequent_notification</w:t>
             </w:r>
             <w:proofErr w:type="spellEnd"/>
           </w:p>
@@ -18071,9 +18628,11 @@
             <w:tcW w:w="2568" w:type="dxa"/>
           </w:tcPr>
           <w:p>
-            <w:r>
-              <w:t>text</w:t>
-            </w:r>
+            <w:proofErr w:type="spellStart"/>
+            <w:r>
+              <w:t>boolean</w:t>
+            </w:r>
+            <w:proofErr w:type="spellEnd"/>
           </w:p>
         </w:tc>
       </w:tr>
@@ -18095,7 +18654,7 @@
           <w:p>
             <w:proofErr w:type="spellStart"/>
             <w:r>
-              <w:t>gdpr_final_assessment</w:t>
+              <w:t>hard_liability</w:t>
             </w:r>
             <w:proofErr w:type="spellEnd"/>
           </w:p>
@@ -18105,9 +18664,11 @@
             <w:tcW w:w="2568" w:type="dxa"/>
           </w:tcPr>
           <w:p>
-            <w:r>
-              <w:t>text</w:t>
-            </w:r>
+            <w:proofErr w:type="spellStart"/>
+            <w:r>
+              <w:t>bigint</w:t>
+            </w:r>
+            <w:proofErr w:type="spellEnd"/>
           </w:p>
         </w:tc>
       </w:tr>
@@ -18118,317 +18679,6 @@
           </w:tcPr>
           <w:p>
             <w:r>
-              <w:t>incident</w:t>
-            </w:r>
-          </w:p>
-        </w:tc>
-        <w:tc>
-          <w:tcPr>
-            <w:tcW w:w="3489" w:type="dxa"/>
-          </w:tcPr>
-          <w:p>
-            <w:proofErr w:type="spellStart"/>
-            <w:r>
-              <w:t>gdpr_final_assessment_comment</w:t>
-            </w:r>
-            <w:proofErr w:type="spellEnd"/>
-          </w:p>
-        </w:tc>
-        <w:tc>
-          <w:tcPr>
-            <w:tcW w:w="2568" w:type="dxa"/>
-          </w:tcPr>
-          <w:p>
-            <w:r>
-              <w:t>text</w:t>
-            </w:r>
-          </w:p>
-        </w:tc>
-      </w:tr>
-      <w:tr>
-        <w:tc>
-          <w:tcPr>
-            <w:tcW w:w="2577" w:type="dxa"/>
-          </w:tcPr>
-          <w:p>
-            <w:r>
-              <w:t>incident</w:t>
-            </w:r>
-          </w:p>
-        </w:tc>
-        <w:tc>
-          <w:tcPr>
-            <w:tcW w:w="3489" w:type="dxa"/>
-          </w:tcPr>
-          <w:p>
-            <w:proofErr w:type="spellStart"/>
-            <w:r>
-              <w:t>gdpr_harm_risk</w:t>
-            </w:r>
-            <w:proofErr w:type="spellEnd"/>
-          </w:p>
-        </w:tc>
-        <w:tc>
-          <w:tcPr>
-            <w:tcW w:w="2568" w:type="dxa"/>
-          </w:tcPr>
-          <w:p>
-            <w:r>
-              <w:t>text</w:t>
-            </w:r>
-          </w:p>
-        </w:tc>
-      </w:tr>
-      <w:tr>
-        <w:tc>
-          <w:tcPr>
-            <w:tcW w:w="2577" w:type="dxa"/>
-          </w:tcPr>
-          <w:p>
-            <w:r>
-              <w:t>incident</w:t>
-            </w:r>
-          </w:p>
-        </w:tc>
-        <w:tc>
-          <w:tcPr>
-            <w:tcW w:w="3489" w:type="dxa"/>
-          </w:tcPr>
-          <w:p>
-            <w:proofErr w:type="spellStart"/>
-            <w:r>
-              <w:t>gdpr_identification</w:t>
-            </w:r>
-            <w:proofErr w:type="spellEnd"/>
-          </w:p>
-        </w:tc>
-        <w:tc>
-          <w:tcPr>
-            <w:tcW w:w="2568" w:type="dxa"/>
-          </w:tcPr>
-          <w:p>
-            <w:r>
-              <w:t>text</w:t>
-            </w:r>
-          </w:p>
-        </w:tc>
-      </w:tr>
-      <w:tr>
-        <w:tc>
-          <w:tcPr>
-            <w:tcW w:w="2577" w:type="dxa"/>
-          </w:tcPr>
-          <w:p>
-            <w:r>
-              <w:t>incident</w:t>
-            </w:r>
-          </w:p>
-        </w:tc>
-        <w:tc>
-          <w:tcPr>
-            <w:tcW w:w="3489" w:type="dxa"/>
-          </w:tcPr>
-          <w:p>
-            <w:proofErr w:type="spellStart"/>
-            <w:r>
-              <w:t>gdpr_identification_comment</w:t>
-            </w:r>
-            <w:proofErr w:type="spellEnd"/>
-          </w:p>
-        </w:tc>
-        <w:tc>
-          <w:tcPr>
-            <w:tcW w:w="2568" w:type="dxa"/>
-          </w:tcPr>
-          <w:p>
-            <w:r>
-              <w:t>text</w:t>
-            </w:r>
-          </w:p>
-        </w:tc>
-      </w:tr>
-      <w:tr>
-        <w:tc>
-          <w:tcPr>
-            <w:tcW w:w="2577" w:type="dxa"/>
-          </w:tcPr>
-          <w:p>
-            <w:r>
-              <w:t>incident</w:t>
-            </w:r>
-          </w:p>
-        </w:tc>
-        <w:tc>
-          <w:tcPr>
-            <w:tcW w:w="3489" w:type="dxa"/>
-          </w:tcPr>
-          <w:p>
-            <w:proofErr w:type="spellStart"/>
-            <w:r>
-              <w:t>gdpr_lawful_data_processing_categories</w:t>
-            </w:r>
-            <w:proofErr w:type="spellEnd"/>
-          </w:p>
-        </w:tc>
-        <w:tc>
-          <w:tcPr>
-            <w:tcW w:w="2568" w:type="dxa"/>
-          </w:tcPr>
-          <w:p>
-            <w:r>
-              <w:t>text</w:t>
-            </w:r>
-          </w:p>
-        </w:tc>
-      </w:tr>
-      <w:tr>
-        <w:tc>
-          <w:tcPr>
-            <w:tcW w:w="2577" w:type="dxa"/>
-          </w:tcPr>
-          <w:p>
-            <w:r>
-              <w:t>incident</w:t>
-            </w:r>
-          </w:p>
-        </w:tc>
-        <w:tc>
-          <w:tcPr>
-            <w:tcW w:w="3489" w:type="dxa"/>
-          </w:tcPr>
-          <w:p>
-            <w:proofErr w:type="spellStart"/>
-            <w:r>
-              <w:t>gdpr_personal_data</w:t>
-            </w:r>
-            <w:proofErr w:type="spellEnd"/>
-          </w:p>
-        </w:tc>
-        <w:tc>
-          <w:tcPr>
-            <w:tcW w:w="2568" w:type="dxa"/>
-          </w:tcPr>
-          <w:p>
-            <w:r>
-              <w:t>text</w:t>
-            </w:r>
-          </w:p>
-        </w:tc>
-      </w:tr>
-      <w:tr>
-        <w:tc>
-          <w:tcPr>
-            <w:tcW w:w="2577" w:type="dxa"/>
-          </w:tcPr>
-          <w:p>
-            <w:r>
-              <w:t>incident</w:t>
-            </w:r>
-          </w:p>
-        </w:tc>
-        <w:tc>
-          <w:tcPr>
-            <w:tcW w:w="3489" w:type="dxa"/>
-          </w:tcPr>
-          <w:p>
-            <w:proofErr w:type="spellStart"/>
-            <w:r>
-              <w:t>gdpr_personal_data_comment</w:t>
-            </w:r>
-            <w:proofErr w:type="spellEnd"/>
-          </w:p>
-        </w:tc>
-        <w:tc>
-          <w:tcPr>
-            <w:tcW w:w="2568" w:type="dxa"/>
-          </w:tcPr>
-          <w:p>
-            <w:r>
-              <w:t>text</w:t>
-            </w:r>
-          </w:p>
-        </w:tc>
-      </w:tr>
-      <w:tr>
-        <w:tc>
-          <w:tcPr>
-            <w:tcW w:w="2577" w:type="dxa"/>
-          </w:tcPr>
-          <w:p>
-            <w:r>
-              <w:t>incident</w:t>
-            </w:r>
-          </w:p>
-        </w:tc>
-        <w:tc>
-          <w:tcPr>
-            <w:tcW w:w="3489" w:type="dxa"/>
-          </w:tcPr>
-          <w:p>
-            <w:proofErr w:type="spellStart"/>
-            <w:r>
-              <w:t>gdpr_subsequent_notification</w:t>
-            </w:r>
-            <w:proofErr w:type="spellEnd"/>
-          </w:p>
-        </w:tc>
-        <w:tc>
-          <w:tcPr>
-            <w:tcW w:w="2568" w:type="dxa"/>
-          </w:tcPr>
-          <w:p>
-            <w:proofErr w:type="spellStart"/>
-            <w:r>
-              <w:t>boolean</w:t>
-            </w:r>
-            <w:proofErr w:type="spellEnd"/>
-          </w:p>
-        </w:tc>
-      </w:tr>
-      <w:tr>
-        <w:tc>
-          <w:tcPr>
-            <w:tcW w:w="2577" w:type="dxa"/>
-          </w:tcPr>
-          <w:p>
-            <w:r>
-              <w:t>incident</w:t>
-            </w:r>
-          </w:p>
-        </w:tc>
-        <w:tc>
-          <w:tcPr>
-            <w:tcW w:w="3489" w:type="dxa"/>
-          </w:tcPr>
-          <w:p>
-            <w:proofErr w:type="spellStart"/>
-            <w:r>
-              <w:t>hard_liability</w:t>
-            </w:r>
-            <w:proofErr w:type="spellEnd"/>
-          </w:p>
-        </w:tc>
-        <w:tc>
-          <w:tcPr>
-            <w:tcW w:w="2568" w:type="dxa"/>
-          </w:tcPr>
-          <w:p>
-            <w:proofErr w:type="spellStart"/>
-            <w:r>
-              <w:t>bigint</w:t>
-            </w:r>
-            <w:proofErr w:type="spellEnd"/>
-          </w:p>
-        </w:tc>
-      </w:tr>
-      <w:tr>
-        <w:tc>
-          <w:tcPr>
-            <w:tcW w:w="2577" w:type="dxa"/>
-          </w:tcPr>
-          <w:p>
-            <w:r>
-              <w:lastRenderedPageBreak/>
               <w:t>incident</w:t>
             </w:r>
           </w:p>
@@ -18879,6 +19129,7 @@
           </w:tcPr>
           <w:p>
             <w:r>
+              <w:lastRenderedPageBreak/>
               <w:t>incident</w:t>
             </w:r>
           </w:p>
@@ -19552,7 +19803,6 @@
           </w:tcPr>
           <w:p>
             <w:r>
-              <w:lastRenderedPageBreak/>
               <w:t>incident</w:t>
             </w:r>
           </w:p>
@@ -19848,6 +20098,7 @@
           </w:tcPr>
           <w:p>
             <w:r>
+              <w:lastRenderedPageBreak/>
               <w:t>milestone</w:t>
             </w:r>
           </w:p>
@@ -20455,7 +20706,6 @@
           </w:tcPr>
           <w:p>
             <w:r>
-              <w:lastRenderedPageBreak/>
               <w:t>task</w:t>
             </w:r>
           </w:p>
@@ -20758,6 +21008,7 @@
           </w:tcPr>
           <w:p>
             <w:r>
+              <w:lastRenderedPageBreak/>
               <w:t>task</w:t>
             </w:r>
           </w:p>
@@ -27662,7 +27913,7 @@
 </file>
 
 <file path=customXml/itemProps1.xml><?xml version="1.0" encoding="utf-8"?>
-<ds:datastoreItem xmlns:ds="http://schemas.openxmlformats.org/officeDocument/2006/customXml" ds:itemID="{18A48D61-C617-8942-ADD8-045F0E1E0075}">
+<ds:datastoreItem xmlns:ds="http://schemas.openxmlformats.org/officeDocument/2006/customXml" ds:itemID="{EF493430-39B2-AF4A-AF6C-0AD9941A28DD}">
   <ds:schemaRefs>
     <ds:schemaRef ds:uri="http://schemas.openxmlformats.org/officeDocument/2006/bibliography"/>
   </ds:schemaRefs>

</xml_diff>

<commit_message>
INT-1565 - doc changes for data-feeder
</commit_message>
<xml_diff>
--- a/rc-data-feed/doc/Resilient IRP Data Feed Integration Guide.docx
+++ b/rc-data-feed/doc/Resilient IRP Data Feed Integration Guide.docx
@@ -5778,11 +5778,31 @@
       <w:r>
         <w:t xml:space="preserve">unzip </w:t>
       </w:r>
-      <w:r>
-        <w:t>rc-</w:t>
-      </w:r>
-      <w:r>
-        <w:t>data-feed-1.0.0.tar.gz.zip</w:t>
+      <w:proofErr w:type="spellStart"/>
+      <w:r>
+        <w:t>rc</w:t>
+      </w:r>
+      <w:r>
+        <w:t>_</w:t>
+      </w:r>
+      <w:r>
+        <w:t>data</w:t>
+      </w:r>
+      <w:r>
+        <w:t>_</w:t>
+      </w:r>
+      <w:r>
+        <w:t>feed</w:t>
+      </w:r>
+      <w:proofErr w:type="spellEnd"/>
+      <w:r>
+        <w:t>-</w:t>
+      </w:r>
+      <w:r>
+        <w:t>&lt;version&gt;</w:t>
+      </w:r>
+      <w:r>
+        <w:t>.zip</w:t>
       </w:r>
     </w:p>
     <w:p>
@@ -5807,18 +5827,34 @@
       <w:r>
         <w:t xml:space="preserve"> pip install --upgrade </w:t>
       </w:r>
-      <w:r>
-        <w:t>rc-</w:t>
-      </w:r>
-      <w:r>
-        <w:t>data-feed</w:t>
-      </w:r>
-      <w:r>
-        <w:t>-1.0.0.</w:t>
+      <w:proofErr w:type="spellStart"/>
+      <w:r>
+        <w:t>rc</w:t>
+      </w:r>
+      <w:r>
+        <w:t>_</w:t>
+      </w:r>
+      <w:r>
+        <w:t>data</w:t>
+      </w:r>
+      <w:r>
+        <w:t>_</w:t>
+      </w:r>
+      <w:r>
+        <w:t>feed</w:t>
+      </w:r>
+      <w:proofErr w:type="spellEnd"/>
+      <w:r>
+        <w:t>-&lt;version</w:t>
+      </w:r>
+      <w:proofErr w:type="gramStart"/>
+      <w:r>
+        <w:t>&gt;.</w:t>
       </w:r>
       <w:r>
         <w:t>tar.gz</w:t>
       </w:r>
+      <w:proofErr w:type="gramEnd"/>
     </w:p>
     <w:p>
       <w:pPr>
@@ -5839,7 +5875,50 @@
         <w:t>pip install</w:t>
       </w:r>
       <w:r>
-        <w:t>. See the sections below for those additional requirements and procedures to configure your integrations server.</w:t>
+        <w:t xml:space="preserve"> (such as </w:t>
+      </w:r>
+      <w:proofErr w:type="spellStart"/>
+      <w:r>
+        <w:t>gcc</w:t>
+      </w:r>
+      <w:proofErr w:type="spellEnd"/>
+      <w:r>
+        <w:t>)</w:t>
+      </w:r>
+      <w:r>
+        <w:t xml:space="preserve">. </w:t>
+      </w:r>
+      <w:r>
+        <w:t xml:space="preserve">See the sections below </w:t>
+      </w:r>
+      <w:r>
+        <w:t>(</w:t>
+      </w:r>
+      <w:r>
+        <w:fldChar w:fldCharType="begin"/>
+      </w:r>
+      <w:r>
+        <w:instrText xml:space="preserve"> REF _Ref15385981 \r \h </w:instrText>
+      </w:r>
+      <w:r>
+        <w:fldChar w:fldCharType="separate"/>
+      </w:r>
+      <w:r>
+        <w:t>4.2.4</w:t>
+      </w:r>
+      <w:r>
+        <w:fldChar w:fldCharType="end"/>
+      </w:r>
+      <w:r>
+        <w:t xml:space="preserve"> </w:t>
+      </w:r>
+      <w:bookmarkStart w:id="15" w:name="_GoBack"/>
+      <w:bookmarkEnd w:id="15"/>
+      <w:r>
+        <w:t xml:space="preserve">) </w:t>
+      </w:r>
+      <w:r>
+        <w:t>for those additional requirements and procedures to configure your integrations server.</w:t>
       </w:r>
     </w:p>
     <w:p>
@@ -6550,11 +6629,11 @@
       <w:pPr>
         <w:pStyle w:val="Heading2"/>
       </w:pPr>
-      <w:bookmarkStart w:id="15" w:name="_Toc12006295"/>
+      <w:bookmarkStart w:id="16" w:name="_Toc12006295"/>
       <w:r>
         <w:t>Deploy customizations to the Resilient platform</w:t>
       </w:r>
-      <w:bookmarkEnd w:id="15"/>
+      <w:bookmarkEnd w:id="16"/>
     </w:p>
     <w:p>
       <w:pPr>
@@ -6667,12 +6746,12 @@
       <w:pPr>
         <w:pStyle w:val="Heading2"/>
       </w:pPr>
-      <w:bookmarkStart w:id="16" w:name="_Toc12006296"/>
+      <w:bookmarkStart w:id="17" w:name="_Toc12006296"/>
       <w:r>
         <w:lastRenderedPageBreak/>
         <w:t>Run the integration framework</w:t>
       </w:r>
-      <w:bookmarkEnd w:id="16"/>
+      <w:bookmarkEnd w:id="17"/>
     </w:p>
     <w:p>
       <w:pPr>
@@ -6738,11 +6817,11 @@
       <w:pPr>
         <w:pStyle w:val="Heading2"/>
       </w:pPr>
-      <w:bookmarkStart w:id="17" w:name="_Toc12006297"/>
+      <w:bookmarkStart w:id="18" w:name="_Toc12006297"/>
       <w:r>
         <w:t>Configure Resilient Circuits for restart</w:t>
       </w:r>
-      <w:bookmarkEnd w:id="17"/>
+      <w:bookmarkEnd w:id="18"/>
     </w:p>
     <w:p>
       <w:pPr>
@@ -7135,7 +7214,7 @@
           <w:color w:val="000000"/>
         </w:rPr>
       </w:pPr>
-      <w:bookmarkStart w:id="18" w:name="_Toc510253268"/>
+      <w:bookmarkStart w:id="19" w:name="_Toc510253268"/>
       <w:r>
         <w:rPr>
           <w:rFonts w:cs="Arial"/>
@@ -7249,29 +7328,29 @@
       <w:r>
         <w:t>o"</w:t>
       </w:r>
-      <w:bookmarkEnd w:id="18"/>
+      <w:bookmarkEnd w:id="19"/>
     </w:p>
     <w:p>
       <w:pPr>
         <w:pStyle w:val="Heading2"/>
       </w:pPr>
-      <w:bookmarkStart w:id="19" w:name="_Toc12006298"/>
-      <w:bookmarkStart w:id="20" w:name="_Toc510253272"/>
+      <w:bookmarkStart w:id="20" w:name="_Toc12006298"/>
+      <w:bookmarkStart w:id="21" w:name="_Toc510253272"/>
       <w:r>
         <w:lastRenderedPageBreak/>
         <w:t>Confirm deployment</w:t>
       </w:r>
-      <w:bookmarkEnd w:id="19"/>
+      <w:bookmarkEnd w:id="20"/>
     </w:p>
     <w:p>
       <w:pPr>
         <w:pStyle w:val="BodyText"/>
         <w:keepNext/>
       </w:pPr>
-      <w:bookmarkStart w:id="21" w:name="_Configuration"/>
-      <w:bookmarkStart w:id="22" w:name="_Toc510253274"/>
-      <w:bookmarkEnd w:id="20"/>
+      <w:bookmarkStart w:id="22" w:name="_Configuration"/>
+      <w:bookmarkStart w:id="23" w:name="_Toc510253274"/>
       <w:bookmarkEnd w:id="21"/>
+      <w:bookmarkEnd w:id="22"/>
       <w:r>
         <w:t xml:space="preserve">Once the package </w:t>
       </w:r>
@@ -7357,7 +7436,7 @@
       <w:pPr>
         <w:pStyle w:val="Heading3"/>
       </w:pPr>
-      <w:bookmarkStart w:id="23" w:name="_Toc12006299"/>
+      <w:bookmarkStart w:id="24" w:name="_Toc12006299"/>
       <w:r>
         <w:t xml:space="preserve">Configuration of </w:t>
       </w:r>
@@ -7376,7 +7455,7 @@
       <w:r>
         <w:t>tables</w:t>
       </w:r>
-      <w:bookmarkEnd w:id="23"/>
+      <w:bookmarkEnd w:id="24"/>
     </w:p>
     <w:p>
       <w:pPr>
@@ -7461,12 +7540,12 @@
       <w:pPr>
         <w:pStyle w:val="Heading1"/>
       </w:pPr>
-      <w:bookmarkStart w:id="24" w:name="_Toc12006300"/>
+      <w:bookmarkStart w:id="25" w:name="_Toc12006300"/>
       <w:r>
         <w:lastRenderedPageBreak/>
         <w:t>Configuration</w:t>
       </w:r>
-      <w:bookmarkEnd w:id="24"/>
+      <w:bookmarkEnd w:id="25"/>
     </w:p>
     <w:p>
       <w:pPr>
@@ -7489,11 +7568,11 @@
       <w:pPr>
         <w:pStyle w:val="Heading2"/>
       </w:pPr>
-      <w:bookmarkStart w:id="25" w:name="_Toc12006301"/>
+      <w:bookmarkStart w:id="26" w:name="_Toc12006301"/>
       <w:r>
         <w:t>Resilient Circuits config file</w:t>
       </w:r>
-      <w:bookmarkEnd w:id="25"/>
+      <w:bookmarkEnd w:id="26"/>
     </w:p>
     <w:p>
       <w:pPr>
@@ -8080,7 +8159,7 @@
       <w:pPr>
         <w:pStyle w:val="Heading2"/>
       </w:pPr>
-      <w:bookmarkStart w:id="26" w:name="_Toc12006302"/>
+      <w:bookmarkStart w:id="27" w:name="_Toc12006302"/>
       <w:proofErr w:type="spellStart"/>
       <w:r>
         <w:t>ODBCFeed</w:t>
@@ -8089,7 +8168,7 @@
       <w:r>
         <w:t xml:space="preserve"> class</w:t>
       </w:r>
-      <w:bookmarkEnd w:id="26"/>
+      <w:bookmarkEnd w:id="27"/>
     </w:p>
     <w:p>
       <w:pPr>
@@ -8576,11 +8655,11 @@
       <w:pPr>
         <w:pStyle w:val="Heading3"/>
       </w:pPr>
-      <w:bookmarkStart w:id="27" w:name="_Toc12006303"/>
+      <w:bookmarkStart w:id="28" w:name="_Toc12006303"/>
       <w:r>
         <w:t>Additional connection strings</w:t>
       </w:r>
-      <w:bookmarkEnd w:id="27"/>
+      <w:bookmarkEnd w:id="28"/>
     </w:p>
     <w:p>
       <w:pPr>
@@ -8907,14 +8986,14 @@
       <w:pPr>
         <w:pStyle w:val="Heading3"/>
       </w:pPr>
-      <w:bookmarkStart w:id="28" w:name="_Toc12006304"/>
+      <w:bookmarkStart w:id="29" w:name="_Toc12006304"/>
       <w:r>
         <w:t>Datab</w:t>
       </w:r>
       <w:r>
         <w:t>ase Field Length Considerations</w:t>
       </w:r>
-      <w:bookmarkEnd w:id="28"/>
+      <w:bookmarkEnd w:id="29"/>
     </w:p>
     <w:p>
       <w:pPr>
@@ -9237,11 +9316,11 @@
       <w:pPr>
         <w:pStyle w:val="Heading3"/>
       </w:pPr>
-      <w:bookmarkStart w:id="29" w:name="_Toc12006305"/>
+      <w:bookmarkStart w:id="30" w:name="_Toc12006305"/>
       <w:r>
         <w:t>Additional considerations</w:t>
       </w:r>
-      <w:bookmarkEnd w:id="29"/>
+      <w:bookmarkEnd w:id="30"/>
     </w:p>
     <w:p>
       <w:pPr>
@@ -9306,10 +9385,12 @@
       <w:pPr>
         <w:pStyle w:val="Heading3"/>
       </w:pPr>
-      <w:bookmarkStart w:id="30" w:name="_Toc12006306"/>
+      <w:bookmarkStart w:id="31" w:name="_Toc12006306"/>
+      <w:bookmarkStart w:id="32" w:name="_Ref15385981"/>
       <w:r>
         <w:t>Integration Server Requirements</w:t>
       </w:r>
+      <w:bookmarkEnd w:id="32"/>
     </w:p>
     <w:p>
       <w:pPr>
@@ -9375,7 +9456,7 @@
           <w:rPr>
             <w:rStyle w:val="Hyperlink"/>
           </w:rPr>
-          <w:t>https://github.com/idmresilient/resilient-community-apps</w:t>
+          <w:t>https://github.com/ibmresilient/resilient-community-apps/tree/master/fn_odbc_query/lib</w:t>
         </w:r>
       </w:hyperlink>
       <w:r>
@@ -9425,7 +9506,7 @@
       <w:r>
         <w:t xml:space="preserve"> class</w:t>
       </w:r>
-      <w:bookmarkEnd w:id="30"/>
+      <w:bookmarkEnd w:id="31"/>
     </w:p>
     <w:p>
       <w:pPr>
@@ -9750,7 +9831,7 @@
       <w:pPr>
         <w:pStyle w:val="Heading2"/>
       </w:pPr>
-      <w:bookmarkStart w:id="31" w:name="_Toc12006307"/>
+      <w:bookmarkStart w:id="33" w:name="_Toc12006307"/>
       <w:proofErr w:type="spellStart"/>
       <w:r>
         <w:t>SQLiteFeed</w:t>
@@ -9759,7 +9840,7 @@
       <w:r>
         <w:t xml:space="preserve"> class</w:t>
       </w:r>
-      <w:bookmarkEnd w:id="31"/>
+      <w:bookmarkEnd w:id="33"/>
     </w:p>
     <w:p>
       <w:pPr>
@@ -10020,12 +10101,12 @@
       <w:pPr>
         <w:pStyle w:val="Heading2"/>
       </w:pPr>
-      <w:bookmarkStart w:id="32" w:name="_Toc12006308"/>
+      <w:bookmarkStart w:id="34" w:name="_Toc12006308"/>
       <w:proofErr w:type="spellStart"/>
       <w:r>
         <w:t>ElasticFeed</w:t>
       </w:r>
-      <w:bookmarkEnd w:id="32"/>
+      <w:bookmarkEnd w:id="34"/>
       <w:proofErr w:type="spellEnd"/>
     </w:p>
     <w:p>
@@ -10440,11 +10521,11 @@
       <w:pPr>
         <w:pStyle w:val="Heading3"/>
       </w:pPr>
-      <w:bookmarkStart w:id="33" w:name="_Toc12006309"/>
+      <w:bookmarkStart w:id="35" w:name="_Toc12006309"/>
       <w:r>
         <w:t>Considerations</w:t>
       </w:r>
-      <w:bookmarkEnd w:id="33"/>
+      <w:bookmarkEnd w:id="35"/>
     </w:p>
     <w:p>
       <w:pPr>
@@ -10486,12 +10567,12 @@
       <w:pPr>
         <w:pStyle w:val="Heading2"/>
       </w:pPr>
-      <w:bookmarkStart w:id="34" w:name="_Toc12006310"/>
+      <w:bookmarkStart w:id="36" w:name="_Toc12006310"/>
       <w:proofErr w:type="spellStart"/>
       <w:r>
         <w:t>SplunkHECFeed</w:t>
       </w:r>
-      <w:bookmarkEnd w:id="34"/>
+      <w:bookmarkEnd w:id="36"/>
       <w:proofErr w:type="spellEnd"/>
     </w:p>
     <w:p>
@@ -11062,11 +11143,11 @@
       <w:pPr>
         <w:pStyle w:val="Heading3"/>
       </w:pPr>
-      <w:bookmarkStart w:id="35" w:name="_Toc12006311"/>
+      <w:bookmarkStart w:id="37" w:name="_Toc12006311"/>
       <w:r>
         <w:t>Considerations</w:t>
       </w:r>
-      <w:bookmarkEnd w:id="35"/>
+      <w:bookmarkEnd w:id="37"/>
     </w:p>
     <w:p>
       <w:r>
@@ -11117,11 +11198,11 @@
       <w:pPr>
         <w:pStyle w:val="Heading2"/>
       </w:pPr>
-      <w:bookmarkStart w:id="36" w:name="_Toc535325531"/>
-      <w:bookmarkStart w:id="37" w:name="_Toc535325532"/>
-      <w:bookmarkStart w:id="38" w:name="_Toc12006312"/>
-      <w:bookmarkEnd w:id="36"/>
-      <w:bookmarkEnd w:id="37"/>
+      <w:bookmarkStart w:id="38" w:name="_Toc535325531"/>
+      <w:bookmarkStart w:id="39" w:name="_Toc535325532"/>
+      <w:bookmarkStart w:id="40" w:name="_Toc12006312"/>
+      <w:bookmarkEnd w:id="38"/>
+      <w:bookmarkEnd w:id="39"/>
       <w:proofErr w:type="spellStart"/>
       <w:r>
         <w:t>KafkaFeed</w:t>
@@ -11316,8 +11397,6 @@
       <w:r>
         <w:t xml:space="preserve">meta-data </w:t>
       </w:r>
-      <w:bookmarkStart w:id="39" w:name="_GoBack"/>
-      <w:bookmarkEnd w:id="39"/>
       <w:r>
         <w:t>about the operation and object type sent:</w:t>
       </w:r>
@@ -11623,7 +11702,7 @@
       <w:r>
         <w:t>Test</w:t>
       </w:r>
-      <w:bookmarkEnd w:id="38"/>
+      <w:bookmarkEnd w:id="40"/>
     </w:p>
     <w:p>
       <w:pPr>
@@ -12058,11 +12137,11 @@
       <w:pPr>
         <w:pStyle w:val="Heading1"/>
       </w:pPr>
-      <w:bookmarkStart w:id="40" w:name="_Toc12006313"/>
+      <w:bookmarkStart w:id="41" w:name="_Toc12006313"/>
       <w:r>
         <w:t>Preparation Checklist</w:t>
       </w:r>
-      <w:bookmarkEnd w:id="40"/>
+      <w:bookmarkEnd w:id="41"/>
     </w:p>
     <w:p>
       <w:r>
@@ -12239,7 +12318,7 @@
       <w:pPr>
         <w:pStyle w:val="Heading1"/>
       </w:pPr>
-      <w:bookmarkStart w:id="41" w:name="_Toc12006314"/>
+      <w:bookmarkStart w:id="42" w:name="_Toc12006314"/>
       <w:r>
         <w:lastRenderedPageBreak/>
         <w:t xml:space="preserve">Configuration and </w:t>
@@ -12247,7 +12326,7 @@
       <w:r>
         <w:t>Known Issues</w:t>
       </w:r>
-      <w:bookmarkEnd w:id="41"/>
+      <w:bookmarkEnd w:id="42"/>
     </w:p>
     <w:p>
       <w:r>
@@ -12258,11 +12337,11 @@
       <w:pPr>
         <w:pStyle w:val="Heading2"/>
       </w:pPr>
-      <w:bookmarkStart w:id="42" w:name="_Toc12006315"/>
+      <w:bookmarkStart w:id="43" w:name="_Toc12006315"/>
       <w:r>
         <w:t>All Feeds</w:t>
       </w:r>
-      <w:bookmarkEnd w:id="42"/>
+      <w:bookmarkEnd w:id="43"/>
     </w:p>
     <w:p>
       <w:pPr>
@@ -12582,11 +12661,11 @@
       <w:pPr>
         <w:pStyle w:val="Heading2"/>
       </w:pPr>
-      <w:bookmarkStart w:id="43" w:name="_Toc12006316"/>
+      <w:bookmarkStart w:id="44" w:name="_Toc12006316"/>
       <w:r>
         <w:t>ODBC Databases</w:t>
       </w:r>
-      <w:bookmarkEnd w:id="43"/>
+      <w:bookmarkEnd w:id="44"/>
     </w:p>
     <w:p>
       <w:pPr>
@@ -13324,7 +13403,7 @@
       <w:pPr>
         <w:pStyle w:val="Heading2"/>
       </w:pPr>
-      <w:bookmarkStart w:id="44" w:name="_Toc12006317"/>
+      <w:bookmarkStart w:id="45" w:name="_Toc12006317"/>
       <w:r>
         <w:lastRenderedPageBreak/>
         <w:t xml:space="preserve">Datetime Fields and </w:t>
@@ -13333,7 +13412,7 @@
       <w:r>
         <w:t>Timezones</w:t>
       </w:r>
-      <w:bookmarkEnd w:id="44"/>
+      <w:bookmarkEnd w:id="45"/>
       <w:proofErr w:type="spellEnd"/>
     </w:p>
     <w:p>
@@ -13464,11 +13543,11 @@
       <w:pPr>
         <w:pStyle w:val="Heading1"/>
       </w:pPr>
-      <w:bookmarkStart w:id="45" w:name="_Toc12006318"/>
+      <w:bookmarkStart w:id="46" w:name="_Toc12006318"/>
       <w:r>
         <w:t>Functions</w:t>
       </w:r>
-      <w:bookmarkEnd w:id="45"/>
+      <w:bookmarkEnd w:id="46"/>
     </w:p>
     <w:p>
       <w:pPr>
@@ -13667,27 +13746,14 @@
       <w:r>
         <w:t xml:space="preserve">Figure </w:t>
       </w:r>
-      <w:r>
-        <w:fldChar w:fldCharType="begin"/>
-      </w:r>
-      <w:r>
-        <w:instrText xml:space="preserve"> SEQ Figure \* ARABIC </w:instrText>
-      </w:r>
-      <w:r>
-        <w:fldChar w:fldCharType="separate"/>
-      </w:r>
-      <w:r>
-        <w:rPr>
-          <w:noProof/>
-        </w:rPr>
-        <w:t>1</w:t>
-      </w:r>
-      <w:r>
-        <w:rPr>
-          <w:noProof/>
-        </w:rPr>
-        <w:fldChar w:fldCharType="end"/>
-      </w:r>
+      <w:fldSimple w:instr=" SEQ Figure \* ARABIC ">
+        <w:r>
+          <w:rPr>
+            <w:noProof/>
+          </w:rPr>
+          <w:t>1</w:t>
+        </w:r>
+      </w:fldSimple>
       <w:r>
         <w:t xml:space="preserve"> Rule Activity Fields Example</w:t>
       </w:r>
@@ -13696,12 +13762,12 @@
       <w:pPr>
         <w:pStyle w:val="Heading1"/>
       </w:pPr>
-      <w:bookmarkStart w:id="46" w:name="_Toc12006319"/>
+      <w:bookmarkStart w:id="47" w:name="_Toc12006319"/>
       <w:r>
         <w:lastRenderedPageBreak/>
         <w:t>Troubleshoot</w:t>
       </w:r>
-      <w:bookmarkEnd w:id="46"/>
+      <w:bookmarkEnd w:id="47"/>
     </w:p>
     <w:p>
       <w:pPr>
@@ -13871,11 +13937,11 @@
       <w:pPr>
         <w:pStyle w:val="Heading2"/>
       </w:pPr>
-      <w:bookmarkStart w:id="47" w:name="_Toc12006320"/>
+      <w:bookmarkStart w:id="48" w:name="_Toc12006320"/>
       <w:r>
         <w:t>reload=True issues</w:t>
       </w:r>
-      <w:bookmarkEnd w:id="47"/>
+      <w:bookmarkEnd w:id="48"/>
     </w:p>
     <w:p>
       <w:r>
@@ -14055,12 +14121,12 @@
       <w:pPr>
         <w:pStyle w:val="Heading1"/>
       </w:pPr>
-      <w:bookmarkStart w:id="48" w:name="_Toc12006321"/>
+      <w:bookmarkStart w:id="49" w:name="_Toc12006321"/>
       <w:r>
         <w:t>Support</w:t>
       </w:r>
-      <w:bookmarkEnd w:id="22"/>
-      <w:bookmarkEnd w:id="48"/>
+      <w:bookmarkEnd w:id="23"/>
+      <w:bookmarkEnd w:id="49"/>
     </w:p>
     <w:p>
       <w:pPr>
@@ -14105,12 +14171,12 @@
       <w:pPr>
         <w:pStyle w:val="Heading1"/>
       </w:pPr>
-      <w:bookmarkStart w:id="49" w:name="_Toc12006322"/>
+      <w:bookmarkStart w:id="50" w:name="_Toc12006322"/>
       <w:r>
         <w:lastRenderedPageBreak/>
         <w:t>Modifications</w:t>
       </w:r>
-      <w:bookmarkEnd w:id="49"/>
+      <w:bookmarkEnd w:id="50"/>
     </w:p>
     <w:p>
       <w:r>
@@ -14121,11 +14187,11 @@
       <w:pPr>
         <w:pStyle w:val="Heading2"/>
       </w:pPr>
-      <w:bookmarkStart w:id="50" w:name="_Toc12006323"/>
+      <w:bookmarkStart w:id="51" w:name="_Toc12006323"/>
       <w:r>
         <w:t>Adding new datastores</w:t>
       </w:r>
-      <w:bookmarkEnd w:id="50"/>
+      <w:bookmarkEnd w:id="51"/>
     </w:p>
     <w:p>
       <w:r>
@@ -14753,11 +14819,11 @@
       <w:pPr>
         <w:pStyle w:val="Heading2"/>
       </w:pPr>
-      <w:bookmarkStart w:id="51" w:name="_Toc12006324"/>
+      <w:bookmarkStart w:id="52" w:name="_Toc12006324"/>
       <w:r>
         <w:t>SQL Dialects</w:t>
       </w:r>
-      <w:bookmarkEnd w:id="51"/>
+      <w:bookmarkEnd w:id="52"/>
     </w:p>
     <w:p>
       <w:r>
@@ -15305,11 +15371,11 @@
       <w:pPr>
         <w:pStyle w:val="Heading3"/>
       </w:pPr>
-      <w:bookmarkStart w:id="52" w:name="_Toc12006325"/>
+      <w:bookmarkStart w:id="53" w:name="_Toc12006325"/>
       <w:r>
         <w:t>Modify Dialect Encoding</w:t>
       </w:r>
-      <w:bookmarkEnd w:id="52"/>
+      <w:bookmarkEnd w:id="53"/>
     </w:p>
     <w:p>
       <w:r>
@@ -15597,11 +15663,11 @@
       <w:pPr>
         <w:pStyle w:val="Heading3"/>
       </w:pPr>
-      <w:bookmarkStart w:id="53" w:name="_Toc12006326"/>
+      <w:bookmarkStart w:id="54" w:name="_Toc12006326"/>
       <w:r>
         <w:t>Modify data type mapping</w:t>
       </w:r>
-      <w:bookmarkEnd w:id="53"/>
+      <w:bookmarkEnd w:id="54"/>
     </w:p>
     <w:p>
       <w:r>
@@ -16195,11 +16261,11 @@
       <w:pPr>
         <w:pStyle w:val="Heading3"/>
       </w:pPr>
-      <w:bookmarkStart w:id="54" w:name="_Toc12006327"/>
+      <w:bookmarkStart w:id="55" w:name="_Toc12006327"/>
       <w:r>
         <w:t>Modifying dialect reserved words</w:t>
       </w:r>
-      <w:bookmarkEnd w:id="54"/>
+      <w:bookmarkEnd w:id="55"/>
     </w:p>
     <w:p>
       <w:r>
@@ -16308,14 +16374,14 @@
       <w:pPr>
         <w:pStyle w:val="Heading2"/>
       </w:pPr>
-      <w:bookmarkStart w:id="55" w:name="_Toc12006328"/>
+      <w:bookmarkStart w:id="56" w:name="_Toc12006328"/>
       <w:r>
         <w:t>Datastore</w:t>
       </w:r>
       <w:r>
         <w:t xml:space="preserve"> testing</w:t>
       </w:r>
-      <w:bookmarkEnd w:id="55"/>
+      <w:bookmarkEnd w:id="56"/>
     </w:p>
     <w:p>
       <w:r>
@@ -16534,14 +16600,14 @@
       <w:pPr>
         <w:pStyle w:val="Heading1"/>
       </w:pPr>
-      <w:bookmarkStart w:id="56" w:name="_Toc12006329"/>
+      <w:bookmarkStart w:id="57" w:name="_Toc12006329"/>
       <w:r>
         <w:t>Appendix: Schema</w:t>
       </w:r>
       <w:r>
         <w:t>s</w:t>
       </w:r>
-      <w:bookmarkEnd w:id="56"/>
+      <w:bookmarkEnd w:id="57"/>
     </w:p>
     <w:p>
       <w:r>
@@ -27913,7 +27979,7 @@
 </file>
 
 <file path=customXml/itemProps1.xml><?xml version="1.0" encoding="utf-8"?>
-<ds:datastoreItem xmlns:ds="http://schemas.openxmlformats.org/officeDocument/2006/customXml" ds:itemID="{EF493430-39B2-AF4A-AF6C-0AD9941A28DD}">
+<ds:datastoreItem xmlns:ds="http://schemas.openxmlformats.org/officeDocument/2006/customXml" ds:itemID="{EB8E0702-3DCA-2743-95DB-68778C36A3F0}">
   <ds:schemaRefs>
     <ds:schemaRef ds:uri="http://schemas.openxmlformats.org/officeDocument/2006/bibliography"/>
   </ds:schemaRefs>

</xml_diff>

<commit_message>
Latest community apps and updates.
</commit_message>
<xml_diff>
--- a/rc-data-feed/doc/Resilient IRP Data Feed Integration Guide.docx
+++ b/rc-data-feed/doc/Resilient IRP Data Feed Integration Guide.docx
@@ -264,7 +264,7 @@
                                   <w:color w:val="FFFFFF" w:themeColor="background1"/>
                                   <w:spacing w:val="10"/>
                                 </w:rPr>
-                                <w:t>.0</w:t>
+                                <w:t>.1</w:t>
                               </w:r>
                             </w:p>
                           </w:txbxContent>
@@ -344,7 +344,7 @@
                             <w:color w:val="FFFFFF" w:themeColor="background1"/>
                             <w:spacing w:val="10"/>
                           </w:rPr>
-                          <w:t>.0</w:t>
+                          <w:t>.1</w:t>
                         </w:r>
                       </w:p>
                     </w:txbxContent>
@@ -995,6 +995,74 @@
           </w:p>
         </w:tc>
       </w:tr>
+      <w:tr>
+        <w:tc>
+          <w:tcPr>
+            <w:tcW w:w="987" w:type="dxa"/>
+          </w:tcPr>
+          <w:p>
+            <w:pPr>
+              <w:adjustRightInd w:val="0"/>
+              <w:spacing w:before="0" w:after="0"/>
+              <w:rPr>
+                <w:rFonts w:cs="Arial"/>
+                <w:szCs w:val="18"/>
+              </w:rPr>
+            </w:pPr>
+            <w:r>
+              <w:rPr>
+                <w:rFonts w:cs="Arial"/>
+                <w:szCs w:val="18"/>
+              </w:rPr>
+              <w:t>1.1</w:t>
+            </w:r>
+          </w:p>
+        </w:tc>
+        <w:tc>
+          <w:tcPr>
+            <w:tcW w:w="1556" w:type="dxa"/>
+          </w:tcPr>
+          <w:p>
+            <w:pPr>
+              <w:adjustRightInd w:val="0"/>
+              <w:spacing w:before="0" w:after="0"/>
+              <w:rPr>
+                <w:rFonts w:cs="Arial"/>
+                <w:szCs w:val="18"/>
+              </w:rPr>
+            </w:pPr>
+            <w:r>
+              <w:rPr>
+                <w:rFonts w:cs="Arial"/>
+                <w:szCs w:val="18"/>
+              </w:rPr>
+              <w:t>July 2019</w:t>
+            </w:r>
+          </w:p>
+        </w:tc>
+        <w:tc>
+          <w:tcPr>
+            <w:tcW w:w="6274" w:type="dxa"/>
+          </w:tcPr>
+          <w:p>
+            <w:pPr>
+              <w:adjustRightInd w:val="0"/>
+              <w:spacing w:before="0" w:after="0"/>
+              <w:rPr>
+                <w:rFonts w:cs="Arial"/>
+                <w:szCs w:val="18"/>
+              </w:rPr>
+            </w:pPr>
+            <w:r>
+              <w:rPr>
+                <w:rFonts w:cs="Arial"/>
+                <w:szCs w:val="18"/>
+              </w:rPr>
+              <w:t>Kafka support</w:t>
+            </w:r>
+          </w:p>
+        </w:tc>
+      </w:tr>
     </w:tbl>
     <w:p>
       <w:pPr>
@@ -1891,7 +1959,7 @@
             <w:noProof/>
             <w:webHidden/>
           </w:rPr>
-          <w:t>8</w:t>
+          <w:t>9</w:t>
         </w:r>
         <w:r>
           <w:rPr>
@@ -3348,7 +3416,7 @@
             <w:noProof/>
             <w:webHidden/>
           </w:rPr>
-          <w:t>16</w:t>
+          <w:t>17</w:t>
         </w:r>
         <w:r>
           <w:rPr>
@@ -3435,7 +3503,7 @@
             <w:noProof/>
             <w:webHidden/>
           </w:rPr>
-          <w:t>17</w:t>
+          <w:t>18</w:t>
         </w:r>
         <w:r>
           <w:rPr>
@@ -3520,7 +3588,7 @@
             <w:noProof/>
             <w:webHidden/>
           </w:rPr>
-          <w:t>17</w:t>
+          <w:t>18</w:t>
         </w:r>
         <w:r>
           <w:rPr>
@@ -3605,7 +3673,7 @@
             <w:noProof/>
             <w:webHidden/>
           </w:rPr>
-          <w:t>17</w:t>
+          <w:t>18</w:t>
         </w:r>
         <w:r>
           <w:rPr>
@@ -3690,7 +3758,7 @@
             <w:noProof/>
             <w:webHidden/>
           </w:rPr>
-          <w:t>19</w:t>
+          <w:t>20</w:t>
         </w:r>
         <w:r>
           <w:rPr>
@@ -3777,7 +3845,7 @@
             <w:noProof/>
             <w:webHidden/>
           </w:rPr>
-          <w:t>19</w:t>
+          <w:t>20</w:t>
         </w:r>
         <w:r>
           <w:rPr>
@@ -3864,7 +3932,7 @@
             <w:noProof/>
             <w:webHidden/>
           </w:rPr>
-          <w:t>20</w:t>
+          <w:t>21</w:t>
         </w:r>
         <w:r>
           <w:rPr>
@@ -3949,7 +4017,7 @@
             <w:noProof/>
             <w:webHidden/>
           </w:rPr>
-          <w:t>20</w:t>
+          <w:t>21</w:t>
         </w:r>
         <w:r>
           <w:rPr>
@@ -4036,7 +4104,7 @@
             <w:noProof/>
             <w:webHidden/>
           </w:rPr>
-          <w:t>20</w:t>
+          <w:t>21</w:t>
         </w:r>
         <w:r>
           <w:rPr>
@@ -4123,7 +4191,7 @@
             <w:noProof/>
             <w:webHidden/>
           </w:rPr>
-          <w:t>21</w:t>
+          <w:t>22</w:t>
         </w:r>
         <w:r>
           <w:rPr>
@@ -4208,7 +4276,7 @@
             <w:noProof/>
             <w:webHidden/>
           </w:rPr>
-          <w:t>21</w:t>
+          <w:t>22</w:t>
         </w:r>
         <w:r>
           <w:rPr>
@@ -4293,7 +4361,7 @@
             <w:noProof/>
             <w:webHidden/>
           </w:rPr>
-          <w:t>21</w:t>
+          <w:t>22</w:t>
         </w:r>
         <w:r>
           <w:rPr>
@@ -4379,7 +4447,7 @@
             <w:noProof/>
             <w:webHidden/>
           </w:rPr>
-          <w:t>22</w:t>
+          <w:t>23</w:t>
         </w:r>
         <w:r>
           <w:rPr>
@@ -4465,7 +4533,7 @@
             <w:noProof/>
             <w:webHidden/>
           </w:rPr>
-          <w:t>22</w:t>
+          <w:t>23</w:t>
         </w:r>
         <w:r>
           <w:rPr>
@@ -4551,7 +4619,7 @@
             <w:noProof/>
             <w:webHidden/>
           </w:rPr>
-          <w:t>23</w:t>
+          <w:t>24</w:t>
         </w:r>
         <w:r>
           <w:rPr>
@@ -4636,7 +4704,7 @@
             <w:noProof/>
             <w:webHidden/>
           </w:rPr>
-          <w:t>23</w:t>
+          <w:t>24</w:t>
         </w:r>
         <w:r>
           <w:rPr>
@@ -4723,7 +4791,7 @@
             <w:noProof/>
             <w:webHidden/>
           </w:rPr>
-          <w:t>24</w:t>
+          <w:t>25</w:t>
         </w:r>
         <w:r>
           <w:rPr>
@@ -4987,6 +5055,15 @@
       </w:pPr>
       <w:r>
         <w:t>Local directory (one file per object)</w:t>
+      </w:r>
+    </w:p>
+    <w:p>
+      <w:pPr>
+        <w:pStyle w:val="ListBullet"/>
+        <w:contextualSpacing/>
+      </w:pPr>
+      <w:r>
+        <w:t>Kafka</w:t>
       </w:r>
     </w:p>
     <w:p>
@@ -5527,6 +5604,20 @@
     </w:p>
     <w:p>
       <w:pPr>
+        <w:pStyle w:val="ListBullet"/>
+        <w:numPr>
+          <w:ilvl w:val="1"/>
+          <w:numId w:val="11"/>
+        </w:numPr>
+        <w:ind w:left="720"/>
+        <w:contextualSpacing/>
+      </w:pPr>
+      <w:r>
+        <w:t xml:space="preserve">Kafka </w:t>
+      </w:r>
+    </w:p>
+    <w:p>
+      <w:pPr>
         <w:pStyle w:val="Heading1"/>
       </w:pPr>
       <w:bookmarkStart w:id="9" w:name="_Toc535325517"/>
@@ -5687,11 +5778,31 @@
       <w:r>
         <w:t xml:space="preserve">unzip </w:t>
       </w:r>
-      <w:r>
-        <w:t>rc-</w:t>
-      </w:r>
-      <w:r>
-        <w:t>data-feed-1.0.0.tar.gz.zip</w:t>
+      <w:proofErr w:type="spellStart"/>
+      <w:r>
+        <w:t>rc</w:t>
+      </w:r>
+      <w:r>
+        <w:t>_</w:t>
+      </w:r>
+      <w:r>
+        <w:t>data</w:t>
+      </w:r>
+      <w:r>
+        <w:t>_</w:t>
+      </w:r>
+      <w:r>
+        <w:t>feed</w:t>
+      </w:r>
+      <w:proofErr w:type="spellEnd"/>
+      <w:r>
+        <w:t>-</w:t>
+      </w:r>
+      <w:r>
+        <w:t>&lt;version&gt;</w:t>
+      </w:r>
+      <w:r>
+        <w:t>.zip</w:t>
       </w:r>
     </w:p>
     <w:p>
@@ -5716,25 +5827,106 @@
       <w:r>
         <w:t xml:space="preserve"> pip install --upgrade </w:t>
       </w:r>
-      <w:r>
-        <w:t>rc-</w:t>
-      </w:r>
-      <w:r>
-        <w:t>data-feed</w:t>
-      </w:r>
-      <w:r>
-        <w:t>-1.0.0.</w:t>
+      <w:proofErr w:type="spellStart"/>
+      <w:r>
+        <w:t>rc</w:t>
+      </w:r>
+      <w:r>
+        <w:t>_</w:t>
+      </w:r>
+      <w:r>
+        <w:t>data</w:t>
+      </w:r>
+      <w:r>
+        <w:t>_</w:t>
+      </w:r>
+      <w:r>
+        <w:t>feed</w:t>
+      </w:r>
+      <w:proofErr w:type="spellEnd"/>
+      <w:r>
+        <w:t>-&lt;version</w:t>
+      </w:r>
+      <w:proofErr w:type="gramStart"/>
+      <w:r>
+        <w:t>&gt;.</w:t>
       </w:r>
       <w:r>
         <w:t>tar.gz</w:t>
       </w:r>
+      <w:proofErr w:type="gramEnd"/>
+    </w:p>
+    <w:p>
+      <w:pPr>
+        <w:pStyle w:val="BodyText"/>
+        <w:numPr>
+          <w:ilvl w:val="0"/>
+          <w:numId w:val="23"/>
+        </w:numPr>
+      </w:pPr>
+      <w:bookmarkStart w:id="14" w:name="_Toc12006294"/>
+      <w:r>
+        <w:t xml:space="preserve">Some datastore solutions have additional system requirements for the integration server which are not satisfied by python </w:t>
+      </w:r>
+      <w:r>
+        <w:rPr>
+          <w:rStyle w:val="codeChar0"/>
+        </w:rPr>
+        <w:t>pip install</w:t>
+      </w:r>
+      <w:r>
+        <w:t xml:space="preserve"> (such as </w:t>
+      </w:r>
+      <w:proofErr w:type="spellStart"/>
+      <w:r>
+        <w:t>gcc</w:t>
+      </w:r>
+      <w:proofErr w:type="spellEnd"/>
+      <w:r>
+        <w:t>)</w:t>
+      </w:r>
+      <w:r>
+        <w:t xml:space="preserve">. </w:t>
+      </w:r>
+      <w:r>
+        <w:t xml:space="preserve">See the sections below </w:t>
+      </w:r>
+      <w:r>
+        <w:t>(</w:t>
+      </w:r>
+      <w:r>
+        <w:fldChar w:fldCharType="begin"/>
+      </w:r>
+      <w:r>
+        <w:instrText xml:space="preserve"> REF _Ref15385981 \r \h </w:instrText>
+      </w:r>
+      <w:r>
+        <w:fldChar w:fldCharType="separate"/>
+      </w:r>
+      <w:r>
+        <w:t>4.2.4</w:t>
+      </w:r>
+      <w:r>
+        <w:fldChar w:fldCharType="end"/>
+      </w:r>
+      <w:r>
+        <w:t xml:space="preserve"> </w:t>
+      </w:r>
+      <w:bookmarkStart w:id="15" w:name="_GoBack"/>
+      <w:bookmarkEnd w:id="15"/>
+      <w:r>
+        <w:t xml:space="preserve">) </w:t>
+      </w:r>
+      <w:r>
+        <w:t>for those additional requirements and procedures to configure your integrations server.</w:t>
+      </w:r>
     </w:p>
     <w:p>
       <w:pPr>
         <w:pStyle w:val="Heading2"/>
       </w:pPr>
-      <w:bookmarkStart w:id="14" w:name="_Toc12006294"/>
-      <w:r>
+      <w:r>
+        <w:lastRenderedPageBreak/>
         <w:t>Configure the Python components</w:t>
       </w:r>
       <w:bookmarkEnd w:id="14"/>
@@ -5984,7 +6176,6 @@
           <w:rFonts w:cs="Arial"/>
           <w:color w:val="000000"/>
         </w:rPr>
-        <w:lastRenderedPageBreak/>
         <w:t>Edit the resilient-circuits configuration file, as follows:</w:t>
       </w:r>
     </w:p>
@@ -6438,11 +6629,11 @@
       <w:pPr>
         <w:pStyle w:val="Heading2"/>
       </w:pPr>
-      <w:bookmarkStart w:id="15" w:name="_Toc12006295"/>
+      <w:bookmarkStart w:id="16" w:name="_Toc12006295"/>
       <w:r>
         <w:t>Deploy customizations to the Resilient platform</w:t>
       </w:r>
-      <w:bookmarkEnd w:id="15"/>
+      <w:bookmarkEnd w:id="16"/>
     </w:p>
     <w:p>
       <w:pPr>
@@ -6555,11 +6746,12 @@
       <w:pPr>
         <w:pStyle w:val="Heading2"/>
       </w:pPr>
-      <w:bookmarkStart w:id="16" w:name="_Toc12006296"/>
-      <w:r>
+      <w:bookmarkStart w:id="17" w:name="_Toc12006296"/>
+      <w:r>
+        <w:lastRenderedPageBreak/>
         <w:t>Run the integration framework</w:t>
       </w:r>
-      <w:bookmarkEnd w:id="16"/>
+      <w:bookmarkEnd w:id="17"/>
     </w:p>
     <w:p>
       <w:pPr>
@@ -6625,12 +6817,11 @@
       <w:pPr>
         <w:pStyle w:val="Heading2"/>
       </w:pPr>
-      <w:bookmarkStart w:id="17" w:name="_Toc12006297"/>
-      <w:r>
-        <w:lastRenderedPageBreak/>
+      <w:bookmarkStart w:id="18" w:name="_Toc12006297"/>
+      <w:r>
         <w:t>Configure Resilient Circuits for restart</w:t>
       </w:r>
-      <w:bookmarkEnd w:id="17"/>
+      <w:bookmarkEnd w:id="18"/>
     </w:p>
     <w:p>
       <w:pPr>
@@ -7023,7 +7214,7 @@
           <w:color w:val="000000"/>
         </w:rPr>
       </w:pPr>
-      <w:bookmarkStart w:id="18" w:name="_Toc510253268"/>
+      <w:bookmarkStart w:id="19" w:name="_Toc510253268"/>
       <w:r>
         <w:rPr>
           <w:rFonts w:cs="Arial"/>
@@ -7137,29 +7328,29 @@
       <w:r>
         <w:t>o"</w:t>
       </w:r>
-      <w:bookmarkEnd w:id="18"/>
+      <w:bookmarkEnd w:id="19"/>
     </w:p>
     <w:p>
       <w:pPr>
         <w:pStyle w:val="Heading2"/>
       </w:pPr>
-      <w:bookmarkStart w:id="19" w:name="_Toc12006298"/>
-      <w:bookmarkStart w:id="20" w:name="_Toc510253272"/>
+      <w:bookmarkStart w:id="20" w:name="_Toc12006298"/>
+      <w:bookmarkStart w:id="21" w:name="_Toc510253272"/>
       <w:r>
         <w:lastRenderedPageBreak/>
         <w:t>Confirm deployment</w:t>
       </w:r>
-      <w:bookmarkEnd w:id="19"/>
+      <w:bookmarkEnd w:id="20"/>
     </w:p>
     <w:p>
       <w:pPr>
         <w:pStyle w:val="BodyText"/>
         <w:keepNext/>
       </w:pPr>
-      <w:bookmarkStart w:id="21" w:name="_Configuration"/>
-      <w:bookmarkStart w:id="22" w:name="_Toc510253274"/>
-      <w:bookmarkEnd w:id="20"/>
+      <w:bookmarkStart w:id="22" w:name="_Configuration"/>
+      <w:bookmarkStart w:id="23" w:name="_Toc510253274"/>
       <w:bookmarkEnd w:id="21"/>
+      <w:bookmarkEnd w:id="22"/>
       <w:r>
         <w:t xml:space="preserve">Once the package </w:t>
       </w:r>
@@ -7245,7 +7436,7 @@
       <w:pPr>
         <w:pStyle w:val="Heading3"/>
       </w:pPr>
-      <w:bookmarkStart w:id="23" w:name="_Toc12006299"/>
+      <w:bookmarkStart w:id="24" w:name="_Toc12006299"/>
       <w:r>
         <w:t xml:space="preserve">Configuration of </w:t>
       </w:r>
@@ -7264,7 +7455,7 @@
       <w:r>
         <w:t>tables</w:t>
       </w:r>
-      <w:bookmarkEnd w:id="23"/>
+      <w:bookmarkEnd w:id="24"/>
     </w:p>
     <w:p>
       <w:pPr>
@@ -7349,12 +7540,12 @@
       <w:pPr>
         <w:pStyle w:val="Heading1"/>
       </w:pPr>
-      <w:bookmarkStart w:id="24" w:name="_Toc12006300"/>
+      <w:bookmarkStart w:id="25" w:name="_Toc12006300"/>
       <w:r>
         <w:lastRenderedPageBreak/>
         <w:t>Configuration</w:t>
       </w:r>
-      <w:bookmarkEnd w:id="24"/>
+      <w:bookmarkEnd w:id="25"/>
     </w:p>
     <w:p>
       <w:pPr>
@@ -7377,11 +7568,11 @@
       <w:pPr>
         <w:pStyle w:val="Heading2"/>
       </w:pPr>
-      <w:bookmarkStart w:id="25" w:name="_Toc12006301"/>
+      <w:bookmarkStart w:id="26" w:name="_Toc12006301"/>
       <w:r>
         <w:t>Resilient Circuits config file</w:t>
       </w:r>
-      <w:bookmarkEnd w:id="25"/>
+      <w:bookmarkEnd w:id="26"/>
     </w:p>
     <w:p>
       <w:pPr>
@@ -7968,7 +8159,7 @@
       <w:pPr>
         <w:pStyle w:val="Heading2"/>
       </w:pPr>
-      <w:bookmarkStart w:id="26" w:name="_Toc12006302"/>
+      <w:bookmarkStart w:id="27" w:name="_Toc12006302"/>
       <w:proofErr w:type="spellStart"/>
       <w:r>
         <w:t>ODBCFeed</w:t>
@@ -7977,7 +8168,7 @@
       <w:r>
         <w:t xml:space="preserve"> class</w:t>
       </w:r>
-      <w:bookmarkEnd w:id="26"/>
+      <w:bookmarkEnd w:id="27"/>
     </w:p>
     <w:p>
       <w:pPr>
@@ -8464,11 +8655,11 @@
       <w:pPr>
         <w:pStyle w:val="Heading3"/>
       </w:pPr>
-      <w:bookmarkStart w:id="27" w:name="_Toc12006303"/>
+      <w:bookmarkStart w:id="28" w:name="_Toc12006303"/>
       <w:r>
         <w:t>Additional connection strings</w:t>
       </w:r>
-      <w:bookmarkEnd w:id="27"/>
+      <w:bookmarkEnd w:id="28"/>
     </w:p>
     <w:p>
       <w:pPr>
@@ -8795,14 +8986,14 @@
       <w:pPr>
         <w:pStyle w:val="Heading3"/>
       </w:pPr>
-      <w:bookmarkStart w:id="28" w:name="_Toc12006304"/>
+      <w:bookmarkStart w:id="29" w:name="_Toc12006304"/>
       <w:r>
         <w:t>Datab</w:t>
       </w:r>
       <w:r>
         <w:t>ase Field Length Considerations</w:t>
       </w:r>
-      <w:bookmarkEnd w:id="28"/>
+      <w:bookmarkEnd w:id="29"/>
     </w:p>
     <w:p>
       <w:pPr>
@@ -9125,11 +9316,11 @@
       <w:pPr>
         <w:pStyle w:val="Heading3"/>
       </w:pPr>
-      <w:bookmarkStart w:id="29" w:name="_Toc12006305"/>
+      <w:bookmarkStart w:id="30" w:name="_Toc12006305"/>
       <w:r>
         <w:t>Additional considerations</w:t>
       </w:r>
-      <w:bookmarkEnd w:id="29"/>
+      <w:bookmarkEnd w:id="30"/>
     </w:p>
     <w:p>
       <w:pPr>
@@ -9192,14 +9383,121 @@
     </w:p>
     <w:p>
       <w:pPr>
-        <w:pStyle w:val="BodyText"/>
-      </w:pPr>
+        <w:pStyle w:val="Heading3"/>
+      </w:pPr>
+      <w:bookmarkStart w:id="31" w:name="_Toc12006306"/>
+      <w:bookmarkStart w:id="32" w:name="_Ref15385981"/>
+      <w:r>
+        <w:t>Integration Server Requirements</w:t>
+      </w:r>
+      <w:bookmarkEnd w:id="32"/>
+    </w:p>
+    <w:p>
+      <w:pPr>
+        <w:spacing w:before="0" w:after="0"/>
+        <w:rPr>
+          <w:rFonts w:ascii="Times New Roman" w:hAnsi="Times New Roman"/>
+          <w:sz w:val="24"/>
+        </w:rPr>
+      </w:pPr>
+      <w:r>
+        <w:t>All SQL database datastores are accessible via a python library (</w:t>
+      </w:r>
+      <w:proofErr w:type="spellStart"/>
+      <w:r>
+        <w:t>pyodbc</w:t>
+      </w:r>
+      <w:proofErr w:type="spellEnd"/>
+      <w:r>
+        <w:t>) which further reference a system library (</w:t>
+      </w:r>
+      <w:proofErr w:type="spellStart"/>
+      <w:r>
+        <w:t>unixodbc</w:t>
+      </w:r>
+      <w:proofErr w:type="spellEnd"/>
+      <w:r>
+        <w:t xml:space="preserve">). Due to the complexity of the </w:t>
+      </w:r>
+      <w:proofErr w:type="spellStart"/>
+      <w:r>
+        <w:t>pyodbc</w:t>
+      </w:r>
+      <w:proofErr w:type="spellEnd"/>
+      <w:r>
+        <w:t xml:space="preserve">, you will either need an environment with the </w:t>
+      </w:r>
+      <w:proofErr w:type="spellStart"/>
+      <w:r>
+        <w:t>gcc</w:t>
+      </w:r>
+      <w:proofErr w:type="spellEnd"/>
+      <w:r>
+        <w:t xml:space="preserve"> compiler to install it or, for RHEL environments, you can use a .</w:t>
+      </w:r>
+      <w:proofErr w:type="spellStart"/>
+      <w:r>
+        <w:t>whl</w:t>
+      </w:r>
+      <w:proofErr w:type="spellEnd"/>
+      <w:r>
+        <w:t xml:space="preserve"> file packaged by IBM and available on the public </w:t>
+      </w:r>
+      <w:proofErr w:type="spellStart"/>
+      <w:r>
+        <w:t>github</w:t>
+      </w:r>
+      <w:proofErr w:type="spellEnd"/>
+      <w:r>
+        <w:t xml:space="preserve"> (</w:t>
+      </w:r>
+      <w:hyperlink r:id="rId17" w:history="1">
+        <w:r>
+          <w:rPr>
+            <w:rStyle w:val="Hyperlink"/>
+          </w:rPr>
+          <w:t>https://github.com/ibmresilient/resilient-community-apps/tree/master/fn_odbc_query/lib</w:t>
+        </w:r>
+      </w:hyperlink>
+      <w:r>
+        <w:t xml:space="preserve">). Information about </w:t>
+      </w:r>
+      <w:proofErr w:type="spellStart"/>
+      <w:r>
+        <w:t>pyodbc</w:t>
+      </w:r>
+      <w:proofErr w:type="spellEnd"/>
+      <w:r>
+        <w:t xml:space="preserve"> and installing </w:t>
+      </w:r>
+      <w:proofErr w:type="spellStart"/>
+      <w:r>
+        <w:t>unixodbc</w:t>
+      </w:r>
+      <w:proofErr w:type="spellEnd"/>
+      <w:r>
+        <w:t xml:space="preserve"> can be found here: </w:t>
+      </w:r>
+      <w:hyperlink r:id="rId18" w:history="1">
+        <w:r>
+          <w:rPr>
+            <w:rStyle w:val="Hyperlink"/>
+          </w:rPr>
+          <w:t>https://github.com/mkleehammer/pyodbc/wiki/Install</w:t>
+        </w:r>
+      </w:hyperlink>
+      <w:r>
+        <w:rPr>
+          <w:rFonts w:ascii="Times New Roman" w:hAnsi="Times New Roman"/>
+          <w:sz w:val="24"/>
+        </w:rPr>
+        <w:t>.</w:t>
+      </w:r>
     </w:p>
     <w:p>
       <w:pPr>
         <w:pStyle w:val="Heading2"/>
       </w:pPr>
-      <w:bookmarkStart w:id="30" w:name="_Toc12006306"/>
       <w:proofErr w:type="spellStart"/>
       <w:r>
         <w:t>FileFeed</w:t>
@@ -9208,7 +9506,7 @@
       <w:r>
         <w:t xml:space="preserve"> class</w:t>
       </w:r>
-      <w:bookmarkEnd w:id="30"/>
+      <w:bookmarkEnd w:id="31"/>
     </w:p>
     <w:p>
       <w:pPr>
@@ -9312,6 +9610,7 @@
         <w:contextualSpacing/>
       </w:pPr>
       <w:r>
+        <w:lastRenderedPageBreak/>
         <w:t>task</w:t>
       </w:r>
     </w:p>
@@ -9384,7 +9683,6 @@
               <w:pStyle w:val="BodyText"/>
             </w:pPr>
             <w:r>
-              <w:lastRenderedPageBreak/>
               <w:t>Key</w:t>
             </w:r>
           </w:p>
@@ -9533,7 +9831,7 @@
       <w:pPr>
         <w:pStyle w:val="Heading2"/>
       </w:pPr>
-      <w:bookmarkStart w:id="31" w:name="_Toc12006307"/>
+      <w:bookmarkStart w:id="33" w:name="_Toc12006307"/>
       <w:proofErr w:type="spellStart"/>
       <w:r>
         <w:t>SQLiteFeed</w:t>
@@ -9542,7 +9840,7 @@
       <w:r>
         <w:t xml:space="preserve"> class</w:t>
       </w:r>
-      <w:bookmarkEnd w:id="31"/>
+      <w:bookmarkEnd w:id="33"/>
     </w:p>
     <w:p>
       <w:pPr>
@@ -9803,12 +10101,12 @@
       <w:pPr>
         <w:pStyle w:val="Heading2"/>
       </w:pPr>
-      <w:bookmarkStart w:id="32" w:name="_Toc12006308"/>
+      <w:bookmarkStart w:id="34" w:name="_Toc12006308"/>
       <w:proofErr w:type="spellStart"/>
       <w:r>
         <w:t>ElasticFeed</w:t>
       </w:r>
-      <w:bookmarkEnd w:id="32"/>
+      <w:bookmarkEnd w:id="34"/>
       <w:proofErr w:type="spellEnd"/>
     </w:p>
     <w:p>
@@ -10223,12 +10521,11 @@
       <w:pPr>
         <w:pStyle w:val="Heading3"/>
       </w:pPr>
-      <w:bookmarkStart w:id="33" w:name="_Toc12006309"/>
-      <w:r>
-        <w:lastRenderedPageBreak/>
+      <w:bookmarkStart w:id="35" w:name="_Toc12006309"/>
+      <w:r>
         <w:t>Considerations</w:t>
       </w:r>
-      <w:bookmarkEnd w:id="33"/>
+      <w:bookmarkEnd w:id="35"/>
     </w:p>
     <w:p>
       <w:pPr>
@@ -10270,12 +10567,12 @@
       <w:pPr>
         <w:pStyle w:val="Heading2"/>
       </w:pPr>
-      <w:bookmarkStart w:id="34" w:name="_Toc12006310"/>
+      <w:bookmarkStart w:id="36" w:name="_Toc12006310"/>
       <w:proofErr w:type="spellStart"/>
       <w:r>
         <w:t>SplunkHECFeed</w:t>
       </w:r>
-      <w:bookmarkEnd w:id="34"/>
+      <w:bookmarkEnd w:id="36"/>
       <w:proofErr w:type="spellEnd"/>
     </w:p>
     <w:p>
@@ -10846,11 +11143,11 @@
       <w:pPr>
         <w:pStyle w:val="Heading3"/>
       </w:pPr>
-      <w:bookmarkStart w:id="35" w:name="_Toc12006311"/>
+      <w:bookmarkStart w:id="37" w:name="_Toc12006311"/>
       <w:r>
         <w:t>Considerations</w:t>
       </w:r>
-      <w:bookmarkEnd w:id="35"/>
+      <w:bookmarkEnd w:id="37"/>
     </w:p>
     <w:p>
       <w:r>
@@ -10899,17 +11196,513 @@
     </w:p>
     <w:p>
       <w:pPr>
+        <w:pStyle w:val="Heading2"/>
+      </w:pPr>
+      <w:bookmarkStart w:id="38" w:name="_Toc535325531"/>
+      <w:bookmarkStart w:id="39" w:name="_Toc535325532"/>
+      <w:bookmarkStart w:id="40" w:name="_Toc12006312"/>
+      <w:bookmarkEnd w:id="38"/>
+      <w:bookmarkEnd w:id="39"/>
+      <w:proofErr w:type="spellStart"/>
+      <w:r>
+        <w:t>KafkaFeed</w:t>
+      </w:r>
+      <w:proofErr w:type="spellEnd"/>
+    </w:p>
+    <w:p>
+      <w:r>
+        <w:t xml:space="preserve">This class </w:t>
+      </w:r>
+      <w:r>
+        <w:t>allows incident data to be submitted to Kafka</w:t>
+      </w:r>
+      <w:r>
+        <w:t xml:space="preserve"> configuration</w:t>
+      </w:r>
+      <w:r>
+        <w:t xml:space="preserve"> for </w:t>
+      </w:r>
+      <w:r>
+        <w:t>processing</w:t>
+      </w:r>
+      <w:r>
+        <w:t xml:space="preserve">. Multiple topics </w:t>
+      </w:r>
+      <w:r>
+        <w:t>can be used</w:t>
+      </w:r>
+      <w:r>
+        <w:t xml:space="preserve"> by defining datatype assignments to topics in your </w:t>
+      </w:r>
+      <w:proofErr w:type="spellStart"/>
+      <w:r>
+        <w:t>app.config</w:t>
+      </w:r>
+      <w:proofErr w:type="spellEnd"/>
+      <w:r>
+        <w:t xml:space="preserve"> section such as:</w:t>
+      </w:r>
+    </w:p>
+    <w:p>
+      <w:pPr>
+        <w:pStyle w:val="code0"/>
+      </w:pPr>
+      <w:r>
+        <w:lastRenderedPageBreak/>
+        <w:t>topic_map=note=</w:t>
+      </w:r>
+      <w:r>
+        <w:t>note</w:t>
+      </w:r>
+      <w:r>
+        <w:t>_</w:t>
+      </w:r>
+      <w:proofErr w:type="gramStart"/>
+      <w:r>
+        <w:t>topic</w:t>
+      </w:r>
+      <w:r>
+        <w:t>;task</w:t>
+      </w:r>
+      <w:proofErr w:type="gramEnd"/>
+      <w:r>
+        <w:t>=task</w:t>
+      </w:r>
+      <w:r>
+        <w:t>_topic</w:t>
+      </w:r>
+      <w:r>
+        <w:t>;incident=incident</w:t>
+      </w:r>
+      <w:r>
+        <w:t>_topic</w:t>
+      </w:r>
+      <w:r>
+        <w:t>;</w:t>
+      </w:r>
+      <w:r>
+        <w:t xml:space="preserve"> </w:t>
+      </w:r>
+      <w:r>
+        <w:t>artifact=</w:t>
+      </w:r>
+      <w:proofErr w:type="spellStart"/>
+      <w:r>
+        <w:t>artifact</w:t>
+      </w:r>
+      <w:r>
+        <w:t>_topic</w:t>
+      </w:r>
+      <w:proofErr w:type="spellEnd"/>
+    </w:p>
+    <w:p>
+      <w:pPr>
+        <w:pStyle w:val="BodyText"/>
+      </w:pPr>
+      <w:r>
+        <w:t xml:space="preserve">Use the </w:t>
+      </w:r>
+      <w:r>
+        <w:rPr>
+          <w:rStyle w:val="codeChar0"/>
+        </w:rPr>
+        <w:t>default</w:t>
+      </w:r>
+      <w:r>
+        <w:t xml:space="preserve"> </w:t>
+      </w:r>
+      <w:proofErr w:type="spellStart"/>
+      <w:r>
+        <w:t>topic_map</w:t>
+      </w:r>
+      <w:proofErr w:type="spellEnd"/>
+      <w:r>
+        <w:t xml:space="preserve"> reference to specify a catch-all for any Resilient datatype that isn’t explicitly defined:</w:t>
+      </w:r>
+    </w:p>
+    <w:p>
+      <w:pPr>
+        <w:pStyle w:val="code0"/>
+      </w:pPr>
+      <w:proofErr w:type="spellStart"/>
+      <w:r>
+        <w:t>topic_map</w:t>
+      </w:r>
+      <w:proofErr w:type="spellEnd"/>
+      <w:r>
+        <w:t>=</w:t>
+      </w:r>
+      <w:r>
+        <w:t>incident=</w:t>
+      </w:r>
+      <w:proofErr w:type="spellStart"/>
+      <w:r>
+        <w:t>incident</w:t>
+      </w:r>
+      <w:r>
+        <w:t>_</w:t>
+      </w:r>
+      <w:proofErr w:type="gramStart"/>
+      <w:r>
+        <w:t>topic</w:t>
+      </w:r>
+      <w:r>
+        <w:t>;</w:t>
+      </w:r>
+      <w:r>
+        <w:rPr>
+          <w:b/>
+          <w:bCs/>
+        </w:rPr>
+        <w:t>default</w:t>
+      </w:r>
+      <w:proofErr w:type="spellEnd"/>
+      <w:proofErr w:type="gramEnd"/>
+      <w:r>
+        <w:rPr>
+          <w:b/>
+          <w:bCs/>
+        </w:rPr>
+        <w:t>=</w:t>
+      </w:r>
+      <w:proofErr w:type="spellStart"/>
+      <w:r>
+        <w:rPr>
+          <w:b/>
+          <w:bCs/>
+        </w:rPr>
+        <w:t>incident_data</w:t>
+      </w:r>
+      <w:r>
+        <w:rPr>
+          <w:b/>
+          <w:bCs/>
+        </w:rPr>
+        <w:t>_topic</w:t>
+      </w:r>
+      <w:proofErr w:type="spellEnd"/>
+    </w:p>
+    <w:p>
+      <w:pPr>
+        <w:pStyle w:val="BodyText"/>
+      </w:pPr>
+    </w:p>
+    <w:p>
+      <w:pPr>
+        <w:pStyle w:val="BodyText"/>
+      </w:pPr>
+      <w:r>
+        <w:t xml:space="preserve">Additionally, Kafka headers are used to add additional </w:t>
+      </w:r>
+      <w:r>
+        <w:t xml:space="preserve">meta-data </w:t>
+      </w:r>
+      <w:r>
+        <w:t>about the operation and object type sent:</w:t>
+      </w:r>
+    </w:p>
+    <w:p>
+      <w:pPr>
+        <w:pStyle w:val="code0"/>
+      </w:pPr>
+      <w:r>
+        <w:br/>
+        <w:t>[</w:t>
+      </w:r>
+    </w:p>
+    <w:p>
+      <w:pPr>
+        <w:pStyle w:val="code0"/>
+      </w:pPr>
+      <w:r>
+        <w:t xml:space="preserve">  “action”: “</w:t>
+      </w:r>
+      <w:proofErr w:type="spellStart"/>
+      <w:r>
+        <w:t>upsert|delete</w:t>
+      </w:r>
+      <w:proofErr w:type="spellEnd"/>
+      <w:r>
+        <w:t>”,</w:t>
+      </w:r>
+    </w:p>
+    <w:p>
+      <w:pPr>
+        <w:pStyle w:val="code0"/>
+      </w:pPr>
+      <w:r>
+        <w:t xml:space="preserve">  “type”: “</w:t>
+      </w:r>
+      <w:proofErr w:type="spellStart"/>
+      <w:r>
+        <w:t>incident|artifact|attachment|datatable|milestone|note|task</w:t>
+      </w:r>
+      <w:proofErr w:type="spellEnd"/>
+      <w:r>
+        <w:t>”</w:t>
+      </w:r>
+    </w:p>
+    <w:p>
+      <w:pPr>
+        <w:pStyle w:val="code0"/>
+      </w:pPr>
+      <w:r>
+        <w:t>]</w:t>
+      </w:r>
+    </w:p>
+    <w:p>
+      <w:pPr>
+        <w:pStyle w:val="HowTo30"/>
+      </w:pPr>
+      <w:r>
+        <w:t>Integration Server Requirements</w:t>
+      </w:r>
+    </w:p>
+    <w:p>
+      <w:pPr>
+        <w:pStyle w:val="BodyText"/>
+      </w:pPr>
+      <w:r>
+        <w:t xml:space="preserve">The python library used, </w:t>
+      </w:r>
+      <w:proofErr w:type="spellStart"/>
+      <w:r>
+        <w:t>confluentKafka</w:t>
+      </w:r>
+      <w:proofErr w:type="spellEnd"/>
+      <w:r>
+        <w:t>, relies on a system library (</w:t>
+      </w:r>
+      <w:proofErr w:type="spellStart"/>
+      <w:r>
+        <w:t>librdkafka</w:t>
+      </w:r>
+      <w:proofErr w:type="spellEnd"/>
+      <w:r>
+        <w:t xml:space="preserve">) to integrate with your Kafka environment. See the </w:t>
+      </w:r>
+      <w:hyperlink r:id="rId19" w:history="1">
+        <w:r>
+          <w:rPr>
+            <w:rStyle w:val="Hyperlink"/>
+          </w:rPr>
+          <w:t xml:space="preserve">README on </w:t>
+        </w:r>
+        <w:proofErr w:type="spellStart"/>
+        <w:r>
+          <w:rPr>
+            <w:rStyle w:val="Hyperlink"/>
+          </w:rPr>
+          <w:t>confluentKafka</w:t>
+        </w:r>
+        <w:proofErr w:type="spellEnd"/>
+      </w:hyperlink>
+      <w:r>
+        <w:t xml:space="preserve"> for information on </w:t>
+      </w:r>
+      <w:proofErr w:type="spellStart"/>
+      <w:r>
+        <w:t>librdkafka</w:t>
+      </w:r>
+      <w:proofErr w:type="spellEnd"/>
+      <w:r>
+        <w:t xml:space="preserve"> </w:t>
+      </w:r>
+      <w:r>
+        <w:t>installation.</w:t>
+      </w:r>
+    </w:p>
+    <w:p>
+      <w:pPr>
+        <w:pStyle w:val="HowTo30"/>
+      </w:pPr>
+      <w:r>
+        <w:t>Upgrade Considerations</w:t>
+      </w:r>
+    </w:p>
+    <w:p>
+      <w:pPr>
+        <w:pStyle w:val="BodyText"/>
+      </w:pPr>
+      <w:r>
+        <w:t xml:space="preserve">If upgrading from a previous version of this package, you’ll need to add the </w:t>
+      </w:r>
+      <w:proofErr w:type="spellStart"/>
+      <w:r>
+        <w:t>kafka</w:t>
+      </w:r>
+      <w:proofErr w:type="spellEnd"/>
+      <w:r>
+        <w:t xml:space="preserve"> section manually to your </w:t>
+      </w:r>
+      <w:proofErr w:type="spellStart"/>
+      <w:r>
+        <w:t>app.config</w:t>
+      </w:r>
+      <w:proofErr w:type="spellEnd"/>
+      <w:r>
+        <w:t xml:space="preserve"> file.</w:t>
+      </w:r>
+    </w:p>
+    <w:p>
+      <w:pPr>
+        <w:pStyle w:val="BodyText"/>
+      </w:pPr>
+    </w:p>
+    <w:p>
+      <w:pPr>
+        <w:pStyle w:val="code0"/>
+      </w:pPr>
+      <w:r>
+        <w:t>#[</w:t>
+      </w:r>
+      <w:proofErr w:type="spellStart"/>
+      <w:r>
+        <w:t>kafka_feed</w:t>
+      </w:r>
+      <w:proofErr w:type="spellEnd"/>
+      <w:r>
+        <w:t>]</w:t>
+      </w:r>
+      <w:r>
+        <w:br/>
+        <w:t>#class=</w:t>
+      </w:r>
+      <w:proofErr w:type="spellStart"/>
+      <w:r>
+        <w:t>KafkaFeed</w:t>
+      </w:r>
+      <w:proofErr w:type="spellEnd"/>
+      <w:r>
+        <w:br/>
+        <w:t>## Select the topics for each object type in Resilient format is &lt;type&gt;=&lt;topic&gt;;&lt;type&gt;=&lt;topic&gt;</w:t>
+      </w:r>
+      <w:r>
+        <w:br/>
+        <w:t>#topic_map=note=test;task=task;incident=incident;artifact=artifact;default=incident_data</w:t>
+      </w:r>
+      <w:r>
+        <w:br/>
+        <w:t>## Connection Information - see notes on how to use in confluent docs</w:t>
+      </w:r>
+      <w:r>
+        <w:br/>
+        <w:t>#</w:t>
+      </w:r>
+      <w:proofErr w:type="spellStart"/>
+      <w:r>
+        <w:t>bootstrap.servers</w:t>
+      </w:r>
+      <w:proofErr w:type="spellEnd"/>
+      <w:r>
+        <w:t>=localhost:9092</w:t>
+      </w:r>
+      <w:r>
+        <w:br/>
+        <w:t>#acks=all</w:t>
+      </w:r>
+      <w:r>
+        <w:br/>
+        <w:t>#message.timeout.ms=5000</w:t>
+      </w:r>
+      <w:r>
+        <w:br/>
+        <w:t xml:space="preserve">## Optional for Kerberos - uncomment to use </w:t>
+      </w:r>
+      <w:proofErr w:type="spellStart"/>
+      <w:r>
+        <w:t>sasl_plaintext</w:t>
+      </w:r>
+      <w:proofErr w:type="spellEnd"/>
+      <w:r>
+        <w:br/>
+        <w:t>#</w:t>
+      </w:r>
+      <w:proofErr w:type="spellStart"/>
+      <w:r>
+        <w:t>security.protocol</w:t>
+      </w:r>
+      <w:proofErr w:type="spellEnd"/>
+      <w:r>
+        <w:t>=</w:t>
+      </w:r>
+      <w:proofErr w:type="spellStart"/>
+      <w:r>
+        <w:t>sasl_plaintext</w:t>
+      </w:r>
+      <w:proofErr w:type="spellEnd"/>
+      <w:r>
+        <w:br/>
+        <w:t>#</w:t>
+      </w:r>
+      <w:proofErr w:type="spellStart"/>
+      <w:r>
+        <w:t>sasl.mechanism</w:t>
+      </w:r>
+      <w:proofErr w:type="spellEnd"/>
+      <w:r>
+        <w:t>=GSSAPI</w:t>
+      </w:r>
+      <w:r>
+        <w:br/>
+        <w:t>#</w:t>
+      </w:r>
+      <w:proofErr w:type="spellStart"/>
+      <w:r>
+        <w:t>sasl.kerberos.keytab</w:t>
+      </w:r>
+      <w:proofErr w:type="spellEnd"/>
+      <w:r>
+        <w:t>=/</w:t>
+      </w:r>
+      <w:proofErr w:type="spellStart"/>
+      <w:r>
+        <w:t>etc</w:t>
+      </w:r>
+      <w:proofErr w:type="spellEnd"/>
+      <w:r>
+        <w:t>/security/</w:t>
+      </w:r>
+      <w:proofErr w:type="spellStart"/>
+      <w:r>
+        <w:t>keytabs</w:t>
+      </w:r>
+      <w:proofErr w:type="spellEnd"/>
+      <w:r>
+        <w:t>/</w:t>
+      </w:r>
+      <w:proofErr w:type="spellStart"/>
+      <w:r>
+        <w:t>kafka.keytab</w:t>
+      </w:r>
+      <w:proofErr w:type="spellEnd"/>
+      <w:r>
+        <w:br/>
+        <w:t>#sasl.kerberos.service.name=</w:t>
+      </w:r>
+      <w:proofErr w:type="spellStart"/>
+      <w:r>
+        <w:t>kafka</w:t>
+      </w:r>
+      <w:proofErr w:type="spellEnd"/>
+      <w:r>
+        <w:br/>
+        <w:t>#sasl.kerberos.principal=kafka/server.example.com</w:t>
+      </w:r>
+    </w:p>
+    <w:p>
+      <w:pPr>
+        <w:pStyle w:val="BodyText"/>
+      </w:pPr>
+    </w:p>
+    <w:p>
+      <w:pPr>
         <w:pStyle w:val="Heading1"/>
       </w:pPr>
-      <w:bookmarkStart w:id="36" w:name="_Toc535325531"/>
-      <w:bookmarkStart w:id="37" w:name="_Toc535325532"/>
-      <w:bookmarkStart w:id="38" w:name="_Toc12006312"/>
-      <w:bookmarkEnd w:id="36"/>
-      <w:bookmarkEnd w:id="37"/>
       <w:r>
         <w:t>Test</w:t>
       </w:r>
-      <w:bookmarkEnd w:id="38"/>
+      <w:bookmarkEnd w:id="40"/>
     </w:p>
     <w:p>
       <w:pPr>
@@ -11060,6 +11853,7 @@
         <w:pStyle w:val="code0"/>
       </w:pPr>
       <w:r>
+        <w:lastRenderedPageBreak/>
         <w:t>{</w:t>
       </w:r>
     </w:p>
@@ -11343,11 +12137,11 @@
       <w:pPr>
         <w:pStyle w:val="Heading1"/>
       </w:pPr>
-      <w:bookmarkStart w:id="39" w:name="_Toc12006313"/>
+      <w:bookmarkStart w:id="41" w:name="_Toc12006313"/>
       <w:r>
         <w:t>Preparation Checklist</w:t>
       </w:r>
-      <w:bookmarkEnd w:id="39"/>
+      <w:bookmarkEnd w:id="41"/>
     </w:p>
     <w:p>
       <w:r>
@@ -11479,7 +12273,6 @@
         </w:numPr>
       </w:pPr>
       <w:r>
-        <w:lastRenderedPageBreak/>
         <w:t>Review</w:t>
       </w:r>
       <w:r>
@@ -11525,14 +12318,15 @@
       <w:pPr>
         <w:pStyle w:val="Heading1"/>
       </w:pPr>
-      <w:bookmarkStart w:id="40" w:name="_Toc12006314"/>
-      <w:r>
+      <w:bookmarkStart w:id="42" w:name="_Toc12006314"/>
+      <w:r>
+        <w:lastRenderedPageBreak/>
         <w:t xml:space="preserve">Configuration and </w:t>
       </w:r>
       <w:r>
         <w:t>Known Issues</w:t>
       </w:r>
-      <w:bookmarkEnd w:id="40"/>
+      <w:bookmarkEnd w:id="42"/>
     </w:p>
     <w:p>
       <w:r>
@@ -11543,11 +12337,11 @@
       <w:pPr>
         <w:pStyle w:val="Heading2"/>
       </w:pPr>
-      <w:bookmarkStart w:id="41" w:name="_Toc12006315"/>
+      <w:bookmarkStart w:id="43" w:name="_Toc12006315"/>
       <w:r>
         <w:t>All Feeds</w:t>
       </w:r>
-      <w:bookmarkEnd w:id="41"/>
+      <w:bookmarkEnd w:id="43"/>
     </w:p>
     <w:p>
       <w:pPr>
@@ -11867,11 +12661,11 @@
       <w:pPr>
         <w:pStyle w:val="Heading2"/>
       </w:pPr>
-      <w:bookmarkStart w:id="42" w:name="_Toc12006316"/>
+      <w:bookmarkStart w:id="44" w:name="_Toc12006316"/>
       <w:r>
         <w:t>ODBC Databases</w:t>
       </w:r>
-      <w:bookmarkEnd w:id="42"/>
+      <w:bookmarkEnd w:id="44"/>
     </w:p>
     <w:p>
       <w:pPr>
@@ -12022,6 +12816,7 @@
         <w:pStyle w:val="code0"/>
       </w:pPr>
       <w:r>
+        <w:lastRenderedPageBreak/>
         <w:t>Driver=/</w:t>
       </w:r>
       <w:proofErr w:type="spellStart"/>
@@ -12608,7 +13403,7 @@
       <w:pPr>
         <w:pStyle w:val="Heading2"/>
       </w:pPr>
-      <w:bookmarkStart w:id="43" w:name="_Toc12006317"/>
+      <w:bookmarkStart w:id="45" w:name="_Toc12006317"/>
       <w:r>
         <w:lastRenderedPageBreak/>
         <w:t xml:space="preserve">Datetime Fields and </w:t>
@@ -12617,7 +13412,7 @@
       <w:r>
         <w:t>Timezones</w:t>
       </w:r>
-      <w:bookmarkEnd w:id="43"/>
+      <w:bookmarkEnd w:id="45"/>
       <w:proofErr w:type="spellEnd"/>
     </w:p>
     <w:p>
@@ -12731,7 +13526,7 @@
       <w:r>
         <w:t xml:space="preserve">. See the database documentation on this setting: </w:t>
       </w:r>
-      <w:hyperlink r:id="rId17" w:anchor="sql_mode" w:history="1">
+      <w:hyperlink r:id="rId20" w:anchor="sql_mode" w:history="1">
         <w:r>
           <w:rPr>
             <w:rStyle w:val="Hyperlink"/>
@@ -12748,11 +13543,11 @@
       <w:pPr>
         <w:pStyle w:val="Heading1"/>
       </w:pPr>
-      <w:bookmarkStart w:id="44" w:name="_Toc12006318"/>
+      <w:bookmarkStart w:id="46" w:name="_Toc12006318"/>
       <w:r>
         <w:t>Functions</w:t>
       </w:r>
-      <w:bookmarkEnd w:id="44"/>
+      <w:bookmarkEnd w:id="46"/>
     </w:p>
     <w:p>
       <w:pPr>
@@ -12922,7 +13717,7 @@
                     <pic:cNvPicPr/>
                   </pic:nvPicPr>
                   <pic:blipFill>
-                    <a:blip r:embed="rId18"/>
+                    <a:blip r:embed="rId21"/>
                     <a:stretch>
                       <a:fillRect/>
                     </a:stretch>
@@ -12951,27 +13746,14 @@
       <w:r>
         <w:t xml:space="preserve">Figure </w:t>
       </w:r>
-      <w:r>
-        <w:fldChar w:fldCharType="begin"/>
-      </w:r>
-      <w:r>
-        <w:instrText xml:space="preserve"> SEQ Figure \* ARABIC </w:instrText>
-      </w:r>
-      <w:r>
-        <w:fldChar w:fldCharType="separate"/>
-      </w:r>
-      <w:r>
-        <w:rPr>
-          <w:noProof/>
-        </w:rPr>
-        <w:t>1</w:t>
-      </w:r>
-      <w:r>
-        <w:rPr>
-          <w:noProof/>
-        </w:rPr>
-        <w:fldChar w:fldCharType="end"/>
-      </w:r>
+      <w:fldSimple w:instr=" SEQ Figure \* ARABIC ">
+        <w:r>
+          <w:rPr>
+            <w:noProof/>
+          </w:rPr>
+          <w:t>1</w:t>
+        </w:r>
+      </w:fldSimple>
       <w:r>
         <w:t xml:space="preserve"> Rule Activity Fields Example</w:t>
       </w:r>
@@ -12980,12 +13762,12 @@
       <w:pPr>
         <w:pStyle w:val="Heading1"/>
       </w:pPr>
-      <w:bookmarkStart w:id="45" w:name="_Toc12006319"/>
+      <w:bookmarkStart w:id="47" w:name="_Toc12006319"/>
       <w:r>
         <w:lastRenderedPageBreak/>
         <w:t>Troubleshoot</w:t>
       </w:r>
-      <w:bookmarkEnd w:id="45"/>
+      <w:bookmarkEnd w:id="47"/>
     </w:p>
     <w:p>
       <w:pPr>
@@ -13155,11 +13937,11 @@
       <w:pPr>
         <w:pStyle w:val="Heading2"/>
       </w:pPr>
-      <w:bookmarkStart w:id="46" w:name="_Toc12006320"/>
+      <w:bookmarkStart w:id="48" w:name="_Toc12006320"/>
       <w:r>
         <w:t>reload=True issues</w:t>
       </w:r>
-      <w:bookmarkEnd w:id="46"/>
+      <w:bookmarkEnd w:id="48"/>
     </w:p>
     <w:p>
       <w:r>
@@ -13339,12 +14121,12 @@
       <w:pPr>
         <w:pStyle w:val="Heading1"/>
       </w:pPr>
-      <w:bookmarkStart w:id="47" w:name="_Toc12006321"/>
+      <w:bookmarkStart w:id="49" w:name="_Toc12006321"/>
       <w:r>
         <w:t>Support</w:t>
       </w:r>
-      <w:bookmarkEnd w:id="22"/>
-      <w:bookmarkEnd w:id="47"/>
+      <w:bookmarkEnd w:id="23"/>
+      <w:bookmarkEnd w:id="49"/>
     </w:p>
     <w:p>
       <w:pPr>
@@ -13354,7 +14136,7 @@
       <w:r>
         <w:t xml:space="preserve">For additional support, contact </w:t>
       </w:r>
-      <w:hyperlink r:id="rId19">
+      <w:hyperlink r:id="rId22">
         <w:r>
           <w:rPr>
             <w:rStyle w:val="Hyperlink"/>
@@ -13389,12 +14171,12 @@
       <w:pPr>
         <w:pStyle w:val="Heading1"/>
       </w:pPr>
-      <w:bookmarkStart w:id="48" w:name="_Toc12006322"/>
+      <w:bookmarkStart w:id="50" w:name="_Toc12006322"/>
       <w:r>
         <w:lastRenderedPageBreak/>
         <w:t>Modifications</w:t>
       </w:r>
-      <w:bookmarkEnd w:id="48"/>
+      <w:bookmarkEnd w:id="50"/>
     </w:p>
     <w:p>
       <w:r>
@@ -13405,11 +14187,11 @@
       <w:pPr>
         <w:pStyle w:val="Heading2"/>
       </w:pPr>
-      <w:bookmarkStart w:id="49" w:name="_Toc12006323"/>
+      <w:bookmarkStart w:id="51" w:name="_Toc12006323"/>
       <w:r>
         <w:t>Adding new datastores</w:t>
       </w:r>
-      <w:bookmarkEnd w:id="49"/>
+      <w:bookmarkEnd w:id="51"/>
     </w:p>
     <w:p>
       <w:r>
@@ -14037,11 +14819,11 @@
       <w:pPr>
         <w:pStyle w:val="Heading2"/>
       </w:pPr>
-      <w:bookmarkStart w:id="50" w:name="_Toc12006324"/>
+      <w:bookmarkStart w:id="52" w:name="_Toc12006324"/>
       <w:r>
         <w:t>SQL Dialects</w:t>
       </w:r>
-      <w:bookmarkEnd w:id="50"/>
+      <w:bookmarkEnd w:id="52"/>
     </w:p>
     <w:p>
       <w:r>
@@ -14589,11 +15371,11 @@
       <w:pPr>
         <w:pStyle w:val="Heading3"/>
       </w:pPr>
-      <w:bookmarkStart w:id="51" w:name="_Toc12006325"/>
+      <w:bookmarkStart w:id="53" w:name="_Toc12006325"/>
       <w:r>
         <w:t>Modify Dialect Encoding</w:t>
       </w:r>
-      <w:bookmarkEnd w:id="51"/>
+      <w:bookmarkEnd w:id="53"/>
     </w:p>
     <w:p>
       <w:r>
@@ -14881,11 +15663,11 @@
       <w:pPr>
         <w:pStyle w:val="Heading3"/>
       </w:pPr>
-      <w:bookmarkStart w:id="52" w:name="_Toc12006326"/>
+      <w:bookmarkStart w:id="54" w:name="_Toc12006326"/>
       <w:r>
         <w:t>Modify data type mapping</w:t>
       </w:r>
-      <w:bookmarkEnd w:id="52"/>
+      <w:bookmarkEnd w:id="54"/>
     </w:p>
     <w:p>
       <w:r>
@@ -15479,11 +16261,11 @@
       <w:pPr>
         <w:pStyle w:val="Heading3"/>
       </w:pPr>
-      <w:bookmarkStart w:id="53" w:name="_Toc12006327"/>
+      <w:bookmarkStart w:id="55" w:name="_Toc12006327"/>
       <w:r>
         <w:t>Modifying dialect reserved words</w:t>
       </w:r>
-      <w:bookmarkEnd w:id="53"/>
+      <w:bookmarkEnd w:id="55"/>
     </w:p>
     <w:p>
       <w:r>
@@ -15592,14 +16374,14 @@
       <w:pPr>
         <w:pStyle w:val="Heading2"/>
       </w:pPr>
-      <w:bookmarkStart w:id="54" w:name="_Toc12006328"/>
+      <w:bookmarkStart w:id="56" w:name="_Toc12006328"/>
       <w:r>
         <w:t>Datastore</w:t>
       </w:r>
       <w:r>
         <w:t xml:space="preserve"> testing</w:t>
       </w:r>
-      <w:bookmarkEnd w:id="54"/>
+      <w:bookmarkEnd w:id="56"/>
     </w:p>
     <w:p>
       <w:r>
@@ -15818,14 +16600,14 @@
       <w:pPr>
         <w:pStyle w:val="Heading1"/>
       </w:pPr>
-      <w:bookmarkStart w:id="55" w:name="_Toc12006329"/>
+      <w:bookmarkStart w:id="57" w:name="_Toc12006329"/>
       <w:r>
         <w:t>Appendix: Schema</w:t>
       </w:r>
       <w:r>
         <w:t>s</w:t>
       </w:r>
-      <w:bookmarkEnd w:id="55"/>
+      <w:bookmarkEnd w:id="57"/>
     </w:p>
     <w:p>
       <w:r>
@@ -19647,7 +20429,6 @@
             <w:tcW w:w="2577" w:type="dxa"/>
           </w:tcPr>
           <w:p>
-            <w:bookmarkStart w:id="56" w:name="_GoBack"/>
             <w:r>
               <w:t>note</w:t>
             </w:r>
@@ -19676,7 +20457,6 @@
           </w:p>
         </w:tc>
       </w:tr>
-      <w:bookmarkEnd w:id="56"/>
       <w:tr>
         <w:tc>
           <w:tcPr>
@@ -20625,7 +21405,7 @@
     </w:tbl>
     <w:p/>
     <w:sectPr>
-      <w:footerReference w:type="first" r:id="rId20"/>
+      <w:footerReference w:type="first" r:id="rId23"/>
       <w:type w:val="oddPage"/>
       <w:pgSz w:w="12240" w:h="15840" w:code="1"/>
       <w:pgMar w:top="1440" w:right="1800" w:bottom="1440" w:left="1800" w:header="720" w:footer="720" w:gutter="0"/>
@@ -22312,7 +23092,7 @@
   <w:abstractNum w:abstractNumId="20" w15:restartNumberingAfterBreak="0">
     <w:nsid w:val="3E40625F"/>
     <w:multiLevelType w:val="hybridMultilevel"/>
-    <w:tmpl w:val="7D4413D4"/>
+    <w:tmpl w:val="9012814C"/>
     <w:lvl w:ilvl="0" w:tplc="0409000F">
       <w:start w:val="1"/>
       <w:numFmt w:val="decimal"/>
@@ -23905,7 +24685,6 @@
   <w:style w:type="character" w:default="1" w:styleId="DefaultParagraphFont">
     <w:name w:val="Default Paragraph Font"/>
     <w:uiPriority w:val="1"/>
-    <w:semiHidden/>
     <w:unhideWhenUsed/>
   </w:style>
   <w:style w:type="table" w:default="1" w:styleId="TableNormal">
@@ -27200,7 +27979,7 @@
 </file>
 
 <file path=customXml/itemProps1.xml><?xml version="1.0" encoding="utf-8"?>
-<ds:datastoreItem xmlns:ds="http://schemas.openxmlformats.org/officeDocument/2006/customXml" ds:itemID="{874C5FB3-8A24-5B4B-89E7-F72118B5AD71}">
+<ds:datastoreItem xmlns:ds="http://schemas.openxmlformats.org/officeDocument/2006/customXml" ds:itemID="{EB8E0702-3DCA-2743-95DB-68778C36A3F0}">
   <ds:schemaRefs>
     <ds:schemaRef ds:uri="http://schemas.openxmlformats.org/officeDocument/2006/bibliography"/>
   </ds:schemaRefs>

</xml_diff>

<commit_message>
INT-1831 - add 1.2 change log
</commit_message>
<xml_diff>
--- a/rc-data-feed/doc/Resilient IRP Data Feed Integration Guide.docx
+++ b/rc-data-feed/doc/Resilient IRP Data Feed Integration Guide.docx
@@ -1063,6 +1063,83 @@
           </w:p>
         </w:tc>
       </w:tr>
+      <w:tr>
+        <w:tc>
+          <w:tcPr>
+            <w:tcW w:w="987" w:type="dxa"/>
+          </w:tcPr>
+          <w:p>
+            <w:pPr>
+              <w:adjustRightInd w:val="0"/>
+              <w:spacing w:before="0" w:after="0"/>
+              <w:rPr>
+                <w:rFonts w:cs="Arial"/>
+                <w:szCs w:val="18"/>
+              </w:rPr>
+            </w:pPr>
+            <w:r>
+              <w:rPr>
+                <w:rFonts w:cs="Arial"/>
+                <w:szCs w:val="18"/>
+              </w:rPr>
+              <w:t>1.2</w:t>
+            </w:r>
+          </w:p>
+        </w:tc>
+        <w:tc>
+          <w:tcPr>
+            <w:tcW w:w="1556" w:type="dxa"/>
+          </w:tcPr>
+          <w:p>
+            <w:pPr>
+              <w:adjustRightInd w:val="0"/>
+              <w:spacing w:before="0" w:after="0"/>
+              <w:rPr>
+                <w:rFonts w:cs="Arial"/>
+                <w:szCs w:val="18"/>
+              </w:rPr>
+            </w:pPr>
+            <w:r>
+              <w:rPr>
+                <w:rFonts w:cs="Arial"/>
+                <w:szCs w:val="18"/>
+              </w:rPr>
+              <w:t>September 2019</w:t>
+            </w:r>
+          </w:p>
+        </w:tc>
+        <w:tc>
+          <w:tcPr>
+            <w:tcW w:w="6274" w:type="dxa"/>
+          </w:tcPr>
+          <w:p>
+            <w:pPr>
+              <w:adjustRightInd w:val="0"/>
+              <w:spacing w:before="0" w:after="0"/>
+              <w:rPr>
+                <w:rFonts w:cs="Arial"/>
+                <w:szCs w:val="18"/>
+              </w:rPr>
+            </w:pPr>
+            <w:r>
+              <w:rPr>
+                <w:rFonts w:cs="Arial"/>
+                <w:szCs w:val="18"/>
+              </w:rPr>
+              <w:t xml:space="preserve">Added file-feed template to </w:t>
+            </w:r>
+            <w:proofErr w:type="spellStart"/>
+            <w:r>
+              <w:rPr>
+                <w:rFonts w:cs="Arial"/>
+                <w:szCs w:val="18"/>
+              </w:rPr>
+              <w:t>app.config</w:t>
+            </w:r>
+            <w:proofErr w:type="spellEnd"/>
+          </w:p>
+        </w:tc>
+      </w:tr>
     </w:tbl>
     <w:p>
       <w:pPr>
@@ -1082,6 +1159,8 @@
         <w:adjustRightInd w:val="0"/>
         <w:spacing w:before="0" w:after="0" w:line="360" w:lineRule="auto"/>
       </w:pPr>
+      <w:bookmarkStart w:id="1" w:name="_GoBack"/>
+      <w:bookmarkEnd w:id="1"/>
     </w:p>
     <w:p>
       <w:pPr>
@@ -4820,9 +4899,9 @@
       <w:r>
         <w:fldChar w:fldCharType="end"/>
       </w:r>
-      <w:bookmarkStart w:id="1" w:name="_Ref271622137"/>
-      <w:bookmarkStart w:id="2" w:name="_Toc266263769"/>
-      <w:bookmarkStart w:id="3" w:name="_Toc266274958"/>
+      <w:bookmarkStart w:id="2" w:name="_Ref271622137"/>
+      <w:bookmarkStart w:id="3" w:name="_Toc266263769"/>
+      <w:bookmarkStart w:id="4" w:name="_Toc266274958"/>
       <w:bookmarkEnd w:id="0"/>
     </w:p>
     <w:p>
@@ -4832,15 +4911,15 @@
           <w:tab w:val="left" w:pos="6570"/>
         </w:tabs>
       </w:pPr>
-      <w:bookmarkStart w:id="4" w:name="_Toc12006287"/>
-      <w:bookmarkEnd w:id="1"/>
+      <w:bookmarkStart w:id="5" w:name="_Toc12006287"/>
       <w:bookmarkEnd w:id="2"/>
       <w:bookmarkEnd w:id="3"/>
+      <w:bookmarkEnd w:id="4"/>
       <w:r>
         <w:lastRenderedPageBreak/>
         <w:t>Overview</w:t>
       </w:r>
-      <w:bookmarkEnd w:id="4"/>
+      <w:bookmarkEnd w:id="5"/>
     </w:p>
     <w:p>
       <w:pPr>
@@ -4914,11 +4993,11 @@
       <w:pPr>
         <w:pStyle w:val="Heading2"/>
       </w:pPr>
-      <w:bookmarkStart w:id="5" w:name="_Toc12006288"/>
+      <w:bookmarkStart w:id="6" w:name="_Toc12006288"/>
       <w:r>
         <w:t>Architecture</w:t>
       </w:r>
-      <w:bookmarkEnd w:id="5"/>
+      <w:bookmarkEnd w:id="6"/>
     </w:p>
     <w:p>
       <w:pPr>
@@ -5194,11 +5273,11 @@
       <w:pPr>
         <w:pStyle w:val="Heading2"/>
       </w:pPr>
-      <w:bookmarkStart w:id="6" w:name="_Toc12006289"/>
+      <w:bookmarkStart w:id="7" w:name="_Toc12006289"/>
       <w:r>
         <w:t>Initial Population</w:t>
       </w:r>
-      <w:bookmarkEnd w:id="6"/>
+      <w:bookmarkEnd w:id="7"/>
     </w:p>
     <w:p>
       <w:pPr>
@@ -5236,11 +5315,11 @@
       <w:pPr>
         <w:pStyle w:val="Heading2"/>
       </w:pPr>
-      <w:bookmarkStart w:id="7" w:name="_Toc12006290"/>
+      <w:bookmarkStart w:id="8" w:name="_Toc12006290"/>
       <w:r>
         <w:t>Useful Tools</w:t>
       </w:r>
-      <w:bookmarkEnd w:id="7"/>
+      <w:bookmarkEnd w:id="8"/>
     </w:p>
     <w:p>
       <w:pPr>
@@ -5382,12 +5461,12 @@
         <w:pStyle w:val="Heading1"/>
         <w:pageBreakBefore/>
       </w:pPr>
-      <w:bookmarkStart w:id="8" w:name="_Toc12006291"/>
+      <w:bookmarkStart w:id="9" w:name="_Toc12006291"/>
       <w:r>
         <w:lastRenderedPageBreak/>
         <w:t>Prerequisites</w:t>
       </w:r>
-      <w:bookmarkEnd w:id="8"/>
+      <w:bookmarkEnd w:id="9"/>
     </w:p>
     <w:p>
       <w:pPr>
@@ -5620,24 +5699,24 @@
       <w:pPr>
         <w:pStyle w:val="Heading1"/>
       </w:pPr>
-      <w:bookmarkStart w:id="9" w:name="_Toc535325517"/>
-      <w:bookmarkStart w:id="10" w:name="_Toc535325518"/>
-      <w:bookmarkStart w:id="11" w:name="_Toc12006292"/>
-      <w:bookmarkEnd w:id="9"/>
+      <w:bookmarkStart w:id="10" w:name="_Toc535325517"/>
+      <w:bookmarkStart w:id="11" w:name="_Toc535325518"/>
+      <w:bookmarkStart w:id="12" w:name="_Toc12006292"/>
       <w:bookmarkEnd w:id="10"/>
+      <w:bookmarkEnd w:id="11"/>
       <w:r>
         <w:t>Install</w:t>
       </w:r>
       <w:r>
         <w:t>ation</w:t>
       </w:r>
-      <w:bookmarkEnd w:id="11"/>
+      <w:bookmarkEnd w:id="12"/>
     </w:p>
     <w:p>
       <w:pPr>
         <w:pStyle w:val="BodyText"/>
       </w:pPr>
-      <w:bookmarkStart w:id="12" w:name="_Toc509305886"/>
+      <w:bookmarkStart w:id="13" w:name="_Toc509305886"/>
       <w:r>
         <w:t>The integration package contains Python components that are called by the Resilient platform. These components run in the R</w:t>
       </w:r>
@@ -5681,12 +5760,12 @@
       <w:pPr>
         <w:pStyle w:val="Heading2"/>
       </w:pPr>
-      <w:bookmarkStart w:id="13" w:name="_Toc12006293"/>
+      <w:bookmarkStart w:id="14" w:name="_Toc12006293"/>
       <w:r>
         <w:t>Install the Python components</w:t>
       </w:r>
-      <w:bookmarkEnd w:id="12"/>
       <w:bookmarkEnd w:id="13"/>
+      <w:bookmarkEnd w:id="14"/>
     </w:p>
     <w:p>
       <w:pPr>
@@ -5864,7 +5943,7 @@
           <w:numId w:val="23"/>
         </w:numPr>
       </w:pPr>
-      <w:bookmarkStart w:id="14" w:name="_Toc12006294"/>
+      <w:bookmarkStart w:id="15" w:name="_Toc12006294"/>
       <w:r>
         <w:t xml:space="preserve">Some datastore solutions have additional system requirements for the integration server which are not satisfied by python </w:t>
       </w:r>
@@ -5910,12 +5989,7 @@
         <w:fldChar w:fldCharType="end"/>
       </w:r>
       <w:r>
-        <w:t xml:space="preserve"> </w:t>
-      </w:r>
-      <w:bookmarkStart w:id="15" w:name="_GoBack"/>
-      <w:bookmarkEnd w:id="15"/>
-      <w:r>
-        <w:t xml:space="preserve">) </w:t>
+        <w:t xml:space="preserve"> ) </w:t>
       </w:r>
       <w:r>
         <w:t>for those additional requirements and procedures to configure your integrations server.</w:t>
@@ -5929,7 +6003,7 @@
         <w:lastRenderedPageBreak/>
         <w:t>Configure the Python components</w:t>
       </w:r>
-      <w:bookmarkEnd w:id="14"/>
+      <w:bookmarkEnd w:id="15"/>
     </w:p>
     <w:p>
       <w:pPr>
@@ -9385,12 +9459,12 @@
       <w:pPr>
         <w:pStyle w:val="Heading3"/>
       </w:pPr>
-      <w:bookmarkStart w:id="31" w:name="_Toc12006306"/>
-      <w:bookmarkStart w:id="32" w:name="_Ref15385981"/>
+      <w:bookmarkStart w:id="31" w:name="_Ref15385981"/>
+      <w:bookmarkStart w:id="32" w:name="_Toc12006306"/>
       <w:r>
         <w:t>Integration Server Requirements</w:t>
       </w:r>
-      <w:bookmarkEnd w:id="32"/>
+      <w:bookmarkEnd w:id="31"/>
     </w:p>
     <w:p>
       <w:pPr>
@@ -9506,7 +9580,7 @@
       <w:r>
         <w:t xml:space="preserve"> class</w:t>
       </w:r>
-      <w:bookmarkEnd w:id="31"/>
+      <w:bookmarkEnd w:id="32"/>
     </w:p>
     <w:p>
       <w:pPr>
@@ -21579,15 +21653,7 @@
         <w:fldChar w:fldCharType="end"/>
       </w:r>
       <w:r>
-        <w:t xml:space="preserve"> for more information needed to setup </w:t>
-      </w:r>
-      <w:proofErr w:type="spellStart"/>
-      <w:r>
-        <w:t>mySql</w:t>
-      </w:r>
-      <w:proofErr w:type="spellEnd"/>
-      <w:r>
-        <w:t xml:space="preserve"> and MariaDB</w:t>
+        <w:t xml:space="preserve"> for more information needed to setup mySql and MariaDB</w:t>
       </w:r>
     </w:p>
     <w:p>
@@ -24142,7 +24208,7 @@
     </w:rPrDefault>
     <w:pPrDefault/>
   </w:docDefaults>
-  <w:latentStyles w:defLockedState="0" w:defUIPriority="0" w:defSemiHidden="0" w:defUnhideWhenUsed="0" w:defQFormat="0" w:count="376">
+  <w:latentStyles w:defLockedState="0" w:defUIPriority="0" w:defSemiHidden="0" w:defUnhideWhenUsed="0" w:defQFormat="0" w:count="377">
     <w:lsdException w:name="heading 1" w:qFormat="1"/>
     <w:lsdException w:name="heading 2" w:uiPriority="9" w:qFormat="1"/>
     <w:lsdException w:name="heading 3" w:uiPriority="9" w:qFormat="1"/>
@@ -24238,7 +24304,6 @@
     <w:lsdException w:name="HTML Sample" w:semiHidden="1" w:unhideWhenUsed="1"/>
     <w:lsdException w:name="HTML Typewriter" w:semiHidden="1" w:unhideWhenUsed="1"/>
     <w:lsdException w:name="HTML Variable" w:semiHidden="1" w:unhideWhenUsed="1"/>
-    <w:lsdException w:name="Normal Table" w:semiHidden="1" w:unhideWhenUsed="1"/>
     <w:lsdException w:name="annotation subject" w:semiHidden="1" w:unhideWhenUsed="1"/>
     <w:lsdException w:name="No List" w:semiHidden="1" w:uiPriority="99" w:unhideWhenUsed="1"/>
     <w:lsdException w:name="Outline List 1" w:semiHidden="1" w:unhideWhenUsed="1"/>
@@ -24285,10 +24350,8 @@
     <w:lsdException w:name="Table Subtle 2" w:semiHidden="1" w:unhideWhenUsed="1"/>
     <w:lsdException w:name="Table Web 1" w:semiHidden="1" w:unhideWhenUsed="1"/>
     <w:lsdException w:name="Table Web 2" w:semiHidden="1" w:unhideWhenUsed="1"/>
-    <w:lsdException w:name="Table Web 3" w:semiHidden="1" w:unhideWhenUsed="1"/>
     <w:lsdException w:name="Balloon Text" w:semiHidden="1" w:unhideWhenUsed="1"/>
     <w:lsdException w:name="Table Grid" w:uiPriority="59"/>
-    <w:lsdException w:name="Table Theme" w:semiHidden="1" w:unhideWhenUsed="1"/>
     <w:lsdException w:name="Placeholder Text" w:semiHidden="1" w:uiPriority="99"/>
     <w:lsdException w:name="No Spacing" w:uiPriority="1" w:qFormat="1"/>
     <w:lsdException w:name="Light Shading" w:uiPriority="60"/>
@@ -24509,6 +24572,7 @@
     <w:lsdException w:name="Hashtag" w:semiHidden="1" w:uiPriority="99" w:unhideWhenUsed="1"/>
     <w:lsdException w:name="Unresolved Mention" w:semiHidden="1" w:uiPriority="99" w:unhideWhenUsed="1"/>
     <w:lsdException w:name="Smart Link" w:semiHidden="1" w:uiPriority="99" w:unhideWhenUsed="1"/>
+    <w:lsdException w:name="Smart Link Error" w:semiHidden="1" w:uiPriority="99" w:unhideWhenUsed="1"/>
   </w:latentStyles>
   <w:style w:type="paragraph" w:default="1" w:styleId="Normal">
     <w:name w:val="Normal"/>
@@ -24685,6 +24749,7 @@
   <w:style w:type="character" w:default="1" w:styleId="DefaultParagraphFont">
     <w:name w:val="Default Paragraph Font"/>
     <w:uiPriority w:val="1"/>
+    <w:semiHidden/>
     <w:unhideWhenUsed/>
   </w:style>
   <w:style w:type="table" w:default="1" w:styleId="TableNormal">
@@ -27979,7 +28044,7 @@
 </file>
 
 <file path=customXml/itemProps1.xml><?xml version="1.0" encoding="utf-8"?>
-<ds:datastoreItem xmlns:ds="http://schemas.openxmlformats.org/officeDocument/2006/customXml" ds:itemID="{EB8E0702-3DCA-2743-95DB-68778C36A3F0}">
+<ds:datastoreItem xmlns:ds="http://schemas.openxmlformats.org/officeDocument/2006/customXml" ds:itemID="{8D42CE16-0C14-3546-A9B5-BD2EA6CF704E}">
   <ds:schemaRefs>
     <ds:schemaRef ds:uri="http://schemas.openxmlformats.org/officeDocument/2006/bibliography"/>
   </ds:schemaRefs>

</xml_diff>